<commit_message>
Datenschutz + EV Erklärung
</commit_message>
<xml_diff>
--- a/studies/Laborstudie ProVisioNET/Ablauf_Materialien/Erhebungsprotokoll_ProVisioNET_MK.docx
+++ b/studies/Laborstudie ProVisioNET/Ablauf_Materialien/Erhebungsprotokoll_ProVisioNET_MK.docx
@@ -292,6 +292,2254 @@
           <w:sz w:val="44"/>
         </w:rPr>
       </w:pPr>
+    </w:p>
+    <w:p>
+      <w:pPr>
+        <w:spacing w:line="360" w:lineRule="auto"/>
+        <w:rPr>
+          <w:b/>
+        </w:rPr>
+      </w:pPr>
+      <w:r>
+        <w:rPr>
+          <w:b/>
+        </w:rPr>
+        <w:lastRenderedPageBreak/>
+        <w:t>Zeitplan Durchführung</w:t>
+      </w:r>
+    </w:p>
+    <w:tbl>
+      <w:tblPr>
+        <w:tblStyle w:val="EinfacheTabelle1"/>
+        <w:tblW w:w="0" w:type="auto"/>
+        <w:tblLook w:val="04A0" w:firstRow="1" w:lastRow="0" w:firstColumn="1" w:lastColumn="0" w:noHBand="0" w:noVBand="1"/>
+      </w:tblPr>
+      <w:tblGrid>
+        <w:gridCol w:w="1085"/>
+        <w:gridCol w:w="5449"/>
+        <w:gridCol w:w="2528"/>
+      </w:tblGrid>
+      <w:tr>
+        <w:trPr>
+          <w:cnfStyle w:val="100000000000" w:firstRow="1" w:lastRow="0" w:firstColumn="0" w:lastColumn="0" w:oddVBand="0" w:evenVBand="0" w:oddHBand="0" w:evenHBand="0" w:firstRowFirstColumn="0" w:firstRowLastColumn="0" w:lastRowFirstColumn="0" w:lastRowLastColumn="0"/>
+        </w:trPr>
+        <w:tc>
+          <w:tcPr>
+            <w:cnfStyle w:val="001000000000" w:firstRow="0" w:lastRow="0" w:firstColumn="1" w:lastColumn="0" w:oddVBand="0" w:evenVBand="0" w:oddHBand="0" w:evenHBand="0" w:firstRowFirstColumn="0" w:firstRowLastColumn="0" w:lastRowFirstColumn="0" w:lastRowLastColumn="0"/>
+            <w:tcW w:w="1085" w:type="dxa"/>
+          </w:tcPr>
+          <w:p>
+            <w:pPr>
+              <w:spacing w:line="360" w:lineRule="auto"/>
+            </w:pPr>
+            <w:r>
+              <w:t>Zeit</w:t>
+            </w:r>
+          </w:p>
+        </w:tc>
+        <w:tc>
+          <w:tcPr>
+            <w:tcW w:w="5449" w:type="dxa"/>
+          </w:tcPr>
+          <w:p>
+            <w:pPr>
+              <w:spacing w:line="360" w:lineRule="auto"/>
+              <w:cnfStyle w:val="100000000000" w:firstRow="1" w:lastRow="0" w:firstColumn="0" w:lastColumn="0" w:oddVBand="0" w:evenVBand="0" w:oddHBand="0" w:evenHBand="0" w:firstRowFirstColumn="0" w:firstRowLastColumn="0" w:lastRowFirstColumn="0" w:lastRowLastColumn="0"/>
+            </w:pPr>
+            <w:r>
+              <w:t>Phase</w:t>
+            </w:r>
+          </w:p>
+        </w:tc>
+        <w:tc>
+          <w:tcPr>
+            <w:tcW w:w="2528" w:type="dxa"/>
+          </w:tcPr>
+          <w:p>
+            <w:pPr>
+              <w:spacing w:line="360" w:lineRule="auto"/>
+              <w:cnfStyle w:val="100000000000" w:firstRow="1" w:lastRow="0" w:firstColumn="0" w:lastColumn="0" w:oddVBand="0" w:evenVBand="0" w:oddHBand="0" w:evenHBand="0" w:firstRowFirstColumn="0" w:firstRowLastColumn="0" w:lastRowFirstColumn="0" w:lastRowLastColumn="0"/>
+            </w:pPr>
+            <w:r>
+              <w:t>Beteiligte Personen</w:t>
+            </w:r>
+          </w:p>
+        </w:tc>
+      </w:tr>
+      <w:tr>
+        <w:trPr>
+          <w:cnfStyle w:val="000000100000" w:firstRow="0" w:lastRow="0" w:firstColumn="0" w:lastColumn="0" w:oddVBand="0" w:evenVBand="0" w:oddHBand="1" w:evenHBand="0" w:firstRowFirstColumn="0" w:firstRowLastColumn="0" w:lastRowFirstColumn="0" w:lastRowLastColumn="0"/>
+        </w:trPr>
+        <w:tc>
+          <w:tcPr>
+            <w:cnfStyle w:val="001000000000" w:firstRow="0" w:lastRow="0" w:firstColumn="1" w:lastColumn="0" w:oddVBand="0" w:evenVBand="0" w:oddHBand="0" w:evenHBand="0" w:firstRowFirstColumn="0" w:firstRowLastColumn="0" w:lastRowFirstColumn="0" w:lastRowLastColumn="0"/>
+            <w:tcW w:w="9062" w:type="dxa"/>
+            <w:gridSpan w:val="3"/>
+            <w:shd w:val="clear" w:color="auto" w:fill="D5DCE4" w:themeFill="text2" w:themeFillTint="33"/>
+          </w:tcPr>
+          <w:p>
+            <w:pPr>
+              <w:spacing w:line="360" w:lineRule="auto"/>
+              <w:rPr>
+                <w:b w:val="0"/>
+                <w:bCs w:val="0"/>
+              </w:rPr>
+            </w:pPr>
+          </w:p>
+          <w:p>
+            <w:pPr>
+              <w:spacing w:line="360" w:lineRule="auto"/>
+            </w:pPr>
+            <w:r>
+              <w:t>EINFÜHRUNG</w:t>
+            </w:r>
+          </w:p>
+        </w:tc>
+      </w:tr>
+      <w:tr>
+        <w:tc>
+          <w:tcPr>
+            <w:cnfStyle w:val="001000000000" w:firstRow="0" w:lastRow="0" w:firstColumn="1" w:lastColumn="0" w:oddVBand="0" w:evenVBand="0" w:oddHBand="0" w:evenHBand="0" w:firstRowFirstColumn="0" w:firstRowLastColumn="0" w:lastRowFirstColumn="0" w:lastRowLastColumn="0"/>
+            <w:tcW w:w="1085" w:type="dxa"/>
+            <w:shd w:val="clear" w:color="auto" w:fill="auto"/>
+          </w:tcPr>
+          <w:p>
+            <w:pPr>
+              <w:spacing w:line="360" w:lineRule="auto"/>
+              <w:rPr>
+                <w:b w:val="0"/>
+              </w:rPr>
+            </w:pPr>
+            <w:r>
+              <w:rPr>
+                <w:b w:val="0"/>
+              </w:rPr>
+              <w:t>45‘</w:t>
+            </w:r>
+          </w:p>
+        </w:tc>
+        <w:tc>
+          <w:tcPr>
+            <w:tcW w:w="5449" w:type="dxa"/>
+            <w:shd w:val="clear" w:color="auto" w:fill="auto"/>
+          </w:tcPr>
+          <w:p>
+            <w:pPr>
+              <w:spacing w:line="360" w:lineRule="auto"/>
+              <w:cnfStyle w:val="000000000000" w:firstRow="0" w:lastRow="0" w:firstColumn="0" w:lastColumn="0" w:oddVBand="0" w:evenVBand="0" w:oddHBand="0" w:evenHBand="0" w:firstRowFirstColumn="0" w:firstRowLastColumn="0" w:lastRowFirstColumn="0" w:lastRowLastColumn="0"/>
+            </w:pPr>
+            <w:r>
+              <w:t>Aufbau und Testung der Technik</w:t>
+            </w:r>
+          </w:p>
+        </w:tc>
+        <w:tc>
+          <w:tcPr>
+            <w:tcW w:w="2528" w:type="dxa"/>
+            <w:shd w:val="clear" w:color="auto" w:fill="auto"/>
+          </w:tcPr>
+          <w:p>
+            <w:pPr>
+              <w:spacing w:line="360" w:lineRule="auto"/>
+              <w:cnfStyle w:val="000000000000" w:firstRow="0" w:lastRow="0" w:firstColumn="0" w:lastColumn="0" w:oddVBand="0" w:evenVBand="0" w:oddHBand="0" w:evenHBand="0" w:firstRowFirstColumn="0" w:firstRowLastColumn="0" w:lastRowFirstColumn="0" w:lastRowLastColumn="0"/>
+            </w:pPr>
+            <w:r>
+              <w:t>Versuchsleitung (V</w:t>
+            </w:r>
+            <w:r>
+              <w:t>L)</w:t>
+            </w:r>
+          </w:p>
+          <w:p>
+            <w:pPr>
+              <w:spacing w:line="360" w:lineRule="auto"/>
+              <w:cnfStyle w:val="000000000000" w:firstRow="0" w:lastRow="0" w:firstColumn="0" w:lastColumn="0" w:oddVBand="0" w:evenVBand="0" w:oddHBand="0" w:evenHBand="0" w:firstRowFirstColumn="0" w:firstRowLastColumn="0" w:lastRowFirstColumn="0" w:lastRowLastColumn="0"/>
+            </w:pPr>
+            <w:r>
+              <w:t>Versuchsleitungsassistenz (VL-A)</w:t>
+            </w:r>
+          </w:p>
+        </w:tc>
+      </w:tr>
+      <w:tr>
+        <w:trPr>
+          <w:cnfStyle w:val="000000100000" w:firstRow="0" w:lastRow="0" w:firstColumn="0" w:lastColumn="0" w:oddVBand="0" w:evenVBand="0" w:oddHBand="1" w:evenHBand="0" w:firstRowFirstColumn="0" w:firstRowLastColumn="0" w:lastRowFirstColumn="0" w:lastRowLastColumn="0"/>
+        </w:trPr>
+        <w:tc>
+          <w:tcPr>
+            <w:cnfStyle w:val="001000000000" w:firstRow="0" w:lastRow="0" w:firstColumn="1" w:lastColumn="0" w:oddVBand="0" w:evenVBand="0" w:oddHBand="0" w:evenHBand="0" w:firstRowFirstColumn="0" w:firstRowLastColumn="0" w:lastRowFirstColumn="0" w:lastRowLastColumn="0"/>
+            <w:tcW w:w="1085" w:type="dxa"/>
+          </w:tcPr>
+          <w:p>
+            <w:pPr>
+              <w:spacing w:line="360" w:lineRule="auto"/>
+              <w:rPr>
+                <w:b w:val="0"/>
+              </w:rPr>
+            </w:pPr>
+            <w:r>
+              <w:rPr>
+                <w:b w:val="0"/>
+              </w:rPr>
+              <w:t>30</w:t>
+            </w:r>
+            <w:r>
+              <w:rPr>
+                <w:b w:val="0"/>
+              </w:rPr>
+              <w:t>‘</w:t>
+            </w:r>
+          </w:p>
+        </w:tc>
+        <w:tc>
+          <w:tcPr>
+            <w:tcW w:w="5449" w:type="dxa"/>
+          </w:tcPr>
+          <w:p>
+            <w:pPr>
+              <w:spacing w:line="360" w:lineRule="auto"/>
+              <w:cnfStyle w:val="000000100000" w:firstRow="0" w:lastRow="0" w:firstColumn="0" w:lastColumn="0" w:oddVBand="0" w:evenVBand="0" w:oddHBand="1" w:evenHBand="0" w:firstRowFirstColumn="0" w:firstRowLastColumn="0" w:lastRowFirstColumn="0" w:lastRowLastColumn="0"/>
+            </w:pPr>
+            <w:r>
+              <w:t>Eintreffen</w:t>
+            </w:r>
+            <w:r>
+              <w:t xml:space="preserve">: </w:t>
+            </w:r>
+            <w:r>
+              <w:t>3 Schauspielende (</w:t>
+            </w:r>
+            <w:proofErr w:type="spellStart"/>
+            <w:r>
+              <w:t>StuMis</w:t>
+            </w:r>
+            <w:proofErr w:type="spellEnd"/>
+            <w:r>
+              <w:t>)</w:t>
+            </w:r>
+            <w:r>
+              <w:t xml:space="preserve"> &amp; </w:t>
+            </w:r>
+            <w:r>
+              <w:t>1 Versuchsperson (V</w:t>
+            </w:r>
+            <w:r>
+              <w:t>P</w:t>
+            </w:r>
+            <w:r>
+              <w:t>)</w:t>
+            </w:r>
+          </w:p>
+          <w:p>
+            <w:pPr>
+              <w:spacing w:line="360" w:lineRule="auto"/>
+              <w:cnfStyle w:val="000000100000" w:firstRow="0" w:lastRow="0" w:firstColumn="0" w:lastColumn="0" w:oddVBand="0" w:evenVBand="0" w:oddHBand="1" w:evenHBand="0" w:firstRowFirstColumn="0" w:firstRowLastColumn="0" w:lastRowFirstColumn="0" w:lastRowLastColumn="0"/>
+            </w:pPr>
+            <w:r>
+              <w:t>Namensschilder</w:t>
+            </w:r>
+            <w:r>
+              <w:t xml:space="preserve"> für </w:t>
+            </w:r>
+            <w:proofErr w:type="spellStart"/>
+            <w:r>
+              <w:t>StuMis</w:t>
+            </w:r>
+            <w:proofErr w:type="spellEnd"/>
+          </w:p>
+          <w:p>
+            <w:pPr>
+              <w:spacing w:line="360" w:lineRule="auto"/>
+              <w:cnfStyle w:val="000000100000" w:firstRow="0" w:lastRow="0" w:firstColumn="0" w:lastColumn="0" w:oddVBand="0" w:evenVBand="0" w:oddHBand="1" w:evenHBand="0" w:firstRowFirstColumn="0" w:firstRowLastColumn="0" w:lastRowFirstColumn="0" w:lastRowLastColumn="0"/>
+            </w:pPr>
+            <w:r>
+              <w:t>Hände waschen / desinfizieren</w:t>
+            </w:r>
+          </w:p>
+          <w:p>
+            <w:pPr>
+              <w:spacing w:line="360" w:lineRule="auto"/>
+              <w:cnfStyle w:val="000000100000" w:firstRow="0" w:lastRow="0" w:firstColumn="0" w:lastColumn="0" w:oddVBand="0" w:evenVBand="0" w:oddHBand="1" w:evenHBand="0" w:firstRowFirstColumn="0" w:firstRowLastColumn="0" w:lastRowFirstColumn="0" w:lastRowLastColumn="0"/>
+            </w:pPr>
+            <w:r>
+              <w:t>Corona-Schnelltests, sofern nötig</w:t>
+            </w:r>
+          </w:p>
+          <w:p>
+            <w:pPr>
+              <w:spacing w:line="360" w:lineRule="auto"/>
+              <w:cnfStyle w:val="000000100000" w:firstRow="0" w:lastRow="0" w:firstColumn="0" w:lastColumn="0" w:oddVBand="0" w:evenVBand="0" w:oddHBand="1" w:evenHBand="0" w:firstRowFirstColumn="0" w:firstRowLastColumn="0" w:lastRowFirstColumn="0" w:lastRowLastColumn="0"/>
+            </w:pPr>
+            <w:r>
+              <w:t>Platzierung</w:t>
+            </w:r>
+          </w:p>
+        </w:tc>
+        <w:tc>
+          <w:tcPr>
+            <w:tcW w:w="2528" w:type="dxa"/>
+          </w:tcPr>
+          <w:p>
+            <w:pPr>
+              <w:spacing w:line="360" w:lineRule="auto"/>
+              <w:cnfStyle w:val="000000100000" w:firstRow="0" w:lastRow="0" w:firstColumn="0" w:lastColumn="0" w:oddVBand="0" w:evenVBand="0" w:oddHBand="1" w:evenHBand="0" w:firstRowFirstColumn="0" w:firstRowLastColumn="0" w:lastRowFirstColumn="0" w:lastRowLastColumn="0"/>
+            </w:pPr>
+            <w:r>
+              <w:t>V</w:t>
+            </w:r>
+            <w:r>
+              <w:t>L</w:t>
+            </w:r>
+          </w:p>
+          <w:p>
+            <w:pPr>
+              <w:spacing w:line="360" w:lineRule="auto"/>
+              <w:cnfStyle w:val="000000100000" w:firstRow="0" w:lastRow="0" w:firstColumn="0" w:lastColumn="0" w:oddVBand="0" w:evenVBand="0" w:oddHBand="1" w:evenHBand="0" w:firstRowFirstColumn="0" w:firstRowLastColumn="0" w:lastRowFirstColumn="0" w:lastRowLastColumn="0"/>
+            </w:pPr>
+            <w:r>
+              <w:t>VL-A</w:t>
+            </w:r>
+          </w:p>
+          <w:p>
+            <w:pPr>
+              <w:spacing w:line="360" w:lineRule="auto"/>
+              <w:cnfStyle w:val="000000100000" w:firstRow="0" w:lastRow="0" w:firstColumn="0" w:lastColumn="0" w:oddVBand="0" w:evenVBand="0" w:oddHBand="1" w:evenHBand="0" w:firstRowFirstColumn="0" w:firstRowLastColumn="0" w:lastRowFirstColumn="0" w:lastRowLastColumn="0"/>
+            </w:pPr>
+            <w:proofErr w:type="spellStart"/>
+            <w:r>
+              <w:t>StuMis</w:t>
+            </w:r>
+            <w:proofErr w:type="spellEnd"/>
+          </w:p>
+          <w:p>
+            <w:pPr>
+              <w:spacing w:line="360" w:lineRule="auto"/>
+              <w:cnfStyle w:val="000000100000" w:firstRow="0" w:lastRow="0" w:firstColumn="0" w:lastColumn="0" w:oddVBand="0" w:evenVBand="0" w:oddHBand="1" w:evenHBand="0" w:firstRowFirstColumn="0" w:firstRowLastColumn="0" w:lastRowFirstColumn="0" w:lastRowLastColumn="0"/>
+            </w:pPr>
+            <w:r>
+              <w:t>VP</w:t>
+            </w:r>
+          </w:p>
+          <w:p>
+            <w:pPr>
+              <w:spacing w:line="360" w:lineRule="auto"/>
+              <w:cnfStyle w:val="000000100000" w:firstRow="0" w:lastRow="0" w:firstColumn="0" w:lastColumn="0" w:oddVBand="0" w:evenVBand="0" w:oddHBand="1" w:evenHBand="0" w:firstRowFirstColumn="0" w:firstRowLastColumn="0" w:lastRowFirstColumn="0" w:lastRowLastColumn="0"/>
+            </w:pPr>
+          </w:p>
+        </w:tc>
+      </w:tr>
+      <w:tr>
+        <w:tc>
+          <w:tcPr>
+            <w:cnfStyle w:val="001000000000" w:firstRow="0" w:lastRow="0" w:firstColumn="1" w:lastColumn="0" w:oddVBand="0" w:evenVBand="0" w:oddHBand="0" w:evenHBand="0" w:firstRowFirstColumn="0" w:firstRowLastColumn="0" w:lastRowFirstColumn="0" w:lastRowLastColumn="0"/>
+            <w:tcW w:w="1085" w:type="dxa"/>
+          </w:tcPr>
+          <w:p>
+            <w:pPr>
+              <w:spacing w:line="360" w:lineRule="auto"/>
+              <w:rPr>
+                <w:b w:val="0"/>
+              </w:rPr>
+            </w:pPr>
+            <w:r>
+              <w:rPr>
+                <w:b w:val="0"/>
+              </w:rPr>
+              <w:t>15</w:t>
+            </w:r>
+            <w:r>
+              <w:rPr>
+                <w:b w:val="0"/>
+              </w:rPr>
+              <w:t>‘</w:t>
+            </w:r>
+          </w:p>
+        </w:tc>
+        <w:tc>
+          <w:tcPr>
+            <w:tcW w:w="5449" w:type="dxa"/>
+          </w:tcPr>
+          <w:p>
+            <w:pPr>
+              <w:spacing w:line="360" w:lineRule="auto"/>
+              <w:cnfStyle w:val="000000000000" w:firstRow="0" w:lastRow="0" w:firstColumn="0" w:lastColumn="0" w:oddVBand="0" w:evenVBand="0" w:oddHBand="0" w:evenHBand="0" w:firstRowFirstColumn="0" w:firstRowLastColumn="0" w:lastRowFirstColumn="0" w:lastRowLastColumn="0"/>
+            </w:pPr>
+            <w:r>
+              <w:t xml:space="preserve">Einführung: </w:t>
+            </w:r>
+          </w:p>
+          <w:p>
+            <w:pPr>
+              <w:pStyle w:val="Listenabsatz"/>
+              <w:numPr>
+                <w:ilvl w:val="0"/>
+                <w:numId w:val="1"/>
+              </w:numPr>
+              <w:spacing w:after="0" w:line="360" w:lineRule="auto"/>
+              <w:cnfStyle w:val="000000000000" w:firstRow="0" w:lastRow="0" w:firstColumn="0" w:lastColumn="0" w:oddVBand="0" w:evenVBand="0" w:oddHBand="0" w:evenHBand="0" w:firstRowFirstColumn="0" w:firstRowLastColumn="0" w:lastRowFirstColumn="0" w:lastRowLastColumn="0"/>
+              <w:rPr>
+                <w:rFonts w:asciiTheme="minorHAnsi" w:hAnsiTheme="minorHAnsi"/>
+              </w:rPr>
+            </w:pPr>
+            <w:r>
+              <w:rPr>
+                <w:rFonts w:asciiTheme="minorHAnsi" w:hAnsiTheme="minorHAnsi"/>
+              </w:rPr>
+              <w:t>Begrüßung (1‘)</w:t>
+            </w:r>
+          </w:p>
+          <w:p>
+            <w:pPr>
+              <w:pStyle w:val="Listenabsatz"/>
+              <w:numPr>
+                <w:ilvl w:val="0"/>
+                <w:numId w:val="1"/>
+              </w:numPr>
+              <w:spacing w:after="0" w:line="360" w:lineRule="auto"/>
+              <w:cnfStyle w:val="000000000000" w:firstRow="0" w:lastRow="0" w:firstColumn="0" w:lastColumn="0" w:oddVBand="0" w:evenVBand="0" w:oddHBand="0" w:evenHBand="0" w:firstRowFirstColumn="0" w:firstRowLastColumn="0" w:lastRowFirstColumn="0" w:lastRowLastColumn="0"/>
+              <w:rPr>
+                <w:rFonts w:asciiTheme="minorHAnsi" w:hAnsiTheme="minorHAnsi"/>
+              </w:rPr>
+            </w:pPr>
+            <w:r>
+              <w:rPr>
+                <w:rFonts w:asciiTheme="minorHAnsi" w:hAnsiTheme="minorHAnsi"/>
+              </w:rPr>
+              <w:t>Vorstellung des Projekts (2‘)</w:t>
+            </w:r>
+          </w:p>
+          <w:p>
+            <w:pPr>
+              <w:pStyle w:val="Listenabsatz"/>
+              <w:numPr>
+                <w:ilvl w:val="0"/>
+                <w:numId w:val="1"/>
+              </w:numPr>
+              <w:spacing w:after="0" w:line="360" w:lineRule="auto"/>
+              <w:cnfStyle w:val="000000000000" w:firstRow="0" w:lastRow="0" w:firstColumn="0" w:lastColumn="0" w:oddVBand="0" w:evenVBand="0" w:oddHBand="0" w:evenHBand="0" w:firstRowFirstColumn="0" w:firstRowLastColumn="0" w:lastRowFirstColumn="0" w:lastRowLastColumn="0"/>
+              <w:rPr>
+                <w:rFonts w:asciiTheme="minorHAnsi" w:hAnsiTheme="minorHAnsi"/>
+              </w:rPr>
+            </w:pPr>
+            <w:r>
+              <w:rPr>
+                <w:rFonts w:asciiTheme="minorHAnsi" w:hAnsiTheme="minorHAnsi"/>
+              </w:rPr>
+              <w:t>Erklärung des Ablaufs der Sitzung (</w:t>
+            </w:r>
+            <w:r>
+              <w:rPr>
+                <w:rFonts w:asciiTheme="minorHAnsi" w:hAnsiTheme="minorHAnsi"/>
+              </w:rPr>
+              <w:t>5</w:t>
+            </w:r>
+            <w:r>
+              <w:rPr>
+                <w:rFonts w:asciiTheme="minorHAnsi" w:hAnsiTheme="minorHAnsi"/>
+              </w:rPr>
+              <w:t>‘)</w:t>
+            </w:r>
+          </w:p>
+          <w:p>
+            <w:pPr>
+              <w:pStyle w:val="Listenabsatz"/>
+              <w:numPr>
+                <w:ilvl w:val="0"/>
+                <w:numId w:val="1"/>
+              </w:numPr>
+              <w:spacing w:after="0" w:line="360" w:lineRule="auto"/>
+              <w:cnfStyle w:val="000000000000" w:firstRow="0" w:lastRow="0" w:firstColumn="0" w:lastColumn="0" w:oddVBand="0" w:evenVBand="0" w:oddHBand="0" w:evenHBand="0" w:firstRowFirstColumn="0" w:firstRowLastColumn="0" w:lastRowFirstColumn="0" w:lastRowLastColumn="0"/>
+              <w:rPr>
+                <w:rFonts w:asciiTheme="minorHAnsi" w:hAnsiTheme="minorHAnsi"/>
+              </w:rPr>
+            </w:pPr>
+            <w:r>
+              <w:rPr>
+                <w:rFonts w:asciiTheme="minorHAnsi" w:hAnsiTheme="minorHAnsi"/>
+              </w:rPr>
+              <w:t>Erfassung Kontaktdaten Hygiene (</w:t>
+            </w:r>
+            <w:r>
+              <w:rPr>
+                <w:rFonts w:asciiTheme="minorHAnsi" w:hAnsiTheme="minorHAnsi"/>
+              </w:rPr>
+              <w:t>2</w:t>
+            </w:r>
+            <w:r>
+              <w:rPr>
+                <w:rFonts w:asciiTheme="minorHAnsi" w:hAnsiTheme="minorHAnsi"/>
+              </w:rPr>
+              <w:t>‘)</w:t>
+            </w:r>
+          </w:p>
+          <w:p>
+            <w:pPr>
+              <w:pStyle w:val="Listenabsatz"/>
+              <w:numPr>
+                <w:ilvl w:val="0"/>
+                <w:numId w:val="1"/>
+              </w:numPr>
+              <w:spacing w:after="0" w:line="360" w:lineRule="auto"/>
+              <w:cnfStyle w:val="000000000000" w:firstRow="0" w:lastRow="0" w:firstColumn="0" w:lastColumn="0" w:oddVBand="0" w:evenVBand="0" w:oddHBand="0" w:evenHBand="0" w:firstRowFirstColumn="0" w:firstRowLastColumn="0" w:lastRowFirstColumn="0" w:lastRowLastColumn="0"/>
+              <w:rPr>
+                <w:rFonts w:asciiTheme="minorHAnsi" w:hAnsiTheme="minorHAnsi"/>
+              </w:rPr>
+            </w:pPr>
+            <w:r>
+              <w:rPr>
+                <w:rFonts w:asciiTheme="minorHAnsi" w:hAnsiTheme="minorHAnsi"/>
+              </w:rPr>
+              <w:t>Datenschutz &amp; Einwilligung (</w:t>
+            </w:r>
+            <w:r>
+              <w:rPr>
+                <w:rFonts w:asciiTheme="minorHAnsi" w:hAnsiTheme="minorHAnsi"/>
+              </w:rPr>
+              <w:t>3</w:t>
+            </w:r>
+            <w:r>
+              <w:rPr>
+                <w:rFonts w:asciiTheme="minorHAnsi" w:hAnsiTheme="minorHAnsi"/>
+              </w:rPr>
+              <w:t>‘)</w:t>
+            </w:r>
+          </w:p>
+          <w:p>
+            <w:pPr>
+              <w:pStyle w:val="Listenabsatz"/>
+              <w:numPr>
+                <w:ilvl w:val="0"/>
+                <w:numId w:val="1"/>
+              </w:numPr>
+              <w:spacing w:after="0" w:line="360" w:lineRule="auto"/>
+              <w:cnfStyle w:val="000000000000" w:firstRow="0" w:lastRow="0" w:firstColumn="0" w:lastColumn="0" w:oddVBand="0" w:evenVBand="0" w:oddHBand="0" w:evenHBand="0" w:firstRowFirstColumn="0" w:firstRowLastColumn="0" w:lastRowFirstColumn="0" w:lastRowLastColumn="0"/>
+              <w:rPr>
+                <w:rFonts w:asciiTheme="minorHAnsi" w:hAnsiTheme="minorHAnsi"/>
+              </w:rPr>
+            </w:pPr>
+            <w:r>
+              <w:rPr>
+                <w:rFonts w:asciiTheme="minorHAnsi" w:hAnsiTheme="minorHAnsi"/>
+              </w:rPr>
+              <w:t>Offene Fragen (</w:t>
+            </w:r>
+            <w:r>
+              <w:rPr>
+                <w:rFonts w:asciiTheme="minorHAnsi" w:hAnsiTheme="minorHAnsi"/>
+              </w:rPr>
+              <w:t>2</w:t>
+            </w:r>
+            <w:r>
+              <w:rPr>
+                <w:rFonts w:asciiTheme="minorHAnsi" w:hAnsiTheme="minorHAnsi"/>
+              </w:rPr>
+              <w:t>‘)</w:t>
+            </w:r>
+          </w:p>
+        </w:tc>
+        <w:tc>
+          <w:tcPr>
+            <w:tcW w:w="2528" w:type="dxa"/>
+          </w:tcPr>
+          <w:p>
+            <w:pPr>
+              <w:spacing w:line="360" w:lineRule="auto"/>
+              <w:cnfStyle w:val="000000000000" w:firstRow="0" w:lastRow="0" w:firstColumn="0" w:lastColumn="0" w:oddVBand="0" w:evenVBand="0" w:oddHBand="0" w:evenHBand="0" w:firstRowFirstColumn="0" w:firstRowLastColumn="0" w:lastRowFirstColumn="0" w:lastRowLastColumn="0"/>
+            </w:pPr>
+            <w:r>
+              <w:t>VL</w:t>
+            </w:r>
+          </w:p>
+          <w:p>
+            <w:pPr>
+              <w:spacing w:line="360" w:lineRule="auto"/>
+              <w:cnfStyle w:val="000000000000" w:firstRow="0" w:lastRow="0" w:firstColumn="0" w:lastColumn="0" w:oddVBand="0" w:evenVBand="0" w:oddHBand="0" w:evenHBand="0" w:firstRowFirstColumn="0" w:firstRowLastColumn="0" w:lastRowFirstColumn="0" w:lastRowLastColumn="0"/>
+            </w:pPr>
+            <w:r>
+              <w:t>VL-A</w:t>
+            </w:r>
+          </w:p>
+          <w:p>
+            <w:pPr>
+              <w:spacing w:line="360" w:lineRule="auto"/>
+              <w:cnfStyle w:val="000000000000" w:firstRow="0" w:lastRow="0" w:firstColumn="0" w:lastColumn="0" w:oddVBand="0" w:evenVBand="0" w:oddHBand="0" w:evenHBand="0" w:firstRowFirstColumn="0" w:firstRowLastColumn="0" w:lastRowFirstColumn="0" w:lastRowLastColumn="0"/>
+            </w:pPr>
+            <w:proofErr w:type="spellStart"/>
+            <w:r>
+              <w:t>StuMis</w:t>
+            </w:r>
+            <w:proofErr w:type="spellEnd"/>
+          </w:p>
+          <w:p>
+            <w:pPr>
+              <w:spacing w:line="360" w:lineRule="auto"/>
+              <w:cnfStyle w:val="000000000000" w:firstRow="0" w:lastRow="0" w:firstColumn="0" w:lastColumn="0" w:oddVBand="0" w:evenVBand="0" w:oddHBand="0" w:evenHBand="0" w:firstRowFirstColumn="0" w:firstRowLastColumn="0" w:lastRowFirstColumn="0" w:lastRowLastColumn="0"/>
+            </w:pPr>
+            <w:r>
+              <w:t>VP</w:t>
+            </w:r>
+          </w:p>
+          <w:p>
+            <w:pPr>
+              <w:spacing w:line="360" w:lineRule="auto"/>
+              <w:cnfStyle w:val="000000000000" w:firstRow="0" w:lastRow="0" w:firstColumn="0" w:lastColumn="0" w:oddVBand="0" w:evenVBand="0" w:oddHBand="0" w:evenHBand="0" w:firstRowFirstColumn="0" w:firstRowLastColumn="0" w:lastRowFirstColumn="0" w:lastRowLastColumn="0"/>
+            </w:pPr>
+          </w:p>
+        </w:tc>
+      </w:tr>
+      <w:tr>
+        <w:trPr>
+          <w:cnfStyle w:val="000000100000" w:firstRow="0" w:lastRow="0" w:firstColumn="0" w:lastColumn="0" w:oddVBand="0" w:evenVBand="0" w:oddHBand="1" w:evenHBand="0" w:firstRowFirstColumn="0" w:firstRowLastColumn="0" w:lastRowFirstColumn="0" w:lastRowLastColumn="0"/>
+          <w:trHeight w:val="239"/>
+        </w:trPr>
+        <w:tc>
+          <w:tcPr>
+            <w:cnfStyle w:val="001000000000" w:firstRow="0" w:lastRow="0" w:firstColumn="1" w:lastColumn="0" w:oddVBand="0" w:evenVBand="0" w:oddHBand="0" w:evenHBand="0" w:firstRowFirstColumn="0" w:firstRowLastColumn="0" w:lastRowFirstColumn="0" w:lastRowLastColumn="0"/>
+            <w:tcW w:w="1085" w:type="dxa"/>
+            <w:shd w:val="clear" w:color="auto" w:fill="E7E6E6" w:themeFill="background2"/>
+          </w:tcPr>
+          <w:p>
+            <w:pPr>
+              <w:spacing w:line="360" w:lineRule="auto"/>
+              <w:rPr>
+                <w:bCs w:val="0"/>
+              </w:rPr>
+            </w:pPr>
+            <w:r>
+              <w:rPr>
+                <w:bCs w:val="0"/>
+              </w:rPr>
+              <w:t>1h 30</w:t>
+            </w:r>
+            <w:r>
+              <w:rPr>
+                <w:bCs w:val="0"/>
+              </w:rPr>
+              <w:t>min</w:t>
+            </w:r>
+          </w:p>
+        </w:tc>
+        <w:tc>
+          <w:tcPr>
+            <w:tcW w:w="5449" w:type="dxa"/>
+            <w:shd w:val="clear" w:color="auto" w:fill="E7E6E6" w:themeFill="background2"/>
+          </w:tcPr>
+          <w:p>
+            <w:pPr>
+              <w:spacing w:line="360" w:lineRule="auto"/>
+              <w:cnfStyle w:val="000000100000" w:firstRow="0" w:lastRow="0" w:firstColumn="0" w:lastColumn="0" w:oddVBand="0" w:evenVBand="0" w:oddHBand="1" w:evenHBand="0" w:firstRowFirstColumn="0" w:firstRowLastColumn="0" w:lastRowFirstColumn="0" w:lastRowLastColumn="0"/>
+            </w:pPr>
+            <w:r>
+              <w:t>Einführung</w:t>
+            </w:r>
+            <w:r>
+              <w:t xml:space="preserve"> insgesamt</w:t>
+            </w:r>
+          </w:p>
+        </w:tc>
+        <w:tc>
+          <w:tcPr>
+            <w:tcW w:w="2528" w:type="dxa"/>
+            <w:shd w:val="clear" w:color="auto" w:fill="E7E6E6" w:themeFill="background2"/>
+          </w:tcPr>
+          <w:p>
+            <w:pPr>
+              <w:spacing w:line="360" w:lineRule="auto"/>
+              <w:cnfStyle w:val="000000100000" w:firstRow="0" w:lastRow="0" w:firstColumn="0" w:lastColumn="0" w:oddVBand="0" w:evenVBand="0" w:oddHBand="1" w:evenHBand="0" w:firstRowFirstColumn="0" w:firstRowLastColumn="0" w:lastRowFirstColumn="0" w:lastRowLastColumn="0"/>
+            </w:pPr>
+            <w:r>
+              <w:t>VL</w:t>
+            </w:r>
+          </w:p>
+          <w:p>
+            <w:pPr>
+              <w:spacing w:line="360" w:lineRule="auto"/>
+              <w:cnfStyle w:val="000000100000" w:firstRow="0" w:lastRow="0" w:firstColumn="0" w:lastColumn="0" w:oddVBand="0" w:evenVBand="0" w:oddHBand="1" w:evenHBand="0" w:firstRowFirstColumn="0" w:firstRowLastColumn="0" w:lastRowFirstColumn="0" w:lastRowLastColumn="0"/>
+            </w:pPr>
+            <w:r>
+              <w:t>VL-A</w:t>
+            </w:r>
+          </w:p>
+        </w:tc>
+      </w:tr>
+      <w:tr>
+        <w:trPr>
+          <w:trHeight w:val="119"/>
+        </w:trPr>
+        <w:tc>
+          <w:tcPr>
+            <w:cnfStyle w:val="001000000000" w:firstRow="0" w:lastRow="0" w:firstColumn="1" w:lastColumn="0" w:oddVBand="0" w:evenVBand="0" w:oddHBand="0" w:evenHBand="0" w:firstRowFirstColumn="0" w:firstRowLastColumn="0" w:lastRowFirstColumn="0" w:lastRowLastColumn="0"/>
+            <w:tcW w:w="1085" w:type="dxa"/>
+            <w:shd w:val="clear" w:color="auto" w:fill="E7E6E6" w:themeFill="background2"/>
+          </w:tcPr>
+          <w:p>
+            <w:pPr>
+              <w:spacing w:line="360" w:lineRule="auto"/>
+            </w:pPr>
+            <w:r>
+              <w:t>45</w:t>
+            </w:r>
+            <w:r>
+              <w:t>min</w:t>
+            </w:r>
+          </w:p>
+        </w:tc>
+        <w:tc>
+          <w:tcPr>
+            <w:tcW w:w="5449" w:type="dxa"/>
+            <w:shd w:val="clear" w:color="auto" w:fill="E7E6E6" w:themeFill="background2"/>
+          </w:tcPr>
+          <w:p>
+            <w:pPr>
+              <w:spacing w:line="360" w:lineRule="auto"/>
+              <w:cnfStyle w:val="000000000000" w:firstRow="0" w:lastRow="0" w:firstColumn="0" w:lastColumn="0" w:oddVBand="0" w:evenVBand="0" w:oddHBand="0" w:evenHBand="0" w:firstRowFirstColumn="0" w:firstRowLastColumn="0" w:lastRowFirstColumn="0" w:lastRowLastColumn="0"/>
+            </w:pPr>
+            <w:r>
+              <w:t>Einführung insgesamt</w:t>
+            </w:r>
+          </w:p>
+        </w:tc>
+        <w:tc>
+          <w:tcPr>
+            <w:tcW w:w="2528" w:type="dxa"/>
+            <w:shd w:val="clear" w:color="auto" w:fill="E7E6E6" w:themeFill="background2"/>
+          </w:tcPr>
+          <w:p>
+            <w:pPr>
+              <w:spacing w:line="360" w:lineRule="auto"/>
+              <w:cnfStyle w:val="000000000000" w:firstRow="0" w:lastRow="0" w:firstColumn="0" w:lastColumn="0" w:oddVBand="0" w:evenVBand="0" w:oddHBand="0" w:evenHBand="0" w:firstRowFirstColumn="0" w:firstRowLastColumn="0" w:lastRowFirstColumn="0" w:lastRowLastColumn="0"/>
+            </w:pPr>
+            <w:proofErr w:type="spellStart"/>
+            <w:r>
+              <w:t>StuMis</w:t>
+            </w:r>
+            <w:proofErr w:type="spellEnd"/>
+          </w:p>
+        </w:tc>
+      </w:tr>
+      <w:tr>
+        <w:trPr>
+          <w:cnfStyle w:val="000000100000" w:firstRow="0" w:lastRow="0" w:firstColumn="0" w:lastColumn="0" w:oddVBand="0" w:evenVBand="0" w:oddHBand="1" w:evenHBand="0" w:firstRowFirstColumn="0" w:firstRowLastColumn="0" w:lastRowFirstColumn="0" w:lastRowLastColumn="0"/>
+          <w:trHeight w:val="120"/>
+        </w:trPr>
+        <w:tc>
+          <w:tcPr>
+            <w:cnfStyle w:val="001000000000" w:firstRow="0" w:lastRow="0" w:firstColumn="1" w:lastColumn="0" w:oddVBand="0" w:evenVBand="0" w:oddHBand="0" w:evenHBand="0" w:firstRowFirstColumn="0" w:firstRowLastColumn="0" w:lastRowFirstColumn="0" w:lastRowLastColumn="0"/>
+            <w:tcW w:w="1085" w:type="dxa"/>
+            <w:shd w:val="clear" w:color="auto" w:fill="E7E6E6" w:themeFill="background2"/>
+          </w:tcPr>
+          <w:p>
+            <w:pPr>
+              <w:spacing w:line="360" w:lineRule="auto"/>
+              <w:rPr>
+                <w:bCs w:val="0"/>
+              </w:rPr>
+            </w:pPr>
+            <w:r>
+              <w:t>45</w:t>
+            </w:r>
+            <w:r>
+              <w:t>min</w:t>
+            </w:r>
+          </w:p>
+        </w:tc>
+        <w:tc>
+          <w:tcPr>
+            <w:tcW w:w="5449" w:type="dxa"/>
+            <w:shd w:val="clear" w:color="auto" w:fill="E7E6E6" w:themeFill="background2"/>
+          </w:tcPr>
+          <w:p>
+            <w:pPr>
+              <w:spacing w:line="360" w:lineRule="auto"/>
+              <w:cnfStyle w:val="000000100000" w:firstRow="0" w:lastRow="0" w:firstColumn="0" w:lastColumn="0" w:oddVBand="0" w:evenVBand="0" w:oddHBand="1" w:evenHBand="0" w:firstRowFirstColumn="0" w:firstRowLastColumn="0" w:lastRowFirstColumn="0" w:lastRowLastColumn="0"/>
+            </w:pPr>
+            <w:r>
+              <w:t>Einführung</w:t>
+            </w:r>
+            <w:r>
+              <w:t xml:space="preserve"> insgesamt</w:t>
+            </w:r>
+          </w:p>
+        </w:tc>
+        <w:tc>
+          <w:tcPr>
+            <w:tcW w:w="2528" w:type="dxa"/>
+            <w:shd w:val="clear" w:color="auto" w:fill="E7E6E6" w:themeFill="background2"/>
+          </w:tcPr>
+          <w:p>
+            <w:pPr>
+              <w:spacing w:line="360" w:lineRule="auto"/>
+              <w:cnfStyle w:val="000000100000" w:firstRow="0" w:lastRow="0" w:firstColumn="0" w:lastColumn="0" w:oddVBand="0" w:evenVBand="0" w:oddHBand="1" w:evenHBand="0" w:firstRowFirstColumn="0" w:firstRowLastColumn="0" w:lastRowFirstColumn="0" w:lastRowLastColumn="0"/>
+            </w:pPr>
+            <w:r>
+              <w:t>VP</w:t>
+            </w:r>
+          </w:p>
+        </w:tc>
+      </w:tr>
+      <w:tr>
+        <w:tc>
+          <w:tcPr>
+            <w:cnfStyle w:val="001000000000" w:firstRow="0" w:lastRow="0" w:firstColumn="1" w:lastColumn="0" w:oddVBand="0" w:evenVBand="0" w:oddHBand="0" w:evenHBand="0" w:firstRowFirstColumn="0" w:firstRowLastColumn="0" w:lastRowFirstColumn="0" w:lastRowLastColumn="0"/>
+            <w:tcW w:w="9062" w:type="dxa"/>
+            <w:gridSpan w:val="3"/>
+            <w:shd w:val="clear" w:color="auto" w:fill="D5DCE4" w:themeFill="text2" w:themeFillTint="33"/>
+          </w:tcPr>
+          <w:p>
+            <w:pPr>
+              <w:spacing w:line="360" w:lineRule="auto"/>
+              <w:rPr>
+                <w:b w:val="0"/>
+                <w:bCs w:val="0"/>
+              </w:rPr>
+            </w:pPr>
+          </w:p>
+          <w:p>
+            <w:pPr>
+              <w:spacing w:line="360" w:lineRule="auto"/>
+            </w:pPr>
+            <w:r>
+              <w:t>10-MIN-LEKTION</w:t>
+            </w:r>
+          </w:p>
+        </w:tc>
+      </w:tr>
+      <w:tr>
+        <w:trPr>
+          <w:cnfStyle w:val="000000100000" w:firstRow="0" w:lastRow="0" w:firstColumn="0" w:lastColumn="0" w:oddVBand="0" w:evenVBand="0" w:oddHBand="1" w:evenHBand="0" w:firstRowFirstColumn="0" w:firstRowLastColumn="0" w:lastRowFirstColumn="0" w:lastRowLastColumn="0"/>
+        </w:trPr>
+        <w:tc>
+          <w:tcPr>
+            <w:cnfStyle w:val="001000000000" w:firstRow="0" w:lastRow="0" w:firstColumn="1" w:lastColumn="0" w:oddVBand="0" w:evenVBand="0" w:oddHBand="0" w:evenHBand="0" w:firstRowFirstColumn="0" w:firstRowLastColumn="0" w:lastRowFirstColumn="0" w:lastRowLastColumn="0"/>
+            <w:tcW w:w="1085" w:type="dxa"/>
+          </w:tcPr>
+          <w:p>
+            <w:pPr>
+              <w:spacing w:line="360" w:lineRule="auto"/>
+              <w:rPr>
+                <w:b w:val="0"/>
+              </w:rPr>
+            </w:pPr>
+            <w:r>
+              <w:rPr>
+                <w:b w:val="0"/>
+              </w:rPr>
+              <w:t>15‘</w:t>
+            </w:r>
+          </w:p>
+        </w:tc>
+        <w:tc>
+          <w:tcPr>
+            <w:tcW w:w="5449" w:type="dxa"/>
+          </w:tcPr>
+          <w:p>
+            <w:pPr>
+              <w:spacing w:line="360" w:lineRule="auto"/>
+              <w:cnfStyle w:val="000000100000" w:firstRow="0" w:lastRow="0" w:firstColumn="0" w:lastColumn="0" w:oddVBand="0" w:evenVBand="0" w:oddHBand="1" w:evenHBand="0" w:firstRowFirstColumn="0" w:firstRowLastColumn="0" w:lastRowFirstColumn="0" w:lastRowLastColumn="0"/>
+            </w:pPr>
+            <w:r>
+              <w:t xml:space="preserve">Demografische Daten </w:t>
+            </w:r>
+          </w:p>
+          <w:p>
+            <w:pPr>
+              <w:spacing w:line="360" w:lineRule="auto"/>
+              <w:cnfStyle w:val="000000100000" w:firstRow="0" w:lastRow="0" w:firstColumn="0" w:lastColumn="0" w:oddVBand="0" w:evenVBand="0" w:oddHBand="1" w:evenHBand="0" w:firstRowFirstColumn="0" w:firstRowLastColumn="0" w:lastRowFirstColumn="0" w:lastRowLastColumn="0"/>
+            </w:pPr>
+            <w:r>
+              <w:t xml:space="preserve">SJT </w:t>
+            </w:r>
+            <w:r>
+              <w:t>(</w:t>
+            </w:r>
+            <w:r>
+              <w:t>strategische</w:t>
+            </w:r>
+            <w:r>
+              <w:t>s</w:t>
+            </w:r>
+            <w:r>
+              <w:t xml:space="preserve"> Wissen über Klassenführung</w:t>
+            </w:r>
+            <w:r>
+              <w:t>)</w:t>
+            </w:r>
+          </w:p>
+        </w:tc>
+        <w:tc>
+          <w:tcPr>
+            <w:tcW w:w="2528" w:type="dxa"/>
+          </w:tcPr>
+          <w:p>
+            <w:pPr>
+              <w:spacing w:line="360" w:lineRule="auto"/>
+              <w:cnfStyle w:val="000000100000" w:firstRow="0" w:lastRow="0" w:firstColumn="0" w:lastColumn="0" w:oddVBand="0" w:evenVBand="0" w:oddHBand="1" w:evenHBand="0" w:firstRowFirstColumn="0" w:firstRowLastColumn="0" w:lastRowFirstColumn="0" w:lastRowLastColumn="0"/>
+            </w:pPr>
+            <w:r>
+              <w:t>VP</w:t>
+            </w:r>
+          </w:p>
+        </w:tc>
+      </w:tr>
+      <w:tr>
+        <w:tc>
+          <w:tcPr>
+            <w:cnfStyle w:val="001000000000" w:firstRow="0" w:lastRow="0" w:firstColumn="1" w:lastColumn="0" w:oddVBand="0" w:evenVBand="0" w:oddHBand="0" w:evenHBand="0" w:firstRowFirstColumn="0" w:firstRowLastColumn="0" w:lastRowFirstColumn="0" w:lastRowLastColumn="0"/>
+            <w:tcW w:w="1085" w:type="dxa"/>
+          </w:tcPr>
+          <w:p>
+            <w:pPr>
+              <w:spacing w:line="360" w:lineRule="auto"/>
+              <w:rPr>
+                <w:b w:val="0"/>
+              </w:rPr>
+            </w:pPr>
+            <w:r>
+              <w:rPr>
+                <w:b w:val="0"/>
+              </w:rPr>
+              <w:t>40</w:t>
+            </w:r>
+            <w:r>
+              <w:rPr>
+                <w:b w:val="0"/>
+              </w:rPr>
+              <w:t>‘</w:t>
+            </w:r>
+          </w:p>
+        </w:tc>
+        <w:tc>
+          <w:tcPr>
+            <w:tcW w:w="5449" w:type="dxa"/>
+          </w:tcPr>
+          <w:p>
+            <w:pPr>
+              <w:spacing w:line="360" w:lineRule="auto"/>
+              <w:cnfStyle w:val="000000000000" w:firstRow="0" w:lastRow="0" w:firstColumn="0" w:lastColumn="0" w:oddVBand="0" w:evenVBand="0" w:oddHBand="0" w:evenHBand="0" w:firstRowFirstColumn="0" w:firstRowLastColumn="0" w:lastRowFirstColumn="0" w:lastRowLastColumn="0"/>
+            </w:pPr>
+            <w:r>
+              <w:t>Vorbereitung der Lektion (2‘)</w:t>
+            </w:r>
+          </w:p>
+          <w:p>
+            <w:pPr>
+              <w:spacing w:line="360" w:lineRule="auto"/>
+              <w:cnfStyle w:val="000000000000" w:firstRow="0" w:lastRow="0" w:firstColumn="0" w:lastColumn="0" w:oddVBand="0" w:evenVBand="0" w:oddHBand="0" w:evenHBand="0" w:firstRowFirstColumn="0" w:firstRowLastColumn="0" w:lastRowFirstColumn="0" w:lastRowLastColumn="0"/>
+            </w:pPr>
+            <w:r>
+              <w:t>Erklärung &amp; Aufsetzen der Eye-Tracking-Brille (5‘)</w:t>
+            </w:r>
+          </w:p>
+          <w:p>
+            <w:pPr>
+              <w:spacing w:line="360" w:lineRule="auto"/>
+              <w:cnfStyle w:val="000000000000" w:firstRow="0" w:lastRow="0" w:firstColumn="0" w:lastColumn="0" w:oddVBand="0" w:evenVBand="0" w:oddHBand="0" w:evenHBand="0" w:firstRowFirstColumn="0" w:firstRowLastColumn="0" w:lastRowFirstColumn="0" w:lastRowLastColumn="0"/>
+              <w:rPr>
+                <w:lang w:val="en-US"/>
+              </w:rPr>
+            </w:pPr>
+            <w:bookmarkStart w:id="0" w:name="_Hlk73549400"/>
+            <w:r>
+              <w:rPr>
+                <w:lang w:val="en-US"/>
+              </w:rPr>
+              <w:t>Warm-Up</w:t>
+            </w:r>
+            <w:r>
+              <w:rPr>
+                <w:lang w:val="en-US"/>
+              </w:rPr>
+              <w:t xml:space="preserve"> </w:t>
+            </w:r>
+            <w:proofErr w:type="spellStart"/>
+            <w:r>
+              <w:rPr>
+                <w:lang w:val="en-US"/>
+              </w:rPr>
+              <w:t>mit</w:t>
+            </w:r>
+            <w:proofErr w:type="spellEnd"/>
+            <w:r>
+              <w:rPr>
+                <w:lang w:val="en-US"/>
+              </w:rPr>
+              <w:t xml:space="preserve"> Eye-Tracking-Brille</w:t>
+            </w:r>
+            <w:r>
+              <w:rPr>
+                <w:lang w:val="en-US"/>
+              </w:rPr>
+              <w:t xml:space="preserve">: </w:t>
+            </w:r>
+            <w:proofErr w:type="spellStart"/>
+            <w:r>
+              <w:rPr>
+                <w:lang w:val="en-US"/>
+              </w:rPr>
+              <w:t>Namensjonglage</w:t>
+            </w:r>
+            <w:proofErr w:type="spellEnd"/>
+            <w:r>
+              <w:rPr>
+                <w:lang w:val="en-US"/>
+              </w:rPr>
+              <w:t xml:space="preserve"> </w:t>
+            </w:r>
+            <w:bookmarkEnd w:id="0"/>
+            <w:r>
+              <w:rPr>
+                <w:lang w:val="en-US"/>
+              </w:rPr>
+              <w:t>(5‘)</w:t>
+            </w:r>
+          </w:p>
+          <w:p>
+            <w:pPr>
+              <w:spacing w:line="360" w:lineRule="auto"/>
+              <w:cnfStyle w:val="000000000000" w:firstRow="0" w:lastRow="0" w:firstColumn="0" w:lastColumn="0" w:oddVBand="0" w:evenVBand="0" w:oddHBand="0" w:evenHBand="0" w:firstRowFirstColumn="0" w:firstRowLastColumn="0" w:lastRowFirstColumn="0" w:lastRowLastColumn="0"/>
+            </w:pPr>
+            <w:r>
+              <w:lastRenderedPageBreak/>
+              <w:t>Starten der A</w:t>
+            </w:r>
+            <w:r>
+              <w:t>ufnahmen</w:t>
+            </w:r>
+            <w:r>
+              <w:t xml:space="preserve"> &amp; </w:t>
+            </w:r>
+            <w:r>
+              <w:t>Kalibrierung &amp; Synchronisierung (3‘)</w:t>
+            </w:r>
+          </w:p>
+          <w:p>
+            <w:pPr>
+              <w:spacing w:line="360" w:lineRule="auto"/>
+              <w:cnfStyle w:val="000000000000" w:firstRow="0" w:lastRow="0" w:firstColumn="0" w:lastColumn="0" w:oddVBand="0" w:evenVBand="0" w:oddHBand="0" w:evenHBand="0" w:firstRowFirstColumn="0" w:firstRowLastColumn="0" w:lastRowFirstColumn="0" w:lastRowLastColumn="0"/>
+            </w:pPr>
+            <w:r>
+              <w:t>10 min – Lektion (</w:t>
+            </w:r>
+            <w:r>
+              <w:t>15</w:t>
+            </w:r>
+            <w:r>
+              <w:t>‘)</w:t>
+            </w:r>
+          </w:p>
+          <w:p>
+            <w:pPr>
+              <w:spacing w:line="360" w:lineRule="auto"/>
+              <w:cnfStyle w:val="000000000000" w:firstRow="0" w:lastRow="0" w:firstColumn="0" w:lastColumn="0" w:oddVBand="0" w:evenVBand="0" w:oddHBand="0" w:evenHBand="0" w:firstRowFirstColumn="0" w:firstRowLastColumn="0" w:lastRowFirstColumn="0" w:lastRowLastColumn="0"/>
+            </w:pPr>
+            <w:r>
+              <w:t>Kalibrierung &amp; Synchronisierung (3‘)</w:t>
+            </w:r>
+          </w:p>
+          <w:p>
+            <w:pPr>
+              <w:spacing w:line="360" w:lineRule="auto"/>
+              <w:cnfStyle w:val="000000000000" w:firstRow="0" w:lastRow="0" w:firstColumn="0" w:lastColumn="0" w:oddVBand="0" w:evenVBand="0" w:oddHBand="0" w:evenHBand="0" w:firstRowFirstColumn="0" w:firstRowLastColumn="0" w:lastRowFirstColumn="0" w:lastRowLastColumn="0"/>
+            </w:pPr>
+            <w:r>
+              <w:t>Puffer (2‘)</w:t>
+            </w:r>
+          </w:p>
+          <w:p>
+            <w:pPr>
+              <w:spacing w:line="360" w:lineRule="auto"/>
+              <w:cnfStyle w:val="000000000000" w:firstRow="0" w:lastRow="0" w:firstColumn="0" w:lastColumn="0" w:oddVBand="0" w:evenVBand="0" w:oddHBand="0" w:evenHBand="0" w:firstRowFirstColumn="0" w:firstRowLastColumn="0" w:lastRowFirstColumn="0" w:lastRowLastColumn="0"/>
+            </w:pPr>
+            <w:r>
+              <w:t>Abnehmen der Eye-Tracking-Brille</w:t>
+            </w:r>
+            <w:r>
+              <w:t xml:space="preserve"> (5‘)</w:t>
+            </w:r>
+          </w:p>
+        </w:tc>
+        <w:tc>
+          <w:tcPr>
+            <w:tcW w:w="2528" w:type="dxa"/>
+          </w:tcPr>
+          <w:p>
+            <w:pPr>
+              <w:spacing w:line="360" w:lineRule="auto"/>
+              <w:cnfStyle w:val="000000000000" w:firstRow="0" w:lastRow="0" w:firstColumn="0" w:lastColumn="0" w:oddVBand="0" w:evenVBand="0" w:oddHBand="0" w:evenHBand="0" w:firstRowFirstColumn="0" w:firstRowLastColumn="0" w:lastRowFirstColumn="0" w:lastRowLastColumn="0"/>
+            </w:pPr>
+            <w:r>
+              <w:lastRenderedPageBreak/>
+              <w:t>VL</w:t>
+            </w:r>
+          </w:p>
+          <w:p>
+            <w:pPr>
+              <w:spacing w:line="360" w:lineRule="auto"/>
+              <w:cnfStyle w:val="000000000000" w:firstRow="0" w:lastRow="0" w:firstColumn="0" w:lastColumn="0" w:oddVBand="0" w:evenVBand="0" w:oddHBand="0" w:evenHBand="0" w:firstRowFirstColumn="0" w:firstRowLastColumn="0" w:lastRowFirstColumn="0" w:lastRowLastColumn="0"/>
+            </w:pPr>
+            <w:r>
+              <w:t>VL-A</w:t>
+            </w:r>
+          </w:p>
+          <w:p>
+            <w:pPr>
+              <w:spacing w:line="360" w:lineRule="auto"/>
+              <w:cnfStyle w:val="000000000000" w:firstRow="0" w:lastRow="0" w:firstColumn="0" w:lastColumn="0" w:oddVBand="0" w:evenVBand="0" w:oddHBand="0" w:evenHBand="0" w:firstRowFirstColumn="0" w:firstRowLastColumn="0" w:lastRowFirstColumn="0" w:lastRowLastColumn="0"/>
+            </w:pPr>
+            <w:proofErr w:type="spellStart"/>
+            <w:r>
+              <w:t>StuMis</w:t>
+            </w:r>
+            <w:proofErr w:type="spellEnd"/>
+          </w:p>
+          <w:p>
+            <w:pPr>
+              <w:spacing w:line="360" w:lineRule="auto"/>
+              <w:cnfStyle w:val="000000000000" w:firstRow="0" w:lastRow="0" w:firstColumn="0" w:lastColumn="0" w:oddVBand="0" w:evenVBand="0" w:oddHBand="0" w:evenHBand="0" w:firstRowFirstColumn="0" w:firstRowLastColumn="0" w:lastRowFirstColumn="0" w:lastRowLastColumn="0"/>
+            </w:pPr>
+            <w:r>
+              <w:t>VP</w:t>
+            </w:r>
+          </w:p>
+          <w:p>
+            <w:pPr>
+              <w:spacing w:line="360" w:lineRule="auto"/>
+              <w:cnfStyle w:val="000000000000" w:firstRow="0" w:lastRow="0" w:firstColumn="0" w:lastColumn="0" w:oddVBand="0" w:evenVBand="0" w:oddHBand="0" w:evenHBand="0" w:firstRowFirstColumn="0" w:firstRowLastColumn="0" w:lastRowFirstColumn="0" w:lastRowLastColumn="0"/>
+            </w:pPr>
+          </w:p>
+        </w:tc>
+      </w:tr>
+      <w:tr>
+        <w:trPr>
+          <w:cnfStyle w:val="000000100000" w:firstRow="0" w:lastRow="0" w:firstColumn="0" w:lastColumn="0" w:oddVBand="0" w:evenVBand="0" w:oddHBand="1" w:evenHBand="0" w:firstRowFirstColumn="0" w:firstRowLastColumn="0" w:lastRowFirstColumn="0" w:lastRowLastColumn="0"/>
+        </w:trPr>
+        <w:tc>
+          <w:tcPr>
+            <w:cnfStyle w:val="001000000000" w:firstRow="0" w:lastRow="0" w:firstColumn="1" w:lastColumn="0" w:oddVBand="0" w:evenVBand="0" w:oddHBand="0" w:evenHBand="0" w:firstRowFirstColumn="0" w:firstRowLastColumn="0" w:lastRowFirstColumn="0" w:lastRowLastColumn="0"/>
+            <w:tcW w:w="1085" w:type="dxa"/>
+          </w:tcPr>
+          <w:p>
+            <w:pPr>
+              <w:spacing w:line="360" w:lineRule="auto"/>
+              <w:rPr>
+                <w:b w:val="0"/>
+              </w:rPr>
+            </w:pPr>
+            <w:r>
+              <w:rPr>
+                <w:b w:val="0"/>
+              </w:rPr>
+              <w:lastRenderedPageBreak/>
+              <w:t>1</w:t>
+            </w:r>
+            <w:r>
+              <w:rPr>
+                <w:b w:val="0"/>
+              </w:rPr>
+              <w:t>0</w:t>
+            </w:r>
+            <w:r>
+              <w:rPr>
+                <w:b w:val="0"/>
+              </w:rPr>
+              <w:t>‘</w:t>
+            </w:r>
+          </w:p>
+        </w:tc>
+        <w:tc>
+          <w:tcPr>
+            <w:tcW w:w="5449" w:type="dxa"/>
+          </w:tcPr>
+          <w:p>
+            <w:pPr>
+              <w:spacing w:line="360" w:lineRule="auto"/>
+              <w:cnfStyle w:val="000000100000" w:firstRow="0" w:lastRow="0" w:firstColumn="0" w:lastColumn="0" w:oddVBand="0" w:evenVBand="0" w:oddHBand="1" w:evenHBand="0" w:firstRowFirstColumn="0" w:firstRowLastColumn="0" w:lastRowFirstColumn="0" w:lastRowLastColumn="0"/>
+            </w:pPr>
+            <w:r>
+              <w:t>Datensicherung &amp; Aufbereitung des ET-Videos</w:t>
+            </w:r>
+          </w:p>
+        </w:tc>
+        <w:tc>
+          <w:tcPr>
+            <w:tcW w:w="2528" w:type="dxa"/>
+          </w:tcPr>
+          <w:p>
+            <w:pPr>
+              <w:spacing w:line="360" w:lineRule="auto"/>
+              <w:cnfStyle w:val="000000100000" w:firstRow="0" w:lastRow="0" w:firstColumn="0" w:lastColumn="0" w:oddVBand="0" w:evenVBand="0" w:oddHBand="1" w:evenHBand="0" w:firstRowFirstColumn="0" w:firstRowLastColumn="0" w:lastRowFirstColumn="0" w:lastRowLastColumn="0"/>
+            </w:pPr>
+            <w:r>
+              <w:t>V</w:t>
+            </w:r>
+            <w:r>
+              <w:t>L</w:t>
+            </w:r>
+          </w:p>
+        </w:tc>
+      </w:tr>
+      <w:tr>
+        <w:tc>
+          <w:tcPr>
+            <w:cnfStyle w:val="001000000000" w:firstRow="0" w:lastRow="0" w:firstColumn="1" w:lastColumn="0" w:oddVBand="0" w:evenVBand="0" w:oddHBand="0" w:evenHBand="0" w:firstRowFirstColumn="0" w:firstRowLastColumn="0" w:lastRowFirstColumn="0" w:lastRowLastColumn="0"/>
+            <w:tcW w:w="1085" w:type="dxa"/>
+          </w:tcPr>
+          <w:p>
+            <w:pPr>
+              <w:spacing w:line="360" w:lineRule="auto"/>
+              <w:rPr>
+                <w:b w:val="0"/>
+              </w:rPr>
+            </w:pPr>
+            <w:r>
+              <w:rPr>
+                <w:b w:val="0"/>
+              </w:rPr>
+              <w:t>[1</w:t>
+            </w:r>
+            <w:r>
+              <w:rPr>
+                <w:b w:val="0"/>
+              </w:rPr>
+              <w:t>0</w:t>
+            </w:r>
+            <w:r>
+              <w:rPr>
+                <w:b w:val="0"/>
+              </w:rPr>
+              <w:t>‘]</w:t>
+            </w:r>
+          </w:p>
+        </w:tc>
+        <w:tc>
+          <w:tcPr>
+            <w:tcW w:w="5449" w:type="dxa"/>
+          </w:tcPr>
+          <w:p>
+            <w:pPr>
+              <w:spacing w:line="360" w:lineRule="auto"/>
+              <w:cnfStyle w:val="000000000000" w:firstRow="0" w:lastRow="0" w:firstColumn="0" w:lastColumn="0" w:oddVBand="0" w:evenVBand="0" w:oddHBand="0" w:evenHBand="0" w:firstRowFirstColumn="0" w:firstRowLastColumn="0" w:lastRowFirstColumn="0" w:lastRowLastColumn="0"/>
+            </w:pPr>
+            <w:r>
+              <w:t>Parallel dazu: Lüften, Desinfizieren aller Gegenstände, Materialien, etc.</w:t>
+            </w:r>
+          </w:p>
+        </w:tc>
+        <w:tc>
+          <w:tcPr>
+            <w:tcW w:w="2528" w:type="dxa"/>
+          </w:tcPr>
+          <w:p>
+            <w:pPr>
+              <w:spacing w:line="360" w:lineRule="auto"/>
+              <w:cnfStyle w:val="000000000000" w:firstRow="0" w:lastRow="0" w:firstColumn="0" w:lastColumn="0" w:oddVBand="0" w:evenVBand="0" w:oddHBand="0" w:evenHBand="0" w:firstRowFirstColumn="0" w:firstRowLastColumn="0" w:lastRowFirstColumn="0" w:lastRowLastColumn="0"/>
+            </w:pPr>
+            <w:r>
+              <w:t>VL-A</w:t>
+            </w:r>
+          </w:p>
+          <w:p>
+            <w:pPr>
+              <w:spacing w:line="360" w:lineRule="auto"/>
+              <w:cnfStyle w:val="000000000000" w:firstRow="0" w:lastRow="0" w:firstColumn="0" w:lastColumn="0" w:oddVBand="0" w:evenVBand="0" w:oddHBand="0" w:evenHBand="0" w:firstRowFirstColumn="0" w:firstRowLastColumn="0" w:lastRowFirstColumn="0" w:lastRowLastColumn="0"/>
+            </w:pPr>
+            <w:proofErr w:type="spellStart"/>
+            <w:r>
+              <w:t>StuMis</w:t>
+            </w:r>
+            <w:proofErr w:type="spellEnd"/>
+          </w:p>
+        </w:tc>
+      </w:tr>
+      <w:tr>
+        <w:trPr>
+          <w:cnfStyle w:val="000000100000" w:firstRow="0" w:lastRow="0" w:firstColumn="0" w:lastColumn="0" w:oddVBand="0" w:evenVBand="0" w:oddHBand="1" w:evenHBand="0" w:firstRowFirstColumn="0" w:firstRowLastColumn="0" w:lastRowFirstColumn="0" w:lastRowLastColumn="0"/>
+          <w:trHeight w:val="239"/>
+        </w:trPr>
+        <w:tc>
+          <w:tcPr>
+            <w:cnfStyle w:val="001000000000" w:firstRow="0" w:lastRow="0" w:firstColumn="1" w:lastColumn="0" w:oddVBand="0" w:evenVBand="0" w:oddHBand="0" w:evenHBand="0" w:firstRowFirstColumn="0" w:firstRowLastColumn="0" w:lastRowFirstColumn="0" w:lastRowLastColumn="0"/>
+            <w:tcW w:w="1085" w:type="dxa"/>
+            <w:shd w:val="clear" w:color="auto" w:fill="E7E6E6" w:themeFill="background2"/>
+          </w:tcPr>
+          <w:p>
+            <w:pPr>
+              <w:spacing w:line="360" w:lineRule="auto"/>
+              <w:rPr>
+                <w:bCs w:val="0"/>
+              </w:rPr>
+            </w:pPr>
+            <w:r>
+              <w:rPr>
+                <w:bCs w:val="0"/>
+              </w:rPr>
+              <w:t>1h</w:t>
+            </w:r>
+            <w:r>
+              <w:rPr>
+                <w:bCs w:val="0"/>
+              </w:rPr>
+              <w:t>05</w:t>
+            </w:r>
+            <w:r>
+              <w:rPr>
+                <w:bCs w:val="0"/>
+              </w:rPr>
+              <w:t>min</w:t>
+            </w:r>
+          </w:p>
+        </w:tc>
+        <w:tc>
+          <w:tcPr>
+            <w:tcW w:w="5449" w:type="dxa"/>
+            <w:shd w:val="clear" w:color="auto" w:fill="E7E6E6" w:themeFill="background2"/>
+          </w:tcPr>
+          <w:p>
+            <w:pPr>
+              <w:spacing w:line="360" w:lineRule="auto"/>
+              <w:cnfStyle w:val="000000100000" w:firstRow="0" w:lastRow="0" w:firstColumn="0" w:lastColumn="0" w:oddVBand="0" w:evenVBand="0" w:oddHBand="1" w:evenHBand="0" w:firstRowFirstColumn="0" w:firstRowLastColumn="0" w:lastRowFirstColumn="0" w:lastRowLastColumn="0"/>
+            </w:pPr>
+            <w:r>
+              <w:t xml:space="preserve">Lektion </w:t>
+            </w:r>
+            <w:r>
+              <w:t>insgesamt</w:t>
+            </w:r>
+          </w:p>
+        </w:tc>
+        <w:tc>
+          <w:tcPr>
+            <w:tcW w:w="2528" w:type="dxa"/>
+            <w:shd w:val="clear" w:color="auto" w:fill="E7E6E6" w:themeFill="background2"/>
+          </w:tcPr>
+          <w:p>
+            <w:pPr>
+              <w:spacing w:line="360" w:lineRule="auto"/>
+              <w:cnfStyle w:val="000000100000" w:firstRow="0" w:lastRow="0" w:firstColumn="0" w:lastColumn="0" w:oddVBand="0" w:evenVBand="0" w:oddHBand="1" w:evenHBand="0" w:firstRowFirstColumn="0" w:firstRowLastColumn="0" w:lastRowFirstColumn="0" w:lastRowLastColumn="0"/>
+            </w:pPr>
+            <w:r>
+              <w:t>VL</w:t>
+            </w:r>
+          </w:p>
+          <w:p>
+            <w:pPr>
+              <w:spacing w:line="360" w:lineRule="auto"/>
+              <w:cnfStyle w:val="000000100000" w:firstRow="0" w:lastRow="0" w:firstColumn="0" w:lastColumn="0" w:oddVBand="0" w:evenVBand="0" w:oddHBand="1" w:evenHBand="0" w:firstRowFirstColumn="0" w:firstRowLastColumn="0" w:lastRowFirstColumn="0" w:lastRowLastColumn="0"/>
+            </w:pPr>
+            <w:r>
+              <w:t>VL-A</w:t>
+            </w:r>
+          </w:p>
+        </w:tc>
+      </w:tr>
+      <w:tr>
+        <w:trPr>
+          <w:trHeight w:val="119"/>
+        </w:trPr>
+        <w:tc>
+          <w:tcPr>
+            <w:cnfStyle w:val="001000000000" w:firstRow="0" w:lastRow="0" w:firstColumn="1" w:lastColumn="0" w:oddVBand="0" w:evenVBand="0" w:oddHBand="0" w:evenHBand="0" w:firstRowFirstColumn="0" w:firstRowLastColumn="0" w:lastRowFirstColumn="0" w:lastRowLastColumn="0"/>
+            <w:tcW w:w="1085" w:type="dxa"/>
+            <w:shd w:val="clear" w:color="auto" w:fill="E7E6E6" w:themeFill="background2"/>
+          </w:tcPr>
+          <w:p>
+            <w:pPr>
+              <w:spacing w:line="360" w:lineRule="auto"/>
+            </w:pPr>
+            <w:r>
+              <w:rPr>
+                <w:bCs w:val="0"/>
+              </w:rPr>
+              <w:t>1h05</w:t>
+            </w:r>
+            <w:r>
+              <w:rPr>
+                <w:bCs w:val="0"/>
+              </w:rPr>
+              <w:t>min</w:t>
+            </w:r>
+          </w:p>
+        </w:tc>
+        <w:tc>
+          <w:tcPr>
+            <w:tcW w:w="5449" w:type="dxa"/>
+            <w:shd w:val="clear" w:color="auto" w:fill="E7E6E6" w:themeFill="background2"/>
+          </w:tcPr>
+          <w:p>
+            <w:pPr>
+              <w:spacing w:line="360" w:lineRule="auto"/>
+              <w:cnfStyle w:val="000000000000" w:firstRow="0" w:lastRow="0" w:firstColumn="0" w:lastColumn="0" w:oddVBand="0" w:evenVBand="0" w:oddHBand="0" w:evenHBand="0" w:firstRowFirstColumn="0" w:firstRowLastColumn="0" w:lastRowFirstColumn="0" w:lastRowLastColumn="0"/>
+            </w:pPr>
+            <w:r>
+              <w:t>Lektion insgesamt</w:t>
+            </w:r>
+          </w:p>
+        </w:tc>
+        <w:tc>
+          <w:tcPr>
+            <w:tcW w:w="2528" w:type="dxa"/>
+            <w:shd w:val="clear" w:color="auto" w:fill="E7E6E6" w:themeFill="background2"/>
+          </w:tcPr>
+          <w:p>
+            <w:pPr>
+              <w:spacing w:line="360" w:lineRule="auto"/>
+              <w:cnfStyle w:val="000000000000" w:firstRow="0" w:lastRow="0" w:firstColumn="0" w:lastColumn="0" w:oddVBand="0" w:evenVBand="0" w:oddHBand="0" w:evenHBand="0" w:firstRowFirstColumn="0" w:firstRowLastColumn="0" w:lastRowFirstColumn="0" w:lastRowLastColumn="0"/>
+            </w:pPr>
+            <w:proofErr w:type="spellStart"/>
+            <w:r>
+              <w:t>StuMis</w:t>
+            </w:r>
+            <w:proofErr w:type="spellEnd"/>
+          </w:p>
+        </w:tc>
+      </w:tr>
+      <w:tr>
+        <w:trPr>
+          <w:cnfStyle w:val="000000100000" w:firstRow="0" w:lastRow="0" w:firstColumn="0" w:lastColumn="0" w:oddVBand="0" w:evenVBand="0" w:oddHBand="1" w:evenHBand="0" w:firstRowFirstColumn="0" w:firstRowLastColumn="0" w:lastRowFirstColumn="0" w:lastRowLastColumn="0"/>
+          <w:trHeight w:val="120"/>
+        </w:trPr>
+        <w:tc>
+          <w:tcPr>
+            <w:cnfStyle w:val="001000000000" w:firstRow="0" w:lastRow="0" w:firstColumn="1" w:lastColumn="0" w:oddVBand="0" w:evenVBand="0" w:oddHBand="0" w:evenHBand="0" w:firstRowFirstColumn="0" w:firstRowLastColumn="0" w:lastRowFirstColumn="0" w:lastRowLastColumn="0"/>
+            <w:tcW w:w="1085" w:type="dxa"/>
+            <w:shd w:val="clear" w:color="auto" w:fill="E7E6E6" w:themeFill="background2"/>
+          </w:tcPr>
+          <w:p>
+            <w:pPr>
+              <w:spacing w:line="360" w:lineRule="auto"/>
+              <w:rPr>
+                <w:bCs w:val="0"/>
+              </w:rPr>
+            </w:pPr>
+            <w:r>
+              <w:rPr>
+                <w:bCs w:val="0"/>
+              </w:rPr>
+              <w:t>1h05</w:t>
+            </w:r>
+            <w:r>
+              <w:rPr>
+                <w:bCs w:val="0"/>
+              </w:rPr>
+              <w:t>min</w:t>
+            </w:r>
+          </w:p>
+        </w:tc>
+        <w:tc>
+          <w:tcPr>
+            <w:tcW w:w="5449" w:type="dxa"/>
+            <w:shd w:val="clear" w:color="auto" w:fill="E7E6E6" w:themeFill="background2"/>
+          </w:tcPr>
+          <w:p>
+            <w:pPr>
+              <w:spacing w:line="360" w:lineRule="auto"/>
+              <w:cnfStyle w:val="000000100000" w:firstRow="0" w:lastRow="0" w:firstColumn="0" w:lastColumn="0" w:oddVBand="0" w:evenVBand="0" w:oddHBand="1" w:evenHBand="0" w:firstRowFirstColumn="0" w:firstRowLastColumn="0" w:lastRowFirstColumn="0" w:lastRowLastColumn="0"/>
+            </w:pPr>
+            <w:r>
+              <w:t>Lektion insgesamt</w:t>
+            </w:r>
+          </w:p>
+        </w:tc>
+        <w:tc>
+          <w:tcPr>
+            <w:tcW w:w="2528" w:type="dxa"/>
+            <w:shd w:val="clear" w:color="auto" w:fill="E7E6E6" w:themeFill="background2"/>
+          </w:tcPr>
+          <w:p>
+            <w:pPr>
+              <w:spacing w:line="360" w:lineRule="auto"/>
+              <w:cnfStyle w:val="000000100000" w:firstRow="0" w:lastRow="0" w:firstColumn="0" w:lastColumn="0" w:oddVBand="0" w:evenVBand="0" w:oddHBand="1" w:evenHBand="0" w:firstRowFirstColumn="0" w:firstRowLastColumn="0" w:lastRowFirstColumn="0" w:lastRowLastColumn="0"/>
+            </w:pPr>
+            <w:r>
+              <w:t>VP</w:t>
+            </w:r>
+          </w:p>
+        </w:tc>
+      </w:tr>
+      <w:tr>
+        <w:tc>
+          <w:tcPr>
+            <w:cnfStyle w:val="001000000000" w:firstRow="0" w:lastRow="0" w:firstColumn="1" w:lastColumn="0" w:oddVBand="0" w:evenVBand="0" w:oddHBand="0" w:evenHBand="0" w:firstRowFirstColumn="0" w:firstRowLastColumn="0" w:lastRowFirstColumn="0" w:lastRowLastColumn="0"/>
+            <w:tcW w:w="9062" w:type="dxa"/>
+            <w:gridSpan w:val="3"/>
+            <w:shd w:val="clear" w:color="auto" w:fill="FFF2CC" w:themeFill="accent4" w:themeFillTint="33"/>
+          </w:tcPr>
+          <w:p>
+            <w:pPr>
+              <w:spacing w:line="360" w:lineRule="auto"/>
+              <w:rPr>
+                <w:b w:val="0"/>
+                <w:bCs w:val="0"/>
+              </w:rPr>
+            </w:pPr>
+          </w:p>
+          <w:p>
+            <w:pPr>
+              <w:spacing w:line="360" w:lineRule="auto"/>
+            </w:pPr>
+            <w:r>
+              <w:t xml:space="preserve">10 MIN </w:t>
+            </w:r>
+            <w:r>
+              <w:t>PAUSE</w:t>
+            </w:r>
+          </w:p>
+        </w:tc>
+      </w:tr>
+      <w:tr>
+        <w:trPr>
+          <w:cnfStyle w:val="000000100000" w:firstRow="0" w:lastRow="0" w:firstColumn="0" w:lastColumn="0" w:oddVBand="0" w:evenVBand="0" w:oddHBand="1" w:evenHBand="0" w:firstRowFirstColumn="0" w:firstRowLastColumn="0" w:lastRowFirstColumn="0" w:lastRowLastColumn="0"/>
+        </w:trPr>
+        <w:tc>
+          <w:tcPr>
+            <w:cnfStyle w:val="001000000000" w:firstRow="0" w:lastRow="0" w:firstColumn="1" w:lastColumn="0" w:oddVBand="0" w:evenVBand="0" w:oddHBand="0" w:evenHBand="0" w:firstRowFirstColumn="0" w:firstRowLastColumn="0" w:lastRowFirstColumn="0" w:lastRowLastColumn="0"/>
+            <w:tcW w:w="9062" w:type="dxa"/>
+            <w:gridSpan w:val="3"/>
+            <w:shd w:val="clear" w:color="auto" w:fill="D5DCE4" w:themeFill="text2" w:themeFillTint="33"/>
+          </w:tcPr>
+          <w:p>
+            <w:pPr>
+              <w:spacing w:line="360" w:lineRule="auto"/>
+              <w:rPr>
+                <w:b w:val="0"/>
+                <w:bCs w:val="0"/>
+              </w:rPr>
+            </w:pPr>
+          </w:p>
+          <w:p>
+            <w:pPr>
+              <w:spacing w:line="360" w:lineRule="auto"/>
+            </w:pPr>
+            <w:r>
+              <w:t>STIMULATED RECALL INTERVIEW</w:t>
+            </w:r>
+          </w:p>
+        </w:tc>
+      </w:tr>
+      <w:tr>
+        <w:tc>
+          <w:tcPr>
+            <w:cnfStyle w:val="001000000000" w:firstRow="0" w:lastRow="0" w:firstColumn="1" w:lastColumn="0" w:oddVBand="0" w:evenVBand="0" w:oddHBand="0" w:evenHBand="0" w:firstRowFirstColumn="0" w:firstRowLastColumn="0" w:lastRowFirstColumn="0" w:lastRowLastColumn="0"/>
+            <w:tcW w:w="1085" w:type="dxa"/>
+          </w:tcPr>
+          <w:p>
+            <w:pPr>
+              <w:spacing w:line="360" w:lineRule="auto"/>
+              <w:rPr>
+                <w:b w:val="0"/>
+              </w:rPr>
+            </w:pPr>
+            <w:r>
+              <w:rPr>
+                <w:b w:val="0"/>
+              </w:rPr>
+              <w:t>5‘</w:t>
+            </w:r>
+          </w:p>
+        </w:tc>
+        <w:tc>
+          <w:tcPr>
+            <w:tcW w:w="5449" w:type="dxa"/>
+          </w:tcPr>
+          <w:p>
+            <w:pPr>
+              <w:spacing w:line="360" w:lineRule="auto"/>
+              <w:cnfStyle w:val="000000000000" w:firstRow="0" w:lastRow="0" w:firstColumn="0" w:lastColumn="0" w:oddVBand="0" w:evenVBand="0" w:oddHBand="0" w:evenHBand="0" w:firstRowFirstColumn="0" w:firstRowLastColumn="0" w:lastRowFirstColumn="0" w:lastRowLastColumn="0"/>
+            </w:pPr>
+            <w:r>
+              <w:t>Kurze Erklärung des Ablaufs</w:t>
+            </w:r>
+          </w:p>
+          <w:p>
+            <w:pPr>
+              <w:spacing w:line="360" w:lineRule="auto"/>
+              <w:cnfStyle w:val="000000000000" w:firstRow="0" w:lastRow="0" w:firstColumn="0" w:lastColumn="0" w:oddVBand="0" w:evenVBand="0" w:oddHBand="0" w:evenHBand="0" w:firstRowFirstColumn="0" w:firstRowLastColumn="0" w:lastRowFirstColumn="0" w:lastRowLastColumn="0"/>
+            </w:pPr>
+            <w:r>
+              <w:t xml:space="preserve">Anweisungen </w:t>
+            </w:r>
+          </w:p>
+        </w:tc>
+        <w:tc>
+          <w:tcPr>
+            <w:tcW w:w="2528" w:type="dxa"/>
+          </w:tcPr>
+          <w:p>
+            <w:pPr>
+              <w:spacing w:line="360" w:lineRule="auto"/>
+              <w:cnfStyle w:val="000000000000" w:firstRow="0" w:lastRow="0" w:firstColumn="0" w:lastColumn="0" w:oddVBand="0" w:evenVBand="0" w:oddHBand="0" w:evenHBand="0" w:firstRowFirstColumn="0" w:firstRowLastColumn="0" w:lastRowFirstColumn="0" w:lastRowLastColumn="0"/>
+            </w:pPr>
+            <w:r>
+              <w:t>VL</w:t>
+            </w:r>
+          </w:p>
+          <w:p>
+            <w:pPr>
+              <w:spacing w:line="360" w:lineRule="auto"/>
+              <w:cnfStyle w:val="000000000000" w:firstRow="0" w:lastRow="0" w:firstColumn="0" w:lastColumn="0" w:oddVBand="0" w:evenVBand="0" w:oddHBand="0" w:evenHBand="0" w:firstRowFirstColumn="0" w:firstRowLastColumn="0" w:lastRowFirstColumn="0" w:lastRowLastColumn="0"/>
+            </w:pPr>
+            <w:r>
+              <w:t>VL-A</w:t>
+            </w:r>
+          </w:p>
+          <w:p>
+            <w:pPr>
+              <w:spacing w:line="360" w:lineRule="auto"/>
+              <w:cnfStyle w:val="000000000000" w:firstRow="0" w:lastRow="0" w:firstColumn="0" w:lastColumn="0" w:oddVBand="0" w:evenVBand="0" w:oddHBand="0" w:evenHBand="0" w:firstRowFirstColumn="0" w:firstRowLastColumn="0" w:lastRowFirstColumn="0" w:lastRowLastColumn="0"/>
+            </w:pPr>
+            <w:r>
+              <w:t>VP</w:t>
+            </w:r>
+          </w:p>
+        </w:tc>
+      </w:tr>
+      <w:tr>
+        <w:trPr>
+          <w:cnfStyle w:val="000000100000" w:firstRow="0" w:lastRow="0" w:firstColumn="0" w:lastColumn="0" w:oddVBand="0" w:evenVBand="0" w:oddHBand="1" w:evenHBand="0" w:firstRowFirstColumn="0" w:firstRowLastColumn="0" w:lastRowFirstColumn="0" w:lastRowLastColumn="0"/>
+        </w:trPr>
+        <w:tc>
+          <w:tcPr>
+            <w:cnfStyle w:val="001000000000" w:firstRow="0" w:lastRow="0" w:firstColumn="1" w:lastColumn="0" w:oddVBand="0" w:evenVBand="0" w:oddHBand="0" w:evenHBand="0" w:firstRowFirstColumn="0" w:firstRowLastColumn="0" w:lastRowFirstColumn="0" w:lastRowLastColumn="0"/>
+            <w:tcW w:w="1085" w:type="dxa"/>
+          </w:tcPr>
+          <w:p>
+            <w:pPr>
+              <w:spacing w:line="360" w:lineRule="auto"/>
+              <w:rPr>
+                <w:b w:val="0"/>
+              </w:rPr>
+            </w:pPr>
+            <w:r>
+              <w:rPr>
+                <w:b w:val="0"/>
+              </w:rPr>
+              <w:t>60‘</w:t>
+            </w:r>
+          </w:p>
+        </w:tc>
+        <w:tc>
+          <w:tcPr>
+            <w:tcW w:w="5449" w:type="dxa"/>
+          </w:tcPr>
+          <w:p>
+            <w:pPr>
+              <w:spacing w:line="360" w:lineRule="auto"/>
+              <w:cnfStyle w:val="000000100000" w:firstRow="0" w:lastRow="0" w:firstColumn="0" w:lastColumn="0" w:oddVBand="0" w:evenVBand="0" w:oddHBand="1" w:evenHBand="0" w:firstRowFirstColumn="0" w:firstRowLastColumn="0" w:lastRowFirstColumn="0" w:lastRowLastColumn="0"/>
+            </w:pPr>
+            <w:proofErr w:type="spellStart"/>
+            <w:r>
+              <w:t>Stimulated</w:t>
+            </w:r>
+            <w:proofErr w:type="spellEnd"/>
+            <w:r>
+              <w:t xml:space="preserve"> Recall Interviews: Kommentierung des eigenen ET-Videos</w:t>
+            </w:r>
+          </w:p>
+        </w:tc>
+        <w:tc>
+          <w:tcPr>
+            <w:tcW w:w="2528" w:type="dxa"/>
+          </w:tcPr>
+          <w:p>
+            <w:pPr>
+              <w:spacing w:line="360" w:lineRule="auto"/>
+              <w:cnfStyle w:val="000000100000" w:firstRow="0" w:lastRow="0" w:firstColumn="0" w:lastColumn="0" w:oddVBand="0" w:evenVBand="0" w:oddHBand="1" w:evenHBand="0" w:firstRowFirstColumn="0" w:firstRowLastColumn="0" w:lastRowFirstColumn="0" w:lastRowLastColumn="0"/>
+            </w:pPr>
+            <w:r>
+              <w:t>VL</w:t>
+            </w:r>
+          </w:p>
+          <w:p>
+            <w:pPr>
+              <w:spacing w:line="360" w:lineRule="auto"/>
+              <w:cnfStyle w:val="000000100000" w:firstRow="0" w:lastRow="0" w:firstColumn="0" w:lastColumn="0" w:oddVBand="0" w:evenVBand="0" w:oddHBand="1" w:evenHBand="0" w:firstRowFirstColumn="0" w:firstRowLastColumn="0" w:lastRowFirstColumn="0" w:lastRowLastColumn="0"/>
+            </w:pPr>
+            <w:r>
+              <w:t>VL-A</w:t>
+            </w:r>
+          </w:p>
+          <w:p>
+            <w:pPr>
+              <w:spacing w:line="360" w:lineRule="auto"/>
+              <w:cnfStyle w:val="000000100000" w:firstRow="0" w:lastRow="0" w:firstColumn="0" w:lastColumn="0" w:oddVBand="0" w:evenVBand="0" w:oddHBand="1" w:evenHBand="0" w:firstRowFirstColumn="0" w:firstRowLastColumn="0" w:lastRowFirstColumn="0" w:lastRowLastColumn="0"/>
+              <w:rPr>
+                <w:lang w:val="en-US"/>
+              </w:rPr>
+            </w:pPr>
+            <w:r>
+              <w:t>VP</w:t>
+            </w:r>
+          </w:p>
+        </w:tc>
+      </w:tr>
+      <w:tr>
+        <w:tc>
+          <w:tcPr>
+            <w:cnfStyle w:val="001000000000" w:firstRow="0" w:lastRow="0" w:firstColumn="1" w:lastColumn="0" w:oddVBand="0" w:evenVBand="0" w:oddHBand="0" w:evenHBand="0" w:firstRowFirstColumn="0" w:firstRowLastColumn="0" w:lastRowFirstColumn="0" w:lastRowLastColumn="0"/>
+            <w:tcW w:w="1085" w:type="dxa"/>
+          </w:tcPr>
+          <w:p>
+            <w:pPr>
+              <w:spacing w:line="360" w:lineRule="auto"/>
+              <w:rPr>
+                <w:b w:val="0"/>
+                <w:lang w:val="en-US"/>
+              </w:rPr>
+            </w:pPr>
+            <w:r>
+              <w:rPr>
+                <w:b w:val="0"/>
+                <w:lang w:val="en-US"/>
+              </w:rPr>
+              <w:t>5’</w:t>
+            </w:r>
+          </w:p>
+        </w:tc>
+        <w:tc>
+          <w:tcPr>
+            <w:tcW w:w="5449" w:type="dxa"/>
+          </w:tcPr>
+          <w:p>
+            <w:pPr>
+              <w:spacing w:line="360" w:lineRule="auto"/>
+              <w:cnfStyle w:val="000000000000" w:firstRow="0" w:lastRow="0" w:firstColumn="0" w:lastColumn="0" w:oddVBand="0" w:evenVBand="0" w:oddHBand="0" w:evenHBand="0" w:firstRowFirstColumn="0" w:firstRowLastColumn="0" w:lastRowFirstColumn="0" w:lastRowLastColumn="0"/>
+            </w:pPr>
+            <w:r>
+              <w:t xml:space="preserve">Offene Fragen, Danksagung &amp; Verabschiedung </w:t>
+            </w:r>
+          </w:p>
+        </w:tc>
+        <w:tc>
+          <w:tcPr>
+            <w:tcW w:w="2528" w:type="dxa"/>
+          </w:tcPr>
+          <w:p>
+            <w:pPr>
+              <w:spacing w:line="360" w:lineRule="auto"/>
+              <w:cnfStyle w:val="000000000000" w:firstRow="0" w:lastRow="0" w:firstColumn="0" w:lastColumn="0" w:oddVBand="0" w:evenVBand="0" w:oddHBand="0" w:evenHBand="0" w:firstRowFirstColumn="0" w:firstRowLastColumn="0" w:lastRowFirstColumn="0" w:lastRowLastColumn="0"/>
+            </w:pPr>
+            <w:r>
+              <w:t>VL</w:t>
+            </w:r>
+          </w:p>
+          <w:p>
+            <w:pPr>
+              <w:spacing w:line="360" w:lineRule="auto"/>
+              <w:cnfStyle w:val="000000000000" w:firstRow="0" w:lastRow="0" w:firstColumn="0" w:lastColumn="0" w:oddVBand="0" w:evenVBand="0" w:oddHBand="0" w:evenHBand="0" w:firstRowFirstColumn="0" w:firstRowLastColumn="0" w:lastRowFirstColumn="0" w:lastRowLastColumn="0"/>
+            </w:pPr>
+            <w:r>
+              <w:t>VL-A</w:t>
+            </w:r>
+          </w:p>
+          <w:p>
+            <w:pPr>
+              <w:spacing w:line="360" w:lineRule="auto"/>
+              <w:cnfStyle w:val="000000000000" w:firstRow="0" w:lastRow="0" w:firstColumn="0" w:lastColumn="0" w:oddVBand="0" w:evenVBand="0" w:oddHBand="0" w:evenHBand="0" w:firstRowFirstColumn="0" w:firstRowLastColumn="0" w:lastRowFirstColumn="0" w:lastRowLastColumn="0"/>
+            </w:pPr>
+            <w:r>
+              <w:t>VP</w:t>
+            </w:r>
+          </w:p>
+        </w:tc>
+      </w:tr>
+      <w:tr>
+        <w:trPr>
+          <w:cnfStyle w:val="000000100000" w:firstRow="0" w:lastRow="0" w:firstColumn="0" w:lastColumn="0" w:oddVBand="0" w:evenVBand="0" w:oddHBand="1" w:evenHBand="0" w:firstRowFirstColumn="0" w:firstRowLastColumn="0" w:lastRowFirstColumn="0" w:lastRowLastColumn="0"/>
+        </w:trPr>
+        <w:tc>
+          <w:tcPr>
+            <w:cnfStyle w:val="001000000000" w:firstRow="0" w:lastRow="0" w:firstColumn="1" w:lastColumn="0" w:oddVBand="0" w:evenVBand="0" w:oddHBand="0" w:evenHBand="0" w:firstRowFirstColumn="0" w:firstRowLastColumn="0" w:lastRowFirstColumn="0" w:lastRowLastColumn="0"/>
+            <w:tcW w:w="1085" w:type="dxa"/>
+          </w:tcPr>
+          <w:p>
+            <w:pPr>
+              <w:spacing w:line="360" w:lineRule="auto"/>
+              <w:rPr>
+                <w:b w:val="0"/>
+                <w:lang w:val="en-US"/>
+              </w:rPr>
+            </w:pPr>
+            <w:r>
+              <w:rPr>
+                <w:b w:val="0"/>
+                <w:lang w:val="en-US"/>
+              </w:rPr>
+              <w:t>60</w:t>
+            </w:r>
+            <w:r>
+              <w:rPr>
+                <w:b w:val="0"/>
+                <w:lang w:val="en-US"/>
+              </w:rPr>
+              <w:t>’</w:t>
+            </w:r>
+          </w:p>
+        </w:tc>
+        <w:tc>
+          <w:tcPr>
+            <w:tcW w:w="5449" w:type="dxa"/>
+          </w:tcPr>
+          <w:p>
+            <w:pPr>
+              <w:spacing w:line="360" w:lineRule="auto"/>
+              <w:cnfStyle w:val="000000100000" w:firstRow="0" w:lastRow="0" w:firstColumn="0" w:lastColumn="0" w:oddVBand="0" w:evenVBand="0" w:oddHBand="1" w:evenHBand="0" w:firstRowFirstColumn="0" w:firstRowLastColumn="0" w:lastRowFirstColumn="0" w:lastRowLastColumn="0"/>
+            </w:pPr>
+            <w:r>
+              <w:t xml:space="preserve">Datensicherung &amp; Abbau der Technik </w:t>
+            </w:r>
+          </w:p>
+        </w:tc>
+        <w:tc>
+          <w:tcPr>
+            <w:tcW w:w="2528" w:type="dxa"/>
+          </w:tcPr>
+          <w:p>
+            <w:pPr>
+              <w:spacing w:line="360" w:lineRule="auto"/>
+              <w:cnfStyle w:val="000000100000" w:firstRow="0" w:lastRow="0" w:firstColumn="0" w:lastColumn="0" w:oddVBand="0" w:evenVBand="0" w:oddHBand="1" w:evenHBand="0" w:firstRowFirstColumn="0" w:firstRowLastColumn="0" w:lastRowFirstColumn="0" w:lastRowLastColumn="0"/>
+            </w:pPr>
+            <w:r>
+              <w:t>VL</w:t>
+            </w:r>
+          </w:p>
+          <w:p>
+            <w:pPr>
+              <w:spacing w:line="360" w:lineRule="auto"/>
+              <w:cnfStyle w:val="000000100000" w:firstRow="0" w:lastRow="0" w:firstColumn="0" w:lastColumn="0" w:oddVBand="0" w:evenVBand="0" w:oddHBand="1" w:evenHBand="0" w:firstRowFirstColumn="0" w:firstRowLastColumn="0" w:lastRowFirstColumn="0" w:lastRowLastColumn="0"/>
+            </w:pPr>
+            <w:r>
+              <w:t>VL-A</w:t>
+            </w:r>
+          </w:p>
+        </w:tc>
+      </w:tr>
+      <w:tr>
+        <w:trPr>
+          <w:trHeight w:val="239"/>
+        </w:trPr>
+        <w:tc>
+          <w:tcPr>
+            <w:cnfStyle w:val="001000000000" w:firstRow="0" w:lastRow="0" w:firstColumn="1" w:lastColumn="0" w:oddVBand="0" w:evenVBand="0" w:oddHBand="0" w:evenHBand="0" w:firstRowFirstColumn="0" w:firstRowLastColumn="0" w:lastRowFirstColumn="0" w:lastRowLastColumn="0"/>
+            <w:tcW w:w="1085" w:type="dxa"/>
+            <w:shd w:val="clear" w:color="auto" w:fill="E7E6E6" w:themeFill="background2"/>
+          </w:tcPr>
+          <w:p>
+            <w:pPr>
+              <w:spacing w:line="360" w:lineRule="auto"/>
+              <w:rPr>
+                <w:bCs w:val="0"/>
+              </w:rPr>
+            </w:pPr>
+            <w:r>
+              <w:rPr>
+                <w:bCs w:val="0"/>
+              </w:rPr>
+              <w:t>2</w:t>
+            </w:r>
+            <w:r>
+              <w:rPr>
+                <w:bCs w:val="0"/>
+              </w:rPr>
+              <w:t>h</w:t>
+            </w:r>
+            <w:r>
+              <w:rPr>
+                <w:bCs w:val="0"/>
+              </w:rPr>
+              <w:t>10</w:t>
+            </w:r>
+            <w:r>
+              <w:rPr>
+                <w:bCs w:val="0"/>
+              </w:rPr>
+              <w:t>min</w:t>
+            </w:r>
+          </w:p>
+        </w:tc>
+        <w:tc>
+          <w:tcPr>
+            <w:tcW w:w="5449" w:type="dxa"/>
+            <w:shd w:val="clear" w:color="auto" w:fill="E7E6E6" w:themeFill="background2"/>
+          </w:tcPr>
+          <w:p>
+            <w:pPr>
+              <w:spacing w:line="360" w:lineRule="auto"/>
+              <w:cnfStyle w:val="000000000000" w:firstRow="0" w:lastRow="0" w:firstColumn="0" w:lastColumn="0" w:oddVBand="0" w:evenVBand="0" w:oddHBand="0" w:evenHBand="0" w:firstRowFirstColumn="0" w:firstRowLastColumn="0" w:lastRowFirstColumn="0" w:lastRowLastColumn="0"/>
+            </w:pPr>
+            <w:r>
+              <w:t>SRI</w:t>
+            </w:r>
+            <w:r>
+              <w:t xml:space="preserve"> insgesamt</w:t>
+            </w:r>
+          </w:p>
+        </w:tc>
+        <w:tc>
+          <w:tcPr>
+            <w:tcW w:w="2528" w:type="dxa"/>
+            <w:shd w:val="clear" w:color="auto" w:fill="E7E6E6" w:themeFill="background2"/>
+          </w:tcPr>
+          <w:p>
+            <w:pPr>
+              <w:spacing w:line="360" w:lineRule="auto"/>
+              <w:cnfStyle w:val="000000000000" w:firstRow="0" w:lastRow="0" w:firstColumn="0" w:lastColumn="0" w:oddVBand="0" w:evenVBand="0" w:oddHBand="0" w:evenHBand="0" w:firstRowFirstColumn="0" w:firstRowLastColumn="0" w:lastRowFirstColumn="0" w:lastRowLastColumn="0"/>
+            </w:pPr>
+            <w:r>
+              <w:t>VL</w:t>
+            </w:r>
+          </w:p>
+          <w:p>
+            <w:pPr>
+              <w:spacing w:line="360" w:lineRule="auto"/>
+              <w:cnfStyle w:val="000000000000" w:firstRow="0" w:lastRow="0" w:firstColumn="0" w:lastColumn="0" w:oddVBand="0" w:evenVBand="0" w:oddHBand="0" w:evenHBand="0" w:firstRowFirstColumn="0" w:firstRowLastColumn="0" w:lastRowFirstColumn="0" w:lastRowLastColumn="0"/>
+            </w:pPr>
+            <w:r>
+              <w:t>VL-A</w:t>
+            </w:r>
+          </w:p>
+        </w:tc>
+      </w:tr>
+      <w:tr>
+        <w:trPr>
+          <w:cnfStyle w:val="000000100000" w:firstRow="0" w:lastRow="0" w:firstColumn="0" w:lastColumn="0" w:oddVBand="0" w:evenVBand="0" w:oddHBand="1" w:evenHBand="0" w:firstRowFirstColumn="0" w:firstRowLastColumn="0" w:lastRowFirstColumn="0" w:lastRowLastColumn="0"/>
+          <w:trHeight w:val="120"/>
+        </w:trPr>
+        <w:tc>
+          <w:tcPr>
+            <w:cnfStyle w:val="001000000000" w:firstRow="0" w:lastRow="0" w:firstColumn="1" w:lastColumn="0" w:oddVBand="0" w:evenVBand="0" w:oddHBand="0" w:evenHBand="0" w:firstRowFirstColumn="0" w:firstRowLastColumn="0" w:lastRowFirstColumn="0" w:lastRowLastColumn="0"/>
+            <w:tcW w:w="1085" w:type="dxa"/>
+            <w:shd w:val="clear" w:color="auto" w:fill="E7E6E6" w:themeFill="background2"/>
+          </w:tcPr>
+          <w:p>
+            <w:pPr>
+              <w:spacing w:line="360" w:lineRule="auto"/>
+              <w:rPr>
+                <w:bCs w:val="0"/>
+              </w:rPr>
+            </w:pPr>
+            <w:r>
+              <w:rPr>
+                <w:bCs w:val="0"/>
+              </w:rPr>
+              <w:t>1h</w:t>
+            </w:r>
+            <w:r>
+              <w:rPr>
+                <w:bCs w:val="0"/>
+              </w:rPr>
+              <w:t>10</w:t>
+            </w:r>
+            <w:r>
+              <w:rPr>
+                <w:bCs w:val="0"/>
+              </w:rPr>
+              <w:t>min</w:t>
+            </w:r>
+          </w:p>
+        </w:tc>
+        <w:tc>
+          <w:tcPr>
+            <w:tcW w:w="5449" w:type="dxa"/>
+            <w:shd w:val="clear" w:color="auto" w:fill="E7E6E6" w:themeFill="background2"/>
+          </w:tcPr>
+          <w:p>
+            <w:pPr>
+              <w:spacing w:line="360" w:lineRule="auto"/>
+              <w:cnfStyle w:val="000000100000" w:firstRow="0" w:lastRow="0" w:firstColumn="0" w:lastColumn="0" w:oddVBand="0" w:evenVBand="0" w:oddHBand="1" w:evenHBand="0" w:firstRowFirstColumn="0" w:firstRowLastColumn="0" w:lastRowFirstColumn="0" w:lastRowLastColumn="0"/>
+            </w:pPr>
+            <w:r>
+              <w:t>SRI</w:t>
+            </w:r>
+            <w:r>
+              <w:t xml:space="preserve"> insgesamt</w:t>
+            </w:r>
+          </w:p>
+        </w:tc>
+        <w:tc>
+          <w:tcPr>
+            <w:tcW w:w="2528" w:type="dxa"/>
+            <w:shd w:val="clear" w:color="auto" w:fill="E7E6E6" w:themeFill="background2"/>
+          </w:tcPr>
+          <w:p>
+            <w:pPr>
+              <w:spacing w:line="360" w:lineRule="auto"/>
+              <w:cnfStyle w:val="000000100000" w:firstRow="0" w:lastRow="0" w:firstColumn="0" w:lastColumn="0" w:oddVBand="0" w:evenVBand="0" w:oddHBand="1" w:evenHBand="0" w:firstRowFirstColumn="0" w:firstRowLastColumn="0" w:lastRowFirstColumn="0" w:lastRowLastColumn="0"/>
+            </w:pPr>
+            <w:r>
+              <w:t>VP</w:t>
+            </w:r>
+          </w:p>
+        </w:tc>
+      </w:tr>
+      <w:tr>
+        <w:trPr>
+          <w:trHeight w:val="120"/>
+        </w:trPr>
+        <w:tc>
+          <w:tcPr>
+            <w:cnfStyle w:val="001000000000" w:firstRow="0" w:lastRow="0" w:firstColumn="1" w:lastColumn="0" w:oddVBand="0" w:evenVBand="0" w:oddHBand="0" w:evenHBand="0" w:firstRowFirstColumn="0" w:firstRowLastColumn="0" w:lastRowFirstColumn="0" w:lastRowLastColumn="0"/>
+            <w:tcW w:w="1085" w:type="dxa"/>
+            <w:shd w:val="clear" w:color="auto" w:fill="FFFFFF" w:themeFill="background1"/>
+          </w:tcPr>
+          <w:p>
+            <w:pPr>
+              <w:spacing w:line="360" w:lineRule="auto"/>
+              <w:rPr>
+                <w:bCs w:val="0"/>
+              </w:rPr>
+            </w:pPr>
+          </w:p>
+        </w:tc>
+        <w:tc>
+          <w:tcPr>
+            <w:tcW w:w="5449" w:type="dxa"/>
+            <w:shd w:val="clear" w:color="auto" w:fill="FFFFFF" w:themeFill="background1"/>
+          </w:tcPr>
+          <w:p>
+            <w:pPr>
+              <w:spacing w:line="360" w:lineRule="auto"/>
+              <w:cnfStyle w:val="000000000000" w:firstRow="0" w:lastRow="0" w:firstColumn="0" w:lastColumn="0" w:oddVBand="0" w:evenVBand="0" w:oddHBand="0" w:evenHBand="0" w:firstRowFirstColumn="0" w:firstRowLastColumn="0" w:lastRowFirstColumn="0" w:lastRowLastColumn="0"/>
+            </w:pPr>
+          </w:p>
+        </w:tc>
+        <w:tc>
+          <w:tcPr>
+            <w:tcW w:w="2528" w:type="dxa"/>
+            <w:shd w:val="clear" w:color="auto" w:fill="FFFFFF" w:themeFill="background1"/>
+          </w:tcPr>
+          <w:p>
+            <w:pPr>
+              <w:spacing w:line="360" w:lineRule="auto"/>
+              <w:cnfStyle w:val="000000000000" w:firstRow="0" w:lastRow="0" w:firstColumn="0" w:lastColumn="0" w:oddVBand="0" w:evenVBand="0" w:oddHBand="0" w:evenHBand="0" w:firstRowFirstColumn="0" w:firstRowLastColumn="0" w:lastRowFirstColumn="0" w:lastRowLastColumn="0"/>
+            </w:pPr>
+          </w:p>
+        </w:tc>
+      </w:tr>
+      <w:tr>
+        <w:trPr>
+          <w:cnfStyle w:val="000000100000" w:firstRow="0" w:lastRow="0" w:firstColumn="0" w:lastColumn="0" w:oddVBand="0" w:evenVBand="0" w:oddHBand="1" w:evenHBand="0" w:firstRowFirstColumn="0" w:firstRowLastColumn="0" w:lastRowFirstColumn="0" w:lastRowLastColumn="0"/>
+          <w:trHeight w:val="120"/>
+        </w:trPr>
+        <w:tc>
+          <w:tcPr>
+            <w:cnfStyle w:val="001000000000" w:firstRow="0" w:lastRow="0" w:firstColumn="1" w:lastColumn="0" w:oddVBand="0" w:evenVBand="0" w:oddHBand="0" w:evenHBand="0" w:firstRowFirstColumn="0" w:firstRowLastColumn="0" w:lastRowFirstColumn="0" w:lastRowLastColumn="0"/>
+            <w:tcW w:w="1085" w:type="dxa"/>
+            <w:shd w:val="clear" w:color="auto" w:fill="E7E6E6" w:themeFill="background2"/>
+          </w:tcPr>
+          <w:p>
+            <w:pPr>
+              <w:spacing w:line="360" w:lineRule="auto"/>
+              <w:rPr>
+                <w:bCs w:val="0"/>
+              </w:rPr>
+            </w:pPr>
+            <w:r>
+              <w:rPr>
+                <w:bCs w:val="0"/>
+              </w:rPr>
+              <w:lastRenderedPageBreak/>
+              <w:t xml:space="preserve">Ca. 4h </w:t>
+            </w:r>
+          </w:p>
+        </w:tc>
+        <w:tc>
+          <w:tcPr>
+            <w:tcW w:w="5449" w:type="dxa"/>
+            <w:shd w:val="clear" w:color="auto" w:fill="E7E6E6" w:themeFill="background2"/>
+          </w:tcPr>
+          <w:p>
+            <w:pPr>
+              <w:spacing w:line="360" w:lineRule="auto"/>
+              <w:cnfStyle w:val="000000100000" w:firstRow="0" w:lastRow="0" w:firstColumn="0" w:lastColumn="0" w:oddVBand="0" w:evenVBand="0" w:oddHBand="1" w:evenHBand="0" w:firstRowFirstColumn="0" w:firstRowLastColumn="0" w:lastRowFirstColumn="0" w:lastRowLastColumn="0"/>
+            </w:pPr>
+            <w:r>
+              <w:t>Durchführung insgesamt</w:t>
+            </w:r>
+          </w:p>
+        </w:tc>
+        <w:tc>
+          <w:tcPr>
+            <w:tcW w:w="2528" w:type="dxa"/>
+            <w:shd w:val="clear" w:color="auto" w:fill="E7E6E6" w:themeFill="background2"/>
+          </w:tcPr>
+          <w:p>
+            <w:pPr>
+              <w:spacing w:line="360" w:lineRule="auto"/>
+              <w:cnfStyle w:val="000000100000" w:firstRow="0" w:lastRow="0" w:firstColumn="0" w:lastColumn="0" w:oddVBand="0" w:evenVBand="0" w:oddHBand="1" w:evenHBand="0" w:firstRowFirstColumn="0" w:firstRowLastColumn="0" w:lastRowFirstColumn="0" w:lastRowLastColumn="0"/>
+            </w:pPr>
+            <w:r>
+              <w:t>VL</w:t>
+            </w:r>
+          </w:p>
+          <w:p>
+            <w:pPr>
+              <w:spacing w:line="360" w:lineRule="auto"/>
+              <w:cnfStyle w:val="000000100000" w:firstRow="0" w:lastRow="0" w:firstColumn="0" w:lastColumn="0" w:oddVBand="0" w:evenVBand="0" w:oddHBand="1" w:evenHBand="0" w:firstRowFirstColumn="0" w:firstRowLastColumn="0" w:lastRowFirstColumn="0" w:lastRowLastColumn="0"/>
+            </w:pPr>
+            <w:r>
+              <w:t>VL-A</w:t>
+            </w:r>
+          </w:p>
+        </w:tc>
+      </w:tr>
+      <w:tr>
+        <w:trPr>
+          <w:trHeight w:val="120"/>
+        </w:trPr>
+        <w:tc>
+          <w:tcPr>
+            <w:cnfStyle w:val="001000000000" w:firstRow="0" w:lastRow="0" w:firstColumn="1" w:lastColumn="0" w:oddVBand="0" w:evenVBand="0" w:oddHBand="0" w:evenHBand="0" w:firstRowFirstColumn="0" w:firstRowLastColumn="0" w:lastRowFirstColumn="0" w:lastRowLastColumn="0"/>
+            <w:tcW w:w="1085" w:type="dxa"/>
+            <w:shd w:val="clear" w:color="auto" w:fill="E7E6E6" w:themeFill="background2"/>
+          </w:tcPr>
+          <w:p>
+            <w:pPr>
+              <w:spacing w:line="360" w:lineRule="auto"/>
+              <w:rPr>
+                <w:bCs w:val="0"/>
+              </w:rPr>
+            </w:pPr>
+            <w:r>
+              <w:rPr>
+                <w:bCs w:val="0"/>
+              </w:rPr>
+              <w:t>Ca. 2h</w:t>
+            </w:r>
+          </w:p>
+        </w:tc>
+        <w:tc>
+          <w:tcPr>
+            <w:tcW w:w="5449" w:type="dxa"/>
+            <w:shd w:val="clear" w:color="auto" w:fill="E7E6E6" w:themeFill="background2"/>
+          </w:tcPr>
+          <w:p>
+            <w:pPr>
+              <w:spacing w:line="360" w:lineRule="auto"/>
+              <w:cnfStyle w:val="000000000000" w:firstRow="0" w:lastRow="0" w:firstColumn="0" w:lastColumn="0" w:oddVBand="0" w:evenVBand="0" w:oddHBand="0" w:evenHBand="0" w:firstRowFirstColumn="0" w:firstRowLastColumn="0" w:lastRowFirstColumn="0" w:lastRowLastColumn="0"/>
+            </w:pPr>
+            <w:r>
+              <w:t>Durchführung insgesamt</w:t>
+            </w:r>
+          </w:p>
+        </w:tc>
+        <w:tc>
+          <w:tcPr>
+            <w:tcW w:w="2528" w:type="dxa"/>
+            <w:shd w:val="clear" w:color="auto" w:fill="E7E6E6" w:themeFill="background2"/>
+          </w:tcPr>
+          <w:p>
+            <w:pPr>
+              <w:spacing w:line="360" w:lineRule="auto"/>
+              <w:cnfStyle w:val="000000000000" w:firstRow="0" w:lastRow="0" w:firstColumn="0" w:lastColumn="0" w:oddVBand="0" w:evenVBand="0" w:oddHBand="0" w:evenHBand="0" w:firstRowFirstColumn="0" w:firstRowLastColumn="0" w:lastRowFirstColumn="0" w:lastRowLastColumn="0"/>
+            </w:pPr>
+            <w:proofErr w:type="spellStart"/>
+            <w:r>
+              <w:t>StuMis</w:t>
+            </w:r>
+            <w:proofErr w:type="spellEnd"/>
+          </w:p>
+        </w:tc>
+      </w:tr>
+      <w:tr>
+        <w:trPr>
+          <w:cnfStyle w:val="000000100000" w:firstRow="0" w:lastRow="0" w:firstColumn="0" w:lastColumn="0" w:oddVBand="0" w:evenVBand="0" w:oddHBand="1" w:evenHBand="0" w:firstRowFirstColumn="0" w:firstRowLastColumn="0" w:lastRowFirstColumn="0" w:lastRowLastColumn="0"/>
+          <w:trHeight w:val="120"/>
+        </w:trPr>
+        <w:tc>
+          <w:tcPr>
+            <w:cnfStyle w:val="001000000000" w:firstRow="0" w:lastRow="0" w:firstColumn="1" w:lastColumn="0" w:oddVBand="0" w:evenVBand="0" w:oddHBand="0" w:evenHBand="0" w:firstRowFirstColumn="0" w:firstRowLastColumn="0" w:lastRowFirstColumn="0" w:lastRowLastColumn="0"/>
+            <w:tcW w:w="1085" w:type="dxa"/>
+            <w:shd w:val="clear" w:color="auto" w:fill="E7E6E6" w:themeFill="background2"/>
+          </w:tcPr>
+          <w:p>
+            <w:pPr>
+              <w:spacing w:line="360" w:lineRule="auto"/>
+              <w:rPr>
+                <w:bCs w:val="0"/>
+              </w:rPr>
+            </w:pPr>
+            <w:r>
+              <w:rPr>
+                <w:bCs w:val="0"/>
+              </w:rPr>
+              <w:t xml:space="preserve">Ca. 3h10min </w:t>
+            </w:r>
+          </w:p>
+        </w:tc>
+        <w:tc>
+          <w:tcPr>
+            <w:tcW w:w="5449" w:type="dxa"/>
+            <w:shd w:val="clear" w:color="auto" w:fill="E7E6E6" w:themeFill="background2"/>
+          </w:tcPr>
+          <w:p>
+            <w:pPr>
+              <w:spacing w:line="360" w:lineRule="auto"/>
+              <w:cnfStyle w:val="000000100000" w:firstRow="0" w:lastRow="0" w:firstColumn="0" w:lastColumn="0" w:oddVBand="0" w:evenVBand="0" w:oddHBand="1" w:evenHBand="0" w:firstRowFirstColumn="0" w:firstRowLastColumn="0" w:lastRowFirstColumn="0" w:lastRowLastColumn="0"/>
+            </w:pPr>
+            <w:r>
+              <w:t>Durchführung insgesamt</w:t>
+            </w:r>
+          </w:p>
+        </w:tc>
+        <w:tc>
+          <w:tcPr>
+            <w:tcW w:w="2528" w:type="dxa"/>
+            <w:shd w:val="clear" w:color="auto" w:fill="E7E6E6" w:themeFill="background2"/>
+          </w:tcPr>
+          <w:p>
+            <w:pPr>
+              <w:spacing w:line="360" w:lineRule="auto"/>
+              <w:cnfStyle w:val="000000100000" w:firstRow="0" w:lastRow="0" w:firstColumn="0" w:lastColumn="0" w:oddVBand="0" w:evenVBand="0" w:oddHBand="1" w:evenHBand="0" w:firstRowFirstColumn="0" w:firstRowLastColumn="0" w:lastRowFirstColumn="0" w:lastRowLastColumn="0"/>
+            </w:pPr>
+            <w:r>
+              <w:t>VP</w:t>
+            </w:r>
+          </w:p>
+        </w:tc>
+      </w:tr>
+    </w:tbl>
+    <w:p>
+      <w:pPr>
+        <w:spacing w:line="360" w:lineRule="auto"/>
+      </w:pPr>
+    </w:p>
+    <w:p>
+      <w:pPr>
+        <w:spacing w:line="360" w:lineRule="auto"/>
+      </w:pPr>
+    </w:p>
+    <w:p>
+      <w:pPr>
+        <w:spacing w:line="360" w:lineRule="auto"/>
+      </w:pPr>
+      <w:bookmarkStart w:id="1" w:name="_GoBack"/>
+      <w:bookmarkEnd w:id="1"/>
+    </w:p>
+    <w:p>
+      <w:pPr>
+        <w:spacing w:line="360" w:lineRule="auto"/>
+      </w:pPr>
+    </w:p>
+    <w:p>
+      <w:pPr>
+        <w:rPr>
+          <w:rFonts w:asciiTheme="majorHAnsi" w:hAnsiTheme="majorHAnsi" w:cstheme="majorHAnsi"/>
+          <w:b/>
+          <w:sz w:val="32"/>
+          <w:szCs w:val="24"/>
+          <w:u w:val="single"/>
+        </w:rPr>
+      </w:pPr>
+      <w:r>
+        <w:rPr>
+          <w:rFonts w:asciiTheme="majorHAnsi" w:hAnsiTheme="majorHAnsi" w:cstheme="majorHAnsi"/>
+          <w:b/>
+          <w:sz w:val="32"/>
+          <w:szCs w:val="24"/>
+          <w:u w:val="single"/>
+        </w:rPr>
+        <w:br w:type="page"/>
+      </w:r>
     </w:p>
     <w:p>
       <w:pPr>
@@ -795,7 +3043,6 @@
             <w14:uncheckedState w14:val="2610" w14:font="MS Gothic"/>
           </w14:checkbox>
         </w:sdtPr>
-        <w:sdtEndPr/>
         <w:sdtContent>
           <w:r>
             <w:rPr>
@@ -815,7 +3062,7 @@
         </w:rPr>
         <w:t xml:space="preserve"> </w:t>
       </w:r>
-      <w:commentRangeStart w:id="0"/>
+      <w:commentRangeStart w:id="2"/>
       <w:r>
         <w:rPr>
           <w:rFonts w:asciiTheme="majorHAnsi" w:hAnsiTheme="majorHAnsi" w:cstheme="majorHAnsi"/>
@@ -840,12 +3087,12 @@
         </w:rPr>
         <w:t>aufstellen</w:t>
       </w:r>
-      <w:commentRangeEnd w:id="0"/>
+      <w:commentRangeEnd w:id="2"/>
       <w:r>
         <w:rPr>
           <w:rStyle w:val="Kommentarzeichen"/>
         </w:rPr>
-        <w:commentReference w:id="0"/>
+        <w:commentReference w:id="2"/>
       </w:r>
     </w:p>
     <w:p>
@@ -871,7 +3118,6 @@
             <w14:uncheckedState w14:val="2610" w14:font="MS Gothic"/>
           </w14:checkbox>
         </w:sdtPr>
-        <w:sdtEndPr/>
         <w:sdtContent>
           <w:r>
             <w:rPr>
@@ -891,7 +3137,7 @@
         </w:rPr>
         <w:t xml:space="preserve"> </w:t>
       </w:r>
-      <w:commentRangeStart w:id="1"/>
+      <w:commentRangeStart w:id="3"/>
       <w:r>
         <w:rPr>
           <w:rFonts w:asciiTheme="majorHAnsi" w:hAnsiTheme="majorHAnsi" w:cstheme="majorHAnsi"/>
@@ -900,12 +3146,12 @@
         </w:rPr>
         <w:t>Hygiene-Plakate und Aufsteller aufhängen</w:t>
       </w:r>
-      <w:commentRangeEnd w:id="1"/>
+      <w:commentRangeEnd w:id="3"/>
       <w:r>
         <w:rPr>
           <w:rStyle w:val="Kommentarzeichen"/>
         </w:rPr>
-        <w:commentReference w:id="1"/>
+        <w:commentReference w:id="3"/>
       </w:r>
     </w:p>
     <w:p>
@@ -931,7 +3177,6 @@
             <w14:uncheckedState w14:val="2610" w14:font="MS Gothic"/>
           </w14:checkbox>
         </w:sdtPr>
-        <w:sdtEndPr/>
         <w:sdtContent>
           <w:r>
             <w:rPr>
@@ -975,7 +3220,6 @@
             <w14:uncheckedState w14:val="2610" w14:font="MS Gothic"/>
           </w14:checkbox>
         </w:sdtPr>
-        <w:sdtEndPr/>
         <w:sdtContent>
           <w:r>
             <w:rPr>
@@ -1019,7 +3263,6 @@
             <w14:uncheckedState w14:val="2610" w14:font="MS Gothic"/>
           </w14:checkbox>
         </w:sdtPr>
-        <w:sdtEndPr/>
         <w:sdtContent>
           <w:r>
             <w:rPr>
@@ -1063,7 +3306,6 @@
             <w14:uncheckedState w14:val="2610" w14:font="MS Gothic"/>
           </w14:checkbox>
         </w:sdtPr>
-        <w:sdtEndPr/>
         <w:sdtContent>
           <w:r>
             <w:rPr>
@@ -1084,7 +3326,7 @@
         <w:t xml:space="preserve"> Uhr für VP anbringen</w:t>
       </w:r>
     </w:p>
-    <w:commentRangeStart w:id="2"/>
+    <w:commentRangeStart w:id="4"/>
     <w:p>
       <w:pPr>
         <w:jc w:val="both"/>
@@ -1108,7 +3350,6 @@
             <w14:uncheckedState w14:val="2610" w14:font="MS Gothic"/>
           </w14:checkbox>
         </w:sdtPr>
-        <w:sdtEndPr/>
         <w:sdtContent>
           <w:r>
             <w:rPr>
@@ -1152,7 +3393,6 @@
             <w14:uncheckedState w14:val="2610" w14:font="MS Gothic"/>
           </w14:checkbox>
         </w:sdtPr>
-        <w:sdtEndPr/>
         <w:sdtContent>
           <w:r>
             <w:rPr>
@@ -1196,7 +3436,6 @@
             <w14:uncheckedState w14:val="2610" w14:font="MS Gothic"/>
           </w14:checkbox>
         </w:sdtPr>
-        <w:sdtEndPr/>
         <w:sdtContent>
           <w:r>
             <w:rPr>
@@ -1216,12 +3455,12 @@
         </w:rPr>
         <w:t xml:space="preserve"> Laminierte Skripts </w:t>
       </w:r>
-      <w:commentRangeEnd w:id="2"/>
+      <w:commentRangeEnd w:id="4"/>
       <w:r>
         <w:rPr>
           <w:rStyle w:val="Kommentarzeichen"/>
         </w:rPr>
-        <w:commentReference w:id="2"/>
+        <w:commentReference w:id="4"/>
       </w:r>
       <w:r>
         <w:rPr>
@@ -1295,7 +3534,6 @@
             <w14:uncheckedState w14:val="2610" w14:font="MS Gothic"/>
           </w14:checkbox>
         </w:sdtPr>
-        <w:sdtEndPr/>
         <w:sdtContent>
           <w:r>
             <w:rPr>
@@ -1339,7 +3577,6 @@
             <w14:uncheckedState w14:val="2610" w14:font="MS Gothic"/>
           </w14:checkbox>
         </w:sdtPr>
-        <w:sdtEndPr/>
         <w:sdtContent>
           <w:r>
             <w:rPr>
@@ -1409,7 +3646,6 @@
             <w14:uncheckedState w14:val="2610" w14:font="MS Gothic"/>
           </w14:checkbox>
         </w:sdtPr>
-        <w:sdtEndPr/>
         <w:sdtContent>
           <w:r>
             <w:rPr>
@@ -1469,7 +3705,6 @@
             <w14:uncheckedState w14:val="2610" w14:font="MS Gothic"/>
           </w14:checkbox>
         </w:sdtPr>
-        <w:sdtEndPr/>
         <w:sdtContent>
           <w:r>
             <w:rPr>
@@ -1531,7 +3766,6 @@
             <w14:uncheckedState w14:val="2610" w14:font="MS Gothic"/>
           </w14:checkbox>
         </w:sdtPr>
-        <w:sdtEndPr/>
         <w:sdtContent>
           <w:r>
             <w:rPr>
@@ -1599,7 +3833,6 @@
             <w14:uncheckedState w14:val="2610" w14:font="MS Gothic"/>
           </w14:checkbox>
         </w:sdtPr>
-        <w:sdtEndPr/>
         <w:sdtContent>
           <w:r>
             <w:rPr>
@@ -1674,7 +3907,6 @@
             <w14:uncheckedState w14:val="2610" w14:font="MS Gothic"/>
           </w14:checkbox>
         </w:sdtPr>
-        <w:sdtEndPr/>
         <w:sdtContent>
           <w:r>
             <w:rPr>
@@ -1734,7 +3966,6 @@
             <w14:uncheckedState w14:val="2610" w14:font="MS Gothic"/>
           </w14:checkbox>
         </w:sdtPr>
-        <w:sdtEndPr/>
         <w:sdtContent>
           <w:r>
             <w:rPr>
@@ -1778,7 +4009,6 @@
             <w14:uncheckedState w14:val="2610" w14:font="MS Gothic"/>
           </w14:checkbox>
         </w:sdtPr>
-        <w:sdtEndPr/>
         <w:sdtContent>
           <w:r>
             <w:rPr>
@@ -1838,7 +4068,6 @@
             <w14:uncheckedState w14:val="2610" w14:font="MS Gothic"/>
           </w14:checkbox>
         </w:sdtPr>
-        <w:sdtEndPr/>
         <w:sdtContent>
           <w:r>
             <w:rPr>
@@ -2181,7 +4410,6 @@
             <w14:uncheckedState w14:val="2610" w14:font="MS Gothic"/>
           </w14:checkbox>
         </w:sdtPr>
-        <w:sdtEndPr/>
         <w:sdtContent>
           <w:r>
             <w:rPr>
@@ -2241,7 +4469,6 @@
             <w14:uncheckedState w14:val="2610" w14:font="MS Gothic"/>
           </w14:checkbox>
         </w:sdtPr>
-        <w:sdtEndPr/>
         <w:sdtContent>
           <w:r>
             <w:rPr>
@@ -4972,7 +7199,6 @@
             <w14:uncheckedState w14:val="2610" w14:font="MS Gothic"/>
           </w14:checkbox>
         </w:sdtPr>
-        <w:sdtEndPr/>
         <w:sdtContent>
           <w:r>
             <w:rPr>
@@ -5032,7 +7258,6 @@
             <w14:uncheckedState w14:val="2610" w14:font="MS Gothic"/>
           </w14:checkbox>
         </w:sdtPr>
-        <w:sdtEndPr/>
         <w:sdtContent>
           <w:r>
             <w:rPr>
@@ -5076,7 +7301,6 @@
             <w14:uncheckedState w14:val="2610" w14:font="MS Gothic"/>
           </w14:checkbox>
         </w:sdtPr>
-        <w:sdtEndPr/>
         <w:sdtContent>
           <w:r>
             <w:rPr>
@@ -5709,8 +7933,6 @@
         </w:rPr>
         <w:t xml:space="preserve">: </w:t>
       </w:r>
-      <w:bookmarkStart w:id="3" w:name="_GoBack"/>
-      <w:bookmarkEnd w:id="3"/>
     </w:p>
     <w:p>
       <w:pPr>
@@ -5735,7 +7957,6 @@
             <w14:uncheckedState w14:val="2610" w14:font="MS Gothic"/>
           </w14:checkbox>
         </w:sdtPr>
-        <w:sdtEndPr/>
         <w:sdtContent>
           <w:r>
             <w:rPr>
@@ -6150,7 +8371,6 @@
             <w14:uncheckedState w14:val="2610" w14:font="MS Gothic"/>
           </w14:checkbox>
         </w:sdtPr>
-        <w:sdtEndPr/>
         <w:sdtContent>
           <w:r>
             <w:rPr>
@@ -6202,7 +8422,6 @@
             <w14:uncheckedState w14:val="2610" w14:font="MS Gothic"/>
           </w14:checkbox>
         </w:sdtPr>
-        <w:sdtEndPr/>
         <w:sdtContent>
           <w:r>
             <w:rPr>
@@ -6254,7 +8473,6 @@
             <w14:uncheckedState w14:val="2610" w14:font="MS Gothic"/>
           </w14:checkbox>
         </w:sdtPr>
-        <w:sdtEndPr/>
         <w:sdtContent>
           <w:r>
             <w:rPr>
@@ -6281,6 +8499,57 @@
           <w:szCs w:val="24"/>
         </w:rPr>
         <w:t xml:space="preserve">Kalibrierungskarte </w:t>
+      </w:r>
+    </w:p>
+    <w:p>
+      <w:pPr>
+        <w:jc w:val="both"/>
+        <w:rPr>
+          <w:rFonts w:asciiTheme="majorHAnsi" w:hAnsiTheme="majorHAnsi" w:cstheme="majorHAnsi"/>
+          <w:sz w:val="24"/>
+          <w:szCs w:val="24"/>
+        </w:rPr>
+      </w:pPr>
+      <w:sdt>
+        <w:sdtPr>
+          <w:rPr>
+            <w:rFonts w:asciiTheme="majorHAnsi" w:hAnsiTheme="majorHAnsi" w:cstheme="majorHAnsi"/>
+            <w:sz w:val="24"/>
+            <w:szCs w:val="24"/>
+          </w:rPr>
+          <w:id w:val="-1154835519"/>
+          <w14:checkbox>
+            <w14:checked w14:val="0"/>
+            <w14:checkedState w14:val="2612" w14:font="MS Gothic"/>
+            <w14:uncheckedState w14:val="2610" w14:font="MS Gothic"/>
+          </w14:checkbox>
+        </w:sdtPr>
+        <w:sdtContent>
+          <w:r>
+            <w:rPr>
+              <w:rFonts w:ascii="MS Gothic" w:eastAsia="MS Gothic" w:hAnsi="MS Gothic" w:cstheme="majorHAnsi" w:hint="eastAsia"/>
+              <w:sz w:val="24"/>
+              <w:szCs w:val="24"/>
+            </w:rPr>
+            <w:t>☐</w:t>
+          </w:r>
+        </w:sdtContent>
+      </w:sdt>
+      <w:r>
+        <w:rPr>
+          <w:rFonts w:asciiTheme="majorHAnsi" w:hAnsiTheme="majorHAnsi" w:cstheme="majorHAnsi"/>
+          <w:sz w:val="24"/>
+          <w:szCs w:val="24"/>
+        </w:rPr>
+        <w:t xml:space="preserve"> </w:t>
+      </w:r>
+      <w:r>
+        <w:rPr>
+          <w:rFonts w:asciiTheme="majorHAnsi" w:hAnsiTheme="majorHAnsi" w:cstheme="majorHAnsi"/>
+          <w:sz w:val="24"/>
+          <w:szCs w:val="24"/>
+        </w:rPr>
+        <w:t xml:space="preserve">3 Bälle (rot, gelb, blau) </w:t>
       </w:r>
     </w:p>
     <w:p>
@@ -6306,7 +8575,6 @@
             <w14:uncheckedState w14:val="2610" w14:font="MS Gothic"/>
           </w14:checkbox>
         </w:sdtPr>
-        <w:sdtEndPr/>
         <w:sdtContent>
           <w:r>
             <w:rPr>
@@ -6326,7 +8594,7 @@
         </w:rPr>
         <w:t xml:space="preserve"> </w:t>
       </w:r>
-      <w:commentRangeStart w:id="4"/>
+      <w:commentRangeStart w:id="5"/>
       <w:r>
         <w:rPr>
           <w:rFonts w:asciiTheme="majorHAnsi" w:hAnsiTheme="majorHAnsi" w:cstheme="majorHAnsi"/>
@@ -6353,12 +8621,12 @@
         </w:rPr>
         <w:t xml:space="preserve"> (gelb, rot)</w:t>
       </w:r>
-      <w:commentRangeEnd w:id="4"/>
+      <w:commentRangeEnd w:id="5"/>
       <w:r>
         <w:rPr>
           <w:rStyle w:val="Kommentarzeichen"/>
         </w:rPr>
-        <w:commentReference w:id="4"/>
+        <w:commentReference w:id="5"/>
       </w:r>
     </w:p>
     <w:p>
@@ -6533,6 +8801,29 @@
           </w:p>
           <w:p>
             <w:pPr>
+              <w:pStyle w:val="Listenabsatz"/>
+              <w:numPr>
+                <w:ilvl w:val="0"/>
+                <w:numId w:val="16"/>
+              </w:numPr>
+              <w:spacing w:after="0"/>
+              <w:rPr>
+                <w:rFonts w:asciiTheme="majorHAnsi" w:hAnsiTheme="majorHAnsi" w:cstheme="majorHAnsi"/>
+                <w:sz w:val="24"/>
+              </w:rPr>
+            </w:pPr>
+            <w:proofErr w:type="spellStart"/>
+            <w:r>
+              <w:rPr>
+                <w:rFonts w:asciiTheme="majorHAnsi" w:hAnsiTheme="majorHAnsi" w:cstheme="majorHAnsi"/>
+                <w:sz w:val="24"/>
+              </w:rPr>
+              <w:t>Namensjonglage</w:t>
+            </w:r>
+            <w:proofErr w:type="spellEnd"/>
+          </w:p>
+          <w:p>
+            <w:pPr>
               <w:jc w:val="both"/>
               <w:rPr>
                 <w:rFonts w:asciiTheme="majorHAnsi" w:hAnsiTheme="majorHAnsi" w:cstheme="majorHAnsi"/>
@@ -6565,15 +8856,6 @@
         </w:tc>
       </w:tr>
     </w:tbl>
-    <w:p>
-      <w:pPr>
-        <w:rPr>
-          <w:rFonts w:asciiTheme="majorHAnsi" w:hAnsiTheme="majorHAnsi" w:cstheme="majorHAnsi"/>
-          <w:b/>
-          <w:sz w:val="24"/>
-        </w:rPr>
-      </w:pPr>
-    </w:p>
     <w:p>
       <w:pPr>
         <w:jc w:val="both"/>
@@ -6899,6 +9181,7 @@
           <w:rFonts w:asciiTheme="majorHAnsi" w:hAnsiTheme="majorHAnsi" w:cstheme="majorHAnsi"/>
           <w:sz w:val="24"/>
         </w:rPr>
+        <w:lastRenderedPageBreak/>
         <w:t xml:space="preserve">Bestehende oder </w:t>
       </w:r>
       <w:r>
@@ -6914,6 +9197,29 @@
           <w:sz w:val="24"/>
         </w:rPr>
         <w:t xml:space="preserve"> Studie öffnen</w:t>
+      </w:r>
+      <w:r>
+        <w:rPr>
+          <w:rFonts w:asciiTheme="majorHAnsi" w:hAnsiTheme="majorHAnsi" w:cstheme="majorHAnsi"/>
+          <w:sz w:val="24"/>
+        </w:rPr>
+        <w:t xml:space="preserve"> (siehe </w:t>
+      </w:r>
+      <w:proofErr w:type="spellStart"/>
+      <w:r>
+        <w:rPr>
+          <w:rFonts w:asciiTheme="majorHAnsi" w:hAnsiTheme="majorHAnsi" w:cstheme="majorHAnsi"/>
+          <w:sz w:val="24"/>
+        </w:rPr>
+        <w:t>Labelliste</w:t>
+      </w:r>
+      <w:proofErr w:type="spellEnd"/>
+      <w:r>
+        <w:rPr>
+          <w:rFonts w:asciiTheme="majorHAnsi" w:hAnsiTheme="majorHAnsi" w:cstheme="majorHAnsi"/>
+          <w:sz w:val="24"/>
+        </w:rPr>
+        <w:t xml:space="preserve"> + VP-Variablen eintragen)</w:t>
       </w:r>
     </w:p>
     <w:p>
@@ -6934,7 +9240,6 @@
           <w:rFonts w:asciiTheme="majorHAnsi" w:hAnsiTheme="majorHAnsi" w:cstheme="majorHAnsi"/>
           <w:sz w:val="24"/>
         </w:rPr>
-        <w:lastRenderedPageBreak/>
         <w:t>Aufnahmeeinheit und Computer über WLAN</w:t>
       </w:r>
       <w:r>
@@ -9898,7 +12203,6 @@
             <w14:uncheckedState w14:val="2610" w14:font="MS Gothic"/>
           </w14:checkbox>
         </w:sdtPr>
-        <w:sdtEndPr/>
         <w:sdtContent>
           <w:r>
             <w:rPr>
@@ -9950,7 +12254,6 @@
             <w14:uncheckedState w14:val="2610" w14:font="MS Gothic"/>
           </w14:checkbox>
         </w:sdtPr>
-        <w:sdtEndPr/>
         <w:sdtContent>
           <w:r>
             <w:rPr>
@@ -10002,7 +12305,6 @@
             <w14:uncheckedState w14:val="2610" w14:font="MS Gothic"/>
           </w14:checkbox>
         </w:sdtPr>
-        <w:sdtEndPr/>
         <w:sdtContent>
           <w:r>
             <w:rPr>
@@ -10522,7 +12824,7 @@
           <w:sz w:val="28"/>
         </w:rPr>
       </w:pPr>
-      <w:commentRangeStart w:id="5"/>
+      <w:commentRangeStart w:id="6"/>
       <w:r>
         <w:rPr>
           <w:rFonts w:asciiTheme="majorHAnsi" w:hAnsiTheme="majorHAnsi" w:cstheme="majorHAnsi"/>
@@ -10603,12 +12905,12 @@
         </w:rPr>
         <w:t xml:space="preserve">t. </w:t>
       </w:r>
-      <w:commentRangeEnd w:id="5"/>
+      <w:commentRangeEnd w:id="6"/>
       <w:r>
         <w:rPr>
           <w:rStyle w:val="Kommentarzeichen"/>
         </w:rPr>
-        <w:commentReference w:id="5"/>
+        <w:commentReference w:id="6"/>
       </w:r>
     </w:p>
     <w:p>
@@ -11579,7 +13881,6 @@
             <w14:uncheckedState w14:val="2610" w14:font="MS Gothic"/>
           </w14:checkbox>
         </w:sdtPr>
-        <w:sdtEndPr/>
         <w:sdtContent>
           <w:r>
             <w:rPr>
@@ -12102,7 +14403,6 @@
             <w14:uncheckedState w14:val="2610" w14:font="MS Gothic"/>
           </w14:checkbox>
         </w:sdtPr>
-        <w:sdtEndPr/>
         <w:sdtContent>
           <w:r>
             <w:rPr>
@@ -12155,7 +14455,6 @@
             <w14:uncheckedState w14:val="2610" w14:font="MS Gothic"/>
           </w14:checkbox>
         </w:sdtPr>
-        <w:sdtEndPr/>
         <w:sdtContent>
           <w:r>
             <w:rPr>
@@ -12224,7 +14523,6 @@
             <w14:uncheckedState w14:val="2610" w14:font="MS Gothic"/>
           </w14:checkbox>
         </w:sdtPr>
-        <w:sdtEndPr/>
         <w:sdtContent>
           <w:r>
             <w:rPr>
@@ -12279,7 +14577,6 @@
             <w14:uncheckedState w14:val="2610" w14:font="MS Gothic"/>
           </w14:checkbox>
         </w:sdtPr>
-        <w:sdtEndPr/>
         <w:sdtContent>
           <w:r>
             <w:rPr>
@@ -12425,7 +14722,6 @@
             <w14:uncheckedState w14:val="2610" w14:font="MS Gothic"/>
           </w14:checkbox>
         </w:sdtPr>
-        <w:sdtEndPr/>
         <w:sdtContent>
           <w:r>
             <w:rPr>
@@ -12478,7 +14774,6 @@
             <w14:uncheckedState w14:val="2610" w14:font="MS Gothic"/>
           </w14:checkbox>
         </w:sdtPr>
-        <w:sdtEndPr/>
         <w:sdtContent>
           <w:r>
             <w:rPr>
@@ -12554,7 +14849,6 @@
             <w14:uncheckedState w14:val="2610" w14:font="MS Gothic"/>
           </w14:checkbox>
         </w:sdtPr>
-        <w:sdtEndPr/>
         <w:sdtContent>
           <w:r>
             <w:rPr>
@@ -12609,7 +14903,6 @@
             <w14:uncheckedState w14:val="2610" w14:font="MS Gothic"/>
           </w14:checkbox>
         </w:sdtPr>
-        <w:sdtEndPr/>
         <w:sdtContent>
           <w:r>
             <w:rPr>
@@ -12734,7 +15027,6 @@
             <w14:uncheckedState w14:val="2610" w14:font="MS Gothic"/>
           </w14:checkbox>
         </w:sdtPr>
-        <w:sdtEndPr/>
         <w:sdtContent>
           <w:r>
             <w:rPr>
@@ -12787,7 +15079,6 @@
             <w14:uncheckedState w14:val="2610" w14:font="MS Gothic"/>
           </w14:checkbox>
         </w:sdtPr>
-        <w:sdtEndPr/>
         <w:sdtContent>
           <w:r>
             <w:rPr>
@@ -12870,7 +15161,6 @@
             <w14:uncheckedState w14:val="2610" w14:font="MS Gothic"/>
           </w14:checkbox>
         </w:sdtPr>
-        <w:sdtEndPr/>
         <w:sdtContent>
           <w:r>
             <w:rPr>
@@ -12925,7 +15215,6 @@
             <w14:uncheckedState w14:val="2610" w14:font="MS Gothic"/>
           </w14:checkbox>
         </w:sdtPr>
-        <w:sdtEndPr/>
         <w:sdtContent>
           <w:r>
             <w:rPr>
@@ -13000,7 +15289,7 @@
 
 <file path=word/comments.xml><?xml version="1.0" encoding="utf-8"?>
 <w:comments xmlns:wpc="http://schemas.microsoft.com/office/word/2010/wordprocessingCanvas" xmlns:cx="http://schemas.microsoft.com/office/drawing/2014/chartex" xmlns:cx1="http://schemas.microsoft.com/office/drawing/2015/9/8/chartex" xmlns:cx2="http://schemas.microsoft.com/office/drawing/2015/10/21/chartex" xmlns:cx3="http://schemas.microsoft.com/office/drawing/2016/5/9/chartex" xmlns:cx4="http://schemas.microsoft.com/office/drawing/2016/5/10/chartex" xmlns:cx5="http://schemas.microsoft.com/office/drawing/2016/5/11/chartex" xmlns:cx6="http://schemas.microsoft.com/office/drawing/2016/5/12/chartex" xmlns:cx7="http://schemas.microsoft.com/office/drawing/2016/5/13/chartex" xmlns:cx8="http://schemas.microsoft.com/office/drawing/2016/5/14/chartex" xmlns:mc="http://schemas.openxmlformats.org/markup-compatibility/2006" xmlns:aink="http://schemas.microsoft.com/office/drawing/2016/ink" xmlns:am3d="http://schemas.microsoft.com/office/drawing/2017/model3d" xmlns:o="urn:schemas-microsoft-com:office:office" xmlns:r="http://schemas.openxmlformats.org/officeDocument/2006/relationships" xmlns:m="http://schemas.openxmlformats.org/officeDocument/2006/math" xmlns:v="urn:schemas-microsoft-com:vml" xmlns:wp14="http://schemas.microsoft.com/office/word/2010/wordprocessingDrawing" xmlns:wp="http://schemas.openxmlformats.org/drawingml/2006/wordprocessingDrawing" xmlns:w10="urn:schemas-microsoft-com:office:word" xmlns:w="http://schemas.openxmlformats.org/wordprocessingml/2006/main" xmlns:w14="http://schemas.microsoft.com/office/word/2010/wordml" xmlns:w15="http://schemas.microsoft.com/office/word/2012/wordml" xmlns:w16cid="http://schemas.microsoft.com/office/word/2016/wordml/cid" xmlns:w16se="http://schemas.microsoft.com/office/word/2015/wordml/symex" xmlns:wpg="http://schemas.microsoft.com/office/word/2010/wordprocessingGroup" xmlns:wpi="http://schemas.microsoft.com/office/word/2010/wordprocessingInk" xmlns:wne="http://schemas.microsoft.com/office/word/2006/wordml" xmlns:wps="http://schemas.microsoft.com/office/word/2010/wordprocessingShape" mc:Ignorable="w14 w15 w16se w16cid wp14">
-  <w:comment w:id="0" w:author="Klatt, Mandy" w:date="2021-05-28T15:56:00Z" w:initials="KM">
+  <w:comment w:id="2" w:author="Klatt, Mandy" w:date="2021-05-28T15:56:00Z" w:initials="KM">
     <w:p>
       <w:pPr>
         <w:pStyle w:val="Kommentartext"/>
@@ -13016,7 +15305,7 @@
       </w:r>
     </w:p>
   </w:comment>
-  <w:comment w:id="1" w:author="Klatt, Mandy" w:date="2021-05-28T15:46:00Z" w:initials="KM">
+  <w:comment w:id="3" w:author="Klatt, Mandy" w:date="2021-05-28T15:46:00Z" w:initials="KM">
     <w:p>
       <w:pPr>
         <w:pStyle w:val="Kommentartext"/>
@@ -13038,7 +15327,7 @@
       </w:r>
     </w:p>
   </w:comment>
-  <w:comment w:id="2" w:author="Klatt, Mandy" w:date="2021-05-28T15:51:00Z" w:initials="KM">
+  <w:comment w:id="4" w:author="Klatt, Mandy" w:date="2021-05-28T15:51:00Z" w:initials="KM">
     <w:p>
       <w:pPr>
         <w:pStyle w:val="Kommentartext"/>
@@ -13051,7 +15340,7 @@
       </w:r>
     </w:p>
   </w:comment>
-  <w:comment w:id="4" w:author="Klatt, Mandy" w:date="2021-05-28T14:45:00Z" w:initials="KM">
+  <w:comment w:id="5" w:author="Klatt, Mandy" w:date="2021-05-28T14:45:00Z" w:initials="KM">
     <w:p>
       <w:pPr>
         <w:pStyle w:val="Kommentartext"/>
@@ -13064,7 +15353,7 @@
       </w:r>
     </w:p>
   </w:comment>
-  <w:comment w:id="5" w:author="Klatt, Mandy" w:date="2021-05-21T13:22:00Z" w:initials="KM">
+  <w:comment w:id="6" w:author="Klatt, Mandy" w:date="2021-05-21T13:22:00Z" w:initials="KM">
     <w:p>
       <w:pPr>
         <w:pStyle w:val="Kommentartext"/>
@@ -13131,10 +15420,7 @@
         <w:pStyle w:val="Kommentartext"/>
       </w:pPr>
       <w:r>
-        <w:t>Erste Nachfrage: Als wie störend haben Sie die Störung empfunden?</w:t>
-      </w:r>
-      <w:r>
-        <w:t xml:space="preserve"> Worin besteht für Sie Störung und als wie störend haben Sie die empfunden? 0-11 Ratingskala</w:t>
+        <w:t>Erste Nachfrage: Als wie störend haben Sie die Störung empfunden? Worin besteht für Sie Störung und als wie störend haben Sie die empfunden? 0-11 Ratingskala</w:t>
       </w:r>
     </w:p>
     <w:p>
@@ -13254,7 +15540,6 @@
         <w:docPartUnique/>
       </w:docPartObj>
     </w:sdtPr>
-    <w:sdtEndPr/>
     <w:sdtContent>
       <w:p>
         <w:pPr>
@@ -13478,8 +15763,8 @@
         <w:sz w:val="40"/>
       </w:rPr>
     </w:pPr>
-    <w:bookmarkStart w:id="6" w:name="_Hlk72836448"/>
-    <w:bookmarkStart w:id="7" w:name="_Hlk72836449"/>
+    <w:bookmarkStart w:id="7" w:name="_Hlk72836448"/>
+    <w:bookmarkStart w:id="8" w:name="_Hlk72836449"/>
     <w:r>
       <w:rPr>
         <w:rFonts w:asciiTheme="majorHAnsi" w:hAnsiTheme="majorHAnsi" w:cstheme="majorHAnsi"/>
@@ -13504,8 +15789,8 @@
       </w:rPr>
       <w:t xml:space="preserve"> _____</w:t>
     </w:r>
-    <w:bookmarkEnd w:id="6"/>
     <w:bookmarkEnd w:id="7"/>
+    <w:bookmarkEnd w:id="8"/>
     <w:r>
       <w:rPr>
         <w:rFonts w:asciiTheme="majorHAnsi" w:hAnsiTheme="majorHAnsi" w:cstheme="majorHAnsi"/>
@@ -14677,6 +16962,118 @@
     </w:lvl>
   </w:abstractNum>
   <w:abstractNum w:abstractNumId="12" w15:restartNumberingAfterBreak="0">
+    <w:nsid w:val="55AF59D4"/>
+    <w:multiLevelType w:val="hybridMultilevel"/>
+    <w:tmpl w:val="17A8CADA"/>
+    <w:lvl w:ilvl="0" w:tplc="596A93F8">
+      <w:numFmt w:val="bullet"/>
+      <w:lvlText w:val=""/>
+      <w:lvlJc w:val="left"/>
+      <w:pPr>
+        <w:ind w:left="720" w:hanging="360"/>
+      </w:pPr>
+      <w:rPr>
+        <w:rFonts w:ascii="Wingdings" w:eastAsiaTheme="minorHAnsi" w:hAnsi="Wingdings" w:cstheme="majorHAnsi" w:hint="default"/>
+      </w:rPr>
+    </w:lvl>
+    <w:lvl w:ilvl="1" w:tplc="04070003" w:tentative="1">
+      <w:start w:val="1"/>
+      <w:numFmt w:val="bullet"/>
+      <w:lvlText w:val="o"/>
+      <w:lvlJc w:val="left"/>
+      <w:pPr>
+        <w:ind w:left="1440" w:hanging="360"/>
+      </w:pPr>
+      <w:rPr>
+        <w:rFonts w:ascii="Courier New" w:hAnsi="Courier New" w:cs="Courier New" w:hint="default"/>
+      </w:rPr>
+    </w:lvl>
+    <w:lvl w:ilvl="2" w:tplc="04070005" w:tentative="1">
+      <w:start w:val="1"/>
+      <w:numFmt w:val="bullet"/>
+      <w:lvlText w:val=""/>
+      <w:lvlJc w:val="left"/>
+      <w:pPr>
+        <w:ind w:left="2160" w:hanging="360"/>
+      </w:pPr>
+      <w:rPr>
+        <w:rFonts w:ascii="Wingdings" w:hAnsi="Wingdings" w:hint="default"/>
+      </w:rPr>
+    </w:lvl>
+    <w:lvl w:ilvl="3" w:tplc="04070001" w:tentative="1">
+      <w:start w:val="1"/>
+      <w:numFmt w:val="bullet"/>
+      <w:lvlText w:val=""/>
+      <w:lvlJc w:val="left"/>
+      <w:pPr>
+        <w:ind w:left="2880" w:hanging="360"/>
+      </w:pPr>
+      <w:rPr>
+        <w:rFonts w:ascii="Symbol" w:hAnsi="Symbol" w:hint="default"/>
+      </w:rPr>
+    </w:lvl>
+    <w:lvl w:ilvl="4" w:tplc="04070003" w:tentative="1">
+      <w:start w:val="1"/>
+      <w:numFmt w:val="bullet"/>
+      <w:lvlText w:val="o"/>
+      <w:lvlJc w:val="left"/>
+      <w:pPr>
+        <w:ind w:left="3600" w:hanging="360"/>
+      </w:pPr>
+      <w:rPr>
+        <w:rFonts w:ascii="Courier New" w:hAnsi="Courier New" w:cs="Courier New" w:hint="default"/>
+      </w:rPr>
+    </w:lvl>
+    <w:lvl w:ilvl="5" w:tplc="04070005" w:tentative="1">
+      <w:start w:val="1"/>
+      <w:numFmt w:val="bullet"/>
+      <w:lvlText w:val=""/>
+      <w:lvlJc w:val="left"/>
+      <w:pPr>
+        <w:ind w:left="4320" w:hanging="360"/>
+      </w:pPr>
+      <w:rPr>
+        <w:rFonts w:ascii="Wingdings" w:hAnsi="Wingdings" w:hint="default"/>
+      </w:rPr>
+    </w:lvl>
+    <w:lvl w:ilvl="6" w:tplc="04070001" w:tentative="1">
+      <w:start w:val="1"/>
+      <w:numFmt w:val="bullet"/>
+      <w:lvlText w:val=""/>
+      <w:lvlJc w:val="left"/>
+      <w:pPr>
+        <w:ind w:left="5040" w:hanging="360"/>
+      </w:pPr>
+      <w:rPr>
+        <w:rFonts w:ascii="Symbol" w:hAnsi="Symbol" w:hint="default"/>
+      </w:rPr>
+    </w:lvl>
+    <w:lvl w:ilvl="7" w:tplc="04070003" w:tentative="1">
+      <w:start w:val="1"/>
+      <w:numFmt w:val="bullet"/>
+      <w:lvlText w:val="o"/>
+      <w:lvlJc w:val="left"/>
+      <w:pPr>
+        <w:ind w:left="5760" w:hanging="360"/>
+      </w:pPr>
+      <w:rPr>
+        <w:rFonts w:ascii="Courier New" w:hAnsi="Courier New" w:cs="Courier New" w:hint="default"/>
+      </w:rPr>
+    </w:lvl>
+    <w:lvl w:ilvl="8" w:tplc="04070005" w:tentative="1">
+      <w:start w:val="1"/>
+      <w:numFmt w:val="bullet"/>
+      <w:lvlText w:val=""/>
+      <w:lvlJc w:val="left"/>
+      <w:pPr>
+        <w:ind w:left="6480" w:hanging="360"/>
+      </w:pPr>
+      <w:rPr>
+        <w:rFonts w:ascii="Wingdings" w:hAnsi="Wingdings" w:hint="default"/>
+      </w:rPr>
+    </w:lvl>
+  </w:abstractNum>
+  <w:abstractNum w:abstractNumId="13" w15:restartNumberingAfterBreak="0">
     <w:nsid w:val="626215E8"/>
     <w:multiLevelType w:val="hybridMultilevel"/>
     <w:tmpl w:val="3F2834F2"/>
@@ -14762,7 +17159,7 @@
       </w:pPr>
     </w:lvl>
   </w:abstractNum>
-  <w:abstractNum w:abstractNumId="13" w15:restartNumberingAfterBreak="0">
+  <w:abstractNum w:abstractNumId="14" w15:restartNumberingAfterBreak="0">
     <w:nsid w:val="6C7927DF"/>
     <w:multiLevelType w:val="multilevel"/>
     <w:tmpl w:val="410CE95C"/>
@@ -14891,7 +17288,7 @@
       </w:rPr>
     </w:lvl>
   </w:abstractNum>
-  <w:abstractNum w:abstractNumId="14" w15:restartNumberingAfterBreak="0">
+  <w:abstractNum w:abstractNumId="15" w15:restartNumberingAfterBreak="0">
     <w:nsid w:val="6CA41BEB"/>
     <w:multiLevelType w:val="hybridMultilevel"/>
     <w:tmpl w:val="31BC7D80"/>
@@ -14984,7 +17381,7 @@
     <w:abstractNumId w:val="9"/>
   </w:num>
   <w:num w:numId="2">
-    <w:abstractNumId w:val="14"/>
+    <w:abstractNumId w:val="15"/>
   </w:num>
   <w:num w:numId="3">
     <w:abstractNumId w:val="4"/>
@@ -15005,7 +17402,7 @@
     <w:abstractNumId w:val="0"/>
   </w:num>
   <w:num w:numId="9">
-    <w:abstractNumId w:val="13"/>
+    <w:abstractNumId w:val="14"/>
   </w:num>
   <w:num w:numId="10">
     <w:abstractNumId w:val="3"/>
@@ -15020,10 +17417,13 @@
     <w:abstractNumId w:val="5"/>
   </w:num>
   <w:num w:numId="14">
-    <w:abstractNumId w:val="12"/>
+    <w:abstractNumId w:val="13"/>
   </w:num>
   <w:num w:numId="15">
     <w:abstractNumId w:val="6"/>
+  </w:num>
+  <w:num w:numId="16">
+    <w:abstractNumId w:val="12"/>
   </w:num>
 </w:numbering>
 </file>
@@ -16015,7 +18415,7 @@
 </file>
 
 <file path=customXml/itemProps1.xml><?xml version="1.0" encoding="utf-8"?>
-<ds:datastoreItem xmlns:ds="http://schemas.openxmlformats.org/officeDocument/2006/customXml" ds:itemID="{38A98F25-6A73-4823-9EA5-DCE4955B11BC}">
+<ds:datastoreItem xmlns:ds="http://schemas.openxmlformats.org/officeDocument/2006/customXml" ds:itemID="{6AA1517C-3086-4E36-9F17-91A6F27A4728}">
   <ds:schemaRefs>
     <ds:schemaRef ds:uri="http://schemas.openxmlformats.org/officeDocument/2006/bibliography"/>
   </ds:schemaRefs>

</xml_diff>

<commit_message>
leitfaden SRI + codingscheme
</commit_message>
<xml_diff>
--- a/studies/Laborstudie ProVisioNET/Ablauf_Materialien/Erhebungsprotokoll_ProVisioNET_MK.docx
+++ b/studies/Laborstudie ProVisioNET/Ablauf_Materialien/Erhebungsprotokoll_ProVisioNET_MK.docx
@@ -315,9 +315,9 @@
         <w:tblLook w:val="04A0" w:firstRow="1" w:lastRow="0" w:firstColumn="1" w:lastColumn="0" w:noHBand="0" w:noVBand="1"/>
       </w:tblPr>
       <w:tblGrid>
-        <w:gridCol w:w="1085"/>
-        <w:gridCol w:w="5449"/>
-        <w:gridCol w:w="2528"/>
+        <w:gridCol w:w="1109"/>
+        <w:gridCol w:w="5407"/>
+        <w:gridCol w:w="2544"/>
       </w:tblGrid>
       <w:tr>
         <w:trPr>
@@ -326,7 +326,7 @@
         <w:tc>
           <w:tcPr>
             <w:cnfStyle w:val="001000000000" w:firstRow="0" w:lastRow="0" w:firstColumn="1" w:lastColumn="0" w:oddVBand="0" w:evenVBand="0" w:oddHBand="0" w:evenHBand="0" w:firstRowFirstColumn="0" w:firstRowLastColumn="0" w:lastRowFirstColumn="0" w:lastRowLastColumn="0"/>
-            <w:tcW w:w="1085" w:type="dxa"/>
+            <w:tcW w:w="1109" w:type="dxa"/>
           </w:tcPr>
           <w:p>
             <w:pPr>
@@ -339,7 +339,7 @@
         </w:tc>
         <w:tc>
           <w:tcPr>
-            <w:tcW w:w="5449" w:type="dxa"/>
+            <w:tcW w:w="5407" w:type="dxa"/>
           </w:tcPr>
           <w:p>
             <w:pPr>
@@ -353,7 +353,7 @@
         </w:tc>
         <w:tc>
           <w:tcPr>
-            <w:tcW w:w="2528" w:type="dxa"/>
+            <w:tcW w:w="2544" w:type="dxa"/>
           </w:tcPr>
           <w:p>
             <w:pPr>
@@ -373,25 +373,15 @@
         <w:tc>
           <w:tcPr>
             <w:cnfStyle w:val="001000000000" w:firstRow="0" w:lastRow="0" w:firstColumn="1" w:lastColumn="0" w:oddVBand="0" w:evenVBand="0" w:oddHBand="0" w:evenHBand="0" w:firstRowFirstColumn="0" w:firstRowLastColumn="0" w:lastRowFirstColumn="0" w:lastRowLastColumn="0"/>
-            <w:tcW w:w="9062" w:type="dxa"/>
+            <w:tcW w:w="9060" w:type="dxa"/>
             <w:gridSpan w:val="3"/>
-            <w:shd w:val="clear" w:color="auto" w:fill="D5DCE4" w:themeFill="text2" w:themeFillTint="33"/>
           </w:tcPr>
           <w:p>
             <w:pPr>
               <w:spacing w:line="360" w:lineRule="auto"/>
-              <w:rPr>
-                <w:b w:val="0"/>
-                <w:bCs w:val="0"/>
-              </w:rPr>
-            </w:pPr>
-          </w:p>
-          <w:p>
-            <w:pPr>
-              <w:spacing w:line="360" w:lineRule="auto"/>
-            </w:pPr>
-            <w:r>
-              <w:t>EINFÜHRUNG</w:t>
+            </w:pPr>
+            <w:r>
+              <w:t>AUFBAU &amp; EINFÜHRUNG</w:t>
             </w:r>
           </w:p>
         </w:tc>
@@ -400,7 +390,7 @@
         <w:tc>
           <w:tcPr>
             <w:cnfStyle w:val="001000000000" w:firstRow="0" w:lastRow="0" w:firstColumn="1" w:lastColumn="0" w:oddVBand="0" w:evenVBand="0" w:oddHBand="0" w:evenHBand="0" w:firstRowFirstColumn="0" w:firstRowLastColumn="0" w:lastRowFirstColumn="0" w:lastRowLastColumn="0"/>
-            <w:tcW w:w="1085" w:type="dxa"/>
+            <w:tcW w:w="1109" w:type="dxa"/>
             <w:shd w:val="clear" w:color="auto" w:fill="auto"/>
           </w:tcPr>
           <w:p>
@@ -414,13 +404,19 @@
               <w:rPr>
                 <w:b w:val="0"/>
               </w:rPr>
-              <w:t>45‘</w:t>
-            </w:r>
-          </w:p>
-        </w:tc>
-        <w:tc>
-          <w:tcPr>
-            <w:tcW w:w="5449" w:type="dxa"/>
+              <w:t>60</w:t>
+            </w:r>
+            <w:r>
+              <w:rPr>
+                <w:b w:val="0"/>
+              </w:rPr>
+              <w:t>‘</w:t>
+            </w:r>
+          </w:p>
+        </w:tc>
+        <w:tc>
+          <w:tcPr>
+            <w:tcW w:w="5407" w:type="dxa"/>
             <w:shd w:val="clear" w:color="auto" w:fill="auto"/>
           </w:tcPr>
           <w:p>
@@ -435,7 +431,7 @@
         </w:tc>
         <w:tc>
           <w:tcPr>
-            <w:tcW w:w="2528" w:type="dxa"/>
+            <w:tcW w:w="2544" w:type="dxa"/>
             <w:shd w:val="clear" w:color="auto" w:fill="auto"/>
           </w:tcPr>
           <w:p>
@@ -444,19 +440,7 @@
               <w:cnfStyle w:val="000000000000" w:firstRow="0" w:lastRow="0" w:firstColumn="0" w:lastColumn="0" w:oddVBand="0" w:evenVBand="0" w:oddHBand="0" w:evenHBand="0" w:firstRowFirstColumn="0" w:firstRowLastColumn="0" w:lastRowFirstColumn="0" w:lastRowLastColumn="0"/>
             </w:pPr>
             <w:r>
-              <w:t>Versuchsleitung (V</w:t>
-            </w:r>
-            <w:r>
-              <w:t>L)</w:t>
-            </w:r>
-          </w:p>
-          <w:p>
-            <w:pPr>
-              <w:spacing w:line="360" w:lineRule="auto"/>
-              <w:cnfStyle w:val="000000000000" w:firstRow="0" w:lastRow="0" w:firstColumn="0" w:lastColumn="0" w:oddVBand="0" w:evenVBand="0" w:oddHBand="0" w:evenHBand="0" w:firstRowFirstColumn="0" w:firstRowLastColumn="0" w:lastRowFirstColumn="0" w:lastRowLastColumn="0"/>
-            </w:pPr>
-            <w:r>
-              <w:t>Versuchsleitungsassistenz (VL-A)</w:t>
+              <w:t>Versuchsleitung (VL) / Versuchsleitungs-Assistenz (VL-A)</w:t>
             </w:r>
           </w:p>
         </w:tc>
@@ -468,7 +452,7 @@
         <w:tc>
           <w:tcPr>
             <w:cnfStyle w:val="001000000000" w:firstRow="0" w:lastRow="0" w:firstColumn="1" w:lastColumn="0" w:oddVBand="0" w:evenVBand="0" w:oddHBand="0" w:evenHBand="0" w:firstRowFirstColumn="0" w:firstRowLastColumn="0" w:lastRowFirstColumn="0" w:lastRowLastColumn="0"/>
-            <w:tcW w:w="1085" w:type="dxa"/>
+            <w:tcW w:w="1109" w:type="dxa"/>
           </w:tcPr>
           <w:p>
             <w:pPr>
@@ -493,7 +477,7 @@
         </w:tc>
         <w:tc>
           <w:tcPr>
-            <w:tcW w:w="5449" w:type="dxa"/>
+            <w:tcW w:w="5407" w:type="dxa"/>
           </w:tcPr>
           <w:p>
             <w:pPr>
@@ -501,33 +485,7 @@
               <w:cnfStyle w:val="000000100000" w:firstRow="0" w:lastRow="0" w:firstColumn="0" w:lastColumn="0" w:oddVBand="0" w:evenVBand="0" w:oddHBand="1" w:evenHBand="0" w:firstRowFirstColumn="0" w:firstRowLastColumn="0" w:lastRowFirstColumn="0" w:lastRowLastColumn="0"/>
             </w:pPr>
             <w:r>
-              <w:t>Eintreffen</w:t>
-            </w:r>
-            <w:r>
-              <w:t xml:space="preserve">: </w:t>
-            </w:r>
-            <w:r>
-              <w:t>3 Schauspielende (</w:t>
-            </w:r>
-            <w:proofErr w:type="spellStart"/>
-            <w:r>
-              <w:t>StuMis</w:t>
-            </w:r>
-            <w:proofErr w:type="spellEnd"/>
-            <w:r>
-              <w:t>)</w:t>
-            </w:r>
-            <w:r>
-              <w:t xml:space="preserve"> &amp; </w:t>
-            </w:r>
-            <w:r>
-              <w:t>1 Versuchsperson (V</w:t>
-            </w:r>
-            <w:r>
-              <w:t>P</w:t>
-            </w:r>
-            <w:r>
-              <w:t>)</w:t>
+              <w:t>Eintreffen Hilfskräfte (HKs) &amp; 1 Versuchsperson (VP)</w:t>
             </w:r>
           </w:p>
           <w:p>
@@ -538,14 +496,6 @@
             <w:r>
               <w:t>Namensschilder</w:t>
             </w:r>
-            <w:r>
-              <w:t xml:space="preserve"> für </w:t>
-            </w:r>
-            <w:proofErr w:type="spellStart"/>
-            <w:r>
-              <w:t>StuMis</w:t>
-            </w:r>
-            <w:proofErr w:type="spellEnd"/>
           </w:p>
           <w:p>
             <w:pPr>
@@ -553,7 +503,7 @@
               <w:cnfStyle w:val="000000100000" w:firstRow="0" w:lastRow="0" w:firstColumn="0" w:lastColumn="0" w:oddVBand="0" w:evenVBand="0" w:oddHBand="1" w:evenHBand="0" w:firstRowFirstColumn="0" w:firstRowLastColumn="0" w:lastRowFirstColumn="0" w:lastRowLastColumn="0"/>
             </w:pPr>
             <w:r>
-              <w:t>Hände waschen / desinfizieren</w:t>
+              <w:t>Corona-Schnelltests, sofern nötig (15‘ Ergebnis)</w:t>
             </w:r>
           </w:p>
           <w:p>
@@ -562,69 +512,28 @@
               <w:cnfStyle w:val="000000100000" w:firstRow="0" w:lastRow="0" w:firstColumn="0" w:lastColumn="0" w:oddVBand="0" w:evenVBand="0" w:oddHBand="1" w:evenHBand="0" w:firstRowFirstColumn="0" w:firstRowLastColumn="0" w:lastRowFirstColumn="0" w:lastRowLastColumn="0"/>
             </w:pPr>
             <w:r>
-              <w:t>Corona-Schnelltests, sofern nötig</w:t>
-            </w:r>
-          </w:p>
+              <w:t>Platzierung</w:t>
+            </w:r>
+          </w:p>
+        </w:tc>
+        <w:tc>
+          <w:tcPr>
+            <w:tcW w:w="2544" w:type="dxa"/>
+          </w:tcPr>
           <w:p>
             <w:pPr>
               <w:spacing w:line="360" w:lineRule="auto"/>
               <w:cnfStyle w:val="000000100000" w:firstRow="0" w:lastRow="0" w:firstColumn="0" w:lastColumn="0" w:oddVBand="0" w:evenVBand="0" w:oddHBand="1" w:evenHBand="0" w:firstRowFirstColumn="0" w:firstRowLastColumn="0" w:lastRowFirstColumn="0" w:lastRowLastColumn="0"/>
-            </w:pPr>
-            <w:r>
-              <w:t>Platzierung</w:t>
-            </w:r>
-          </w:p>
-        </w:tc>
-        <w:tc>
-          <w:tcPr>
-            <w:tcW w:w="2528" w:type="dxa"/>
-          </w:tcPr>
-          <w:p>
-            <w:pPr>
-              <w:spacing w:line="360" w:lineRule="auto"/>
-              <w:cnfStyle w:val="000000100000" w:firstRow="0" w:lastRow="0" w:firstColumn="0" w:lastColumn="0" w:oddVBand="0" w:evenVBand="0" w:oddHBand="1" w:evenHBand="0" w:firstRowFirstColumn="0" w:firstRowLastColumn="0" w:lastRowFirstColumn="0" w:lastRowLastColumn="0"/>
-            </w:pPr>
-            <w:r>
-              <w:t>V</w:t>
-            </w:r>
-            <w:r>
-              <w:t>L</w:t>
-            </w:r>
-          </w:p>
-          <w:p>
-            <w:pPr>
-              <w:spacing w:line="360" w:lineRule="auto"/>
-              <w:cnfStyle w:val="000000100000" w:firstRow="0" w:lastRow="0" w:firstColumn="0" w:lastColumn="0" w:oddVBand="0" w:evenVBand="0" w:oddHBand="1" w:evenHBand="0" w:firstRowFirstColumn="0" w:firstRowLastColumn="0" w:lastRowFirstColumn="0" w:lastRowLastColumn="0"/>
-            </w:pPr>
-            <w:r>
-              <w:t>VL-A</w:t>
-            </w:r>
-          </w:p>
-          <w:p>
-            <w:pPr>
-              <w:spacing w:line="360" w:lineRule="auto"/>
-              <w:cnfStyle w:val="000000100000" w:firstRow="0" w:lastRow="0" w:firstColumn="0" w:lastColumn="0" w:oddVBand="0" w:evenVBand="0" w:oddHBand="1" w:evenHBand="0" w:firstRowFirstColumn="0" w:firstRowLastColumn="0" w:lastRowFirstColumn="0" w:lastRowLastColumn="0"/>
-            </w:pPr>
-            <w:proofErr w:type="spellStart"/>
-            <w:r>
-              <w:t>StuMis</w:t>
-            </w:r>
-            <w:proofErr w:type="spellEnd"/>
-          </w:p>
-          <w:p>
-            <w:pPr>
-              <w:spacing w:line="360" w:lineRule="auto"/>
-              <w:cnfStyle w:val="000000100000" w:firstRow="0" w:lastRow="0" w:firstColumn="0" w:lastColumn="0" w:oddVBand="0" w:evenVBand="0" w:oddHBand="1" w:evenHBand="0" w:firstRowFirstColumn="0" w:firstRowLastColumn="0" w:lastRowFirstColumn="0" w:lastRowLastColumn="0"/>
-            </w:pPr>
-            <w:r>
-              <w:t>VP</w:t>
-            </w:r>
-          </w:p>
-          <w:p>
-            <w:pPr>
-              <w:spacing w:line="360" w:lineRule="auto"/>
-              <w:cnfStyle w:val="000000100000" w:firstRow="0" w:lastRow="0" w:firstColumn="0" w:lastColumn="0" w:oddVBand="0" w:evenVBand="0" w:oddHBand="1" w:evenHBand="0" w:firstRowFirstColumn="0" w:firstRowLastColumn="0" w:lastRowFirstColumn="0" w:lastRowLastColumn="0"/>
-            </w:pPr>
+              <w:rPr>
+                <w:lang w:val="en-US"/>
+              </w:rPr>
+            </w:pPr>
+            <w:r>
+              <w:rPr>
+                <w:lang w:val="en-US"/>
+              </w:rPr>
+              <w:t>VL / VL-A / HKs / VP</w:t>
+            </w:r>
           </w:p>
         </w:tc>
       </w:tr>
@@ -632,7 +541,7 @@
         <w:tc>
           <w:tcPr>
             <w:cnfStyle w:val="001000000000" w:firstRow="0" w:lastRow="0" w:firstColumn="1" w:lastColumn="0" w:oddVBand="0" w:evenVBand="0" w:oddHBand="0" w:evenHBand="0" w:firstRowFirstColumn="0" w:firstRowLastColumn="0" w:lastRowFirstColumn="0" w:lastRowLastColumn="0"/>
-            <w:tcW w:w="1085" w:type="dxa"/>
+            <w:tcW w:w="1109" w:type="dxa"/>
           </w:tcPr>
           <w:p>
             <w:pPr>
@@ -657,7 +566,7 @@
         </w:tc>
         <w:tc>
           <w:tcPr>
-            <w:tcW w:w="5449" w:type="dxa"/>
+            <w:tcW w:w="5407" w:type="dxa"/>
           </w:tcPr>
           <w:p>
             <w:pPr>
@@ -677,14 +586,8 @@
               </w:numPr>
               <w:spacing w:after="0" w:line="360" w:lineRule="auto"/>
               <w:cnfStyle w:val="000000000000" w:firstRow="0" w:lastRow="0" w:firstColumn="0" w:lastColumn="0" w:oddVBand="0" w:evenVBand="0" w:oddHBand="0" w:evenHBand="0" w:firstRowFirstColumn="0" w:firstRowLastColumn="0" w:lastRowFirstColumn="0" w:lastRowLastColumn="0"/>
-              <w:rPr>
-                <w:rFonts w:asciiTheme="minorHAnsi" w:hAnsiTheme="minorHAnsi"/>
-              </w:rPr>
-            </w:pPr>
-            <w:r>
-              <w:rPr>
-                <w:rFonts w:asciiTheme="minorHAnsi" w:hAnsiTheme="minorHAnsi"/>
-              </w:rPr>
+            </w:pPr>
+            <w:r>
               <w:t>Begrüßung (1‘)</w:t>
             </w:r>
           </w:p>
@@ -697,15 +600,9 @@
               </w:numPr>
               <w:spacing w:after="0" w:line="360" w:lineRule="auto"/>
               <w:cnfStyle w:val="000000000000" w:firstRow="0" w:lastRow="0" w:firstColumn="0" w:lastColumn="0" w:oddVBand="0" w:evenVBand="0" w:oddHBand="0" w:evenHBand="0" w:firstRowFirstColumn="0" w:firstRowLastColumn="0" w:lastRowFirstColumn="0" w:lastRowLastColumn="0"/>
-              <w:rPr>
-                <w:rFonts w:asciiTheme="minorHAnsi" w:hAnsiTheme="minorHAnsi"/>
-              </w:rPr>
-            </w:pPr>
-            <w:r>
-              <w:rPr>
-                <w:rFonts w:asciiTheme="minorHAnsi" w:hAnsiTheme="minorHAnsi"/>
-              </w:rPr>
-              <w:t>Vorstellung des Projekts (2‘)</w:t>
+            </w:pPr>
+            <w:r>
+              <w:t>Vorstellung des Projekts (3‘)</w:t>
             </w:r>
           </w:p>
           <w:p>
@@ -717,27 +614,18 @@
               </w:numPr>
               <w:spacing w:after="0" w:line="360" w:lineRule="auto"/>
               <w:cnfStyle w:val="000000000000" w:firstRow="0" w:lastRow="0" w:firstColumn="0" w:lastColumn="0" w:oddVBand="0" w:evenVBand="0" w:oddHBand="0" w:evenHBand="0" w:firstRowFirstColumn="0" w:firstRowLastColumn="0" w:lastRowFirstColumn="0" w:lastRowLastColumn="0"/>
-              <w:rPr>
-                <w:rFonts w:asciiTheme="minorHAnsi" w:hAnsiTheme="minorHAnsi"/>
-              </w:rPr>
-            </w:pPr>
-            <w:r>
-              <w:rPr>
-                <w:rFonts w:asciiTheme="minorHAnsi" w:hAnsiTheme="minorHAnsi"/>
-              </w:rPr>
-              <w:t>Erklärung des Ablaufs der Sitzung (</w:t>
-            </w:r>
-            <w:r>
-              <w:rPr>
-                <w:rFonts w:asciiTheme="minorHAnsi" w:hAnsiTheme="minorHAnsi"/>
-              </w:rPr>
-              <w:t>5</w:t>
-            </w:r>
-            <w:r>
-              <w:rPr>
-                <w:rFonts w:asciiTheme="minorHAnsi" w:hAnsiTheme="minorHAnsi"/>
-              </w:rPr>
-              <w:t>‘)</w:t>
+            </w:pPr>
+            <w:r>
+              <w:t xml:space="preserve">Erklärung </w:t>
+            </w:r>
+            <w:r>
+              <w:t>des Ablaufs der Sitzung</w:t>
+            </w:r>
+            <w:r>
+              <w:t xml:space="preserve"> </w:t>
+            </w:r>
+            <w:r>
+              <w:t>(4‘)</w:t>
             </w:r>
           </w:p>
           <w:p>
@@ -749,27 +637,9 @@
               </w:numPr>
               <w:spacing w:after="0" w:line="360" w:lineRule="auto"/>
               <w:cnfStyle w:val="000000000000" w:firstRow="0" w:lastRow="0" w:firstColumn="0" w:lastColumn="0" w:oddVBand="0" w:evenVBand="0" w:oddHBand="0" w:evenHBand="0" w:firstRowFirstColumn="0" w:firstRowLastColumn="0" w:lastRowFirstColumn="0" w:lastRowLastColumn="0"/>
-              <w:rPr>
-                <w:rFonts w:asciiTheme="minorHAnsi" w:hAnsiTheme="minorHAnsi"/>
-              </w:rPr>
-            </w:pPr>
-            <w:r>
-              <w:rPr>
-                <w:rFonts w:asciiTheme="minorHAnsi" w:hAnsiTheme="minorHAnsi"/>
-              </w:rPr>
-              <w:t>Erfassung Kontaktdaten Hygiene (</w:t>
-            </w:r>
-            <w:r>
-              <w:rPr>
-                <w:rFonts w:asciiTheme="minorHAnsi" w:hAnsiTheme="minorHAnsi"/>
-              </w:rPr>
-              <w:t>2</w:t>
-            </w:r>
-            <w:r>
-              <w:rPr>
-                <w:rFonts w:asciiTheme="minorHAnsi" w:hAnsiTheme="minorHAnsi"/>
-              </w:rPr>
-              <w:t>‘)</w:t>
+            </w:pPr>
+            <w:r>
+              <w:t>Erfassung Kontaktdaten Hygiene (2‘)</w:t>
             </w:r>
           </w:p>
           <w:p>
@@ -781,27 +651,18 @@
               </w:numPr>
               <w:spacing w:after="0" w:line="360" w:lineRule="auto"/>
               <w:cnfStyle w:val="000000000000" w:firstRow="0" w:lastRow="0" w:firstColumn="0" w:lastColumn="0" w:oddVBand="0" w:evenVBand="0" w:oddHBand="0" w:evenHBand="0" w:firstRowFirstColumn="0" w:firstRowLastColumn="0" w:lastRowFirstColumn="0" w:lastRowLastColumn="0"/>
-              <w:rPr>
-                <w:rFonts w:asciiTheme="minorHAnsi" w:hAnsiTheme="minorHAnsi"/>
-              </w:rPr>
-            </w:pPr>
-            <w:r>
-              <w:rPr>
-                <w:rFonts w:asciiTheme="minorHAnsi" w:hAnsiTheme="minorHAnsi"/>
-              </w:rPr>
-              <w:t>Datenschutz &amp; Einwilligung (</w:t>
-            </w:r>
-            <w:r>
-              <w:rPr>
-                <w:rFonts w:asciiTheme="minorHAnsi" w:hAnsiTheme="minorHAnsi"/>
-              </w:rPr>
-              <w:t>3</w:t>
-            </w:r>
-            <w:r>
-              <w:rPr>
-                <w:rFonts w:asciiTheme="minorHAnsi" w:hAnsiTheme="minorHAnsi"/>
-              </w:rPr>
-              <w:t>‘)</w:t>
+            </w:pPr>
+            <w:r>
+              <w:t xml:space="preserve">Datenschutz </w:t>
+            </w:r>
+            <w:r>
+              <w:t>&amp;</w:t>
+            </w:r>
+            <w:r>
+              <w:t xml:space="preserve"> Einwilligung</w:t>
+            </w:r>
+            <w:r>
+              <w:t xml:space="preserve"> (3‘)</w:t>
             </w:r>
           </w:p>
           <w:p>
@@ -813,293 +674,29 @@
               </w:numPr>
               <w:spacing w:after="0" w:line="360" w:lineRule="auto"/>
               <w:cnfStyle w:val="000000000000" w:firstRow="0" w:lastRow="0" w:firstColumn="0" w:lastColumn="0" w:oddVBand="0" w:evenVBand="0" w:oddHBand="0" w:evenHBand="0" w:firstRowFirstColumn="0" w:firstRowLastColumn="0" w:lastRowFirstColumn="0" w:lastRowLastColumn="0"/>
-              <w:rPr>
-                <w:rFonts w:asciiTheme="minorHAnsi" w:hAnsiTheme="minorHAnsi"/>
-              </w:rPr>
-            </w:pPr>
-            <w:r>
-              <w:rPr>
-                <w:rFonts w:asciiTheme="minorHAnsi" w:hAnsiTheme="minorHAnsi"/>
-              </w:rPr>
-              <w:t>Offene Fragen (</w:t>
-            </w:r>
-            <w:r>
-              <w:rPr>
-                <w:rFonts w:asciiTheme="minorHAnsi" w:hAnsiTheme="minorHAnsi"/>
-              </w:rPr>
-              <w:t>2</w:t>
-            </w:r>
-            <w:r>
-              <w:rPr>
-                <w:rFonts w:asciiTheme="minorHAnsi" w:hAnsiTheme="minorHAnsi"/>
-              </w:rPr>
-              <w:t>‘)</w:t>
-            </w:r>
-          </w:p>
-        </w:tc>
-        <w:tc>
-          <w:tcPr>
-            <w:tcW w:w="2528" w:type="dxa"/>
+            </w:pPr>
+            <w:r>
+              <w:t>Offene Fragen (2‘)</w:t>
+            </w:r>
+          </w:p>
+        </w:tc>
+        <w:tc>
+          <w:tcPr>
+            <w:tcW w:w="2544" w:type="dxa"/>
           </w:tcPr>
           <w:p>
             <w:pPr>
               <w:spacing w:line="360" w:lineRule="auto"/>
               <w:cnfStyle w:val="000000000000" w:firstRow="0" w:lastRow="0" w:firstColumn="0" w:lastColumn="0" w:oddVBand="0" w:evenVBand="0" w:oddHBand="0" w:evenHBand="0" w:firstRowFirstColumn="0" w:firstRowLastColumn="0" w:lastRowFirstColumn="0" w:lastRowLastColumn="0"/>
-            </w:pPr>
-            <w:r>
-              <w:t>VL</w:t>
-            </w:r>
-          </w:p>
-          <w:p>
-            <w:pPr>
-              <w:spacing w:line="360" w:lineRule="auto"/>
-              <w:cnfStyle w:val="000000000000" w:firstRow="0" w:lastRow="0" w:firstColumn="0" w:lastColumn="0" w:oddVBand="0" w:evenVBand="0" w:oddHBand="0" w:evenHBand="0" w:firstRowFirstColumn="0" w:firstRowLastColumn="0" w:lastRowFirstColumn="0" w:lastRowLastColumn="0"/>
-            </w:pPr>
-            <w:r>
-              <w:t>VL-A</w:t>
-            </w:r>
-          </w:p>
-          <w:p>
-            <w:pPr>
-              <w:spacing w:line="360" w:lineRule="auto"/>
-              <w:cnfStyle w:val="000000000000" w:firstRow="0" w:lastRow="0" w:firstColumn="0" w:lastColumn="0" w:oddVBand="0" w:evenVBand="0" w:oddHBand="0" w:evenHBand="0" w:firstRowFirstColumn="0" w:firstRowLastColumn="0" w:lastRowFirstColumn="0" w:lastRowLastColumn="0"/>
-            </w:pPr>
-            <w:proofErr w:type="spellStart"/>
-            <w:r>
-              <w:t>StuMis</w:t>
-            </w:r>
-            <w:proofErr w:type="spellEnd"/>
-          </w:p>
-          <w:p>
-            <w:pPr>
-              <w:spacing w:line="360" w:lineRule="auto"/>
-              <w:cnfStyle w:val="000000000000" w:firstRow="0" w:lastRow="0" w:firstColumn="0" w:lastColumn="0" w:oddVBand="0" w:evenVBand="0" w:oddHBand="0" w:evenHBand="0" w:firstRowFirstColumn="0" w:firstRowLastColumn="0" w:lastRowFirstColumn="0" w:lastRowLastColumn="0"/>
-            </w:pPr>
-            <w:r>
-              <w:t>VP</w:t>
-            </w:r>
-          </w:p>
-          <w:p>
-            <w:pPr>
-              <w:spacing w:line="360" w:lineRule="auto"/>
-              <w:cnfStyle w:val="000000000000" w:firstRow="0" w:lastRow="0" w:firstColumn="0" w:lastColumn="0" w:oddVBand="0" w:evenVBand="0" w:oddHBand="0" w:evenHBand="0" w:firstRowFirstColumn="0" w:firstRowLastColumn="0" w:lastRowFirstColumn="0" w:lastRowLastColumn="0"/>
-            </w:pPr>
-          </w:p>
-        </w:tc>
-      </w:tr>
-      <w:tr>
-        <w:trPr>
-          <w:cnfStyle w:val="000000100000" w:firstRow="0" w:lastRow="0" w:firstColumn="0" w:lastColumn="0" w:oddVBand="0" w:evenVBand="0" w:oddHBand="1" w:evenHBand="0" w:firstRowFirstColumn="0" w:firstRowLastColumn="0" w:lastRowFirstColumn="0" w:lastRowLastColumn="0"/>
-          <w:trHeight w:val="239"/>
-        </w:trPr>
-        <w:tc>
-          <w:tcPr>
-            <w:cnfStyle w:val="001000000000" w:firstRow="0" w:lastRow="0" w:firstColumn="1" w:lastColumn="0" w:oddVBand="0" w:evenVBand="0" w:oddHBand="0" w:evenHBand="0" w:firstRowFirstColumn="0" w:firstRowLastColumn="0" w:lastRowFirstColumn="0" w:lastRowLastColumn="0"/>
-            <w:tcW w:w="1085" w:type="dxa"/>
-            <w:shd w:val="clear" w:color="auto" w:fill="E7E6E6" w:themeFill="background2"/>
-          </w:tcPr>
-          <w:p>
-            <w:pPr>
-              <w:spacing w:line="360" w:lineRule="auto"/>
-              <w:rPr>
-                <w:bCs w:val="0"/>
-              </w:rPr>
-            </w:pPr>
-            <w:r>
-              <w:rPr>
-                <w:bCs w:val="0"/>
-              </w:rPr>
-              <w:t>1h 30</w:t>
-            </w:r>
-            <w:r>
-              <w:rPr>
-                <w:bCs w:val="0"/>
-              </w:rPr>
-              <w:t>min</w:t>
-            </w:r>
-          </w:p>
-        </w:tc>
-        <w:tc>
-          <w:tcPr>
-            <w:tcW w:w="5449" w:type="dxa"/>
-            <w:shd w:val="clear" w:color="auto" w:fill="E7E6E6" w:themeFill="background2"/>
-          </w:tcPr>
-          <w:p>
-            <w:pPr>
-              <w:spacing w:line="360" w:lineRule="auto"/>
-              <w:cnfStyle w:val="000000100000" w:firstRow="0" w:lastRow="0" w:firstColumn="0" w:lastColumn="0" w:oddVBand="0" w:evenVBand="0" w:oddHBand="1" w:evenHBand="0" w:firstRowFirstColumn="0" w:firstRowLastColumn="0" w:lastRowFirstColumn="0" w:lastRowLastColumn="0"/>
-            </w:pPr>
-            <w:r>
-              <w:t>Einführung</w:t>
-            </w:r>
-            <w:r>
-              <w:t xml:space="preserve"> insgesamt</w:t>
-            </w:r>
-          </w:p>
-        </w:tc>
-        <w:tc>
-          <w:tcPr>
-            <w:tcW w:w="2528" w:type="dxa"/>
-            <w:shd w:val="clear" w:color="auto" w:fill="E7E6E6" w:themeFill="background2"/>
-          </w:tcPr>
-          <w:p>
-            <w:pPr>
-              <w:spacing w:line="360" w:lineRule="auto"/>
-              <w:cnfStyle w:val="000000100000" w:firstRow="0" w:lastRow="0" w:firstColumn="0" w:lastColumn="0" w:oddVBand="0" w:evenVBand="0" w:oddHBand="1" w:evenHBand="0" w:firstRowFirstColumn="0" w:firstRowLastColumn="0" w:lastRowFirstColumn="0" w:lastRowLastColumn="0"/>
-            </w:pPr>
-            <w:r>
-              <w:t>VL</w:t>
-            </w:r>
-          </w:p>
-          <w:p>
-            <w:pPr>
-              <w:spacing w:line="360" w:lineRule="auto"/>
-              <w:cnfStyle w:val="000000100000" w:firstRow="0" w:lastRow="0" w:firstColumn="0" w:lastColumn="0" w:oddVBand="0" w:evenVBand="0" w:oddHBand="1" w:evenHBand="0" w:firstRowFirstColumn="0" w:firstRowLastColumn="0" w:lastRowFirstColumn="0" w:lastRowLastColumn="0"/>
-            </w:pPr>
-            <w:r>
-              <w:t>VL-A</w:t>
-            </w:r>
-          </w:p>
-        </w:tc>
-      </w:tr>
-      <w:tr>
-        <w:trPr>
-          <w:trHeight w:val="119"/>
-        </w:trPr>
-        <w:tc>
-          <w:tcPr>
-            <w:cnfStyle w:val="001000000000" w:firstRow="0" w:lastRow="0" w:firstColumn="1" w:lastColumn="0" w:oddVBand="0" w:evenVBand="0" w:oddHBand="0" w:evenHBand="0" w:firstRowFirstColumn="0" w:firstRowLastColumn="0" w:lastRowFirstColumn="0" w:lastRowLastColumn="0"/>
-            <w:tcW w:w="1085" w:type="dxa"/>
-            <w:shd w:val="clear" w:color="auto" w:fill="E7E6E6" w:themeFill="background2"/>
-          </w:tcPr>
-          <w:p>
-            <w:pPr>
-              <w:spacing w:line="360" w:lineRule="auto"/>
-            </w:pPr>
-            <w:r>
-              <w:t>45</w:t>
-            </w:r>
-            <w:r>
-              <w:t>min</w:t>
-            </w:r>
-          </w:p>
-        </w:tc>
-        <w:tc>
-          <w:tcPr>
-            <w:tcW w:w="5449" w:type="dxa"/>
-            <w:shd w:val="clear" w:color="auto" w:fill="E7E6E6" w:themeFill="background2"/>
-          </w:tcPr>
-          <w:p>
-            <w:pPr>
-              <w:spacing w:line="360" w:lineRule="auto"/>
-              <w:cnfStyle w:val="000000000000" w:firstRow="0" w:lastRow="0" w:firstColumn="0" w:lastColumn="0" w:oddVBand="0" w:evenVBand="0" w:oddHBand="0" w:evenHBand="0" w:firstRowFirstColumn="0" w:firstRowLastColumn="0" w:lastRowFirstColumn="0" w:lastRowLastColumn="0"/>
-            </w:pPr>
-            <w:r>
-              <w:t>Einführung insgesamt</w:t>
-            </w:r>
-          </w:p>
-        </w:tc>
-        <w:tc>
-          <w:tcPr>
-            <w:tcW w:w="2528" w:type="dxa"/>
-            <w:shd w:val="clear" w:color="auto" w:fill="E7E6E6" w:themeFill="background2"/>
-          </w:tcPr>
-          <w:p>
-            <w:pPr>
-              <w:spacing w:line="360" w:lineRule="auto"/>
-              <w:cnfStyle w:val="000000000000" w:firstRow="0" w:lastRow="0" w:firstColumn="0" w:lastColumn="0" w:oddVBand="0" w:evenVBand="0" w:oddHBand="0" w:evenHBand="0" w:firstRowFirstColumn="0" w:firstRowLastColumn="0" w:lastRowFirstColumn="0" w:lastRowLastColumn="0"/>
-            </w:pPr>
-            <w:proofErr w:type="spellStart"/>
-            <w:r>
-              <w:t>StuMis</w:t>
-            </w:r>
-            <w:proofErr w:type="spellEnd"/>
-          </w:p>
-        </w:tc>
-      </w:tr>
-      <w:tr>
-        <w:trPr>
-          <w:cnfStyle w:val="000000100000" w:firstRow="0" w:lastRow="0" w:firstColumn="0" w:lastColumn="0" w:oddVBand="0" w:evenVBand="0" w:oddHBand="1" w:evenHBand="0" w:firstRowFirstColumn="0" w:firstRowLastColumn="0" w:lastRowFirstColumn="0" w:lastRowLastColumn="0"/>
-          <w:trHeight w:val="120"/>
-        </w:trPr>
-        <w:tc>
-          <w:tcPr>
-            <w:cnfStyle w:val="001000000000" w:firstRow="0" w:lastRow="0" w:firstColumn="1" w:lastColumn="0" w:oddVBand="0" w:evenVBand="0" w:oddHBand="0" w:evenHBand="0" w:firstRowFirstColumn="0" w:firstRowLastColumn="0" w:lastRowFirstColumn="0" w:lastRowLastColumn="0"/>
-            <w:tcW w:w="1085" w:type="dxa"/>
-            <w:shd w:val="clear" w:color="auto" w:fill="E7E6E6" w:themeFill="background2"/>
-          </w:tcPr>
-          <w:p>
-            <w:pPr>
-              <w:spacing w:line="360" w:lineRule="auto"/>
-              <w:rPr>
-                <w:bCs w:val="0"/>
-              </w:rPr>
-            </w:pPr>
-            <w:r>
-              <w:t>45</w:t>
-            </w:r>
-            <w:r>
-              <w:t>min</w:t>
-            </w:r>
-          </w:p>
-        </w:tc>
-        <w:tc>
-          <w:tcPr>
-            <w:tcW w:w="5449" w:type="dxa"/>
-            <w:shd w:val="clear" w:color="auto" w:fill="E7E6E6" w:themeFill="background2"/>
-          </w:tcPr>
-          <w:p>
-            <w:pPr>
-              <w:spacing w:line="360" w:lineRule="auto"/>
-              <w:cnfStyle w:val="000000100000" w:firstRow="0" w:lastRow="0" w:firstColumn="0" w:lastColumn="0" w:oddVBand="0" w:evenVBand="0" w:oddHBand="1" w:evenHBand="0" w:firstRowFirstColumn="0" w:firstRowLastColumn="0" w:lastRowFirstColumn="0" w:lastRowLastColumn="0"/>
-            </w:pPr>
-            <w:r>
-              <w:t>Einführung</w:t>
-            </w:r>
-            <w:r>
-              <w:t xml:space="preserve"> insgesamt</w:t>
-            </w:r>
-          </w:p>
-        </w:tc>
-        <w:tc>
-          <w:tcPr>
-            <w:tcW w:w="2528" w:type="dxa"/>
-            <w:shd w:val="clear" w:color="auto" w:fill="E7E6E6" w:themeFill="background2"/>
-          </w:tcPr>
-          <w:p>
-            <w:pPr>
-              <w:spacing w:line="360" w:lineRule="auto"/>
-              <w:cnfStyle w:val="000000100000" w:firstRow="0" w:lastRow="0" w:firstColumn="0" w:lastColumn="0" w:oddVBand="0" w:evenVBand="0" w:oddHBand="1" w:evenHBand="0" w:firstRowFirstColumn="0" w:firstRowLastColumn="0" w:lastRowFirstColumn="0" w:lastRowLastColumn="0"/>
-            </w:pPr>
-            <w:r>
-              <w:t>VP</w:t>
-            </w:r>
-          </w:p>
-        </w:tc>
-      </w:tr>
-      <w:tr>
-        <w:tc>
-          <w:tcPr>
-            <w:cnfStyle w:val="001000000000" w:firstRow="0" w:lastRow="0" w:firstColumn="1" w:lastColumn="0" w:oddVBand="0" w:evenVBand="0" w:oddHBand="0" w:evenHBand="0" w:firstRowFirstColumn="0" w:firstRowLastColumn="0" w:lastRowFirstColumn="0" w:lastRowLastColumn="0"/>
-            <w:tcW w:w="9062" w:type="dxa"/>
-            <w:gridSpan w:val="3"/>
-            <w:shd w:val="clear" w:color="auto" w:fill="D5DCE4" w:themeFill="text2" w:themeFillTint="33"/>
-          </w:tcPr>
-          <w:p>
-            <w:pPr>
-              <w:spacing w:line="360" w:lineRule="auto"/>
-              <w:rPr>
-                <w:b w:val="0"/>
-                <w:bCs w:val="0"/>
-              </w:rPr>
-            </w:pPr>
-          </w:p>
-          <w:p>
-            <w:pPr>
-              <w:spacing w:line="360" w:lineRule="auto"/>
-            </w:pPr>
-            <w:r>
-              <w:t>10-MIN-LEKTION</w:t>
+              <w:rPr>
+                <w:lang w:val="en-US"/>
+              </w:rPr>
+            </w:pPr>
+            <w:r>
+              <w:rPr>
+                <w:lang w:val="en-US"/>
+              </w:rPr>
+              <w:t>VL / VL-A / HKs / VP</w:t>
             </w:r>
           </w:p>
         </w:tc>
@@ -1111,26 +708,42 @@
         <w:tc>
           <w:tcPr>
             <w:cnfStyle w:val="001000000000" w:firstRow="0" w:lastRow="0" w:firstColumn="1" w:lastColumn="0" w:oddVBand="0" w:evenVBand="0" w:oddHBand="0" w:evenHBand="0" w:firstRowFirstColumn="0" w:firstRowLastColumn="0" w:lastRowFirstColumn="0" w:lastRowLastColumn="0"/>
-            <w:tcW w:w="1085" w:type="dxa"/>
+            <w:tcW w:w="1109" w:type="dxa"/>
+            <w:shd w:val="clear" w:color="auto" w:fill="E7E6E6" w:themeFill="background2"/>
           </w:tcPr>
           <w:p>
             <w:pPr>
               <w:spacing w:line="360" w:lineRule="auto"/>
               <w:rPr>
-                <w:b w:val="0"/>
-              </w:rPr>
-            </w:pPr>
-            <w:r>
-              <w:rPr>
-                <w:b w:val="0"/>
-              </w:rPr>
-              <w:t>15‘</w:t>
-            </w:r>
-          </w:p>
-        </w:tc>
-        <w:tc>
-          <w:tcPr>
-            <w:tcW w:w="5449" w:type="dxa"/>
+                <w:bCs w:val="0"/>
+              </w:rPr>
+            </w:pPr>
+            <w:r>
+              <w:rPr>
+                <w:bCs w:val="0"/>
+              </w:rPr>
+              <w:t>4</w:t>
+            </w:r>
+            <w:r>
+              <w:rPr>
+                <w:bCs w:val="0"/>
+              </w:rPr>
+              <w:t>5min</w:t>
+            </w:r>
+          </w:p>
+          <w:p>
+            <w:pPr>
+              <w:spacing w:line="360" w:lineRule="auto"/>
+            </w:pPr>
+            <w:r>
+              <w:t>1h45min</w:t>
+            </w:r>
+          </w:p>
+        </w:tc>
+        <w:tc>
+          <w:tcPr>
+            <w:tcW w:w="5407" w:type="dxa"/>
+            <w:shd w:val="clear" w:color="auto" w:fill="E7E6E6" w:themeFill="background2"/>
           </w:tcPr>
           <w:p>
             <w:pPr>
@@ -1138,7 +751,7 @@
               <w:cnfStyle w:val="000000100000" w:firstRow="0" w:lastRow="0" w:firstColumn="0" w:lastColumn="0" w:oddVBand="0" w:evenVBand="0" w:oddHBand="1" w:evenHBand="0" w:firstRowFirstColumn="0" w:firstRowLastColumn="0" w:lastRowFirstColumn="0" w:lastRowLastColumn="0"/>
             </w:pPr>
             <w:r>
-              <w:t xml:space="preserve">Demografische Daten </w:t>
+              <w:t>Zeit Einführung VP</w:t>
             </w:r>
           </w:p>
           <w:p>
@@ -1147,37 +760,23 @@
               <w:cnfStyle w:val="000000100000" w:firstRow="0" w:lastRow="0" w:firstColumn="0" w:lastColumn="0" w:oddVBand="0" w:evenVBand="0" w:oddHBand="1" w:evenHBand="0" w:firstRowFirstColumn="0" w:firstRowLastColumn="0" w:lastRowFirstColumn="0" w:lastRowLastColumn="0"/>
             </w:pPr>
             <w:r>
-              <w:t xml:space="preserve">SJT </w:t>
-            </w:r>
-            <w:r>
-              <w:t>(</w:t>
-            </w:r>
-            <w:r>
-              <w:t>strategische</w:t>
-            </w:r>
-            <w:r>
-              <w:t>s</w:t>
-            </w:r>
-            <w:r>
-              <w:t xml:space="preserve"> Wissen über Klassenführung</w:t>
-            </w:r>
-            <w:r>
-              <w:t>)</w:t>
-            </w:r>
-          </w:p>
-        </w:tc>
-        <w:tc>
-          <w:tcPr>
-            <w:tcW w:w="2528" w:type="dxa"/>
+              <w:t xml:space="preserve">Zeit Einführung </w:t>
+            </w:r>
+            <w:r>
+              <w:t>VL / VL-A</w:t>
+            </w:r>
+          </w:p>
+        </w:tc>
+        <w:tc>
+          <w:tcPr>
+            <w:tcW w:w="2544" w:type="dxa"/>
+            <w:shd w:val="clear" w:color="auto" w:fill="E7E6E6" w:themeFill="background2"/>
           </w:tcPr>
           <w:p>
             <w:pPr>
               <w:spacing w:line="360" w:lineRule="auto"/>
               <w:cnfStyle w:val="000000100000" w:firstRow="0" w:lastRow="0" w:firstColumn="0" w:lastColumn="0" w:oddVBand="0" w:evenVBand="0" w:oddHBand="1" w:evenHBand="0" w:firstRowFirstColumn="0" w:firstRowLastColumn="0" w:lastRowFirstColumn="0" w:lastRowLastColumn="0"/>
             </w:pPr>
-            <w:r>
-              <w:t>VP</w:t>
-            </w:r>
           </w:p>
         </w:tc>
       </w:tr>
@@ -1185,227 +784,25 @@
         <w:tc>
           <w:tcPr>
             <w:cnfStyle w:val="001000000000" w:firstRow="0" w:lastRow="0" w:firstColumn="1" w:lastColumn="0" w:oddVBand="0" w:evenVBand="0" w:oddHBand="0" w:evenHBand="0" w:firstRowFirstColumn="0" w:firstRowLastColumn="0" w:lastRowFirstColumn="0" w:lastRowLastColumn="0"/>
-            <w:tcW w:w="1085" w:type="dxa"/>
+            <w:tcW w:w="9060" w:type="dxa"/>
+            <w:gridSpan w:val="3"/>
           </w:tcPr>
           <w:p>
             <w:pPr>
               <w:spacing w:line="360" w:lineRule="auto"/>
               <w:rPr>
                 <w:b w:val="0"/>
-              </w:rPr>
-            </w:pPr>
-            <w:r>
-              <w:rPr>
-                <w:b w:val="0"/>
-              </w:rPr>
-              <w:t>40</w:t>
-            </w:r>
-            <w:r>
-              <w:rPr>
-                <w:b w:val="0"/>
-              </w:rPr>
-              <w:t>‘</w:t>
-            </w:r>
-          </w:p>
-        </w:tc>
-        <w:tc>
-          <w:tcPr>
-            <w:tcW w:w="5449" w:type="dxa"/>
-          </w:tcPr>
+                <w:bCs w:val="0"/>
+              </w:rPr>
+            </w:pPr>
+          </w:p>
           <w:p>
             <w:pPr>
               <w:spacing w:line="360" w:lineRule="auto"/>
-              <w:cnfStyle w:val="000000000000" w:firstRow="0" w:lastRow="0" w:firstColumn="0" w:lastColumn="0" w:oddVBand="0" w:evenVBand="0" w:oddHBand="0" w:evenHBand="0" w:firstRowFirstColumn="0" w:firstRowLastColumn="0" w:lastRowFirstColumn="0" w:lastRowLastColumn="0"/>
-            </w:pPr>
-            <w:r>
-              <w:t>Vorbereitung der Lektion (2‘)</w:t>
-            </w:r>
-          </w:p>
-          <w:p>
-            <w:pPr>
-              <w:spacing w:line="360" w:lineRule="auto"/>
-              <w:cnfStyle w:val="000000000000" w:firstRow="0" w:lastRow="0" w:firstColumn="0" w:lastColumn="0" w:oddVBand="0" w:evenVBand="0" w:oddHBand="0" w:evenHBand="0" w:firstRowFirstColumn="0" w:firstRowLastColumn="0" w:lastRowFirstColumn="0" w:lastRowLastColumn="0"/>
-            </w:pPr>
-            <w:r>
-              <w:t>Erklärung &amp; Aufsetzen der Eye-Tracking-Brille (5‘)</w:t>
-            </w:r>
-          </w:p>
-          <w:p>
-            <w:pPr>
-              <w:spacing w:line="360" w:lineRule="auto"/>
-              <w:cnfStyle w:val="000000000000" w:firstRow="0" w:lastRow="0" w:firstColumn="0" w:lastColumn="0" w:oddVBand="0" w:evenVBand="0" w:oddHBand="0" w:evenHBand="0" w:firstRowFirstColumn="0" w:firstRowLastColumn="0" w:lastRowFirstColumn="0" w:lastRowLastColumn="0"/>
-              <w:rPr>
-                <w:lang w:val="en-US"/>
-              </w:rPr>
-            </w:pPr>
-            <w:bookmarkStart w:id="0" w:name="_Hlk73549400"/>
-            <w:r>
-              <w:rPr>
-                <w:lang w:val="en-US"/>
-              </w:rPr>
-              <w:t>Warm-Up</w:t>
-            </w:r>
-            <w:r>
-              <w:rPr>
-                <w:lang w:val="en-US"/>
-              </w:rPr>
-              <w:t xml:space="preserve"> </w:t>
-            </w:r>
-            <w:proofErr w:type="spellStart"/>
-            <w:r>
-              <w:rPr>
-                <w:lang w:val="en-US"/>
-              </w:rPr>
-              <w:t>mit</w:t>
-            </w:r>
-            <w:proofErr w:type="spellEnd"/>
-            <w:r>
-              <w:rPr>
-                <w:lang w:val="en-US"/>
-              </w:rPr>
-              <w:t xml:space="preserve"> Eye-Tracking-Brille</w:t>
-            </w:r>
-            <w:r>
-              <w:rPr>
-                <w:lang w:val="en-US"/>
-              </w:rPr>
-              <w:t xml:space="preserve">: </w:t>
-            </w:r>
-            <w:proofErr w:type="spellStart"/>
-            <w:r>
-              <w:rPr>
-                <w:lang w:val="en-US"/>
-              </w:rPr>
-              <w:t>Namensjonglage</w:t>
-            </w:r>
-            <w:proofErr w:type="spellEnd"/>
-            <w:r>
-              <w:rPr>
-                <w:lang w:val="en-US"/>
-              </w:rPr>
-              <w:t xml:space="preserve"> </w:t>
-            </w:r>
-            <w:bookmarkEnd w:id="0"/>
-            <w:r>
-              <w:rPr>
-                <w:lang w:val="en-US"/>
-              </w:rPr>
-              <w:t>(5‘)</w:t>
-            </w:r>
-          </w:p>
-          <w:p>
-            <w:pPr>
-              <w:spacing w:line="360" w:lineRule="auto"/>
-              <w:cnfStyle w:val="000000000000" w:firstRow="0" w:lastRow="0" w:firstColumn="0" w:lastColumn="0" w:oddVBand="0" w:evenVBand="0" w:oddHBand="0" w:evenHBand="0" w:firstRowFirstColumn="0" w:firstRowLastColumn="0" w:lastRowFirstColumn="0" w:lastRowLastColumn="0"/>
-            </w:pPr>
-            <w:r>
-              <w:lastRenderedPageBreak/>
-              <w:t>Starten der A</w:t>
-            </w:r>
-            <w:r>
-              <w:t>ufnahmen</w:t>
-            </w:r>
-            <w:r>
-              <w:t xml:space="preserve"> &amp; </w:t>
-            </w:r>
-            <w:r>
-              <w:t>Kalibrierung &amp; Synchronisierung (3‘)</w:t>
-            </w:r>
-          </w:p>
-          <w:p>
-            <w:pPr>
-              <w:spacing w:line="360" w:lineRule="auto"/>
-              <w:cnfStyle w:val="000000000000" w:firstRow="0" w:lastRow="0" w:firstColumn="0" w:lastColumn="0" w:oddVBand="0" w:evenVBand="0" w:oddHBand="0" w:evenHBand="0" w:firstRowFirstColumn="0" w:firstRowLastColumn="0" w:lastRowFirstColumn="0" w:lastRowLastColumn="0"/>
-            </w:pPr>
-            <w:r>
-              <w:t>10 min – Lektion (</w:t>
-            </w:r>
-            <w:r>
-              <w:t>15</w:t>
-            </w:r>
-            <w:r>
-              <w:t>‘)</w:t>
-            </w:r>
-          </w:p>
-          <w:p>
-            <w:pPr>
-              <w:spacing w:line="360" w:lineRule="auto"/>
-              <w:cnfStyle w:val="000000000000" w:firstRow="0" w:lastRow="0" w:firstColumn="0" w:lastColumn="0" w:oddVBand="0" w:evenVBand="0" w:oddHBand="0" w:evenHBand="0" w:firstRowFirstColumn="0" w:firstRowLastColumn="0" w:lastRowFirstColumn="0" w:lastRowLastColumn="0"/>
-            </w:pPr>
-            <w:r>
-              <w:t>Kalibrierung &amp; Synchronisierung (3‘)</w:t>
-            </w:r>
-          </w:p>
-          <w:p>
-            <w:pPr>
-              <w:spacing w:line="360" w:lineRule="auto"/>
-              <w:cnfStyle w:val="000000000000" w:firstRow="0" w:lastRow="0" w:firstColumn="0" w:lastColumn="0" w:oddVBand="0" w:evenVBand="0" w:oddHBand="0" w:evenHBand="0" w:firstRowFirstColumn="0" w:firstRowLastColumn="0" w:lastRowFirstColumn="0" w:lastRowLastColumn="0"/>
-            </w:pPr>
-            <w:r>
-              <w:t>Puffer (2‘)</w:t>
-            </w:r>
-          </w:p>
-          <w:p>
-            <w:pPr>
-              <w:spacing w:line="360" w:lineRule="auto"/>
-              <w:cnfStyle w:val="000000000000" w:firstRow="0" w:lastRow="0" w:firstColumn="0" w:lastColumn="0" w:oddVBand="0" w:evenVBand="0" w:oddHBand="0" w:evenHBand="0" w:firstRowFirstColumn="0" w:firstRowLastColumn="0" w:lastRowFirstColumn="0" w:lastRowLastColumn="0"/>
-            </w:pPr>
-            <w:r>
-              <w:t>Abnehmen der Eye-Tracking-Brille</w:t>
-            </w:r>
-            <w:r>
-              <w:t xml:space="preserve"> (5‘)</w:t>
-            </w:r>
-          </w:p>
-        </w:tc>
-        <w:tc>
-          <w:tcPr>
-            <w:tcW w:w="2528" w:type="dxa"/>
-          </w:tcPr>
-          <w:p>
-            <w:pPr>
-              <w:spacing w:line="360" w:lineRule="auto"/>
-              <w:cnfStyle w:val="000000000000" w:firstRow="0" w:lastRow="0" w:firstColumn="0" w:lastColumn="0" w:oddVBand="0" w:evenVBand="0" w:oddHBand="0" w:evenHBand="0" w:firstRowFirstColumn="0" w:firstRowLastColumn="0" w:lastRowFirstColumn="0" w:lastRowLastColumn="0"/>
-            </w:pPr>
-            <w:r>
-              <w:lastRenderedPageBreak/>
-              <w:t>VL</w:t>
-            </w:r>
-          </w:p>
-          <w:p>
-            <w:pPr>
-              <w:spacing w:line="360" w:lineRule="auto"/>
-              <w:cnfStyle w:val="000000000000" w:firstRow="0" w:lastRow="0" w:firstColumn="0" w:lastColumn="0" w:oddVBand="0" w:evenVBand="0" w:oddHBand="0" w:evenHBand="0" w:firstRowFirstColumn="0" w:firstRowLastColumn="0" w:lastRowFirstColumn="0" w:lastRowLastColumn="0"/>
-            </w:pPr>
-            <w:r>
-              <w:t>VL-A</w:t>
-            </w:r>
-          </w:p>
-          <w:p>
-            <w:pPr>
-              <w:spacing w:line="360" w:lineRule="auto"/>
-              <w:cnfStyle w:val="000000000000" w:firstRow="0" w:lastRow="0" w:firstColumn="0" w:lastColumn="0" w:oddVBand="0" w:evenVBand="0" w:oddHBand="0" w:evenHBand="0" w:firstRowFirstColumn="0" w:firstRowLastColumn="0" w:lastRowFirstColumn="0" w:lastRowLastColumn="0"/>
-            </w:pPr>
-            <w:proofErr w:type="spellStart"/>
-            <w:r>
-              <w:t>StuMis</w:t>
-            </w:r>
-            <w:proofErr w:type="spellEnd"/>
-          </w:p>
-          <w:p>
-            <w:pPr>
-              <w:spacing w:line="360" w:lineRule="auto"/>
-              <w:cnfStyle w:val="000000000000" w:firstRow="0" w:lastRow="0" w:firstColumn="0" w:lastColumn="0" w:oddVBand="0" w:evenVBand="0" w:oddHBand="0" w:evenHBand="0" w:firstRowFirstColumn="0" w:firstRowLastColumn="0" w:lastRowFirstColumn="0" w:lastRowLastColumn="0"/>
-            </w:pPr>
-            <w:r>
-              <w:t>VP</w:t>
-            </w:r>
-          </w:p>
-          <w:p>
-            <w:pPr>
-              <w:spacing w:line="360" w:lineRule="auto"/>
-              <w:cnfStyle w:val="000000000000" w:firstRow="0" w:lastRow="0" w:firstColumn="0" w:lastColumn="0" w:oddVBand="0" w:evenVBand="0" w:oddHBand="0" w:evenHBand="0" w:firstRowFirstColumn="0" w:firstRowLastColumn="0" w:lastRowFirstColumn="0" w:lastRowLastColumn="0"/>
-            </w:pPr>
+            </w:pPr>
+            <w:r>
+              <w:t>10-MIN LEKTION</w:t>
+            </w:r>
           </w:p>
         </w:tc>
       </w:tr>
@@ -1416,7 +813,7 @@
         <w:tc>
           <w:tcPr>
             <w:cnfStyle w:val="001000000000" w:firstRow="0" w:lastRow="0" w:firstColumn="1" w:lastColumn="0" w:oddVBand="0" w:evenVBand="0" w:oddHBand="0" w:evenHBand="0" w:firstRowFirstColumn="0" w:firstRowLastColumn="0" w:lastRowFirstColumn="0" w:lastRowLastColumn="0"/>
-            <w:tcW w:w="1085" w:type="dxa"/>
+            <w:tcW w:w="1109" w:type="dxa"/>
           </w:tcPr>
           <w:p>
             <w:pPr>
@@ -1429,14 +826,13 @@
               <w:rPr>
                 <w:b w:val="0"/>
               </w:rPr>
-              <w:lastRenderedPageBreak/>
               <w:t>1</w:t>
             </w:r>
             <w:r>
               <w:rPr>
                 <w:b w:val="0"/>
               </w:rPr>
-              <w:t>0</w:t>
+              <w:t>5</w:t>
             </w:r>
             <w:r>
               <w:rPr>
@@ -1448,7 +844,7 @@
         </w:tc>
         <w:tc>
           <w:tcPr>
-            <w:tcW w:w="5449" w:type="dxa"/>
+            <w:tcW w:w="5407" w:type="dxa"/>
           </w:tcPr>
           <w:p>
             <w:pPr>
@@ -1456,13 +852,15 @@
               <w:cnfStyle w:val="000000100000" w:firstRow="0" w:lastRow="0" w:firstColumn="0" w:lastColumn="0" w:oddVBand="0" w:evenVBand="0" w:oddHBand="1" w:evenHBand="0" w:firstRowFirstColumn="0" w:firstRowLastColumn="0" w:lastRowFirstColumn="0" w:lastRowLastColumn="0"/>
             </w:pPr>
             <w:r>
-              <w:t>Datensicherung &amp; Aufbereitung des ET-Videos</w:t>
-            </w:r>
-          </w:p>
-        </w:tc>
-        <w:tc>
-          <w:tcPr>
-            <w:tcW w:w="2528" w:type="dxa"/>
+              <w:t>SJT zur Erfassung des strategischen Wissens über Klassenführung</w:t>
+            </w:r>
+            <w:bookmarkStart w:id="0" w:name="_GoBack"/>
+            <w:bookmarkEnd w:id="0"/>
+          </w:p>
+        </w:tc>
+        <w:tc>
+          <w:tcPr>
+            <w:tcW w:w="2544" w:type="dxa"/>
           </w:tcPr>
           <w:p>
             <w:pPr>
@@ -1470,10 +868,7 @@
               <w:cnfStyle w:val="000000100000" w:firstRow="0" w:lastRow="0" w:firstColumn="0" w:lastColumn="0" w:oddVBand="0" w:evenVBand="0" w:oddHBand="1" w:evenHBand="0" w:firstRowFirstColumn="0" w:firstRowLastColumn="0" w:lastRowFirstColumn="0" w:lastRowLastColumn="0"/>
             </w:pPr>
             <w:r>
-              <w:t>V</w:t>
-            </w:r>
-            <w:r>
-              <w:t>L</w:t>
+              <w:t>VP</w:t>
             </w:r>
           </w:p>
         </w:tc>
@@ -1482,7 +877,7 @@
         <w:tc>
           <w:tcPr>
             <w:cnfStyle w:val="001000000000" w:firstRow="0" w:lastRow="0" w:firstColumn="1" w:lastColumn="0" w:oddVBand="0" w:evenVBand="0" w:oddHBand="0" w:evenHBand="0" w:firstRowFirstColumn="0" w:firstRowLastColumn="0" w:lastRowFirstColumn="0" w:lastRowLastColumn="0"/>
-            <w:tcW w:w="1085" w:type="dxa"/>
+            <w:tcW w:w="1109" w:type="dxa"/>
           </w:tcPr>
           <w:p>
             <w:pPr>
@@ -1495,25 +890,13 @@
               <w:rPr>
                 <w:b w:val="0"/>
               </w:rPr>
-              <w:t>[1</w:t>
-            </w:r>
-            <w:r>
-              <w:rPr>
-                <w:b w:val="0"/>
-              </w:rPr>
-              <w:t>0</w:t>
-            </w:r>
-            <w:r>
-              <w:rPr>
-                <w:b w:val="0"/>
-              </w:rPr>
-              <w:t>‘]</w:t>
-            </w:r>
-          </w:p>
-        </w:tc>
-        <w:tc>
-          <w:tcPr>
-            <w:tcW w:w="5449" w:type="dxa"/>
+              <w:t>20‘</w:t>
+            </w:r>
+          </w:p>
+        </w:tc>
+        <w:tc>
+          <w:tcPr>
+            <w:tcW w:w="5407" w:type="dxa"/>
           </w:tcPr>
           <w:p>
             <w:pPr>
@@ -1521,21 +904,16 @@
               <w:cnfStyle w:val="000000000000" w:firstRow="0" w:lastRow="0" w:firstColumn="0" w:lastColumn="0" w:oddVBand="0" w:evenVBand="0" w:oddHBand="0" w:evenHBand="0" w:firstRowFirstColumn="0" w:firstRowLastColumn="0" w:lastRowFirstColumn="0" w:lastRowLastColumn="0"/>
             </w:pPr>
             <w:r>
-              <w:t>Parallel dazu: Lüften, Desinfizieren aller Gegenstände, Materialien, etc.</w:t>
-            </w:r>
-          </w:p>
-        </w:tc>
-        <w:tc>
-          <w:tcPr>
-            <w:tcW w:w="2528" w:type="dxa"/>
-          </w:tcPr>
+              <w:t>Kurze Erklärung &amp; Aufsetzen der Eye-Tracking-Brille (5‘)</w:t>
+            </w:r>
+          </w:p>
           <w:p>
             <w:pPr>
               <w:spacing w:line="360" w:lineRule="auto"/>
               <w:cnfStyle w:val="000000000000" w:firstRow="0" w:lastRow="0" w:firstColumn="0" w:lastColumn="0" w:oddVBand="0" w:evenVBand="0" w:oddHBand="0" w:evenHBand="0" w:firstRowFirstColumn="0" w:firstRowLastColumn="0" w:lastRowFirstColumn="0" w:lastRowLastColumn="0"/>
             </w:pPr>
             <w:r>
-              <w:t>VL-A</w:t>
+              <w:t>Erwärmungsphase mit Eye-Tracking-Brille (5‘)</w:t>
             </w:r>
           </w:p>
           <w:p>
@@ -1543,246 +921,60 @@
               <w:spacing w:line="360" w:lineRule="auto"/>
               <w:cnfStyle w:val="000000000000" w:firstRow="0" w:lastRow="0" w:firstColumn="0" w:lastColumn="0" w:oddVBand="0" w:evenVBand="0" w:oddHBand="0" w:evenHBand="0" w:firstRowFirstColumn="0" w:firstRowLastColumn="0" w:lastRowFirstColumn="0" w:lastRowLastColumn="0"/>
             </w:pPr>
-            <w:proofErr w:type="spellStart"/>
-            <w:r>
-              <w:t>StuMis</w:t>
-            </w:r>
-            <w:proofErr w:type="spellEnd"/>
-          </w:p>
-        </w:tc>
-      </w:tr>
-      <w:tr>
-        <w:trPr>
-          <w:cnfStyle w:val="000000100000" w:firstRow="0" w:lastRow="0" w:firstColumn="0" w:lastColumn="0" w:oddVBand="0" w:evenVBand="0" w:oddHBand="1" w:evenHBand="0" w:firstRowFirstColumn="0" w:firstRowLastColumn="0" w:lastRowFirstColumn="0" w:lastRowLastColumn="0"/>
-          <w:trHeight w:val="239"/>
-        </w:trPr>
-        <w:tc>
-          <w:tcPr>
-            <w:cnfStyle w:val="001000000000" w:firstRow="0" w:lastRow="0" w:firstColumn="1" w:lastColumn="0" w:oddVBand="0" w:evenVBand="0" w:oddHBand="0" w:evenHBand="0" w:firstRowFirstColumn="0" w:firstRowLastColumn="0" w:lastRowFirstColumn="0" w:lastRowLastColumn="0"/>
-            <w:tcW w:w="1085" w:type="dxa"/>
-            <w:shd w:val="clear" w:color="auto" w:fill="E7E6E6" w:themeFill="background2"/>
-          </w:tcPr>
-          <w:p>
-            <w:pPr>
-              <w:spacing w:line="360" w:lineRule="auto"/>
-              <w:rPr>
-                <w:bCs w:val="0"/>
-              </w:rPr>
-            </w:pPr>
-            <w:r>
-              <w:rPr>
-                <w:bCs w:val="0"/>
-              </w:rPr>
-              <w:t>1h</w:t>
-            </w:r>
-            <w:r>
-              <w:rPr>
-                <w:bCs w:val="0"/>
-              </w:rPr>
-              <w:t>05</w:t>
-            </w:r>
-            <w:r>
-              <w:rPr>
-                <w:bCs w:val="0"/>
-              </w:rPr>
-              <w:t>min</w:t>
-            </w:r>
-          </w:p>
-        </w:tc>
-        <w:tc>
-          <w:tcPr>
-            <w:tcW w:w="5449" w:type="dxa"/>
-            <w:shd w:val="clear" w:color="auto" w:fill="E7E6E6" w:themeFill="background2"/>
-          </w:tcPr>
-          <w:p>
-            <w:pPr>
-              <w:spacing w:line="360" w:lineRule="auto"/>
-              <w:cnfStyle w:val="000000100000" w:firstRow="0" w:lastRow="0" w:firstColumn="0" w:lastColumn="0" w:oddVBand="0" w:evenVBand="0" w:oddHBand="1" w:evenHBand="0" w:firstRowFirstColumn="0" w:firstRowLastColumn="0" w:lastRowFirstColumn="0" w:lastRowLastColumn="0"/>
-            </w:pPr>
-            <w:r>
-              <w:t xml:space="preserve">Lektion </w:t>
-            </w:r>
-            <w:r>
-              <w:t>insgesamt</w:t>
-            </w:r>
-          </w:p>
-        </w:tc>
-        <w:tc>
-          <w:tcPr>
-            <w:tcW w:w="2528" w:type="dxa"/>
-            <w:shd w:val="clear" w:color="auto" w:fill="E7E6E6" w:themeFill="background2"/>
-          </w:tcPr>
-          <w:p>
-            <w:pPr>
-              <w:spacing w:line="360" w:lineRule="auto"/>
-              <w:cnfStyle w:val="000000100000" w:firstRow="0" w:lastRow="0" w:firstColumn="0" w:lastColumn="0" w:oddVBand="0" w:evenVBand="0" w:oddHBand="1" w:evenHBand="0" w:firstRowFirstColumn="0" w:firstRowLastColumn="0" w:lastRowFirstColumn="0" w:lastRowLastColumn="0"/>
-            </w:pPr>
-            <w:r>
-              <w:t>VL</w:t>
-            </w:r>
-          </w:p>
-          <w:p>
-            <w:pPr>
-              <w:spacing w:line="360" w:lineRule="auto"/>
-              <w:cnfStyle w:val="000000100000" w:firstRow="0" w:lastRow="0" w:firstColumn="0" w:lastColumn="0" w:oddVBand="0" w:evenVBand="0" w:oddHBand="1" w:evenHBand="0" w:firstRowFirstColumn="0" w:firstRowLastColumn="0" w:lastRowFirstColumn="0" w:lastRowLastColumn="0"/>
-            </w:pPr>
-            <w:r>
-              <w:t>VL-A</w:t>
-            </w:r>
-          </w:p>
-        </w:tc>
-      </w:tr>
-      <w:tr>
-        <w:trPr>
-          <w:trHeight w:val="119"/>
-        </w:trPr>
-        <w:tc>
-          <w:tcPr>
-            <w:cnfStyle w:val="001000000000" w:firstRow="0" w:lastRow="0" w:firstColumn="1" w:lastColumn="0" w:oddVBand="0" w:evenVBand="0" w:oddHBand="0" w:evenHBand="0" w:firstRowFirstColumn="0" w:firstRowLastColumn="0" w:lastRowFirstColumn="0" w:lastRowLastColumn="0"/>
-            <w:tcW w:w="1085" w:type="dxa"/>
-            <w:shd w:val="clear" w:color="auto" w:fill="E7E6E6" w:themeFill="background2"/>
-          </w:tcPr>
-          <w:p>
-            <w:pPr>
-              <w:spacing w:line="360" w:lineRule="auto"/>
-            </w:pPr>
-            <w:r>
-              <w:rPr>
-                <w:bCs w:val="0"/>
-              </w:rPr>
-              <w:t>1h05</w:t>
-            </w:r>
-            <w:r>
-              <w:rPr>
-                <w:bCs w:val="0"/>
-              </w:rPr>
-              <w:t>min</w:t>
-            </w:r>
-          </w:p>
-        </w:tc>
-        <w:tc>
-          <w:tcPr>
-            <w:tcW w:w="5449" w:type="dxa"/>
-            <w:shd w:val="clear" w:color="auto" w:fill="E7E6E6" w:themeFill="background2"/>
-          </w:tcPr>
+            <w:r>
+              <w:t>Kalibrierung &amp; Synchronisierung (3‘)</w:t>
+            </w:r>
+          </w:p>
           <w:p>
             <w:pPr>
               <w:spacing w:line="360" w:lineRule="auto"/>
               <w:cnfStyle w:val="000000000000" w:firstRow="0" w:lastRow="0" w:firstColumn="0" w:lastColumn="0" w:oddVBand="0" w:evenVBand="0" w:oddHBand="0" w:evenHBand="0" w:firstRowFirstColumn="0" w:firstRowLastColumn="0" w:lastRowFirstColumn="0" w:lastRowLastColumn="0"/>
             </w:pPr>
             <w:r>
-              <w:t>Lektion insgesamt</w:t>
-            </w:r>
-          </w:p>
-        </w:tc>
-        <w:tc>
-          <w:tcPr>
-            <w:tcW w:w="2528" w:type="dxa"/>
-            <w:shd w:val="clear" w:color="auto" w:fill="E7E6E6" w:themeFill="background2"/>
-          </w:tcPr>
+              <w:t>10 min – Lektion (10‘)</w:t>
+            </w:r>
+          </w:p>
           <w:p>
             <w:pPr>
               <w:spacing w:line="360" w:lineRule="auto"/>
               <w:cnfStyle w:val="000000000000" w:firstRow="0" w:lastRow="0" w:firstColumn="0" w:lastColumn="0" w:oddVBand="0" w:evenVBand="0" w:oddHBand="0" w:evenHBand="0" w:firstRowFirstColumn="0" w:firstRowLastColumn="0" w:lastRowFirstColumn="0" w:lastRowLastColumn="0"/>
             </w:pPr>
+            <w:r>
+              <w:t>Kalibrierung &amp; Synchronisierung (3‘)</w:t>
+            </w:r>
+          </w:p>
+          <w:p>
+            <w:pPr>
+              <w:spacing w:line="360" w:lineRule="auto"/>
+              <w:cnfStyle w:val="000000000000" w:firstRow="0" w:lastRow="0" w:firstColumn="0" w:lastColumn="0" w:oddVBand="0" w:evenVBand="0" w:oddHBand="0" w:evenHBand="0" w:firstRowFirstColumn="0" w:firstRowLastColumn="0" w:lastRowFirstColumn="0" w:lastRowLastColumn="0"/>
+            </w:pPr>
+            <w:r>
+              <w:t>Puffer (2‘)</w:t>
+            </w:r>
+          </w:p>
+        </w:tc>
+        <w:tc>
+          <w:tcPr>
+            <w:tcW w:w="2544" w:type="dxa"/>
+          </w:tcPr>
+          <w:p>
+            <w:pPr>
+              <w:spacing w:line="360" w:lineRule="auto"/>
+              <w:cnfStyle w:val="000000000000" w:firstRow="0" w:lastRow="0" w:firstColumn="0" w:lastColumn="0" w:oddVBand="0" w:evenVBand="0" w:oddHBand="0" w:evenHBand="0" w:firstRowFirstColumn="0" w:firstRowLastColumn="0" w:lastRowFirstColumn="0" w:lastRowLastColumn="0"/>
+            </w:pPr>
             <w:proofErr w:type="spellStart"/>
             <w:r>
-              <w:t>StuMis</w:t>
+              <w:t>Vl</w:t>
             </w:r>
             <w:proofErr w:type="spellEnd"/>
-          </w:p>
-        </w:tc>
-      </w:tr>
-      <w:tr>
-        <w:trPr>
-          <w:cnfStyle w:val="000000100000" w:firstRow="0" w:lastRow="0" w:firstColumn="0" w:lastColumn="0" w:oddVBand="0" w:evenVBand="0" w:oddHBand="1" w:evenHBand="0" w:firstRowFirstColumn="0" w:firstRowLastColumn="0" w:lastRowFirstColumn="0" w:lastRowLastColumn="0"/>
-          <w:trHeight w:val="120"/>
-        </w:trPr>
-        <w:tc>
-          <w:tcPr>
-            <w:cnfStyle w:val="001000000000" w:firstRow="0" w:lastRow="0" w:firstColumn="1" w:lastColumn="0" w:oddVBand="0" w:evenVBand="0" w:oddHBand="0" w:evenHBand="0" w:firstRowFirstColumn="0" w:firstRowLastColumn="0" w:lastRowFirstColumn="0" w:lastRowLastColumn="0"/>
-            <w:tcW w:w="1085" w:type="dxa"/>
-            <w:shd w:val="clear" w:color="auto" w:fill="E7E6E6" w:themeFill="background2"/>
-          </w:tcPr>
-          <w:p>
-            <w:pPr>
-              <w:spacing w:line="360" w:lineRule="auto"/>
-              <w:rPr>
-                <w:bCs w:val="0"/>
-              </w:rPr>
-            </w:pPr>
-            <w:r>
-              <w:rPr>
-                <w:bCs w:val="0"/>
-              </w:rPr>
-              <w:t>1h05</w:t>
-            </w:r>
-            <w:r>
-              <w:rPr>
-                <w:bCs w:val="0"/>
-              </w:rPr>
-              <w:t>min</w:t>
-            </w:r>
-          </w:p>
-        </w:tc>
-        <w:tc>
-          <w:tcPr>
-            <w:tcW w:w="5449" w:type="dxa"/>
-            <w:shd w:val="clear" w:color="auto" w:fill="E7E6E6" w:themeFill="background2"/>
-          </w:tcPr>
-          <w:p>
-            <w:pPr>
-              <w:spacing w:line="360" w:lineRule="auto"/>
-              <w:cnfStyle w:val="000000100000" w:firstRow="0" w:lastRow="0" w:firstColumn="0" w:lastColumn="0" w:oddVBand="0" w:evenVBand="0" w:oddHBand="1" w:evenHBand="0" w:firstRowFirstColumn="0" w:firstRowLastColumn="0" w:lastRowFirstColumn="0" w:lastRowLastColumn="0"/>
-            </w:pPr>
-            <w:r>
-              <w:t>Lektion insgesamt</w:t>
-            </w:r>
-          </w:p>
-        </w:tc>
-        <w:tc>
-          <w:tcPr>
-            <w:tcW w:w="2528" w:type="dxa"/>
-            <w:shd w:val="clear" w:color="auto" w:fill="E7E6E6" w:themeFill="background2"/>
-          </w:tcPr>
-          <w:p>
-            <w:pPr>
-              <w:spacing w:line="360" w:lineRule="auto"/>
-              <w:cnfStyle w:val="000000100000" w:firstRow="0" w:lastRow="0" w:firstColumn="0" w:lastColumn="0" w:oddVBand="0" w:evenVBand="0" w:oddHBand="1" w:evenHBand="0" w:firstRowFirstColumn="0" w:firstRowLastColumn="0" w:lastRowFirstColumn="0" w:lastRowLastColumn="0"/>
-            </w:pPr>
-            <w:r>
-              <w:t>VP</w:t>
-            </w:r>
-          </w:p>
-        </w:tc>
-      </w:tr>
-      <w:tr>
-        <w:tc>
-          <w:tcPr>
-            <w:cnfStyle w:val="001000000000" w:firstRow="0" w:lastRow="0" w:firstColumn="1" w:lastColumn="0" w:oddVBand="0" w:evenVBand="0" w:oddHBand="0" w:evenHBand="0" w:firstRowFirstColumn="0" w:firstRowLastColumn="0" w:lastRowFirstColumn="0" w:lastRowLastColumn="0"/>
-            <w:tcW w:w="9062" w:type="dxa"/>
-            <w:gridSpan w:val="3"/>
-            <w:shd w:val="clear" w:color="auto" w:fill="FFF2CC" w:themeFill="accent4" w:themeFillTint="33"/>
-          </w:tcPr>
-          <w:p>
-            <w:pPr>
-              <w:spacing w:line="360" w:lineRule="auto"/>
-              <w:rPr>
-                <w:b w:val="0"/>
-                <w:bCs w:val="0"/>
-              </w:rPr>
-            </w:pPr>
-          </w:p>
-          <w:p>
-            <w:pPr>
-              <w:spacing w:line="360" w:lineRule="auto"/>
-            </w:pPr>
-            <w:r>
-              <w:t xml:space="preserve">10 MIN </w:t>
-            </w:r>
-            <w:r>
-              <w:t>PAUSE</w:t>
-            </w:r>
+            <w:r>
+              <w:t xml:space="preserve"> / Hiwis / </w:t>
+            </w:r>
+            <w:proofErr w:type="spellStart"/>
+            <w:r>
+              <w:t>Vp</w:t>
+            </w:r>
+            <w:proofErr w:type="spellEnd"/>
           </w:p>
         </w:tc>
       </w:tr>
@@ -1793,26 +985,71 @@
         <w:tc>
           <w:tcPr>
             <w:cnfStyle w:val="001000000000" w:firstRow="0" w:lastRow="0" w:firstColumn="1" w:lastColumn="0" w:oddVBand="0" w:evenVBand="0" w:oddHBand="0" w:evenHBand="0" w:firstRowFirstColumn="0" w:firstRowLastColumn="0" w:lastRowFirstColumn="0" w:lastRowLastColumn="0"/>
-            <w:tcW w:w="9062" w:type="dxa"/>
-            <w:gridSpan w:val="3"/>
-            <w:shd w:val="clear" w:color="auto" w:fill="D5DCE4" w:themeFill="text2" w:themeFillTint="33"/>
+            <w:tcW w:w="1109" w:type="dxa"/>
           </w:tcPr>
           <w:p>
             <w:pPr>
               <w:spacing w:line="360" w:lineRule="auto"/>
               <w:rPr>
                 <w:b w:val="0"/>
-                <w:bCs w:val="0"/>
-              </w:rPr>
-            </w:pPr>
-          </w:p>
+              </w:rPr>
+            </w:pPr>
+            <w:r>
+              <w:rPr>
+                <w:b w:val="0"/>
+              </w:rPr>
+              <w:t>5‘</w:t>
+            </w:r>
+          </w:p>
+        </w:tc>
+        <w:tc>
+          <w:tcPr>
+            <w:tcW w:w="5407" w:type="dxa"/>
+          </w:tcPr>
           <w:p>
             <w:pPr>
               <w:spacing w:line="360" w:lineRule="auto"/>
-            </w:pPr>
-            <w:r>
-              <w:t>STIMULATED RECALL INTERVIEW</w:t>
-            </w:r>
+              <w:cnfStyle w:val="000000100000" w:firstRow="0" w:lastRow="0" w:firstColumn="0" w:lastColumn="0" w:oddVBand="0" w:evenVBand="0" w:oddHBand="1" w:evenHBand="0" w:firstRowFirstColumn="0" w:firstRowLastColumn="0" w:lastRowFirstColumn="0" w:lastRowLastColumn="0"/>
+            </w:pPr>
+            <w:r>
+              <w:t>Abnehmen der Eye-Tracking-Brille</w:t>
+            </w:r>
+          </w:p>
+        </w:tc>
+        <w:tc>
+          <w:tcPr>
+            <w:tcW w:w="2544" w:type="dxa"/>
+          </w:tcPr>
+          <w:p>
+            <w:pPr>
+              <w:spacing w:line="360" w:lineRule="auto"/>
+              <w:cnfStyle w:val="000000100000" w:firstRow="0" w:lastRow="0" w:firstColumn="0" w:lastColumn="0" w:oddVBand="0" w:evenVBand="0" w:oddHBand="1" w:evenHBand="0" w:firstRowFirstColumn="0" w:firstRowLastColumn="0" w:lastRowFirstColumn="0" w:lastRowLastColumn="0"/>
+              <w:rPr>
+                <w:lang w:val="en-US"/>
+              </w:rPr>
+            </w:pPr>
+            <w:proofErr w:type="spellStart"/>
+            <w:r>
+              <w:rPr>
+                <w:lang w:val="en-US"/>
+              </w:rPr>
+              <w:t>Vl</w:t>
+            </w:r>
+            <w:proofErr w:type="spellEnd"/>
+            <w:r>
+              <w:rPr>
+                <w:lang w:val="en-US"/>
+              </w:rPr>
+              <w:t xml:space="preserve"> / </w:t>
+            </w:r>
+            <w:proofErr w:type="spellStart"/>
+            <w:r>
+              <w:rPr>
+                <w:lang w:val="en-US"/>
+              </w:rPr>
+              <w:t>Vp</w:t>
+            </w:r>
+            <w:proofErr w:type="spellEnd"/>
           </w:p>
         </w:tc>
       </w:tr>
@@ -1820,7 +1057,7 @@
         <w:tc>
           <w:tcPr>
             <w:cnfStyle w:val="001000000000" w:firstRow="0" w:lastRow="0" w:firstColumn="1" w:lastColumn="0" w:oddVBand="0" w:evenVBand="0" w:oddHBand="0" w:evenHBand="0" w:firstRowFirstColumn="0" w:firstRowLastColumn="0" w:lastRowFirstColumn="0" w:lastRowLastColumn="0"/>
-            <w:tcW w:w="1085" w:type="dxa"/>
+            <w:tcW w:w="1109" w:type="dxa"/>
           </w:tcPr>
           <w:p>
             <w:pPr>
@@ -1833,13 +1070,19 @@
               <w:rPr>
                 <w:b w:val="0"/>
               </w:rPr>
-              <w:t>5‘</w:t>
-            </w:r>
-          </w:p>
-        </w:tc>
-        <w:tc>
-          <w:tcPr>
-            <w:tcW w:w="5449" w:type="dxa"/>
+              <w:t>15</w:t>
+            </w:r>
+            <w:r>
+              <w:rPr>
+                <w:b w:val="0"/>
+              </w:rPr>
+              <w:t>‘</w:t>
+            </w:r>
+          </w:p>
+        </w:tc>
+        <w:tc>
+          <w:tcPr>
+            <w:tcW w:w="5407" w:type="dxa"/>
           </w:tcPr>
           <w:p>
             <w:pPr>
@@ -1847,49 +1090,24 @@
               <w:cnfStyle w:val="000000000000" w:firstRow="0" w:lastRow="0" w:firstColumn="0" w:lastColumn="0" w:oddVBand="0" w:evenVBand="0" w:oddHBand="0" w:evenHBand="0" w:firstRowFirstColumn="0" w:firstRowLastColumn="0" w:lastRowFirstColumn="0" w:lastRowLastColumn="0"/>
             </w:pPr>
             <w:r>
-              <w:t>Kurze Erklärung des Ablaufs</w:t>
-            </w:r>
-          </w:p>
+              <w:t>Datensicherung &amp; Aufbereitung des ET-Videos</w:t>
+            </w:r>
+          </w:p>
+        </w:tc>
+        <w:tc>
+          <w:tcPr>
+            <w:tcW w:w="2544" w:type="dxa"/>
+          </w:tcPr>
           <w:p>
             <w:pPr>
               <w:spacing w:line="360" w:lineRule="auto"/>
               <w:cnfStyle w:val="000000000000" w:firstRow="0" w:lastRow="0" w:firstColumn="0" w:lastColumn="0" w:oddVBand="0" w:evenVBand="0" w:oddHBand="0" w:evenHBand="0" w:firstRowFirstColumn="0" w:firstRowLastColumn="0" w:lastRowFirstColumn="0" w:lastRowLastColumn="0"/>
             </w:pPr>
-            <w:r>
-              <w:t xml:space="preserve">Anweisungen </w:t>
-            </w:r>
-          </w:p>
-        </w:tc>
-        <w:tc>
-          <w:tcPr>
-            <w:tcW w:w="2528" w:type="dxa"/>
-          </w:tcPr>
-          <w:p>
-            <w:pPr>
-              <w:spacing w:line="360" w:lineRule="auto"/>
-              <w:cnfStyle w:val="000000000000" w:firstRow="0" w:lastRow="0" w:firstColumn="0" w:lastColumn="0" w:oddVBand="0" w:evenVBand="0" w:oddHBand="0" w:evenHBand="0" w:firstRowFirstColumn="0" w:firstRowLastColumn="0" w:lastRowFirstColumn="0" w:lastRowLastColumn="0"/>
-            </w:pPr>
-            <w:r>
-              <w:t>VL</w:t>
-            </w:r>
-          </w:p>
-          <w:p>
-            <w:pPr>
-              <w:spacing w:line="360" w:lineRule="auto"/>
-              <w:cnfStyle w:val="000000000000" w:firstRow="0" w:lastRow="0" w:firstColumn="0" w:lastColumn="0" w:oddVBand="0" w:evenVBand="0" w:oddHBand="0" w:evenHBand="0" w:firstRowFirstColumn="0" w:firstRowLastColumn="0" w:lastRowFirstColumn="0" w:lastRowLastColumn="0"/>
-            </w:pPr>
-            <w:r>
-              <w:t>VL-A</w:t>
-            </w:r>
-          </w:p>
-          <w:p>
-            <w:pPr>
-              <w:spacing w:line="360" w:lineRule="auto"/>
-              <w:cnfStyle w:val="000000000000" w:firstRow="0" w:lastRow="0" w:firstColumn="0" w:lastColumn="0" w:oddVBand="0" w:evenVBand="0" w:oddHBand="0" w:evenHBand="0" w:firstRowFirstColumn="0" w:firstRowLastColumn="0" w:lastRowFirstColumn="0" w:lastRowLastColumn="0"/>
-            </w:pPr>
-            <w:r>
-              <w:t>VP</w:t>
-            </w:r>
+            <w:proofErr w:type="spellStart"/>
+            <w:r>
+              <w:t>Vl</w:t>
+            </w:r>
+            <w:proofErr w:type="spellEnd"/>
           </w:p>
         </w:tc>
       </w:tr>
@@ -1900,7 +1118,7 @@
         <w:tc>
           <w:tcPr>
             <w:cnfStyle w:val="001000000000" w:firstRow="0" w:lastRow="0" w:firstColumn="1" w:lastColumn="0" w:oddVBand="0" w:evenVBand="0" w:oddHBand="0" w:evenHBand="0" w:firstRowFirstColumn="0" w:firstRowLastColumn="0" w:lastRowFirstColumn="0" w:lastRowLastColumn="0"/>
-            <w:tcW w:w="1085" w:type="dxa"/>
+            <w:tcW w:w="1109" w:type="dxa"/>
           </w:tcPr>
           <w:p>
             <w:pPr>
@@ -1913,32 +1131,40 @@
               <w:rPr>
                 <w:b w:val="0"/>
               </w:rPr>
-              <w:t>60‘</w:t>
-            </w:r>
-          </w:p>
-        </w:tc>
-        <w:tc>
-          <w:tcPr>
-            <w:tcW w:w="5449" w:type="dxa"/>
+              <w:lastRenderedPageBreak/>
+              <w:t>[15</w:t>
+            </w:r>
+            <w:r>
+              <w:rPr>
+                <w:b w:val="0"/>
+              </w:rPr>
+              <w:t>‘</w:t>
+            </w:r>
+            <w:r>
+              <w:rPr>
+                <w:b w:val="0"/>
+              </w:rPr>
+              <w:t>]</w:t>
+            </w:r>
+          </w:p>
+        </w:tc>
+        <w:tc>
+          <w:tcPr>
+            <w:tcW w:w="5407" w:type="dxa"/>
           </w:tcPr>
           <w:p>
             <w:pPr>
               <w:spacing w:line="360" w:lineRule="auto"/>
               <w:cnfStyle w:val="000000100000" w:firstRow="0" w:lastRow="0" w:firstColumn="0" w:lastColumn="0" w:oddVBand="0" w:evenVBand="0" w:oddHBand="1" w:evenHBand="0" w:firstRowFirstColumn="0" w:firstRowLastColumn="0" w:lastRowFirstColumn="0" w:lastRowLastColumn="0"/>
             </w:pPr>
-            <w:proofErr w:type="spellStart"/>
-            <w:r>
-              <w:t>Stimulated</w:t>
-            </w:r>
-            <w:proofErr w:type="spellEnd"/>
-            <w:r>
-              <w:t xml:space="preserve"> Recall Interviews: Kommentierung des eigenen ET-Videos</w:t>
-            </w:r>
-          </w:p>
-        </w:tc>
-        <w:tc>
-          <w:tcPr>
-            <w:tcW w:w="2528" w:type="dxa"/>
+            <w:r>
+              <w:t>Parallel dazu: Lüften, Desinfizieren aller Gegenstände, Materialien, etc.</w:t>
+            </w:r>
+          </w:p>
+        </w:tc>
+        <w:tc>
+          <w:tcPr>
+            <w:tcW w:w="2544" w:type="dxa"/>
           </w:tcPr>
           <w:p>
             <w:pPr>
@@ -1946,28 +1172,7 @@
               <w:cnfStyle w:val="000000100000" w:firstRow="0" w:lastRow="0" w:firstColumn="0" w:lastColumn="0" w:oddVBand="0" w:evenVBand="0" w:oddHBand="1" w:evenHBand="0" w:firstRowFirstColumn="0" w:firstRowLastColumn="0" w:lastRowFirstColumn="0" w:lastRowLastColumn="0"/>
             </w:pPr>
             <w:r>
-              <w:t>VL</w:t>
-            </w:r>
-          </w:p>
-          <w:p>
-            <w:pPr>
-              <w:spacing w:line="360" w:lineRule="auto"/>
-              <w:cnfStyle w:val="000000100000" w:firstRow="0" w:lastRow="0" w:firstColumn="0" w:lastColumn="0" w:oddVBand="0" w:evenVBand="0" w:oddHBand="1" w:evenHBand="0" w:firstRowFirstColumn="0" w:firstRowLastColumn="0" w:lastRowFirstColumn="0" w:lastRowLastColumn="0"/>
-            </w:pPr>
-            <w:r>
-              <w:t>VL-A</w:t>
-            </w:r>
-          </w:p>
-          <w:p>
-            <w:pPr>
-              <w:spacing w:line="360" w:lineRule="auto"/>
-              <w:cnfStyle w:val="000000100000" w:firstRow="0" w:lastRow="0" w:firstColumn="0" w:lastColumn="0" w:oddVBand="0" w:evenVBand="0" w:oddHBand="1" w:evenHBand="0" w:firstRowFirstColumn="0" w:firstRowLastColumn="0" w:lastRowFirstColumn="0" w:lastRowLastColumn="0"/>
-              <w:rPr>
-                <w:lang w:val="en-US"/>
-              </w:rPr>
-            </w:pPr>
-            <w:r>
-              <w:t>VP</w:t>
+              <w:t>Hiwis</w:t>
             </w:r>
           </w:p>
         </w:tc>
@@ -1976,28 +1181,52 @@
         <w:tc>
           <w:tcPr>
             <w:cnfStyle w:val="001000000000" w:firstRow="0" w:lastRow="0" w:firstColumn="1" w:lastColumn="0" w:oddVBand="0" w:evenVBand="0" w:oddHBand="0" w:evenHBand="0" w:firstRowFirstColumn="0" w:firstRowLastColumn="0" w:lastRowFirstColumn="0" w:lastRowLastColumn="0"/>
-            <w:tcW w:w="1085" w:type="dxa"/>
+            <w:tcW w:w="1109" w:type="dxa"/>
+            <w:shd w:val="clear" w:color="auto" w:fill="E7E6E6" w:themeFill="background2"/>
           </w:tcPr>
           <w:p>
             <w:pPr>
               <w:spacing w:line="360" w:lineRule="auto"/>
               <w:rPr>
                 <w:b w:val="0"/>
-                <w:lang w:val="en-US"/>
-              </w:rPr>
-            </w:pPr>
-            <w:r>
-              <w:rPr>
-                <w:b w:val="0"/>
-                <w:lang w:val="en-US"/>
-              </w:rPr>
-              <w:t>5’</w:t>
-            </w:r>
-          </w:p>
-        </w:tc>
-        <w:tc>
-          <w:tcPr>
-            <w:tcW w:w="5449" w:type="dxa"/>
+                <w:bCs w:val="0"/>
+              </w:rPr>
+            </w:pPr>
+            <w:r>
+              <w:t>45min</w:t>
+            </w:r>
+          </w:p>
+          <w:p>
+            <w:pPr>
+              <w:spacing w:line="360" w:lineRule="auto"/>
+              <w:rPr>
+                <w:bCs w:val="0"/>
+              </w:rPr>
+            </w:pPr>
+            <w:r>
+              <w:rPr>
+                <w:bCs w:val="0"/>
+              </w:rPr>
+              <w:t>4</w:t>
+            </w:r>
+            <w:r>
+              <w:rPr>
+                <w:bCs w:val="0"/>
+              </w:rPr>
+              <w:t>5</w:t>
+            </w:r>
+            <w:r>
+              <w:rPr>
+                <w:bCs w:val="0"/>
+              </w:rPr>
+              <w:t>min</w:t>
+            </w:r>
+          </w:p>
+        </w:tc>
+        <w:tc>
+          <w:tcPr>
+            <w:tcW w:w="5407" w:type="dxa"/>
+            <w:shd w:val="clear" w:color="auto" w:fill="E7E6E6" w:themeFill="background2"/>
           </w:tcPr>
           <w:p>
             <w:pPr>
@@ -2005,40 +1234,39 @@
               <w:cnfStyle w:val="000000000000" w:firstRow="0" w:lastRow="0" w:firstColumn="0" w:lastColumn="0" w:oddVBand="0" w:evenVBand="0" w:oddHBand="0" w:evenHBand="0" w:firstRowFirstColumn="0" w:firstRowLastColumn="0" w:lastRowFirstColumn="0" w:lastRowLastColumn="0"/>
             </w:pPr>
             <w:r>
-              <w:t xml:space="preserve">Offene Fragen, Danksagung &amp; Verabschiedung </w:t>
-            </w:r>
-          </w:p>
-        </w:tc>
-        <w:tc>
-          <w:tcPr>
-            <w:tcW w:w="2528" w:type="dxa"/>
-          </w:tcPr>
+              <w:t xml:space="preserve">Zeit Teil II </w:t>
+            </w:r>
+            <w:proofErr w:type="spellStart"/>
+            <w:r>
+              <w:t>Vp</w:t>
+            </w:r>
+            <w:proofErr w:type="spellEnd"/>
+          </w:p>
           <w:p>
             <w:pPr>
               <w:spacing w:line="360" w:lineRule="auto"/>
               <w:cnfStyle w:val="000000000000" w:firstRow="0" w:lastRow="0" w:firstColumn="0" w:lastColumn="0" w:oddVBand="0" w:evenVBand="0" w:oddHBand="0" w:evenHBand="0" w:firstRowFirstColumn="0" w:firstRowLastColumn="0" w:lastRowFirstColumn="0" w:lastRowLastColumn="0"/>
             </w:pPr>
             <w:r>
-              <w:t>VL</w:t>
-            </w:r>
-          </w:p>
+              <w:t xml:space="preserve">Zeit Teil II </w:t>
+            </w:r>
+            <w:proofErr w:type="spellStart"/>
+            <w:r>
+              <w:t>Vl</w:t>
+            </w:r>
+            <w:proofErr w:type="spellEnd"/>
+          </w:p>
+        </w:tc>
+        <w:tc>
+          <w:tcPr>
+            <w:tcW w:w="2544" w:type="dxa"/>
+            <w:shd w:val="clear" w:color="auto" w:fill="E7E6E6" w:themeFill="background2"/>
+          </w:tcPr>
           <w:p>
             <w:pPr>
               <w:spacing w:line="360" w:lineRule="auto"/>
               <w:cnfStyle w:val="000000000000" w:firstRow="0" w:lastRow="0" w:firstColumn="0" w:lastColumn="0" w:oddVBand="0" w:evenVBand="0" w:oddHBand="0" w:evenHBand="0" w:firstRowFirstColumn="0" w:firstRowLastColumn="0" w:lastRowFirstColumn="0" w:lastRowLastColumn="0"/>
             </w:pPr>
-            <w:r>
-              <w:t>VL-A</w:t>
-            </w:r>
-          </w:p>
-          <w:p>
-            <w:pPr>
-              <w:spacing w:line="360" w:lineRule="auto"/>
-              <w:cnfStyle w:val="000000000000" w:firstRow="0" w:lastRow="0" w:firstColumn="0" w:lastColumn="0" w:oddVBand="0" w:evenVBand="0" w:oddHBand="0" w:evenHBand="0" w:firstRowFirstColumn="0" w:firstRowLastColumn="0" w:lastRowFirstColumn="0" w:lastRowLastColumn="0"/>
-            </w:pPr>
-            <w:r>
-              <w:t>VP</w:t>
-            </w:r>
           </w:p>
         </w:tc>
       </w:tr>
@@ -2049,117 +1277,46 @@
         <w:tc>
           <w:tcPr>
             <w:cnfStyle w:val="001000000000" w:firstRow="0" w:lastRow="0" w:firstColumn="1" w:lastColumn="0" w:oddVBand="0" w:evenVBand="0" w:oddHBand="0" w:evenHBand="0" w:firstRowFirstColumn="0" w:firstRowLastColumn="0" w:lastRowFirstColumn="0" w:lastRowLastColumn="0"/>
-            <w:tcW w:w="1085" w:type="dxa"/>
+            <w:tcW w:w="9060" w:type="dxa"/>
+            <w:gridSpan w:val="3"/>
           </w:tcPr>
           <w:p>
             <w:pPr>
               <w:spacing w:line="360" w:lineRule="auto"/>
-              <w:rPr>
-                <w:b w:val="0"/>
-                <w:lang w:val="en-US"/>
-              </w:rPr>
-            </w:pPr>
-            <w:r>
-              <w:rPr>
-                <w:b w:val="0"/>
-                <w:lang w:val="en-US"/>
-              </w:rPr>
-              <w:t>60</w:t>
-            </w:r>
-            <w:r>
-              <w:rPr>
-                <w:b w:val="0"/>
-                <w:lang w:val="en-US"/>
-              </w:rPr>
-              <w:t>’</w:t>
-            </w:r>
-          </w:p>
-        </w:tc>
-        <w:tc>
-          <w:tcPr>
-            <w:tcW w:w="5449" w:type="dxa"/>
-          </w:tcPr>
-          <w:p>
-            <w:pPr>
-              <w:spacing w:line="360" w:lineRule="auto"/>
-              <w:cnfStyle w:val="000000100000" w:firstRow="0" w:lastRow="0" w:firstColumn="0" w:lastColumn="0" w:oddVBand="0" w:evenVBand="0" w:oddHBand="1" w:evenHBand="0" w:firstRowFirstColumn="0" w:firstRowLastColumn="0" w:lastRowFirstColumn="0" w:lastRowLastColumn="0"/>
-            </w:pPr>
-            <w:r>
-              <w:t xml:space="preserve">Datensicherung &amp; Abbau der Technik </w:t>
-            </w:r>
-          </w:p>
-        </w:tc>
-        <w:tc>
-          <w:tcPr>
-            <w:tcW w:w="2528" w:type="dxa"/>
-          </w:tcPr>
-          <w:p>
-            <w:pPr>
-              <w:spacing w:line="360" w:lineRule="auto"/>
-              <w:cnfStyle w:val="000000100000" w:firstRow="0" w:lastRow="0" w:firstColumn="0" w:lastColumn="0" w:oddVBand="0" w:evenVBand="0" w:oddHBand="1" w:evenHBand="0" w:firstRowFirstColumn="0" w:firstRowLastColumn="0" w:lastRowFirstColumn="0" w:lastRowLastColumn="0"/>
-            </w:pPr>
-            <w:r>
-              <w:t>VL</w:t>
-            </w:r>
-          </w:p>
-          <w:p>
-            <w:pPr>
-              <w:spacing w:line="360" w:lineRule="auto"/>
-              <w:cnfStyle w:val="000000100000" w:firstRow="0" w:lastRow="0" w:firstColumn="0" w:lastColumn="0" w:oddVBand="0" w:evenVBand="0" w:oddHBand="1" w:evenHBand="0" w:firstRowFirstColumn="0" w:firstRowLastColumn="0" w:lastRowFirstColumn="0" w:lastRowLastColumn="0"/>
-            </w:pPr>
-            <w:r>
-              <w:t>VL-A</w:t>
+            </w:pPr>
+            <w:r>
+              <w:t>TEIL</w:t>
+            </w:r>
+            <w:r>
+              <w:t xml:space="preserve"> II</w:t>
             </w:r>
           </w:p>
         </w:tc>
       </w:tr>
       <w:tr>
-        <w:trPr>
-          <w:trHeight w:val="239"/>
-        </w:trPr>
         <w:tc>
           <w:tcPr>
             <w:cnfStyle w:val="001000000000" w:firstRow="0" w:lastRow="0" w:firstColumn="1" w:lastColumn="0" w:oddVBand="0" w:evenVBand="0" w:oddHBand="0" w:evenHBand="0" w:firstRowFirstColumn="0" w:firstRowLastColumn="0" w:lastRowFirstColumn="0" w:lastRowLastColumn="0"/>
-            <w:tcW w:w="1085" w:type="dxa"/>
-            <w:shd w:val="clear" w:color="auto" w:fill="E7E6E6" w:themeFill="background2"/>
+            <w:tcW w:w="1109" w:type="dxa"/>
           </w:tcPr>
           <w:p>
             <w:pPr>
               <w:spacing w:line="360" w:lineRule="auto"/>
               <w:rPr>
-                <w:bCs w:val="0"/>
-              </w:rPr>
-            </w:pPr>
-            <w:r>
-              <w:rPr>
-                <w:bCs w:val="0"/>
-              </w:rPr>
-              <w:t>2</w:t>
-            </w:r>
-            <w:r>
-              <w:rPr>
-                <w:bCs w:val="0"/>
-              </w:rPr>
-              <w:t>h</w:t>
-            </w:r>
-            <w:r>
-              <w:rPr>
-                <w:bCs w:val="0"/>
-              </w:rPr>
-              <w:t>10</w:t>
-            </w:r>
-            <w:r>
-              <w:rPr>
-                <w:bCs w:val="0"/>
-              </w:rPr>
-              <w:t>min</w:t>
-            </w:r>
-          </w:p>
-        </w:tc>
-        <w:tc>
-          <w:tcPr>
-            <w:tcW w:w="5449" w:type="dxa"/>
-            <w:shd w:val="clear" w:color="auto" w:fill="E7E6E6" w:themeFill="background2"/>
+                <w:b w:val="0"/>
+              </w:rPr>
+            </w:pPr>
+            <w:r>
+              <w:rPr>
+                <w:b w:val="0"/>
+              </w:rPr>
+              <w:t>5‘</w:t>
+            </w:r>
+          </w:p>
+        </w:tc>
+        <w:tc>
+          <w:tcPr>
+            <w:tcW w:w="5407" w:type="dxa"/>
           </w:tcPr>
           <w:p>
             <w:pPr>
@@ -2167,185 +1324,247 @@
               <w:cnfStyle w:val="000000000000" w:firstRow="0" w:lastRow="0" w:firstColumn="0" w:lastColumn="0" w:oddVBand="0" w:evenVBand="0" w:oddHBand="0" w:evenHBand="0" w:firstRowFirstColumn="0" w:firstRowLastColumn="0" w:lastRowFirstColumn="0" w:lastRowLastColumn="0"/>
             </w:pPr>
             <w:r>
-              <w:t>SRI</w:t>
-            </w:r>
-            <w:r>
-              <w:t xml:space="preserve"> insgesamt</w:t>
-            </w:r>
-          </w:p>
-        </w:tc>
-        <w:tc>
-          <w:tcPr>
-            <w:tcW w:w="2528" w:type="dxa"/>
-            <w:shd w:val="clear" w:color="auto" w:fill="E7E6E6" w:themeFill="background2"/>
-          </w:tcPr>
+              <w:t>Kurze Erklärung</w:t>
+            </w:r>
+            <w:r>
+              <w:t xml:space="preserve"> des Ablaufs</w:t>
+            </w:r>
+          </w:p>
           <w:p>
             <w:pPr>
               <w:spacing w:line="360" w:lineRule="auto"/>
               <w:cnfStyle w:val="000000000000" w:firstRow="0" w:lastRow="0" w:firstColumn="0" w:lastColumn="0" w:oddVBand="0" w:evenVBand="0" w:oddHBand="0" w:evenHBand="0" w:firstRowFirstColumn="0" w:firstRowLastColumn="0" w:lastRowFirstColumn="0" w:lastRowLastColumn="0"/>
             </w:pPr>
             <w:r>
-              <w:t>VL</w:t>
-            </w:r>
-          </w:p>
+              <w:t xml:space="preserve">Anweisungen </w:t>
+            </w:r>
+          </w:p>
+        </w:tc>
+        <w:tc>
+          <w:tcPr>
+            <w:tcW w:w="2544" w:type="dxa"/>
+          </w:tcPr>
           <w:p>
             <w:pPr>
               <w:spacing w:line="360" w:lineRule="auto"/>
               <w:cnfStyle w:val="000000000000" w:firstRow="0" w:lastRow="0" w:firstColumn="0" w:lastColumn="0" w:oddVBand="0" w:evenVBand="0" w:oddHBand="0" w:evenHBand="0" w:firstRowFirstColumn="0" w:firstRowLastColumn="0" w:lastRowFirstColumn="0" w:lastRowLastColumn="0"/>
             </w:pPr>
-            <w:r>
-              <w:t>VL-A</w:t>
-            </w:r>
+            <w:proofErr w:type="spellStart"/>
+            <w:r>
+              <w:rPr>
+                <w:lang w:val="en-US"/>
+              </w:rPr>
+              <w:t>Vl</w:t>
+            </w:r>
+            <w:proofErr w:type="spellEnd"/>
+            <w:r>
+              <w:rPr>
+                <w:lang w:val="en-US"/>
+              </w:rPr>
+              <w:t xml:space="preserve"> / </w:t>
+            </w:r>
+            <w:proofErr w:type="spellStart"/>
+            <w:r>
+              <w:rPr>
+                <w:lang w:val="en-US"/>
+              </w:rPr>
+              <w:t>Vp</w:t>
+            </w:r>
+            <w:proofErr w:type="spellEnd"/>
           </w:p>
         </w:tc>
       </w:tr>
       <w:tr>
         <w:trPr>
           <w:cnfStyle w:val="000000100000" w:firstRow="0" w:lastRow="0" w:firstColumn="0" w:lastColumn="0" w:oddVBand="0" w:evenVBand="0" w:oddHBand="1" w:evenHBand="0" w:firstRowFirstColumn="0" w:firstRowLastColumn="0" w:lastRowFirstColumn="0" w:lastRowLastColumn="0"/>
-          <w:trHeight w:val="120"/>
         </w:trPr>
         <w:tc>
           <w:tcPr>
             <w:cnfStyle w:val="001000000000" w:firstRow="0" w:lastRow="0" w:firstColumn="1" w:lastColumn="0" w:oddVBand="0" w:evenVBand="0" w:oddHBand="0" w:evenHBand="0" w:firstRowFirstColumn="0" w:firstRowLastColumn="0" w:lastRowFirstColumn="0" w:lastRowLastColumn="0"/>
-            <w:tcW w:w="1085" w:type="dxa"/>
-            <w:shd w:val="clear" w:color="auto" w:fill="E7E6E6" w:themeFill="background2"/>
+            <w:tcW w:w="1109" w:type="dxa"/>
           </w:tcPr>
           <w:p>
             <w:pPr>
               <w:spacing w:line="360" w:lineRule="auto"/>
               <w:rPr>
-                <w:bCs w:val="0"/>
-              </w:rPr>
-            </w:pPr>
-            <w:r>
-              <w:rPr>
-                <w:bCs w:val="0"/>
-              </w:rPr>
-              <w:t>1h</w:t>
-            </w:r>
-            <w:r>
-              <w:rPr>
-                <w:bCs w:val="0"/>
-              </w:rPr>
-              <w:t>10</w:t>
-            </w:r>
-            <w:r>
-              <w:rPr>
-                <w:bCs w:val="0"/>
-              </w:rPr>
-              <w:t>min</w:t>
-            </w:r>
-          </w:p>
-        </w:tc>
-        <w:tc>
-          <w:tcPr>
-            <w:tcW w:w="5449" w:type="dxa"/>
-            <w:shd w:val="clear" w:color="auto" w:fill="E7E6E6" w:themeFill="background2"/>
+                <w:b w:val="0"/>
+              </w:rPr>
+            </w:pPr>
+            <w:r>
+              <w:rPr>
+                <w:b w:val="0"/>
+              </w:rPr>
+              <w:t>60‘</w:t>
+            </w:r>
+          </w:p>
+        </w:tc>
+        <w:tc>
+          <w:tcPr>
+            <w:tcW w:w="5407" w:type="dxa"/>
           </w:tcPr>
           <w:p>
             <w:pPr>
               <w:spacing w:line="360" w:lineRule="auto"/>
               <w:cnfStyle w:val="000000100000" w:firstRow="0" w:lastRow="0" w:firstColumn="0" w:lastColumn="0" w:oddVBand="0" w:evenVBand="0" w:oddHBand="1" w:evenHBand="0" w:firstRowFirstColumn="0" w:firstRowLastColumn="0" w:lastRowFirstColumn="0" w:lastRowLastColumn="0"/>
             </w:pPr>
-            <w:r>
-              <w:t>SRI</w:t>
-            </w:r>
-            <w:r>
-              <w:t xml:space="preserve"> insgesamt</w:t>
-            </w:r>
-          </w:p>
-        </w:tc>
-        <w:tc>
-          <w:tcPr>
-            <w:tcW w:w="2528" w:type="dxa"/>
-            <w:shd w:val="clear" w:color="auto" w:fill="E7E6E6" w:themeFill="background2"/>
+            <w:proofErr w:type="spellStart"/>
+            <w:r>
+              <w:t>Stimulated</w:t>
+            </w:r>
+            <w:proofErr w:type="spellEnd"/>
+            <w:r>
+              <w:t xml:space="preserve"> Recall Interviews:</w:t>
+            </w:r>
+            <w:r>
+              <w:t xml:space="preserve"> </w:t>
+            </w:r>
+            <w:r>
+              <w:t>Kommentierung des eigenen ET-Videos</w:t>
+            </w:r>
+          </w:p>
+        </w:tc>
+        <w:tc>
+          <w:tcPr>
+            <w:tcW w:w="2544" w:type="dxa"/>
           </w:tcPr>
           <w:p>
             <w:pPr>
               <w:spacing w:line="360" w:lineRule="auto"/>
               <w:cnfStyle w:val="000000100000" w:firstRow="0" w:lastRow="0" w:firstColumn="0" w:lastColumn="0" w:oddVBand="0" w:evenVBand="0" w:oddHBand="1" w:evenHBand="0" w:firstRowFirstColumn="0" w:firstRowLastColumn="0" w:lastRowFirstColumn="0" w:lastRowLastColumn="0"/>
-            </w:pPr>
-            <w:r>
-              <w:t>VP</w:t>
-            </w:r>
+              <w:rPr>
+                <w:lang w:val="en-US"/>
+              </w:rPr>
+            </w:pPr>
+            <w:proofErr w:type="spellStart"/>
+            <w:r>
+              <w:rPr>
+                <w:lang w:val="en-US"/>
+              </w:rPr>
+              <w:t>Vl</w:t>
+            </w:r>
+            <w:proofErr w:type="spellEnd"/>
+            <w:r>
+              <w:rPr>
+                <w:lang w:val="en-US"/>
+              </w:rPr>
+              <w:t xml:space="preserve"> / </w:t>
+            </w:r>
+            <w:proofErr w:type="spellStart"/>
+            <w:r>
+              <w:rPr>
+                <w:lang w:val="en-US"/>
+              </w:rPr>
+              <w:t>Vp</w:t>
+            </w:r>
+            <w:proofErr w:type="spellEnd"/>
           </w:p>
         </w:tc>
       </w:tr>
       <w:tr>
-        <w:trPr>
-          <w:trHeight w:val="120"/>
-        </w:trPr>
         <w:tc>
           <w:tcPr>
             <w:cnfStyle w:val="001000000000" w:firstRow="0" w:lastRow="0" w:firstColumn="1" w:lastColumn="0" w:oddVBand="0" w:evenVBand="0" w:oddHBand="0" w:evenHBand="0" w:firstRowFirstColumn="0" w:firstRowLastColumn="0" w:lastRowFirstColumn="0" w:lastRowLastColumn="0"/>
-            <w:tcW w:w="1085" w:type="dxa"/>
-            <w:shd w:val="clear" w:color="auto" w:fill="FFFFFF" w:themeFill="background1"/>
+            <w:tcW w:w="1109" w:type="dxa"/>
           </w:tcPr>
           <w:p>
             <w:pPr>
               <w:spacing w:line="360" w:lineRule="auto"/>
               <w:rPr>
-                <w:bCs w:val="0"/>
-              </w:rPr>
-            </w:pPr>
-          </w:p>
-        </w:tc>
-        <w:tc>
-          <w:tcPr>
-            <w:tcW w:w="5449" w:type="dxa"/>
-            <w:shd w:val="clear" w:color="auto" w:fill="FFFFFF" w:themeFill="background1"/>
+                <w:b w:val="0"/>
+                <w:lang w:val="en-US"/>
+              </w:rPr>
+            </w:pPr>
+            <w:r>
+              <w:rPr>
+                <w:b w:val="0"/>
+                <w:lang w:val="en-US"/>
+              </w:rPr>
+              <w:t>5’</w:t>
+            </w:r>
+          </w:p>
+        </w:tc>
+        <w:tc>
+          <w:tcPr>
+            <w:tcW w:w="5407" w:type="dxa"/>
           </w:tcPr>
           <w:p>
             <w:pPr>
               <w:spacing w:line="360" w:lineRule="auto"/>
               <w:cnfStyle w:val="000000000000" w:firstRow="0" w:lastRow="0" w:firstColumn="0" w:lastColumn="0" w:oddVBand="0" w:evenVBand="0" w:oddHBand="0" w:evenHBand="0" w:firstRowFirstColumn="0" w:firstRowLastColumn="0" w:lastRowFirstColumn="0" w:lastRowLastColumn="0"/>
             </w:pPr>
-          </w:p>
-        </w:tc>
-        <w:tc>
-          <w:tcPr>
-            <w:tcW w:w="2528" w:type="dxa"/>
-            <w:shd w:val="clear" w:color="auto" w:fill="FFFFFF" w:themeFill="background1"/>
+            <w:r>
+              <w:t>Offene Fragen</w:t>
+            </w:r>
+            <w:r>
+              <w:t xml:space="preserve">, </w:t>
+            </w:r>
+            <w:r>
+              <w:t xml:space="preserve">Danksagung </w:t>
+            </w:r>
+            <w:r>
+              <w:t>&amp;</w:t>
+            </w:r>
+            <w:r>
+              <w:t xml:space="preserve"> Verabschiedung </w:t>
+            </w:r>
+          </w:p>
+        </w:tc>
+        <w:tc>
+          <w:tcPr>
+            <w:tcW w:w="2544" w:type="dxa"/>
           </w:tcPr>
           <w:p>
             <w:pPr>
               <w:spacing w:line="360" w:lineRule="auto"/>
               <w:cnfStyle w:val="000000000000" w:firstRow="0" w:lastRow="0" w:firstColumn="0" w:lastColumn="0" w:oddVBand="0" w:evenVBand="0" w:oddHBand="0" w:evenHBand="0" w:firstRowFirstColumn="0" w:firstRowLastColumn="0" w:lastRowFirstColumn="0" w:lastRowLastColumn="0"/>
             </w:pPr>
+            <w:proofErr w:type="spellStart"/>
+            <w:r>
+              <w:t>Vl</w:t>
+            </w:r>
+            <w:proofErr w:type="spellEnd"/>
+            <w:r>
+              <w:t xml:space="preserve"> / </w:t>
+            </w:r>
+            <w:proofErr w:type="spellStart"/>
+            <w:r>
+              <w:t>Vp</w:t>
+            </w:r>
+            <w:proofErr w:type="spellEnd"/>
           </w:p>
         </w:tc>
       </w:tr>
       <w:tr>
         <w:trPr>
           <w:cnfStyle w:val="000000100000" w:firstRow="0" w:lastRow="0" w:firstColumn="0" w:lastColumn="0" w:oddVBand="0" w:evenVBand="0" w:oddHBand="1" w:evenHBand="0" w:firstRowFirstColumn="0" w:firstRowLastColumn="0" w:lastRowFirstColumn="0" w:lastRowLastColumn="0"/>
-          <w:trHeight w:val="120"/>
         </w:trPr>
         <w:tc>
           <w:tcPr>
             <w:cnfStyle w:val="001000000000" w:firstRow="0" w:lastRow="0" w:firstColumn="1" w:lastColumn="0" w:oddVBand="0" w:evenVBand="0" w:oddHBand="0" w:evenHBand="0" w:firstRowFirstColumn="0" w:firstRowLastColumn="0" w:lastRowFirstColumn="0" w:lastRowLastColumn="0"/>
-            <w:tcW w:w="1085" w:type="dxa"/>
-            <w:shd w:val="clear" w:color="auto" w:fill="E7E6E6" w:themeFill="background2"/>
+            <w:tcW w:w="1109" w:type="dxa"/>
+            <w:shd w:val="clear" w:color="auto" w:fill="auto"/>
           </w:tcPr>
           <w:p>
             <w:pPr>
               <w:spacing w:line="360" w:lineRule="auto"/>
               <w:rPr>
-                <w:bCs w:val="0"/>
-              </w:rPr>
-            </w:pPr>
-            <w:r>
-              <w:rPr>
-                <w:bCs w:val="0"/>
-              </w:rPr>
-              <w:lastRenderedPageBreak/>
-              <w:t xml:space="preserve">Ca. 4h </w:t>
-            </w:r>
-          </w:p>
-        </w:tc>
-        <w:tc>
-          <w:tcPr>
-            <w:tcW w:w="5449" w:type="dxa"/>
-            <w:shd w:val="clear" w:color="auto" w:fill="E7E6E6" w:themeFill="background2"/>
+                <w:b w:val="0"/>
+                <w:lang w:val="en-US"/>
+              </w:rPr>
+            </w:pPr>
+            <w:r>
+              <w:rPr>
+                <w:b w:val="0"/>
+                <w:lang w:val="en-US"/>
+              </w:rPr>
+              <w:t>45’</w:t>
+            </w:r>
+          </w:p>
+        </w:tc>
+        <w:tc>
+          <w:tcPr>
+            <w:tcW w:w="5407" w:type="dxa"/>
+            <w:shd w:val="clear" w:color="auto" w:fill="auto"/>
           </w:tcPr>
           <w:p>
             <w:pPr>
@@ -2353,43 +1572,36 @@
               <w:cnfStyle w:val="000000100000" w:firstRow="0" w:lastRow="0" w:firstColumn="0" w:lastColumn="0" w:oddVBand="0" w:evenVBand="0" w:oddHBand="1" w:evenHBand="0" w:firstRowFirstColumn="0" w:firstRowLastColumn="0" w:lastRowFirstColumn="0" w:lastRowLastColumn="0"/>
             </w:pPr>
             <w:r>
-              <w:t>Durchführung insgesamt</w:t>
-            </w:r>
-          </w:p>
-        </w:tc>
-        <w:tc>
-          <w:tcPr>
-            <w:tcW w:w="2528" w:type="dxa"/>
-            <w:shd w:val="clear" w:color="auto" w:fill="E7E6E6" w:themeFill="background2"/>
+              <w:t xml:space="preserve">Datensicherung &amp; Abbau der Technik </w:t>
+            </w:r>
+          </w:p>
+        </w:tc>
+        <w:tc>
+          <w:tcPr>
+            <w:tcW w:w="2544" w:type="dxa"/>
+            <w:shd w:val="clear" w:color="auto" w:fill="auto"/>
           </w:tcPr>
           <w:p>
             <w:pPr>
               <w:spacing w:line="360" w:lineRule="auto"/>
               <w:cnfStyle w:val="000000100000" w:firstRow="0" w:lastRow="0" w:firstColumn="0" w:lastColumn="0" w:oddVBand="0" w:evenVBand="0" w:oddHBand="1" w:evenHBand="0" w:firstRowFirstColumn="0" w:firstRowLastColumn="0" w:lastRowFirstColumn="0" w:lastRowLastColumn="0"/>
             </w:pPr>
-            <w:r>
-              <w:t>VL</w:t>
-            </w:r>
-          </w:p>
-          <w:p>
-            <w:pPr>
-              <w:spacing w:line="360" w:lineRule="auto"/>
-              <w:cnfStyle w:val="000000100000" w:firstRow="0" w:lastRow="0" w:firstColumn="0" w:lastColumn="0" w:oddVBand="0" w:evenVBand="0" w:oddHBand="1" w:evenHBand="0" w:firstRowFirstColumn="0" w:firstRowLastColumn="0" w:lastRowFirstColumn="0" w:lastRowLastColumn="0"/>
-            </w:pPr>
-            <w:r>
-              <w:t>VL-A</w:t>
+            <w:proofErr w:type="spellStart"/>
+            <w:r>
+              <w:t>Vl</w:t>
+            </w:r>
+            <w:proofErr w:type="spellEnd"/>
+            <w:r>
+              <w:t xml:space="preserve"> / Hiwi</w:t>
             </w:r>
           </w:p>
         </w:tc>
       </w:tr>
       <w:tr>
-        <w:trPr>
-          <w:trHeight w:val="120"/>
-        </w:trPr>
         <w:tc>
           <w:tcPr>
             <w:cnfStyle w:val="001000000000" w:firstRow="0" w:lastRow="0" w:firstColumn="1" w:lastColumn="0" w:oddVBand="0" w:evenVBand="0" w:oddHBand="0" w:evenHBand="0" w:firstRowFirstColumn="0" w:firstRowLastColumn="0" w:lastRowFirstColumn="0" w:lastRowLastColumn="0"/>
-            <w:tcW w:w="1085" w:type="dxa"/>
+            <w:tcW w:w="1109" w:type="dxa"/>
             <w:shd w:val="clear" w:color="auto" w:fill="E7E6E6" w:themeFill="background2"/>
           </w:tcPr>
           <w:p>
@@ -2397,19 +1609,35 @@
               <w:spacing w:line="360" w:lineRule="auto"/>
               <w:rPr>
                 <w:bCs w:val="0"/>
+                <w:lang w:val="en-US"/>
               </w:rPr>
             </w:pPr>
             <w:r>
               <w:rPr>
                 <w:bCs w:val="0"/>
-              </w:rPr>
-              <w:t>Ca. 2h</w:t>
-            </w:r>
-          </w:p>
-        </w:tc>
-        <w:tc>
-          <w:tcPr>
-            <w:tcW w:w="5449" w:type="dxa"/>
+                <w:lang w:val="en-US"/>
+              </w:rPr>
+              <w:t>1h10min</w:t>
+            </w:r>
+          </w:p>
+          <w:p>
+            <w:pPr>
+              <w:spacing w:line="360" w:lineRule="auto"/>
+              <w:rPr>
+                <w:lang w:val="en-US"/>
+              </w:rPr>
+            </w:pPr>
+            <w:r>
+              <w:rPr>
+                <w:lang w:val="en-US"/>
+              </w:rPr>
+              <w:t>1h55min</w:t>
+            </w:r>
+          </w:p>
+        </w:tc>
+        <w:tc>
+          <w:tcPr>
+            <w:tcW w:w="5407" w:type="dxa"/>
             <w:shd w:val="clear" w:color="auto" w:fill="E7E6E6" w:themeFill="background2"/>
           </w:tcPr>
           <w:p>
@@ -2418,38 +1646,51 @@
               <w:cnfStyle w:val="000000000000" w:firstRow="0" w:lastRow="0" w:firstColumn="0" w:lastColumn="0" w:oddVBand="0" w:evenVBand="0" w:oddHBand="0" w:evenHBand="0" w:firstRowFirstColumn="0" w:firstRowLastColumn="0" w:lastRowFirstColumn="0" w:lastRowLastColumn="0"/>
             </w:pPr>
             <w:r>
-              <w:t>Durchführung insgesamt</w:t>
-            </w:r>
-          </w:p>
-        </w:tc>
-        <w:tc>
-          <w:tcPr>
-            <w:tcW w:w="2528" w:type="dxa"/>
-            <w:shd w:val="clear" w:color="auto" w:fill="E7E6E6" w:themeFill="background2"/>
-          </w:tcPr>
+              <w:t xml:space="preserve">Zeit Teil II </w:t>
+            </w:r>
+            <w:proofErr w:type="spellStart"/>
+            <w:r>
+              <w:t>Vp</w:t>
+            </w:r>
+            <w:proofErr w:type="spellEnd"/>
+          </w:p>
           <w:p>
             <w:pPr>
               <w:spacing w:line="360" w:lineRule="auto"/>
               <w:cnfStyle w:val="000000000000" w:firstRow="0" w:lastRow="0" w:firstColumn="0" w:lastColumn="0" w:oddVBand="0" w:evenVBand="0" w:oddHBand="0" w:evenHBand="0" w:firstRowFirstColumn="0" w:firstRowLastColumn="0" w:lastRowFirstColumn="0" w:lastRowLastColumn="0"/>
             </w:pPr>
+            <w:r>
+              <w:t xml:space="preserve">Zeit Teil II </w:t>
+            </w:r>
             <w:proofErr w:type="spellStart"/>
             <w:r>
-              <w:t>StuMis</w:t>
+              <w:t>Vl</w:t>
             </w:r>
             <w:proofErr w:type="spellEnd"/>
+          </w:p>
+        </w:tc>
+        <w:tc>
+          <w:tcPr>
+            <w:tcW w:w="2544" w:type="dxa"/>
+            <w:shd w:val="clear" w:color="auto" w:fill="E7E6E6" w:themeFill="background2"/>
+          </w:tcPr>
+          <w:p>
+            <w:pPr>
+              <w:spacing w:line="360" w:lineRule="auto"/>
+              <w:cnfStyle w:val="000000000000" w:firstRow="0" w:lastRow="0" w:firstColumn="0" w:lastColumn="0" w:oddVBand="0" w:evenVBand="0" w:oddHBand="0" w:evenHBand="0" w:firstRowFirstColumn="0" w:firstRowLastColumn="0" w:lastRowFirstColumn="0" w:lastRowLastColumn="0"/>
+            </w:pPr>
           </w:p>
         </w:tc>
       </w:tr>
       <w:tr>
         <w:trPr>
           <w:cnfStyle w:val="000000100000" w:firstRow="0" w:lastRow="0" w:firstColumn="0" w:lastColumn="0" w:oddVBand="0" w:evenVBand="0" w:oddHBand="1" w:evenHBand="0" w:firstRowFirstColumn="0" w:firstRowLastColumn="0" w:lastRowFirstColumn="0" w:lastRowLastColumn="0"/>
-          <w:trHeight w:val="120"/>
         </w:trPr>
         <w:tc>
           <w:tcPr>
             <w:cnfStyle w:val="001000000000" w:firstRow="0" w:lastRow="0" w:firstColumn="1" w:lastColumn="0" w:oddVBand="0" w:evenVBand="0" w:oddHBand="0" w:evenHBand="0" w:firstRowFirstColumn="0" w:firstRowLastColumn="0" w:lastRowFirstColumn="0" w:lastRowLastColumn="0"/>
-            <w:tcW w:w="1085" w:type="dxa"/>
-            <w:shd w:val="clear" w:color="auto" w:fill="E7E6E6" w:themeFill="background2"/>
+            <w:tcW w:w="1109" w:type="dxa"/>
+            <w:shd w:val="clear" w:color="auto" w:fill="auto"/>
           </w:tcPr>
           <w:p>
             <w:pPr>
@@ -2458,63 +1699,112 @@
                 <w:bCs w:val="0"/>
               </w:rPr>
             </w:pPr>
-            <w:r>
-              <w:rPr>
-                <w:bCs w:val="0"/>
-              </w:rPr>
-              <w:t xml:space="preserve">Ca. 3h10min </w:t>
-            </w:r>
-          </w:p>
-        </w:tc>
-        <w:tc>
-          <w:tcPr>
-            <w:tcW w:w="5449" w:type="dxa"/>
-            <w:shd w:val="clear" w:color="auto" w:fill="E7E6E6" w:themeFill="background2"/>
+          </w:p>
+        </w:tc>
+        <w:tc>
+          <w:tcPr>
+            <w:tcW w:w="5407" w:type="dxa"/>
+            <w:shd w:val="clear" w:color="auto" w:fill="auto"/>
           </w:tcPr>
           <w:p>
             <w:pPr>
               <w:spacing w:line="360" w:lineRule="auto"/>
               <w:cnfStyle w:val="000000100000" w:firstRow="0" w:lastRow="0" w:firstColumn="0" w:lastColumn="0" w:oddVBand="0" w:evenVBand="0" w:oddHBand="1" w:evenHBand="0" w:firstRowFirstColumn="0" w:firstRowLastColumn="0" w:lastRowFirstColumn="0" w:lastRowLastColumn="0"/>
             </w:pPr>
-            <w:r>
-              <w:t>Durchführung insgesamt</w:t>
-            </w:r>
-          </w:p>
-        </w:tc>
-        <w:tc>
-          <w:tcPr>
-            <w:tcW w:w="2528" w:type="dxa"/>
-            <w:shd w:val="clear" w:color="auto" w:fill="E7E6E6" w:themeFill="background2"/>
+          </w:p>
+        </w:tc>
+        <w:tc>
+          <w:tcPr>
+            <w:tcW w:w="2544" w:type="dxa"/>
+            <w:shd w:val="clear" w:color="auto" w:fill="auto"/>
           </w:tcPr>
           <w:p>
             <w:pPr>
               <w:spacing w:line="360" w:lineRule="auto"/>
               <w:cnfStyle w:val="000000100000" w:firstRow="0" w:lastRow="0" w:firstColumn="0" w:lastColumn="0" w:oddVBand="0" w:evenVBand="0" w:oddHBand="1" w:evenHBand="0" w:firstRowFirstColumn="0" w:firstRowLastColumn="0" w:lastRowFirstColumn="0" w:lastRowLastColumn="0"/>
             </w:pPr>
-            <w:r>
-              <w:t>VP</w:t>
-            </w:r>
+          </w:p>
+        </w:tc>
+      </w:tr>
+      <w:tr>
+        <w:tc>
+          <w:tcPr>
+            <w:cnfStyle w:val="001000000000" w:firstRow="0" w:lastRow="0" w:firstColumn="1" w:lastColumn="0" w:oddVBand="0" w:evenVBand="0" w:oddHBand="0" w:evenHBand="0" w:firstRowFirstColumn="0" w:firstRowLastColumn="0" w:lastRowFirstColumn="0" w:lastRowLastColumn="0"/>
+            <w:tcW w:w="1109" w:type="dxa"/>
+            <w:shd w:val="clear" w:color="auto" w:fill="D0CECE" w:themeFill="background2" w:themeFillShade="E6"/>
+          </w:tcPr>
+          <w:p>
+            <w:pPr>
+              <w:spacing w:line="360" w:lineRule="auto"/>
+              <w:rPr>
+                <w:b w:val="0"/>
+                <w:bCs w:val="0"/>
+              </w:rPr>
+            </w:pPr>
+            <w:r>
+              <w:t>2h30min</w:t>
+            </w:r>
+          </w:p>
+          <w:p>
+            <w:pPr>
+              <w:spacing w:line="360" w:lineRule="auto"/>
+            </w:pPr>
+            <w:r>
+              <w:t>4h</w:t>
+            </w:r>
+          </w:p>
+        </w:tc>
+        <w:tc>
+          <w:tcPr>
+            <w:tcW w:w="5407" w:type="dxa"/>
+            <w:shd w:val="clear" w:color="auto" w:fill="D0CECE" w:themeFill="background2" w:themeFillShade="E6"/>
+          </w:tcPr>
+          <w:p>
+            <w:pPr>
+              <w:spacing w:line="360" w:lineRule="auto"/>
+              <w:cnfStyle w:val="000000000000" w:firstRow="0" w:lastRow="0" w:firstColumn="0" w:lastColumn="0" w:oddVBand="0" w:evenVBand="0" w:oddHBand="0" w:evenHBand="0" w:firstRowFirstColumn="0" w:firstRowLastColumn="0" w:lastRowFirstColumn="0" w:lastRowLastColumn="0"/>
+            </w:pPr>
+            <w:r>
+              <w:t xml:space="preserve">Zeit insgesamt </w:t>
+            </w:r>
+            <w:proofErr w:type="spellStart"/>
+            <w:r>
+              <w:t>Vp</w:t>
+            </w:r>
+            <w:proofErr w:type="spellEnd"/>
+          </w:p>
+          <w:p>
+            <w:pPr>
+              <w:spacing w:line="360" w:lineRule="auto"/>
+              <w:cnfStyle w:val="000000000000" w:firstRow="0" w:lastRow="0" w:firstColumn="0" w:lastColumn="0" w:oddVBand="0" w:evenVBand="0" w:oddHBand="0" w:evenHBand="0" w:firstRowFirstColumn="0" w:firstRowLastColumn="0" w:lastRowFirstColumn="0" w:lastRowLastColumn="0"/>
+            </w:pPr>
+            <w:r>
+              <w:t xml:space="preserve">Zeit insgesamt </w:t>
+            </w:r>
+            <w:proofErr w:type="spellStart"/>
+            <w:r>
+              <w:t>Vl</w:t>
+            </w:r>
+            <w:proofErr w:type="spellEnd"/>
+            <w:r>
+              <w:t xml:space="preserve"> </w:t>
+            </w:r>
+          </w:p>
+        </w:tc>
+        <w:tc>
+          <w:tcPr>
+            <w:tcW w:w="2544" w:type="dxa"/>
+            <w:shd w:val="clear" w:color="auto" w:fill="D0CECE" w:themeFill="background2" w:themeFillShade="E6"/>
+          </w:tcPr>
+          <w:p>
+            <w:pPr>
+              <w:spacing w:line="360" w:lineRule="auto"/>
+              <w:cnfStyle w:val="000000000000" w:firstRow="0" w:lastRow="0" w:firstColumn="0" w:lastColumn="0" w:oddVBand="0" w:evenVBand="0" w:oddHBand="0" w:evenHBand="0" w:firstRowFirstColumn="0" w:firstRowLastColumn="0" w:lastRowFirstColumn="0" w:lastRowLastColumn="0"/>
+            </w:pPr>
           </w:p>
         </w:tc>
       </w:tr>
     </w:tbl>
-    <w:p>
-      <w:pPr>
-        <w:spacing w:line="360" w:lineRule="auto"/>
-      </w:pPr>
-    </w:p>
-    <w:p>
-      <w:pPr>
-        <w:spacing w:line="360" w:lineRule="auto"/>
-      </w:pPr>
-    </w:p>
-    <w:p>
-      <w:pPr>
-        <w:spacing w:line="360" w:lineRule="auto"/>
-      </w:pPr>
-      <w:bookmarkStart w:id="1" w:name="_GoBack"/>
-      <w:bookmarkEnd w:id="1"/>
-    </w:p>
     <w:p>
       <w:pPr>
         <w:spacing w:line="360" w:lineRule="auto"/>
@@ -3062,7 +2352,7 @@
         </w:rPr>
         <w:t xml:space="preserve"> </w:t>
       </w:r>
-      <w:commentRangeStart w:id="2"/>
+      <w:commentRangeStart w:id="1"/>
       <w:r>
         <w:rPr>
           <w:rFonts w:asciiTheme="majorHAnsi" w:hAnsiTheme="majorHAnsi" w:cstheme="majorHAnsi"/>
@@ -3087,12 +2377,12 @@
         </w:rPr>
         <w:t>aufstellen</w:t>
       </w:r>
-      <w:commentRangeEnd w:id="2"/>
+      <w:commentRangeEnd w:id="1"/>
       <w:r>
         <w:rPr>
           <w:rStyle w:val="Kommentarzeichen"/>
         </w:rPr>
-        <w:commentReference w:id="2"/>
+        <w:commentReference w:id="1"/>
       </w:r>
     </w:p>
     <w:p>
@@ -3137,7 +2427,7 @@
         </w:rPr>
         <w:t xml:space="preserve"> </w:t>
       </w:r>
-      <w:commentRangeStart w:id="3"/>
+      <w:commentRangeStart w:id="2"/>
       <w:r>
         <w:rPr>
           <w:rFonts w:asciiTheme="majorHAnsi" w:hAnsiTheme="majorHAnsi" w:cstheme="majorHAnsi"/>
@@ -3146,12 +2436,12 @@
         </w:rPr>
         <w:t>Hygiene-Plakate und Aufsteller aufhängen</w:t>
       </w:r>
-      <w:commentRangeEnd w:id="3"/>
+      <w:commentRangeEnd w:id="2"/>
       <w:r>
         <w:rPr>
           <w:rStyle w:val="Kommentarzeichen"/>
         </w:rPr>
-        <w:commentReference w:id="3"/>
+        <w:commentReference w:id="2"/>
       </w:r>
     </w:p>
     <w:p>
@@ -3326,7 +2616,7 @@
         <w:t xml:space="preserve"> Uhr für VP anbringen</w:t>
       </w:r>
     </w:p>
-    <w:commentRangeStart w:id="4"/>
+    <w:commentRangeStart w:id="3"/>
     <w:p>
       <w:pPr>
         <w:jc w:val="both"/>
@@ -3455,12 +2745,12 @@
         </w:rPr>
         <w:t xml:space="preserve"> Laminierte Skripts </w:t>
       </w:r>
-      <w:commentRangeEnd w:id="4"/>
+      <w:commentRangeEnd w:id="3"/>
       <w:r>
         <w:rPr>
           <w:rStyle w:val="Kommentarzeichen"/>
         </w:rPr>
-        <w:commentReference w:id="4"/>
+        <w:commentReference w:id="3"/>
       </w:r>
       <w:r>
         <w:rPr>
@@ -4108,23 +3398,6 @@
       <w:pPr>
         <w:rPr>
           <w:rFonts w:asciiTheme="majorHAnsi" w:hAnsiTheme="majorHAnsi" w:cstheme="majorHAnsi"/>
-          <w:sz w:val="24"/>
-          <w:szCs w:val="24"/>
-        </w:rPr>
-      </w:pPr>
-      <w:r>
-        <w:rPr>
-          <w:rFonts w:asciiTheme="majorHAnsi" w:hAnsiTheme="majorHAnsi" w:cstheme="majorHAnsi"/>
-          <w:sz w:val="24"/>
-          <w:szCs w:val="24"/>
-        </w:rPr>
-        <w:br w:type="page"/>
-      </w:r>
-    </w:p>
-    <w:p>
-      <w:pPr>
-        <w:rPr>
-          <w:rFonts w:asciiTheme="majorHAnsi" w:hAnsiTheme="majorHAnsi" w:cstheme="majorHAnsi"/>
           <w:b/>
           <w:sz w:val="28"/>
         </w:rPr>
@@ -4136,7 +3409,6 @@
           <w:sz w:val="28"/>
           <w:highlight w:val="yellow"/>
         </w:rPr>
-        <w:lastRenderedPageBreak/>
         <w:t>LÜFTEN</w:t>
       </w:r>
     </w:p>
@@ -7154,6 +6426,7 @@
           <w:szCs w:val="24"/>
           <w:u w:val="single"/>
         </w:rPr>
+        <w:lastRenderedPageBreak/>
         <w:t>M</w:t>
       </w:r>
       <w:r>
@@ -7365,7 +6638,6 @@
                 <w:rFonts w:asciiTheme="majorHAnsi" w:hAnsiTheme="majorHAnsi" w:cstheme="majorHAnsi"/>
                 <w:sz w:val="24"/>
               </w:rPr>
-              <w:lastRenderedPageBreak/>
               <w:t>Begrüßung</w:t>
             </w:r>
           </w:p>
@@ -8089,7 +7361,6 @@
           <w:i/>
           <w:sz w:val="28"/>
         </w:rPr>
-        <w:lastRenderedPageBreak/>
         <w:t>TEIL I – Unterrichtslektion</w:t>
       </w:r>
       <w:r>
@@ -8517,57 +7788,6 @@
             <w:sz w:val="24"/>
             <w:szCs w:val="24"/>
           </w:rPr>
-          <w:id w:val="-1154835519"/>
-          <w14:checkbox>
-            <w14:checked w14:val="0"/>
-            <w14:checkedState w14:val="2612" w14:font="MS Gothic"/>
-            <w14:uncheckedState w14:val="2610" w14:font="MS Gothic"/>
-          </w14:checkbox>
-        </w:sdtPr>
-        <w:sdtContent>
-          <w:r>
-            <w:rPr>
-              <w:rFonts w:ascii="MS Gothic" w:eastAsia="MS Gothic" w:hAnsi="MS Gothic" w:cstheme="majorHAnsi" w:hint="eastAsia"/>
-              <w:sz w:val="24"/>
-              <w:szCs w:val="24"/>
-            </w:rPr>
-            <w:t>☐</w:t>
-          </w:r>
-        </w:sdtContent>
-      </w:sdt>
-      <w:r>
-        <w:rPr>
-          <w:rFonts w:asciiTheme="majorHAnsi" w:hAnsiTheme="majorHAnsi" w:cstheme="majorHAnsi"/>
-          <w:sz w:val="24"/>
-          <w:szCs w:val="24"/>
-        </w:rPr>
-        <w:t xml:space="preserve"> </w:t>
-      </w:r>
-      <w:r>
-        <w:rPr>
-          <w:rFonts w:asciiTheme="majorHAnsi" w:hAnsiTheme="majorHAnsi" w:cstheme="majorHAnsi"/>
-          <w:sz w:val="24"/>
-          <w:szCs w:val="24"/>
-        </w:rPr>
-        <w:t xml:space="preserve">3 Bälle (rot, gelb, blau) </w:t>
-      </w:r>
-    </w:p>
-    <w:p>
-      <w:pPr>
-        <w:jc w:val="both"/>
-        <w:rPr>
-          <w:rFonts w:asciiTheme="majorHAnsi" w:hAnsiTheme="majorHAnsi" w:cstheme="majorHAnsi"/>
-          <w:sz w:val="24"/>
-          <w:szCs w:val="24"/>
-        </w:rPr>
-      </w:pPr>
-      <w:sdt>
-        <w:sdtPr>
-          <w:rPr>
-            <w:rFonts w:asciiTheme="majorHAnsi" w:hAnsiTheme="majorHAnsi" w:cstheme="majorHAnsi"/>
-            <w:sz w:val="24"/>
-            <w:szCs w:val="24"/>
-          </w:rPr>
           <w:id w:val="-1207480751"/>
           <w14:checkbox>
             <w14:checked w14:val="0"/>
@@ -8594,7 +7814,7 @@
         </w:rPr>
         <w:t xml:space="preserve"> </w:t>
       </w:r>
-      <w:commentRangeStart w:id="5"/>
+      <w:commentRangeStart w:id="4"/>
       <w:r>
         <w:rPr>
           <w:rFonts w:asciiTheme="majorHAnsi" w:hAnsiTheme="majorHAnsi" w:cstheme="majorHAnsi"/>
@@ -8621,12 +7841,12 @@
         </w:rPr>
         <w:t xml:space="preserve"> (gelb, rot)</w:t>
       </w:r>
-      <w:commentRangeEnd w:id="5"/>
+      <w:commentRangeEnd w:id="4"/>
       <w:r>
         <w:rPr>
           <w:rStyle w:val="Kommentarzeichen"/>
         </w:rPr>
-        <w:commentReference w:id="5"/>
+        <w:commentReference w:id="4"/>
       </w:r>
     </w:p>
     <w:p>
@@ -8801,29 +8021,6 @@
           </w:p>
           <w:p>
             <w:pPr>
-              <w:pStyle w:val="Listenabsatz"/>
-              <w:numPr>
-                <w:ilvl w:val="0"/>
-                <w:numId w:val="16"/>
-              </w:numPr>
-              <w:spacing w:after="0"/>
-              <w:rPr>
-                <w:rFonts w:asciiTheme="majorHAnsi" w:hAnsiTheme="majorHAnsi" w:cstheme="majorHAnsi"/>
-                <w:sz w:val="24"/>
-              </w:rPr>
-            </w:pPr>
-            <w:proofErr w:type="spellStart"/>
-            <w:r>
-              <w:rPr>
-                <w:rFonts w:asciiTheme="majorHAnsi" w:hAnsiTheme="majorHAnsi" w:cstheme="majorHAnsi"/>
-                <w:sz w:val="24"/>
-              </w:rPr>
-              <w:t>Namensjonglage</w:t>
-            </w:r>
-            <w:proofErr w:type="spellEnd"/>
-          </w:p>
-          <w:p>
-            <w:pPr>
               <w:jc w:val="both"/>
               <w:rPr>
                 <w:rFonts w:asciiTheme="majorHAnsi" w:hAnsiTheme="majorHAnsi" w:cstheme="majorHAnsi"/>
@@ -8856,6 +8053,15 @@
         </w:tc>
       </w:tr>
     </w:tbl>
+    <w:p>
+      <w:pPr>
+        <w:rPr>
+          <w:rFonts w:asciiTheme="majorHAnsi" w:hAnsiTheme="majorHAnsi" w:cstheme="majorHAnsi"/>
+          <w:b/>
+          <w:sz w:val="24"/>
+        </w:rPr>
+      </w:pPr>
+    </w:p>
     <w:p>
       <w:pPr>
         <w:jc w:val="both"/>
@@ -8996,6 +8202,7 @@
           <w:rFonts w:asciiTheme="majorHAnsi" w:hAnsiTheme="majorHAnsi" w:cstheme="majorHAnsi"/>
           <w:sz w:val="24"/>
         </w:rPr>
+        <w:lastRenderedPageBreak/>
         <w:t xml:space="preserve">Mit </w:t>
       </w:r>
       <w:r>
@@ -9181,7 +8388,6 @@
           <w:rFonts w:asciiTheme="majorHAnsi" w:hAnsiTheme="majorHAnsi" w:cstheme="majorHAnsi"/>
           <w:sz w:val="24"/>
         </w:rPr>
-        <w:lastRenderedPageBreak/>
         <w:t xml:space="preserve">Bestehende oder </w:t>
       </w:r>
       <w:r>
@@ -9197,29 +8403,6 @@
           <w:sz w:val="24"/>
         </w:rPr>
         <w:t xml:space="preserve"> Studie öffnen</w:t>
-      </w:r>
-      <w:r>
-        <w:rPr>
-          <w:rFonts w:asciiTheme="majorHAnsi" w:hAnsiTheme="majorHAnsi" w:cstheme="majorHAnsi"/>
-          <w:sz w:val="24"/>
-        </w:rPr>
-        <w:t xml:space="preserve"> (siehe </w:t>
-      </w:r>
-      <w:proofErr w:type="spellStart"/>
-      <w:r>
-        <w:rPr>
-          <w:rFonts w:asciiTheme="majorHAnsi" w:hAnsiTheme="majorHAnsi" w:cstheme="majorHAnsi"/>
-          <w:sz w:val="24"/>
-        </w:rPr>
-        <w:t>Labelliste</w:t>
-      </w:r>
-      <w:proofErr w:type="spellEnd"/>
-      <w:r>
-        <w:rPr>
-          <w:rFonts w:asciiTheme="majorHAnsi" w:hAnsiTheme="majorHAnsi" w:cstheme="majorHAnsi"/>
-          <w:sz w:val="24"/>
-        </w:rPr>
-        <w:t xml:space="preserve"> + VP-Variablen eintragen)</w:t>
       </w:r>
     </w:p>
     <w:p>
@@ -9789,6 +8972,7 @@
           <w:rFonts w:asciiTheme="majorHAnsi" w:hAnsiTheme="majorHAnsi" w:cstheme="majorHAnsi"/>
           <w:sz w:val="24"/>
         </w:rPr>
+        <w:lastRenderedPageBreak/>
         <w:t>360° VR Audio Recorder einschalten</w:t>
       </w:r>
     </w:p>
@@ -9923,7 +9107,6 @@
           <w:rFonts w:asciiTheme="majorHAnsi" w:hAnsiTheme="majorHAnsi" w:cstheme="majorHAnsi"/>
           <w:sz w:val="24"/>
         </w:rPr>
-        <w:lastRenderedPageBreak/>
         <w:t xml:space="preserve">In Blink Hub App überprüfen, ob alle Geräte erkannt wurden: alle vier Kameras und die </w:t>
       </w:r>
       <w:proofErr w:type="spellStart"/>
@@ -11553,6 +10736,7 @@
           <w:highlight w:val="yellow"/>
           <w:lang w:val="en-US"/>
         </w:rPr>
+        <w:lastRenderedPageBreak/>
         <w:t>10</w:t>
       </w:r>
       <w:r>
@@ -11847,7 +11031,6 @@
           <w:b/>
           <w:sz w:val="24"/>
         </w:rPr>
-        <w:lastRenderedPageBreak/>
         <w:t xml:space="preserve">Option II: weitere Erhebung am Tag </w:t>
       </w:r>
       <w:r>
@@ -12824,7 +12007,7 @@
           <w:sz w:val="28"/>
         </w:rPr>
       </w:pPr>
-      <w:commentRangeStart w:id="6"/>
+      <w:commentRangeStart w:id="5"/>
       <w:r>
         <w:rPr>
           <w:rFonts w:asciiTheme="majorHAnsi" w:hAnsiTheme="majorHAnsi" w:cstheme="majorHAnsi"/>
@@ -12905,12 +12088,12 @@
         </w:rPr>
         <w:t xml:space="preserve">t. </w:t>
       </w:r>
-      <w:commentRangeEnd w:id="6"/>
+      <w:commentRangeEnd w:id="5"/>
       <w:r>
         <w:rPr>
           <w:rStyle w:val="Kommentarzeichen"/>
         </w:rPr>
-        <w:commentReference w:id="6"/>
+        <w:commentReference w:id="5"/>
       </w:r>
     </w:p>
     <w:p>
@@ -15289,7 +14472,7 @@
 
 <file path=word/comments.xml><?xml version="1.0" encoding="utf-8"?>
 <w:comments xmlns:wpc="http://schemas.microsoft.com/office/word/2010/wordprocessingCanvas" xmlns:cx="http://schemas.microsoft.com/office/drawing/2014/chartex" xmlns:cx1="http://schemas.microsoft.com/office/drawing/2015/9/8/chartex" xmlns:cx2="http://schemas.microsoft.com/office/drawing/2015/10/21/chartex" xmlns:cx3="http://schemas.microsoft.com/office/drawing/2016/5/9/chartex" xmlns:cx4="http://schemas.microsoft.com/office/drawing/2016/5/10/chartex" xmlns:cx5="http://schemas.microsoft.com/office/drawing/2016/5/11/chartex" xmlns:cx6="http://schemas.microsoft.com/office/drawing/2016/5/12/chartex" xmlns:cx7="http://schemas.microsoft.com/office/drawing/2016/5/13/chartex" xmlns:cx8="http://schemas.microsoft.com/office/drawing/2016/5/14/chartex" xmlns:mc="http://schemas.openxmlformats.org/markup-compatibility/2006" xmlns:aink="http://schemas.microsoft.com/office/drawing/2016/ink" xmlns:am3d="http://schemas.microsoft.com/office/drawing/2017/model3d" xmlns:o="urn:schemas-microsoft-com:office:office" xmlns:r="http://schemas.openxmlformats.org/officeDocument/2006/relationships" xmlns:m="http://schemas.openxmlformats.org/officeDocument/2006/math" xmlns:v="urn:schemas-microsoft-com:vml" xmlns:wp14="http://schemas.microsoft.com/office/word/2010/wordprocessingDrawing" xmlns:wp="http://schemas.openxmlformats.org/drawingml/2006/wordprocessingDrawing" xmlns:w10="urn:schemas-microsoft-com:office:word" xmlns:w="http://schemas.openxmlformats.org/wordprocessingml/2006/main" xmlns:w14="http://schemas.microsoft.com/office/word/2010/wordml" xmlns:w15="http://schemas.microsoft.com/office/word/2012/wordml" xmlns:w16cid="http://schemas.microsoft.com/office/word/2016/wordml/cid" xmlns:w16se="http://schemas.microsoft.com/office/word/2015/wordml/symex" xmlns:wpg="http://schemas.microsoft.com/office/word/2010/wordprocessingGroup" xmlns:wpi="http://schemas.microsoft.com/office/word/2010/wordprocessingInk" xmlns:wne="http://schemas.microsoft.com/office/word/2006/wordml" xmlns:wps="http://schemas.microsoft.com/office/word/2010/wordprocessingShape" mc:Ignorable="w14 w15 w16se w16cid wp14">
-  <w:comment w:id="2" w:author="Klatt, Mandy" w:date="2021-05-28T15:56:00Z" w:initials="KM">
+  <w:comment w:id="1" w:author="Klatt, Mandy" w:date="2021-05-28T15:56:00Z" w:initials="KM">
     <w:p>
       <w:pPr>
         <w:pStyle w:val="Kommentartext"/>
@@ -15305,7 +14488,7 @@
       </w:r>
     </w:p>
   </w:comment>
-  <w:comment w:id="3" w:author="Klatt, Mandy" w:date="2021-05-28T15:46:00Z" w:initials="KM">
+  <w:comment w:id="2" w:author="Klatt, Mandy" w:date="2021-05-28T15:46:00Z" w:initials="KM">
     <w:p>
       <w:pPr>
         <w:pStyle w:val="Kommentartext"/>
@@ -15327,7 +14510,7 @@
       </w:r>
     </w:p>
   </w:comment>
-  <w:comment w:id="4" w:author="Klatt, Mandy" w:date="2021-05-28T15:51:00Z" w:initials="KM">
+  <w:comment w:id="3" w:author="Klatt, Mandy" w:date="2021-05-28T15:51:00Z" w:initials="KM">
     <w:p>
       <w:pPr>
         <w:pStyle w:val="Kommentartext"/>
@@ -15340,7 +14523,7 @@
       </w:r>
     </w:p>
   </w:comment>
-  <w:comment w:id="5" w:author="Klatt, Mandy" w:date="2021-05-28T14:45:00Z" w:initials="KM">
+  <w:comment w:id="4" w:author="Klatt, Mandy" w:date="2021-05-28T14:45:00Z" w:initials="KM">
     <w:p>
       <w:pPr>
         <w:pStyle w:val="Kommentartext"/>
@@ -15353,7 +14536,7 @@
       </w:r>
     </w:p>
   </w:comment>
-  <w:comment w:id="6" w:author="Klatt, Mandy" w:date="2021-05-21T13:22:00Z" w:initials="KM">
+  <w:comment w:id="5" w:author="Klatt, Mandy" w:date="2021-05-21T13:22:00Z" w:initials="KM">
     <w:p>
       <w:pPr>
         <w:pStyle w:val="Kommentartext"/>
@@ -15763,8 +14946,8 @@
         <w:sz w:val="40"/>
       </w:rPr>
     </w:pPr>
-    <w:bookmarkStart w:id="7" w:name="_Hlk72836448"/>
-    <w:bookmarkStart w:id="8" w:name="_Hlk72836449"/>
+    <w:bookmarkStart w:id="6" w:name="_Hlk72836448"/>
+    <w:bookmarkStart w:id="7" w:name="_Hlk72836449"/>
     <w:r>
       <w:rPr>
         <w:rFonts w:asciiTheme="majorHAnsi" w:hAnsiTheme="majorHAnsi" w:cstheme="majorHAnsi"/>
@@ -15789,8 +14972,8 @@
       </w:rPr>
       <w:t xml:space="preserve"> _____</w:t>
     </w:r>
+    <w:bookmarkEnd w:id="6"/>
     <w:bookmarkEnd w:id="7"/>
-    <w:bookmarkEnd w:id="8"/>
     <w:r>
       <w:rPr>
         <w:rFonts w:asciiTheme="majorHAnsi" w:hAnsiTheme="majorHAnsi" w:cstheme="majorHAnsi"/>
@@ -16962,118 +16145,6 @@
     </w:lvl>
   </w:abstractNum>
   <w:abstractNum w:abstractNumId="12" w15:restartNumberingAfterBreak="0">
-    <w:nsid w:val="55AF59D4"/>
-    <w:multiLevelType w:val="hybridMultilevel"/>
-    <w:tmpl w:val="17A8CADA"/>
-    <w:lvl w:ilvl="0" w:tplc="596A93F8">
-      <w:numFmt w:val="bullet"/>
-      <w:lvlText w:val=""/>
-      <w:lvlJc w:val="left"/>
-      <w:pPr>
-        <w:ind w:left="720" w:hanging="360"/>
-      </w:pPr>
-      <w:rPr>
-        <w:rFonts w:ascii="Wingdings" w:eastAsiaTheme="minorHAnsi" w:hAnsi="Wingdings" w:cstheme="majorHAnsi" w:hint="default"/>
-      </w:rPr>
-    </w:lvl>
-    <w:lvl w:ilvl="1" w:tplc="04070003" w:tentative="1">
-      <w:start w:val="1"/>
-      <w:numFmt w:val="bullet"/>
-      <w:lvlText w:val="o"/>
-      <w:lvlJc w:val="left"/>
-      <w:pPr>
-        <w:ind w:left="1440" w:hanging="360"/>
-      </w:pPr>
-      <w:rPr>
-        <w:rFonts w:ascii="Courier New" w:hAnsi="Courier New" w:cs="Courier New" w:hint="default"/>
-      </w:rPr>
-    </w:lvl>
-    <w:lvl w:ilvl="2" w:tplc="04070005" w:tentative="1">
-      <w:start w:val="1"/>
-      <w:numFmt w:val="bullet"/>
-      <w:lvlText w:val=""/>
-      <w:lvlJc w:val="left"/>
-      <w:pPr>
-        <w:ind w:left="2160" w:hanging="360"/>
-      </w:pPr>
-      <w:rPr>
-        <w:rFonts w:ascii="Wingdings" w:hAnsi="Wingdings" w:hint="default"/>
-      </w:rPr>
-    </w:lvl>
-    <w:lvl w:ilvl="3" w:tplc="04070001" w:tentative="1">
-      <w:start w:val="1"/>
-      <w:numFmt w:val="bullet"/>
-      <w:lvlText w:val=""/>
-      <w:lvlJc w:val="left"/>
-      <w:pPr>
-        <w:ind w:left="2880" w:hanging="360"/>
-      </w:pPr>
-      <w:rPr>
-        <w:rFonts w:ascii="Symbol" w:hAnsi="Symbol" w:hint="default"/>
-      </w:rPr>
-    </w:lvl>
-    <w:lvl w:ilvl="4" w:tplc="04070003" w:tentative="1">
-      <w:start w:val="1"/>
-      <w:numFmt w:val="bullet"/>
-      <w:lvlText w:val="o"/>
-      <w:lvlJc w:val="left"/>
-      <w:pPr>
-        <w:ind w:left="3600" w:hanging="360"/>
-      </w:pPr>
-      <w:rPr>
-        <w:rFonts w:ascii="Courier New" w:hAnsi="Courier New" w:cs="Courier New" w:hint="default"/>
-      </w:rPr>
-    </w:lvl>
-    <w:lvl w:ilvl="5" w:tplc="04070005" w:tentative="1">
-      <w:start w:val="1"/>
-      <w:numFmt w:val="bullet"/>
-      <w:lvlText w:val=""/>
-      <w:lvlJc w:val="left"/>
-      <w:pPr>
-        <w:ind w:left="4320" w:hanging="360"/>
-      </w:pPr>
-      <w:rPr>
-        <w:rFonts w:ascii="Wingdings" w:hAnsi="Wingdings" w:hint="default"/>
-      </w:rPr>
-    </w:lvl>
-    <w:lvl w:ilvl="6" w:tplc="04070001" w:tentative="1">
-      <w:start w:val="1"/>
-      <w:numFmt w:val="bullet"/>
-      <w:lvlText w:val=""/>
-      <w:lvlJc w:val="left"/>
-      <w:pPr>
-        <w:ind w:left="5040" w:hanging="360"/>
-      </w:pPr>
-      <w:rPr>
-        <w:rFonts w:ascii="Symbol" w:hAnsi="Symbol" w:hint="default"/>
-      </w:rPr>
-    </w:lvl>
-    <w:lvl w:ilvl="7" w:tplc="04070003" w:tentative="1">
-      <w:start w:val="1"/>
-      <w:numFmt w:val="bullet"/>
-      <w:lvlText w:val="o"/>
-      <w:lvlJc w:val="left"/>
-      <w:pPr>
-        <w:ind w:left="5760" w:hanging="360"/>
-      </w:pPr>
-      <w:rPr>
-        <w:rFonts w:ascii="Courier New" w:hAnsi="Courier New" w:cs="Courier New" w:hint="default"/>
-      </w:rPr>
-    </w:lvl>
-    <w:lvl w:ilvl="8" w:tplc="04070005" w:tentative="1">
-      <w:start w:val="1"/>
-      <w:numFmt w:val="bullet"/>
-      <w:lvlText w:val=""/>
-      <w:lvlJc w:val="left"/>
-      <w:pPr>
-        <w:ind w:left="6480" w:hanging="360"/>
-      </w:pPr>
-      <w:rPr>
-        <w:rFonts w:ascii="Wingdings" w:hAnsi="Wingdings" w:hint="default"/>
-      </w:rPr>
-    </w:lvl>
-  </w:abstractNum>
-  <w:abstractNum w:abstractNumId="13" w15:restartNumberingAfterBreak="0">
     <w:nsid w:val="626215E8"/>
     <w:multiLevelType w:val="hybridMultilevel"/>
     <w:tmpl w:val="3F2834F2"/>
@@ -17159,7 +16230,7 @@
       </w:pPr>
     </w:lvl>
   </w:abstractNum>
-  <w:abstractNum w:abstractNumId="14" w15:restartNumberingAfterBreak="0">
+  <w:abstractNum w:abstractNumId="13" w15:restartNumberingAfterBreak="0">
     <w:nsid w:val="6C7927DF"/>
     <w:multiLevelType w:val="multilevel"/>
     <w:tmpl w:val="410CE95C"/>
@@ -17288,7 +16359,7 @@
       </w:rPr>
     </w:lvl>
   </w:abstractNum>
-  <w:abstractNum w:abstractNumId="15" w15:restartNumberingAfterBreak="0">
+  <w:abstractNum w:abstractNumId="14" w15:restartNumberingAfterBreak="0">
     <w:nsid w:val="6CA41BEB"/>
     <w:multiLevelType w:val="hybridMultilevel"/>
     <w:tmpl w:val="31BC7D80"/>
@@ -17381,7 +16452,7 @@
     <w:abstractNumId w:val="9"/>
   </w:num>
   <w:num w:numId="2">
-    <w:abstractNumId w:val="15"/>
+    <w:abstractNumId w:val="14"/>
   </w:num>
   <w:num w:numId="3">
     <w:abstractNumId w:val="4"/>
@@ -17402,7 +16473,7 @@
     <w:abstractNumId w:val="0"/>
   </w:num>
   <w:num w:numId="9">
-    <w:abstractNumId w:val="14"/>
+    <w:abstractNumId w:val="13"/>
   </w:num>
   <w:num w:numId="10">
     <w:abstractNumId w:val="3"/>
@@ -17417,13 +16488,10 @@
     <w:abstractNumId w:val="5"/>
   </w:num>
   <w:num w:numId="14">
-    <w:abstractNumId w:val="13"/>
+    <w:abstractNumId w:val="12"/>
   </w:num>
   <w:num w:numId="15">
     <w:abstractNumId w:val="6"/>
-  </w:num>
-  <w:num w:numId="16">
-    <w:abstractNumId w:val="12"/>
   </w:num>
 </w:numbering>
 </file>
@@ -18415,7 +17483,7 @@
 </file>
 
 <file path=customXml/itemProps1.xml><?xml version="1.0" encoding="utf-8"?>
-<ds:datastoreItem xmlns:ds="http://schemas.openxmlformats.org/officeDocument/2006/customXml" ds:itemID="{6AA1517C-3086-4E36-9F17-91A6F27A4728}">
+<ds:datastoreItem xmlns:ds="http://schemas.openxmlformats.org/officeDocument/2006/customXml" ds:itemID="{5A81CD52-BF2E-40CB-BD8C-021006A305AA}">
   <ds:schemaRefs>
     <ds:schemaRef ds:uri="http://schemas.openxmlformats.org/officeDocument/2006/bibliography"/>
   </ds:schemaRefs>

</xml_diff>

<commit_message>
update leitfaden / kodierschema SRI
</commit_message>
<xml_diff>
--- a/studies/Laborstudie ProVisioNET/Ablauf_Materialien/Erhebungsprotokoll_ProVisioNET_MK.docx
+++ b/studies/Laborstudie ProVisioNET/Ablauf_Materialien/Erhebungsprotokoll_ProVisioNET_MK.docx
@@ -854,8 +854,6 @@
             <w:r>
               <w:t>SJT zur Erfassung des strategischen Wissens über Klassenführung</w:t>
             </w:r>
-            <w:bookmarkStart w:id="0" w:name="_GoBack"/>
-            <w:bookmarkEnd w:id="0"/>
           </w:p>
         </w:tc>
         <w:tc>
@@ -1407,13 +1405,8 @@
               <w:spacing w:line="360" w:lineRule="auto"/>
               <w:cnfStyle w:val="000000100000" w:firstRow="0" w:lastRow="0" w:firstColumn="0" w:lastColumn="0" w:oddVBand="0" w:evenVBand="0" w:oddHBand="1" w:evenHBand="0" w:firstRowFirstColumn="0" w:firstRowLastColumn="0" w:lastRowFirstColumn="0" w:lastRowLastColumn="0"/>
             </w:pPr>
-            <w:proofErr w:type="spellStart"/>
-            <w:r>
-              <w:t>Stimulated</w:t>
-            </w:r>
-            <w:proofErr w:type="spellEnd"/>
-            <w:r>
-              <w:t xml:space="preserve"> Recall Interviews:</w:t>
+            <w:r>
+              <w:t>Stimulated Recall Interviews:</w:t>
             </w:r>
             <w:r>
               <w:t xml:space="preserve"> </w:t>
@@ -2333,6 +2326,7 @@
             <w14:uncheckedState w14:val="2610" w14:font="MS Gothic"/>
           </w14:checkbox>
         </w:sdtPr>
+        <w:sdtEndPr/>
         <w:sdtContent>
           <w:r>
             <w:rPr>
@@ -2352,7 +2346,7 @@
         </w:rPr>
         <w:t xml:space="preserve"> </w:t>
       </w:r>
-      <w:commentRangeStart w:id="1"/>
+      <w:commentRangeStart w:id="0"/>
       <w:r>
         <w:rPr>
           <w:rFonts w:asciiTheme="majorHAnsi" w:hAnsiTheme="majorHAnsi" w:cstheme="majorHAnsi"/>
@@ -2377,12 +2371,12 @@
         </w:rPr>
         <w:t>aufstellen</w:t>
       </w:r>
-      <w:commentRangeEnd w:id="1"/>
+      <w:commentRangeEnd w:id="0"/>
       <w:r>
         <w:rPr>
           <w:rStyle w:val="Kommentarzeichen"/>
         </w:rPr>
-        <w:commentReference w:id="1"/>
+        <w:commentReference w:id="0"/>
       </w:r>
     </w:p>
     <w:p>
@@ -2408,6 +2402,7 @@
             <w14:uncheckedState w14:val="2610" w14:font="MS Gothic"/>
           </w14:checkbox>
         </w:sdtPr>
+        <w:sdtEndPr/>
         <w:sdtContent>
           <w:r>
             <w:rPr>
@@ -2427,7 +2422,7 @@
         </w:rPr>
         <w:t xml:space="preserve"> </w:t>
       </w:r>
-      <w:commentRangeStart w:id="2"/>
+      <w:commentRangeStart w:id="1"/>
       <w:r>
         <w:rPr>
           <w:rFonts w:asciiTheme="majorHAnsi" w:hAnsiTheme="majorHAnsi" w:cstheme="majorHAnsi"/>
@@ -2436,12 +2431,12 @@
         </w:rPr>
         <w:t>Hygiene-Plakate und Aufsteller aufhängen</w:t>
       </w:r>
-      <w:commentRangeEnd w:id="2"/>
+      <w:commentRangeEnd w:id="1"/>
       <w:r>
         <w:rPr>
           <w:rStyle w:val="Kommentarzeichen"/>
         </w:rPr>
-        <w:commentReference w:id="2"/>
+        <w:commentReference w:id="1"/>
       </w:r>
     </w:p>
     <w:p>
@@ -2467,6 +2462,7 @@
             <w14:uncheckedState w14:val="2610" w14:font="MS Gothic"/>
           </w14:checkbox>
         </w:sdtPr>
+        <w:sdtEndPr/>
         <w:sdtContent>
           <w:r>
             <w:rPr>
@@ -2510,6 +2506,7 @@
             <w14:uncheckedState w14:val="2610" w14:font="MS Gothic"/>
           </w14:checkbox>
         </w:sdtPr>
+        <w:sdtEndPr/>
         <w:sdtContent>
           <w:r>
             <w:rPr>
@@ -2553,6 +2550,7 @@
             <w14:uncheckedState w14:val="2610" w14:font="MS Gothic"/>
           </w14:checkbox>
         </w:sdtPr>
+        <w:sdtEndPr/>
         <w:sdtContent>
           <w:r>
             <w:rPr>
@@ -2596,6 +2594,7 @@
             <w14:uncheckedState w14:val="2610" w14:font="MS Gothic"/>
           </w14:checkbox>
         </w:sdtPr>
+        <w:sdtEndPr/>
         <w:sdtContent>
           <w:r>
             <w:rPr>
@@ -2616,7 +2615,7 @@
         <w:t xml:space="preserve"> Uhr für VP anbringen</w:t>
       </w:r>
     </w:p>
-    <w:commentRangeStart w:id="3"/>
+    <w:commentRangeStart w:id="2"/>
     <w:p>
       <w:pPr>
         <w:jc w:val="both"/>
@@ -2640,6 +2639,7 @@
             <w14:uncheckedState w14:val="2610" w14:font="MS Gothic"/>
           </w14:checkbox>
         </w:sdtPr>
+        <w:sdtEndPr/>
         <w:sdtContent>
           <w:r>
             <w:rPr>
@@ -2683,6 +2683,7 @@
             <w14:uncheckedState w14:val="2610" w14:font="MS Gothic"/>
           </w14:checkbox>
         </w:sdtPr>
+        <w:sdtEndPr/>
         <w:sdtContent>
           <w:r>
             <w:rPr>
@@ -2726,6 +2727,7 @@
             <w14:uncheckedState w14:val="2610" w14:font="MS Gothic"/>
           </w14:checkbox>
         </w:sdtPr>
+        <w:sdtEndPr/>
         <w:sdtContent>
           <w:r>
             <w:rPr>
@@ -2745,12 +2747,12 @@
         </w:rPr>
         <w:t xml:space="preserve"> Laminierte Skripts </w:t>
       </w:r>
-      <w:commentRangeEnd w:id="3"/>
+      <w:commentRangeEnd w:id="2"/>
       <w:r>
         <w:rPr>
           <w:rStyle w:val="Kommentarzeichen"/>
         </w:rPr>
-        <w:commentReference w:id="3"/>
+        <w:commentReference w:id="2"/>
       </w:r>
       <w:r>
         <w:rPr>
@@ -2824,6 +2826,7 @@
             <w14:uncheckedState w14:val="2610" w14:font="MS Gothic"/>
           </w14:checkbox>
         </w:sdtPr>
+        <w:sdtEndPr/>
         <w:sdtContent>
           <w:r>
             <w:rPr>
@@ -2867,6 +2870,7 @@
             <w14:uncheckedState w14:val="2610" w14:font="MS Gothic"/>
           </w14:checkbox>
         </w:sdtPr>
+        <w:sdtEndPr/>
         <w:sdtContent>
           <w:r>
             <w:rPr>
@@ -2936,6 +2940,7 @@
             <w14:uncheckedState w14:val="2610" w14:font="MS Gothic"/>
           </w14:checkbox>
         </w:sdtPr>
+        <w:sdtEndPr/>
         <w:sdtContent>
           <w:r>
             <w:rPr>
@@ -2995,6 +3000,7 @@
             <w14:uncheckedState w14:val="2610" w14:font="MS Gothic"/>
           </w14:checkbox>
         </w:sdtPr>
+        <w:sdtEndPr/>
         <w:sdtContent>
           <w:r>
             <w:rPr>
@@ -3056,6 +3062,7 @@
             <w14:uncheckedState w14:val="2610" w14:font="MS Gothic"/>
           </w14:checkbox>
         </w:sdtPr>
+        <w:sdtEndPr/>
         <w:sdtContent>
           <w:r>
             <w:rPr>
@@ -3123,6 +3130,7 @@
             <w14:uncheckedState w14:val="2610" w14:font="MS Gothic"/>
           </w14:checkbox>
         </w:sdtPr>
+        <w:sdtEndPr/>
         <w:sdtContent>
           <w:r>
             <w:rPr>
@@ -3197,6 +3205,7 @@
             <w14:uncheckedState w14:val="2610" w14:font="MS Gothic"/>
           </w14:checkbox>
         </w:sdtPr>
+        <w:sdtEndPr/>
         <w:sdtContent>
           <w:r>
             <w:rPr>
@@ -3256,6 +3265,7 @@
             <w14:uncheckedState w14:val="2610" w14:font="MS Gothic"/>
           </w14:checkbox>
         </w:sdtPr>
+        <w:sdtEndPr/>
         <w:sdtContent>
           <w:r>
             <w:rPr>
@@ -3299,6 +3309,7 @@
             <w14:uncheckedState w14:val="2610" w14:font="MS Gothic"/>
           </w14:checkbox>
         </w:sdtPr>
+        <w:sdtEndPr/>
         <w:sdtContent>
           <w:r>
             <w:rPr>
@@ -3358,6 +3369,7 @@
             <w14:uncheckedState w14:val="2610" w14:font="MS Gothic"/>
           </w14:checkbox>
         </w:sdtPr>
+        <w:sdtEndPr/>
         <w:sdtContent>
           <w:r>
             <w:rPr>
@@ -3682,6 +3694,7 @@
             <w14:uncheckedState w14:val="2610" w14:font="MS Gothic"/>
           </w14:checkbox>
         </w:sdtPr>
+        <w:sdtEndPr/>
         <w:sdtContent>
           <w:r>
             <w:rPr>
@@ -3741,6 +3754,7 @@
             <w14:uncheckedState w14:val="2610" w14:font="MS Gothic"/>
           </w14:checkbox>
         </w:sdtPr>
+        <w:sdtEndPr/>
         <w:sdtContent>
           <w:r>
             <w:rPr>
@@ -6204,13 +6218,34 @@
           <w:sz w:val="28"/>
         </w:rPr>
       </w:pPr>
-      <w:r>
+    </w:p>
+    <w:p>
+      <w:pPr>
         <w:rPr>
           <w:rFonts w:asciiTheme="majorHAnsi" w:hAnsiTheme="majorHAnsi" w:cstheme="majorHAnsi"/>
           <w:b/>
           <w:i/>
           <w:sz w:val="28"/>
         </w:rPr>
+      </w:pPr>
+    </w:p>
+    <w:p>
+      <w:pPr>
+        <w:rPr>
+          <w:rFonts w:asciiTheme="majorHAnsi" w:hAnsiTheme="majorHAnsi" w:cstheme="majorHAnsi"/>
+          <w:b/>
+          <w:i/>
+          <w:sz w:val="28"/>
+        </w:rPr>
+      </w:pPr>
+      <w:r>
+        <w:rPr>
+          <w:rFonts w:asciiTheme="majorHAnsi" w:hAnsiTheme="majorHAnsi" w:cstheme="majorHAnsi"/>
+          <w:b/>
+          <w:i/>
+          <w:sz w:val="28"/>
+        </w:rPr>
+        <w:lastRenderedPageBreak/>
         <w:t>Einführung</w:t>
       </w:r>
       <w:r>
@@ -6426,7 +6461,6 @@
           <w:szCs w:val="24"/>
           <w:u w:val="single"/>
         </w:rPr>
-        <w:lastRenderedPageBreak/>
         <w:t>M</w:t>
       </w:r>
       <w:r>
@@ -6472,6 +6506,7 @@
             <w14:uncheckedState w14:val="2610" w14:font="MS Gothic"/>
           </w14:checkbox>
         </w:sdtPr>
+        <w:sdtEndPr/>
         <w:sdtContent>
           <w:r>
             <w:rPr>
@@ -6531,6 +6566,7 @@
             <w14:uncheckedState w14:val="2610" w14:font="MS Gothic"/>
           </w14:checkbox>
         </w:sdtPr>
+        <w:sdtEndPr/>
         <w:sdtContent>
           <w:r>
             <w:rPr>
@@ -6574,6 +6610,7 @@
             <w14:uncheckedState w14:val="2610" w14:font="MS Gothic"/>
           </w14:checkbox>
         </w:sdtPr>
+        <w:sdtEndPr/>
         <w:sdtContent>
           <w:r>
             <w:rPr>
@@ -6935,6 +6972,24 @@
     </w:p>
     <w:p>
       <w:pPr>
+        <w:spacing w:line="360" w:lineRule="auto"/>
+        <w:rPr>
+          <w:rFonts w:asciiTheme="majorHAnsi" w:hAnsiTheme="majorHAnsi" w:cstheme="majorHAnsi"/>
+          <w:sz w:val="24"/>
+        </w:rPr>
+      </w:pPr>
+    </w:p>
+    <w:p>
+      <w:pPr>
+        <w:spacing w:line="360" w:lineRule="auto"/>
+        <w:rPr>
+          <w:rFonts w:asciiTheme="majorHAnsi" w:hAnsiTheme="majorHAnsi" w:cstheme="majorHAnsi"/>
+          <w:sz w:val="24"/>
+        </w:rPr>
+      </w:pPr>
+    </w:p>
+    <w:p>
+      <w:pPr>
         <w:rPr>
           <w:rFonts w:asciiTheme="majorHAnsi" w:hAnsiTheme="majorHAnsi" w:cstheme="majorHAnsi"/>
           <w:b/>
@@ -6948,6 +7003,7 @@
           <w:sz w:val="28"/>
           <w:highlight w:val="yellow"/>
         </w:rPr>
+        <w:lastRenderedPageBreak/>
         <w:t>LÜFTEN</w:t>
       </w:r>
     </w:p>
@@ -7229,6 +7285,7 @@
             <w14:uncheckedState w14:val="2610" w14:font="MS Gothic"/>
           </w14:checkbox>
         </w:sdtPr>
+        <w:sdtEndPr/>
         <w:sdtContent>
           <w:r>
             <w:rPr>
@@ -7642,6 +7699,7 @@
             <w14:uncheckedState w14:val="2610" w14:font="MS Gothic"/>
           </w14:checkbox>
         </w:sdtPr>
+        <w:sdtEndPr/>
         <w:sdtContent>
           <w:r>
             <w:rPr>
@@ -7693,6 +7751,7 @@
             <w14:uncheckedState w14:val="2610" w14:font="MS Gothic"/>
           </w14:checkbox>
         </w:sdtPr>
+        <w:sdtEndPr/>
         <w:sdtContent>
           <w:r>
             <w:rPr>
@@ -7744,6 +7803,7 @@
             <w14:uncheckedState w14:val="2610" w14:font="MS Gothic"/>
           </w14:checkbox>
         </w:sdtPr>
+        <w:sdtEndPr/>
         <w:sdtContent>
           <w:r>
             <w:rPr>
@@ -7795,6 +7855,7 @@
             <w14:uncheckedState w14:val="2610" w14:font="MS Gothic"/>
           </w14:checkbox>
         </w:sdtPr>
+        <w:sdtEndPr/>
         <w:sdtContent>
           <w:r>
             <w:rPr>
@@ -7814,7 +7875,7 @@
         </w:rPr>
         <w:t xml:space="preserve"> </w:t>
       </w:r>
-      <w:commentRangeStart w:id="4"/>
+      <w:commentRangeStart w:id="3"/>
       <w:r>
         <w:rPr>
           <w:rFonts w:asciiTheme="majorHAnsi" w:hAnsiTheme="majorHAnsi" w:cstheme="majorHAnsi"/>
@@ -7841,12 +7902,12 @@
         </w:rPr>
         <w:t xml:space="preserve"> (gelb, rot)</w:t>
       </w:r>
-      <w:commentRangeEnd w:id="4"/>
+      <w:commentRangeEnd w:id="3"/>
       <w:r>
         <w:rPr>
           <w:rStyle w:val="Kommentarzeichen"/>
         </w:rPr>
-        <w:commentReference w:id="4"/>
+        <w:commentReference w:id="3"/>
       </w:r>
     </w:p>
     <w:p>
@@ -8055,15 +8116,6 @@
     </w:tbl>
     <w:p>
       <w:pPr>
-        <w:rPr>
-          <w:rFonts w:asciiTheme="majorHAnsi" w:hAnsiTheme="majorHAnsi" w:cstheme="majorHAnsi"/>
-          <w:b/>
-          <w:sz w:val="24"/>
-        </w:rPr>
-      </w:pPr>
-    </w:p>
-    <w:p>
-      <w:pPr>
         <w:jc w:val="both"/>
         <w:rPr>
           <w:rFonts w:asciiTheme="majorHAnsi" w:hAnsiTheme="majorHAnsi" w:cstheme="majorHAnsi"/>
@@ -8202,7 +8254,6 @@
           <w:rFonts w:asciiTheme="majorHAnsi" w:hAnsiTheme="majorHAnsi" w:cstheme="majorHAnsi"/>
           <w:sz w:val="24"/>
         </w:rPr>
-        <w:lastRenderedPageBreak/>
         <w:t xml:space="preserve">Mit </w:t>
       </w:r>
       <w:r>
@@ -8884,6 +8935,7 @@
           <w:rFonts w:asciiTheme="majorHAnsi" w:hAnsiTheme="majorHAnsi" w:cstheme="majorHAnsi"/>
           <w:sz w:val="24"/>
         </w:rPr>
+        <w:lastRenderedPageBreak/>
         <w:t>Kameras sollten automatisch erkannt und zur Blink Hub-App hinzugefügt werden</w:t>
       </w:r>
     </w:p>
@@ -8972,7 +9024,6 @@
           <w:rFonts w:asciiTheme="majorHAnsi" w:hAnsiTheme="majorHAnsi" w:cstheme="majorHAnsi"/>
           <w:sz w:val="24"/>
         </w:rPr>
-        <w:lastRenderedPageBreak/>
         <w:t>360° VR Audio Recorder einschalten</w:t>
       </w:r>
     </w:p>
@@ -9372,7 +9423,21 @@
                 <w:rFonts w:asciiTheme="majorHAnsi" w:hAnsiTheme="majorHAnsi" w:cstheme="majorHAnsi"/>
                 <w:sz w:val="24"/>
               </w:rPr>
-              <w:t>0-1min: keine Störung</w:t>
+              <w:t>0-</w:t>
+            </w:r>
+            <w:r>
+              <w:rPr>
+                <w:rFonts w:asciiTheme="majorHAnsi" w:hAnsiTheme="majorHAnsi" w:cstheme="majorHAnsi"/>
+                <w:sz w:val="24"/>
+              </w:rPr>
+              <w:t>2</w:t>
+            </w:r>
+            <w:r>
+              <w:rPr>
+                <w:rFonts w:asciiTheme="majorHAnsi" w:hAnsiTheme="majorHAnsi" w:cstheme="majorHAnsi"/>
+                <w:sz w:val="24"/>
+              </w:rPr>
+              <w:t>min: keine Störung</w:t>
             </w:r>
           </w:p>
           <w:p>
@@ -9419,7 +9484,14 @@
                 <w:rFonts w:asciiTheme="majorHAnsi" w:hAnsiTheme="majorHAnsi" w:cstheme="majorHAnsi"/>
                 <w:sz w:val="24"/>
               </w:rPr>
-              <w:t>1:30min: 1. Störung</w:t>
+              <w:t>2</w:t>
+            </w:r>
+            <w:r>
+              <w:rPr>
+                <w:rFonts w:asciiTheme="majorHAnsi" w:hAnsiTheme="majorHAnsi" w:cstheme="majorHAnsi"/>
+                <w:sz w:val="24"/>
+              </w:rPr>
+              <w:t>:30min: 1. Störung</w:t>
             </w:r>
           </w:p>
           <w:p>
@@ -9466,7 +9538,28 @@
                 <w:rFonts w:asciiTheme="majorHAnsi" w:hAnsiTheme="majorHAnsi" w:cstheme="majorHAnsi"/>
                 <w:sz w:val="24"/>
               </w:rPr>
-              <w:t>2:30min: 2. Störung</w:t>
+              <w:t>4</w:t>
+            </w:r>
+            <w:r>
+              <w:rPr>
+                <w:rFonts w:asciiTheme="majorHAnsi" w:hAnsiTheme="majorHAnsi" w:cstheme="majorHAnsi"/>
+                <w:sz w:val="24"/>
+              </w:rPr>
+              <w:t>:</w:t>
+            </w:r>
+            <w:r>
+              <w:rPr>
+                <w:rFonts w:asciiTheme="majorHAnsi" w:hAnsiTheme="majorHAnsi" w:cstheme="majorHAnsi"/>
+                <w:sz w:val="24"/>
+              </w:rPr>
+              <w:t>0</w:t>
+            </w:r>
+            <w:r>
+              <w:rPr>
+                <w:rFonts w:asciiTheme="majorHAnsi" w:hAnsiTheme="majorHAnsi" w:cstheme="majorHAnsi"/>
+                <w:sz w:val="24"/>
+              </w:rPr>
+              <w:t>0min: 2. Störung</w:t>
             </w:r>
           </w:p>
           <w:p>
@@ -9513,7 +9606,14 @@
                 <w:rFonts w:asciiTheme="majorHAnsi" w:hAnsiTheme="majorHAnsi" w:cstheme="majorHAnsi"/>
                 <w:sz w:val="24"/>
               </w:rPr>
-              <w:t>3:30min: 3. Störung</w:t>
+              <w:t>5</w:t>
+            </w:r>
+            <w:r>
+              <w:rPr>
+                <w:rFonts w:asciiTheme="majorHAnsi" w:hAnsiTheme="majorHAnsi" w:cstheme="majorHAnsi"/>
+                <w:sz w:val="24"/>
+              </w:rPr>
+              <w:t>:30min: 3. Störung</w:t>
             </w:r>
           </w:p>
           <w:p>
@@ -9560,7 +9660,28 @@
                 <w:rFonts w:asciiTheme="majorHAnsi" w:hAnsiTheme="majorHAnsi" w:cstheme="majorHAnsi"/>
                 <w:sz w:val="24"/>
               </w:rPr>
-              <w:t>4:30min: 4. Störung</w:t>
+              <w:t>7</w:t>
+            </w:r>
+            <w:r>
+              <w:rPr>
+                <w:rFonts w:asciiTheme="majorHAnsi" w:hAnsiTheme="majorHAnsi" w:cstheme="majorHAnsi"/>
+                <w:sz w:val="24"/>
+              </w:rPr>
+              <w:t>:</w:t>
+            </w:r>
+            <w:r>
+              <w:rPr>
+                <w:rFonts w:asciiTheme="majorHAnsi" w:hAnsiTheme="majorHAnsi" w:cstheme="majorHAnsi"/>
+                <w:sz w:val="24"/>
+              </w:rPr>
+              <w:t>0</w:t>
+            </w:r>
+            <w:r>
+              <w:rPr>
+                <w:rFonts w:asciiTheme="majorHAnsi" w:hAnsiTheme="majorHAnsi" w:cstheme="majorHAnsi"/>
+                <w:sz w:val="24"/>
+              </w:rPr>
+              <w:t>0min: 4. Störung</w:t>
             </w:r>
           </w:p>
           <w:p>
@@ -9607,7 +9728,14 @@
                 <w:rFonts w:asciiTheme="majorHAnsi" w:hAnsiTheme="majorHAnsi" w:cstheme="majorHAnsi"/>
                 <w:sz w:val="24"/>
               </w:rPr>
-              <w:t>5:30min: 5. Störung</w:t>
+              <w:t>8</w:t>
+            </w:r>
+            <w:r>
+              <w:rPr>
+                <w:rFonts w:asciiTheme="majorHAnsi" w:hAnsiTheme="majorHAnsi" w:cstheme="majorHAnsi"/>
+                <w:sz w:val="24"/>
+              </w:rPr>
+              <w:t>:30min: 5. Störung</w:t>
             </w:r>
           </w:p>
           <w:p>
@@ -9654,7 +9782,28 @@
                 <w:rFonts w:asciiTheme="majorHAnsi" w:hAnsiTheme="majorHAnsi" w:cstheme="majorHAnsi"/>
                 <w:sz w:val="24"/>
               </w:rPr>
-              <w:t>6:30min: 6. Störung</w:t>
+              <w:t>10</w:t>
+            </w:r>
+            <w:r>
+              <w:rPr>
+                <w:rFonts w:asciiTheme="majorHAnsi" w:hAnsiTheme="majorHAnsi" w:cstheme="majorHAnsi"/>
+                <w:sz w:val="24"/>
+              </w:rPr>
+              <w:t>:</w:t>
+            </w:r>
+            <w:r>
+              <w:rPr>
+                <w:rFonts w:asciiTheme="majorHAnsi" w:hAnsiTheme="majorHAnsi" w:cstheme="majorHAnsi"/>
+                <w:sz w:val="24"/>
+              </w:rPr>
+              <w:t>0</w:t>
+            </w:r>
+            <w:r>
+              <w:rPr>
+                <w:rFonts w:asciiTheme="majorHAnsi" w:hAnsiTheme="majorHAnsi" w:cstheme="majorHAnsi"/>
+                <w:sz w:val="24"/>
+              </w:rPr>
+              <w:t>0min: 6. Störung</w:t>
             </w:r>
           </w:p>
           <w:p>
@@ -9701,7 +9850,28 @@
                 <w:rFonts w:asciiTheme="majorHAnsi" w:hAnsiTheme="majorHAnsi" w:cstheme="majorHAnsi"/>
                 <w:sz w:val="24"/>
               </w:rPr>
-              <w:t>8:30min: 8. Störung</w:t>
+              <w:t>11</w:t>
+            </w:r>
+            <w:r>
+              <w:rPr>
+                <w:rFonts w:asciiTheme="majorHAnsi" w:hAnsiTheme="majorHAnsi" w:cstheme="majorHAnsi"/>
+                <w:sz w:val="24"/>
+              </w:rPr>
+              <w:t xml:space="preserve">:30min: </w:t>
+            </w:r>
+            <w:r>
+              <w:rPr>
+                <w:rFonts w:asciiTheme="majorHAnsi" w:hAnsiTheme="majorHAnsi" w:cstheme="majorHAnsi"/>
+                <w:sz w:val="24"/>
+              </w:rPr>
+              <w:t>7</w:t>
+            </w:r>
+            <w:r>
+              <w:rPr>
+                <w:rFonts w:asciiTheme="majorHAnsi" w:hAnsiTheme="majorHAnsi" w:cstheme="majorHAnsi"/>
+                <w:sz w:val="24"/>
+              </w:rPr>
+              <w:t>. Störung</w:t>
             </w:r>
           </w:p>
           <w:p>
@@ -9748,7 +9918,111 @@
                 <w:rFonts w:asciiTheme="majorHAnsi" w:hAnsiTheme="majorHAnsi" w:cstheme="majorHAnsi"/>
                 <w:sz w:val="24"/>
               </w:rPr>
-              <w:t>9:30min: 9. Störung</w:t>
+              <w:lastRenderedPageBreak/>
+              <w:t>13</w:t>
+            </w:r>
+            <w:r>
+              <w:rPr>
+                <w:rFonts w:asciiTheme="majorHAnsi" w:hAnsiTheme="majorHAnsi" w:cstheme="majorHAnsi"/>
+                <w:sz w:val="24"/>
+              </w:rPr>
+              <w:t>:</w:t>
+            </w:r>
+            <w:r>
+              <w:rPr>
+                <w:rFonts w:asciiTheme="majorHAnsi" w:hAnsiTheme="majorHAnsi" w:cstheme="majorHAnsi"/>
+                <w:sz w:val="24"/>
+              </w:rPr>
+              <w:t>0</w:t>
+            </w:r>
+            <w:r>
+              <w:rPr>
+                <w:rFonts w:asciiTheme="majorHAnsi" w:hAnsiTheme="majorHAnsi" w:cstheme="majorHAnsi"/>
+                <w:sz w:val="24"/>
+              </w:rPr>
+              <w:t xml:space="preserve">0min: </w:t>
+            </w:r>
+            <w:r>
+              <w:rPr>
+                <w:rFonts w:asciiTheme="majorHAnsi" w:hAnsiTheme="majorHAnsi" w:cstheme="majorHAnsi"/>
+                <w:sz w:val="24"/>
+              </w:rPr>
+              <w:t>8</w:t>
+            </w:r>
+            <w:r>
+              <w:rPr>
+                <w:rFonts w:asciiTheme="majorHAnsi" w:hAnsiTheme="majorHAnsi" w:cstheme="majorHAnsi"/>
+                <w:sz w:val="24"/>
+              </w:rPr>
+              <w:t>. Störung</w:t>
+            </w:r>
+          </w:p>
+          <w:p>
+            <w:pPr>
+              <w:jc w:val="both"/>
+              <w:rPr>
+                <w:rFonts w:asciiTheme="majorHAnsi" w:hAnsiTheme="majorHAnsi" w:cstheme="majorHAnsi"/>
+                <w:sz w:val="24"/>
+              </w:rPr>
+            </w:pPr>
+          </w:p>
+        </w:tc>
+        <w:tc>
+          <w:tcPr>
+            <w:tcW w:w="5665" w:type="dxa"/>
+          </w:tcPr>
+          <w:p>
+            <w:pPr>
+              <w:jc w:val="both"/>
+              <w:rPr>
+                <w:rFonts w:asciiTheme="majorHAnsi" w:hAnsiTheme="majorHAnsi" w:cstheme="majorHAnsi"/>
+                <w:b/>
+                <w:sz w:val="24"/>
+              </w:rPr>
+            </w:pPr>
+          </w:p>
+        </w:tc>
+      </w:tr>
+      <w:tr>
+        <w:tc>
+          <w:tcPr>
+            <w:tcW w:w="3397" w:type="dxa"/>
+          </w:tcPr>
+          <w:p>
+            <w:pPr>
+              <w:jc w:val="both"/>
+              <w:rPr>
+                <w:rFonts w:asciiTheme="majorHAnsi" w:hAnsiTheme="majorHAnsi" w:cstheme="majorHAnsi"/>
+                <w:sz w:val="24"/>
+              </w:rPr>
+            </w:pPr>
+            <w:r>
+              <w:rPr>
+                <w:rFonts w:asciiTheme="majorHAnsi" w:hAnsiTheme="majorHAnsi" w:cstheme="majorHAnsi"/>
+                <w:sz w:val="24"/>
+              </w:rPr>
+              <w:t>14</w:t>
+            </w:r>
+            <w:r>
+              <w:rPr>
+                <w:rFonts w:asciiTheme="majorHAnsi" w:hAnsiTheme="majorHAnsi" w:cstheme="majorHAnsi"/>
+                <w:sz w:val="24"/>
+              </w:rPr>
+              <w:t>:</w:t>
+            </w:r>
+            <w:r>
+              <w:rPr>
+                <w:rFonts w:asciiTheme="majorHAnsi" w:hAnsiTheme="majorHAnsi" w:cstheme="majorHAnsi"/>
+                <w:sz w:val="24"/>
+              </w:rPr>
+              <w:t>3</w:t>
+            </w:r>
+            <w:r>
+              <w:rPr>
+                <w:rFonts w:asciiTheme="majorHAnsi" w:hAnsiTheme="majorHAnsi" w:cstheme="majorHAnsi"/>
+                <w:sz w:val="24"/>
+              </w:rPr>
+              <w:t>0min: 9. Störung</w:t>
             </w:r>
           </w:p>
           <w:p>
@@ -10655,6 +10929,7 @@
                 <w:rFonts w:asciiTheme="majorHAnsi" w:hAnsiTheme="majorHAnsi" w:cstheme="majorHAnsi"/>
                 <w:sz w:val="24"/>
               </w:rPr>
+              <w:lastRenderedPageBreak/>
               <w:t xml:space="preserve">1. aufgezeichnete Recordings überprüfen </w:t>
             </w:r>
             <w:r>
@@ -10736,7 +11011,6 @@
           <w:highlight w:val="yellow"/>
           <w:lang w:val="en-US"/>
         </w:rPr>
-        <w:lastRenderedPageBreak/>
         <w:t>10</w:t>
       </w:r>
       <w:r>
@@ -11067,10 +11341,141 @@
           <w:b/>
           <w:i/>
           <w:sz w:val="28"/>
-          <w:lang w:val="en-US"/>
-        </w:rPr>
-      </w:pPr>
-      <w:r>
+        </w:rPr>
+      </w:pPr>
+    </w:p>
+    <w:p>
+      <w:pPr>
+        <w:rPr>
+          <w:rFonts w:asciiTheme="majorHAnsi" w:hAnsiTheme="majorHAnsi" w:cstheme="majorHAnsi"/>
+          <w:b/>
+          <w:i/>
+          <w:sz w:val="28"/>
+        </w:rPr>
+      </w:pPr>
+    </w:p>
+    <w:p>
+      <w:pPr>
+        <w:rPr>
+          <w:rFonts w:asciiTheme="majorHAnsi" w:hAnsiTheme="majorHAnsi" w:cstheme="majorHAnsi"/>
+          <w:b/>
+          <w:i/>
+          <w:sz w:val="28"/>
+        </w:rPr>
+      </w:pPr>
+    </w:p>
+    <w:p>
+      <w:pPr>
+        <w:rPr>
+          <w:rFonts w:asciiTheme="majorHAnsi" w:hAnsiTheme="majorHAnsi" w:cstheme="majorHAnsi"/>
+          <w:b/>
+          <w:i/>
+          <w:sz w:val="28"/>
+        </w:rPr>
+      </w:pPr>
+    </w:p>
+    <w:p>
+      <w:pPr>
+        <w:rPr>
+          <w:rFonts w:asciiTheme="majorHAnsi" w:hAnsiTheme="majorHAnsi" w:cstheme="majorHAnsi"/>
+          <w:b/>
+          <w:i/>
+          <w:sz w:val="28"/>
+        </w:rPr>
+      </w:pPr>
+    </w:p>
+    <w:p>
+      <w:pPr>
+        <w:rPr>
+          <w:rFonts w:asciiTheme="majorHAnsi" w:hAnsiTheme="majorHAnsi" w:cstheme="majorHAnsi"/>
+          <w:b/>
+          <w:i/>
+          <w:sz w:val="28"/>
+        </w:rPr>
+      </w:pPr>
+    </w:p>
+    <w:p>
+      <w:pPr>
+        <w:rPr>
+          <w:rFonts w:asciiTheme="majorHAnsi" w:hAnsiTheme="majorHAnsi" w:cstheme="majorHAnsi"/>
+          <w:b/>
+          <w:i/>
+          <w:sz w:val="28"/>
+        </w:rPr>
+      </w:pPr>
+    </w:p>
+    <w:p>
+      <w:pPr>
+        <w:rPr>
+          <w:rFonts w:asciiTheme="majorHAnsi" w:hAnsiTheme="majorHAnsi" w:cstheme="majorHAnsi"/>
+          <w:b/>
+          <w:i/>
+          <w:sz w:val="28"/>
+        </w:rPr>
+      </w:pPr>
+    </w:p>
+    <w:p>
+      <w:pPr>
+        <w:rPr>
+          <w:rFonts w:asciiTheme="majorHAnsi" w:hAnsiTheme="majorHAnsi" w:cstheme="majorHAnsi"/>
+          <w:b/>
+          <w:i/>
+          <w:sz w:val="28"/>
+        </w:rPr>
+      </w:pPr>
+    </w:p>
+    <w:p>
+      <w:pPr>
+        <w:rPr>
+          <w:rFonts w:asciiTheme="majorHAnsi" w:hAnsiTheme="majorHAnsi" w:cstheme="majorHAnsi"/>
+          <w:b/>
+          <w:i/>
+          <w:sz w:val="28"/>
+        </w:rPr>
+      </w:pPr>
+    </w:p>
+    <w:p>
+      <w:pPr>
+        <w:rPr>
+          <w:rFonts w:asciiTheme="majorHAnsi" w:hAnsiTheme="majorHAnsi" w:cstheme="majorHAnsi"/>
+          <w:b/>
+          <w:i/>
+          <w:sz w:val="28"/>
+        </w:rPr>
+      </w:pPr>
+    </w:p>
+    <w:p>
+      <w:pPr>
+        <w:rPr>
+          <w:rFonts w:asciiTheme="majorHAnsi" w:hAnsiTheme="majorHAnsi" w:cstheme="majorHAnsi"/>
+          <w:b/>
+          <w:i/>
+          <w:sz w:val="28"/>
+        </w:rPr>
+      </w:pPr>
+    </w:p>
+    <w:p>
+      <w:pPr>
+        <w:rPr>
+          <w:rFonts w:asciiTheme="majorHAnsi" w:hAnsiTheme="majorHAnsi" w:cstheme="majorHAnsi"/>
+          <w:b/>
+          <w:i/>
+          <w:sz w:val="28"/>
+        </w:rPr>
+      </w:pPr>
+    </w:p>
+    <w:p>
+      <w:pPr>
+        <w:rPr>
+          <w:rFonts w:asciiTheme="majorHAnsi" w:hAnsiTheme="majorHAnsi" w:cstheme="majorHAnsi"/>
+          <w:b/>
+          <w:i/>
+          <w:sz w:val="28"/>
+        </w:rPr>
+      </w:pPr>
+    </w:p>
+    <w:p>
+      <w:pPr>
         <w:rPr>
           <w:rFonts w:asciiTheme="majorHAnsi" w:hAnsiTheme="majorHAnsi" w:cstheme="majorHAnsi"/>
           <w:b/>
@@ -11078,6 +11483,16 @@
           <w:sz w:val="28"/>
           <w:lang w:val="en-US"/>
         </w:rPr>
+      </w:pPr>
+      <w:r>
+        <w:rPr>
+          <w:rFonts w:asciiTheme="majorHAnsi" w:hAnsiTheme="majorHAnsi" w:cstheme="majorHAnsi"/>
+          <w:b/>
+          <w:i/>
+          <w:sz w:val="28"/>
+          <w:lang w:val="en-US"/>
+        </w:rPr>
+        <w:lastRenderedPageBreak/>
         <w:t xml:space="preserve">TEIL II – </w:t>
       </w:r>
       <w:r>
@@ -11386,6 +11801,7 @@
             <w14:uncheckedState w14:val="2610" w14:font="MS Gothic"/>
           </w14:checkbox>
         </w:sdtPr>
+        <w:sdtEndPr/>
         <w:sdtContent>
           <w:r>
             <w:rPr>
@@ -11437,6 +11853,7 @@
             <w14:uncheckedState w14:val="2610" w14:font="MS Gothic"/>
           </w14:checkbox>
         </w:sdtPr>
+        <w:sdtEndPr/>
         <w:sdtContent>
           <w:r>
             <w:rPr>
@@ -11488,6 +11905,7 @@
             <w14:uncheckedState w14:val="2610" w14:font="MS Gothic"/>
           </w14:checkbox>
         </w:sdtPr>
+        <w:sdtEndPr/>
         <w:sdtContent>
           <w:r>
             <w:rPr>
@@ -11810,23 +12228,68 @@
               <w:rPr>
                 <w:rFonts w:asciiTheme="majorHAnsi" w:hAnsiTheme="majorHAnsi" w:cstheme="majorHAnsi"/>
                 <w:sz w:val="24"/>
-              </w:rPr>
-            </w:pPr>
+                <w:lang w:val="en-US"/>
+              </w:rPr>
+            </w:pPr>
+            <w:r>
+              <w:rPr>
+                <w:rFonts w:asciiTheme="majorHAnsi" w:hAnsiTheme="majorHAnsi" w:cstheme="majorHAnsi"/>
+                <w:sz w:val="24"/>
+                <w:lang w:val="en-US"/>
+              </w:rPr>
+              <w:t>Stimulated Recall Interviews</w:t>
+            </w:r>
+            <w:r>
+              <w:rPr>
+                <w:rFonts w:asciiTheme="majorHAnsi" w:hAnsiTheme="majorHAnsi" w:cstheme="majorHAnsi"/>
+                <w:sz w:val="24"/>
+                <w:lang w:val="en-US"/>
+              </w:rPr>
+              <w:t xml:space="preserve"> (</w:t>
+            </w:r>
             <w:proofErr w:type="spellStart"/>
             <w:r>
               <w:rPr>
                 <w:rFonts w:asciiTheme="majorHAnsi" w:hAnsiTheme="majorHAnsi" w:cstheme="majorHAnsi"/>
                 <w:sz w:val="24"/>
-              </w:rPr>
-              <w:t>Stimulated</w:t>
+                <w:lang w:val="en-US"/>
+              </w:rPr>
+              <w:t>siehe</w:t>
             </w:r>
             <w:proofErr w:type="spellEnd"/>
             <w:r>
               <w:rPr>
                 <w:rFonts w:asciiTheme="majorHAnsi" w:hAnsiTheme="majorHAnsi" w:cstheme="majorHAnsi"/>
                 <w:sz w:val="24"/>
-              </w:rPr>
-              <w:t xml:space="preserve"> Recall Interviews</w:t>
+                <w:lang w:val="en-US"/>
+              </w:rPr>
+              <w:t xml:space="preserve"> </w:t>
+            </w:r>
+            <w:proofErr w:type="spellStart"/>
+            <w:r>
+              <w:rPr>
+                <w:rFonts w:asciiTheme="majorHAnsi" w:hAnsiTheme="majorHAnsi" w:cstheme="majorHAnsi"/>
+                <w:sz w:val="24"/>
+                <w:lang w:val="en-US"/>
+              </w:rPr>
+              <w:t>L</w:t>
+            </w:r>
+            <w:r>
+              <w:rPr>
+                <w:rFonts w:asciiTheme="majorHAnsi" w:hAnsiTheme="majorHAnsi" w:cstheme="majorHAnsi"/>
+                <w:sz w:val="24"/>
+                <w:lang w:val="en-US"/>
+              </w:rPr>
+              <w:t>eitfaden</w:t>
+            </w:r>
+            <w:proofErr w:type="spellEnd"/>
+            <w:r>
+              <w:rPr>
+                <w:rFonts w:asciiTheme="majorHAnsi" w:hAnsiTheme="majorHAnsi" w:cstheme="majorHAnsi"/>
+                <w:sz w:val="24"/>
+                <w:lang w:val="en-US"/>
+              </w:rPr>
+              <w:t>)</w:t>
             </w:r>
           </w:p>
           <w:p>
@@ -11835,6 +12298,7 @@
               <w:rPr>
                 <w:rFonts w:asciiTheme="majorHAnsi" w:hAnsiTheme="majorHAnsi" w:cstheme="majorHAnsi"/>
                 <w:sz w:val="24"/>
+                <w:lang w:val="en-US"/>
               </w:rPr>
             </w:pPr>
           </w:p>
@@ -11844,6 +12308,7 @@
               <w:rPr>
                 <w:rFonts w:asciiTheme="majorHAnsi" w:hAnsiTheme="majorHAnsi" w:cstheme="majorHAnsi"/>
                 <w:sz w:val="24"/>
+                <w:lang w:val="en-US"/>
               </w:rPr>
             </w:pPr>
           </w:p>
@@ -11853,6 +12318,7 @@
               <w:rPr>
                 <w:rFonts w:asciiTheme="majorHAnsi" w:hAnsiTheme="majorHAnsi" w:cstheme="majorHAnsi"/>
                 <w:sz w:val="24"/>
+                <w:lang w:val="en-US"/>
               </w:rPr>
             </w:pPr>
           </w:p>
@@ -11868,6 +12334,7 @@
                 <w:rFonts w:asciiTheme="majorHAnsi" w:hAnsiTheme="majorHAnsi" w:cstheme="majorHAnsi"/>
                 <w:b/>
                 <w:sz w:val="24"/>
+                <w:lang w:val="en-US"/>
               </w:rPr>
             </w:pPr>
           </w:p>
@@ -11881,6 +12348,7 @@
           <w:rFonts w:asciiTheme="majorHAnsi" w:hAnsiTheme="majorHAnsi" w:cstheme="majorHAnsi"/>
           <w:i/>
           <w:sz w:val="28"/>
+          <w:lang w:val="en-US"/>
         </w:rPr>
       </w:pPr>
     </w:p>
@@ -11891,6 +12359,7 @@
           <w:rFonts w:asciiTheme="majorHAnsi" w:hAnsiTheme="majorHAnsi" w:cstheme="majorHAnsi"/>
           <w:i/>
           <w:sz w:val="28"/>
+          <w:lang w:val="en-US"/>
         </w:rPr>
       </w:pPr>
     </w:p>
@@ -11901,6 +12370,7 @@
           <w:rFonts w:asciiTheme="majorHAnsi" w:hAnsiTheme="majorHAnsi" w:cstheme="majorHAnsi"/>
           <w:i/>
           <w:sz w:val="28"/>
+          <w:lang w:val="en-US"/>
         </w:rPr>
       </w:pPr>
     </w:p>
@@ -11913,606 +12383,6 @@
           <w:sz w:val="28"/>
         </w:rPr>
       </w:pPr>
-    </w:p>
-    <w:p>
-      <w:pPr>
-        <w:jc w:val="both"/>
-        <w:rPr>
-          <w:rFonts w:asciiTheme="majorHAnsi" w:hAnsiTheme="majorHAnsi" w:cstheme="majorHAnsi"/>
-          <w:i/>
-          <w:sz w:val="28"/>
-        </w:rPr>
-      </w:pPr>
-    </w:p>
-    <w:p>
-      <w:pPr>
-        <w:jc w:val="both"/>
-        <w:rPr>
-          <w:rFonts w:asciiTheme="majorHAnsi" w:hAnsiTheme="majorHAnsi" w:cstheme="majorHAnsi"/>
-          <w:b/>
-          <w:sz w:val="24"/>
-          <w:u w:val="single"/>
-        </w:rPr>
-      </w:pPr>
-      <w:r>
-        <w:rPr>
-          <w:rFonts w:asciiTheme="majorHAnsi" w:hAnsiTheme="majorHAnsi" w:cstheme="majorHAnsi"/>
-          <w:b/>
-          <w:sz w:val="24"/>
-          <w:u w:val="single"/>
-        </w:rPr>
-        <w:t>Anweisunge</w:t>
-      </w:r>
-      <w:r>
-        <w:rPr>
-          <w:rFonts w:asciiTheme="majorHAnsi" w:hAnsiTheme="majorHAnsi" w:cstheme="majorHAnsi"/>
-          <w:b/>
-          <w:sz w:val="24"/>
-          <w:u w:val="single"/>
-        </w:rPr>
-        <w:t>n</w:t>
-      </w:r>
-      <w:r>
-        <w:rPr>
-          <w:rFonts w:asciiTheme="majorHAnsi" w:hAnsiTheme="majorHAnsi" w:cstheme="majorHAnsi"/>
-          <w:b/>
-          <w:sz w:val="24"/>
-          <w:u w:val="single"/>
-        </w:rPr>
-        <w:t>:</w:t>
-      </w:r>
-    </w:p>
-    <w:p>
-      <w:pPr>
-        <w:jc w:val="both"/>
-        <w:rPr>
-          <w:rFonts w:asciiTheme="majorHAnsi" w:hAnsiTheme="majorHAnsi" w:cstheme="majorHAnsi"/>
-          <w:b/>
-          <w:sz w:val="24"/>
-        </w:rPr>
-      </w:pPr>
-      <w:r>
-        <w:rPr>
-          <w:rFonts w:asciiTheme="majorHAnsi" w:hAnsiTheme="majorHAnsi" w:cstheme="majorHAnsi"/>
-          <w:b/>
-          <w:sz w:val="24"/>
-        </w:rPr>
-        <w:t>0-1min: keine Anweisung</w:t>
-      </w:r>
-    </w:p>
-    <w:p>
-      <w:pPr>
-        <w:jc w:val="both"/>
-        <w:rPr>
-          <w:rFonts w:asciiTheme="majorHAnsi" w:hAnsiTheme="majorHAnsi" w:cstheme="majorHAnsi"/>
-          <w:b/>
-          <w:sz w:val="24"/>
-        </w:rPr>
-      </w:pPr>
-      <w:r>
-        <w:rPr>
-          <w:rFonts w:asciiTheme="majorHAnsi" w:hAnsiTheme="majorHAnsi" w:cstheme="majorHAnsi"/>
-          <w:b/>
-          <w:sz w:val="24"/>
-        </w:rPr>
-        <w:t xml:space="preserve">1:30min: 1. Störung </w:t>
-      </w:r>
-    </w:p>
-    <w:p>
-      <w:pPr>
-        <w:jc w:val="both"/>
-        <w:rPr>
-          <w:rFonts w:asciiTheme="majorHAnsi" w:hAnsiTheme="majorHAnsi" w:cstheme="majorHAnsi"/>
-          <w:i/>
-          <w:sz w:val="28"/>
-        </w:rPr>
-      </w:pPr>
-      <w:commentRangeStart w:id="5"/>
-      <w:r>
-        <w:rPr>
-          <w:rFonts w:asciiTheme="majorHAnsi" w:hAnsiTheme="majorHAnsi" w:cstheme="majorHAnsi"/>
-          <w:b/>
-          <w:sz w:val="24"/>
-        </w:rPr>
-        <w:t xml:space="preserve">(1) </w:t>
-      </w:r>
-      <w:r>
-        <w:rPr>
-          <w:rFonts w:asciiTheme="majorHAnsi" w:hAnsiTheme="majorHAnsi" w:cstheme="majorHAnsi"/>
-          <w:i/>
-          <w:sz w:val="28"/>
-        </w:rPr>
-        <w:t xml:space="preserve">Bitte beschreiben Sie die Situation und Ihr Verhalten und </w:t>
-      </w:r>
-      <w:r>
-        <w:rPr>
-          <w:rFonts w:asciiTheme="majorHAnsi" w:hAnsiTheme="majorHAnsi" w:cstheme="majorHAnsi"/>
-          <w:i/>
-          <w:sz w:val="28"/>
-        </w:rPr>
-        <w:t>begründen</w:t>
-      </w:r>
-      <w:r>
-        <w:rPr>
-          <w:rFonts w:asciiTheme="majorHAnsi" w:hAnsiTheme="majorHAnsi" w:cstheme="majorHAnsi"/>
-          <w:i/>
-          <w:sz w:val="28"/>
-        </w:rPr>
-        <w:t xml:space="preserve"> Sie</w:t>
-      </w:r>
-      <w:r>
-        <w:rPr>
-          <w:rFonts w:asciiTheme="majorHAnsi" w:hAnsiTheme="majorHAnsi" w:cstheme="majorHAnsi"/>
-          <w:i/>
-          <w:sz w:val="28"/>
-        </w:rPr>
-        <w:t>,</w:t>
-      </w:r>
-      <w:r>
-        <w:rPr>
-          <w:rFonts w:asciiTheme="majorHAnsi" w:hAnsiTheme="majorHAnsi" w:cstheme="majorHAnsi"/>
-          <w:i/>
-          <w:sz w:val="28"/>
-        </w:rPr>
-        <w:t xml:space="preserve"> falls möglich,</w:t>
-      </w:r>
-      <w:r>
-        <w:rPr>
-          <w:rFonts w:asciiTheme="majorHAnsi" w:hAnsiTheme="majorHAnsi" w:cstheme="majorHAnsi"/>
-          <w:i/>
-          <w:sz w:val="28"/>
-        </w:rPr>
-        <w:t xml:space="preserve"> weshalb </w:t>
-      </w:r>
-      <w:r>
-        <w:rPr>
-          <w:rFonts w:asciiTheme="majorHAnsi" w:hAnsiTheme="majorHAnsi" w:cstheme="majorHAnsi"/>
-          <w:i/>
-          <w:sz w:val="28"/>
-        </w:rPr>
-        <w:t>I</w:t>
-      </w:r>
-      <w:r>
-        <w:rPr>
-          <w:rFonts w:asciiTheme="majorHAnsi" w:hAnsiTheme="majorHAnsi" w:cstheme="majorHAnsi"/>
-          <w:i/>
-          <w:sz w:val="28"/>
-        </w:rPr>
-        <w:t>hre Aufmerksamkeit dort lieg</w:t>
-      </w:r>
-      <w:r>
-        <w:rPr>
-          <w:rFonts w:asciiTheme="majorHAnsi" w:hAnsiTheme="majorHAnsi" w:cstheme="majorHAnsi"/>
-          <w:i/>
-          <w:sz w:val="28"/>
-        </w:rPr>
-        <w:t xml:space="preserve">t. </w:t>
-      </w:r>
-      <w:commentRangeEnd w:id="5"/>
-      <w:r>
-        <w:rPr>
-          <w:rStyle w:val="Kommentarzeichen"/>
-        </w:rPr>
-        <w:commentReference w:id="5"/>
-      </w:r>
-    </w:p>
-    <w:p>
-      <w:pPr>
-        <w:jc w:val="both"/>
-        <w:rPr>
-          <w:rFonts w:asciiTheme="majorHAnsi" w:hAnsiTheme="majorHAnsi" w:cstheme="majorHAnsi"/>
-          <w:i/>
-          <w:sz w:val="28"/>
-        </w:rPr>
-      </w:pPr>
-      <w:r>
-        <w:rPr>
-          <w:rFonts w:asciiTheme="majorHAnsi" w:hAnsiTheme="majorHAnsi" w:cstheme="majorHAnsi"/>
-          <w:b/>
-          <w:sz w:val="24"/>
-        </w:rPr>
-        <w:t xml:space="preserve">2:30min: 2. Störung </w:t>
-      </w:r>
-      <w:r>
-        <w:rPr>
-          <w:rFonts w:asciiTheme="majorHAnsi" w:hAnsiTheme="majorHAnsi" w:cstheme="majorHAnsi"/>
-          <w:b/>
-          <w:sz w:val="24"/>
-        </w:rPr>
-        <w:sym w:font="Wingdings" w:char="F0E0"/>
-      </w:r>
-      <w:r>
-        <w:rPr>
-          <w:rFonts w:asciiTheme="majorHAnsi" w:hAnsiTheme="majorHAnsi" w:cstheme="majorHAnsi"/>
-          <w:b/>
-          <w:sz w:val="24"/>
-        </w:rPr>
-        <w:t xml:space="preserve">  </w:t>
-      </w:r>
-      <w:r>
-        <w:rPr>
-          <w:rFonts w:asciiTheme="majorHAnsi" w:hAnsiTheme="majorHAnsi" w:cstheme="majorHAnsi"/>
-          <w:i/>
-          <w:sz w:val="28"/>
-        </w:rPr>
-        <w:t xml:space="preserve">--"-- </w:t>
-      </w:r>
-    </w:p>
-    <w:p>
-      <w:pPr>
-        <w:jc w:val="both"/>
-        <w:rPr>
-          <w:rFonts w:asciiTheme="majorHAnsi" w:hAnsiTheme="majorHAnsi" w:cstheme="majorHAnsi"/>
-          <w:i/>
-          <w:sz w:val="28"/>
-        </w:rPr>
-      </w:pPr>
-      <w:r>
-        <w:rPr>
-          <w:rFonts w:asciiTheme="majorHAnsi" w:hAnsiTheme="majorHAnsi" w:cstheme="majorHAnsi"/>
-          <w:b/>
-          <w:sz w:val="24"/>
-        </w:rPr>
-        <w:t xml:space="preserve">3:30min: 3. Störung </w:t>
-      </w:r>
-      <w:r>
-        <w:rPr>
-          <w:rFonts w:asciiTheme="majorHAnsi" w:hAnsiTheme="majorHAnsi" w:cstheme="majorHAnsi"/>
-          <w:b/>
-          <w:sz w:val="24"/>
-        </w:rPr>
-        <w:sym w:font="Wingdings" w:char="F0E0"/>
-      </w:r>
-      <w:r>
-        <w:rPr>
-          <w:rFonts w:asciiTheme="majorHAnsi" w:hAnsiTheme="majorHAnsi" w:cstheme="majorHAnsi"/>
-          <w:b/>
-          <w:sz w:val="24"/>
-        </w:rPr>
-        <w:t xml:space="preserve"> </w:t>
-      </w:r>
-      <w:r>
-        <w:rPr>
-          <w:rFonts w:asciiTheme="majorHAnsi" w:hAnsiTheme="majorHAnsi" w:cstheme="majorHAnsi"/>
-          <w:i/>
-          <w:sz w:val="28"/>
-        </w:rPr>
-        <w:t>--"--</w:t>
-      </w:r>
-    </w:p>
-    <w:p>
-      <w:pPr>
-        <w:jc w:val="both"/>
-        <w:rPr>
-          <w:rFonts w:asciiTheme="majorHAnsi" w:hAnsiTheme="majorHAnsi" w:cstheme="majorHAnsi"/>
-          <w:i/>
-          <w:sz w:val="28"/>
-        </w:rPr>
-      </w:pPr>
-      <w:r>
-        <w:rPr>
-          <w:rFonts w:asciiTheme="majorHAnsi" w:hAnsiTheme="majorHAnsi" w:cstheme="majorHAnsi"/>
-          <w:b/>
-          <w:sz w:val="24"/>
-        </w:rPr>
-        <w:t xml:space="preserve">4:30min: 4. Störung </w:t>
-      </w:r>
-      <w:r>
-        <w:rPr>
-          <w:rFonts w:asciiTheme="majorHAnsi" w:hAnsiTheme="majorHAnsi" w:cstheme="majorHAnsi"/>
-          <w:b/>
-          <w:sz w:val="24"/>
-        </w:rPr>
-        <w:sym w:font="Wingdings" w:char="F0E0"/>
-      </w:r>
-      <w:r>
-        <w:rPr>
-          <w:rFonts w:asciiTheme="majorHAnsi" w:hAnsiTheme="majorHAnsi" w:cstheme="majorHAnsi"/>
-          <w:b/>
-          <w:sz w:val="24"/>
-        </w:rPr>
-        <w:t xml:space="preserve"> </w:t>
-      </w:r>
-      <w:r>
-        <w:rPr>
-          <w:rFonts w:asciiTheme="majorHAnsi" w:hAnsiTheme="majorHAnsi" w:cstheme="majorHAnsi"/>
-          <w:i/>
-          <w:sz w:val="28"/>
-        </w:rPr>
-        <w:t>--"--</w:t>
-      </w:r>
-    </w:p>
-    <w:p>
-      <w:pPr>
-        <w:jc w:val="both"/>
-        <w:rPr>
-          <w:rFonts w:asciiTheme="majorHAnsi" w:hAnsiTheme="majorHAnsi" w:cstheme="majorHAnsi"/>
-          <w:i/>
-          <w:sz w:val="28"/>
-        </w:rPr>
-      </w:pPr>
-      <w:r>
-        <w:rPr>
-          <w:rFonts w:asciiTheme="majorHAnsi" w:hAnsiTheme="majorHAnsi" w:cstheme="majorHAnsi"/>
-          <w:b/>
-          <w:sz w:val="24"/>
-        </w:rPr>
-        <w:t xml:space="preserve">5:30min: 5. Störung </w:t>
-      </w:r>
-      <w:r>
-        <w:rPr>
-          <w:rFonts w:asciiTheme="majorHAnsi" w:hAnsiTheme="majorHAnsi" w:cstheme="majorHAnsi"/>
-          <w:b/>
-          <w:sz w:val="24"/>
-        </w:rPr>
-        <w:sym w:font="Wingdings" w:char="F0E0"/>
-      </w:r>
-      <w:r>
-        <w:rPr>
-          <w:rFonts w:asciiTheme="majorHAnsi" w:hAnsiTheme="majorHAnsi" w:cstheme="majorHAnsi"/>
-          <w:b/>
-          <w:sz w:val="24"/>
-        </w:rPr>
-        <w:t xml:space="preserve"> </w:t>
-      </w:r>
-      <w:r>
-        <w:rPr>
-          <w:rFonts w:asciiTheme="majorHAnsi" w:hAnsiTheme="majorHAnsi" w:cstheme="majorHAnsi"/>
-          <w:i/>
-          <w:sz w:val="28"/>
-        </w:rPr>
-        <w:t>--"—</w:t>
-      </w:r>
-    </w:p>
-    <w:p>
-      <w:pPr>
-        <w:jc w:val="both"/>
-        <w:rPr>
-          <w:rFonts w:asciiTheme="majorHAnsi" w:hAnsiTheme="majorHAnsi" w:cstheme="majorHAnsi"/>
-          <w:i/>
-          <w:sz w:val="28"/>
-        </w:rPr>
-      </w:pPr>
-      <w:r>
-        <w:rPr>
-          <w:rFonts w:asciiTheme="majorHAnsi" w:hAnsiTheme="majorHAnsi" w:cstheme="majorHAnsi"/>
-          <w:b/>
-          <w:sz w:val="24"/>
-        </w:rPr>
-        <w:t xml:space="preserve">6:30min: 6. Störung </w:t>
-      </w:r>
-      <w:r>
-        <w:rPr>
-          <w:rFonts w:asciiTheme="majorHAnsi" w:hAnsiTheme="majorHAnsi" w:cstheme="majorHAnsi"/>
-          <w:b/>
-          <w:sz w:val="24"/>
-        </w:rPr>
-        <w:sym w:font="Wingdings" w:char="F0E0"/>
-      </w:r>
-      <w:r>
-        <w:rPr>
-          <w:rFonts w:asciiTheme="majorHAnsi" w:hAnsiTheme="majorHAnsi" w:cstheme="majorHAnsi"/>
-          <w:b/>
-          <w:sz w:val="24"/>
-        </w:rPr>
-        <w:t xml:space="preserve"> </w:t>
-      </w:r>
-      <w:r>
-        <w:rPr>
-          <w:rFonts w:asciiTheme="majorHAnsi" w:hAnsiTheme="majorHAnsi" w:cstheme="majorHAnsi"/>
-          <w:i/>
-          <w:sz w:val="28"/>
-        </w:rPr>
-        <w:t>--"--</w:t>
-      </w:r>
-    </w:p>
-    <w:p>
-      <w:pPr>
-        <w:jc w:val="both"/>
-        <w:rPr>
-          <w:rFonts w:asciiTheme="majorHAnsi" w:hAnsiTheme="majorHAnsi" w:cstheme="majorHAnsi"/>
-          <w:i/>
-          <w:sz w:val="28"/>
-        </w:rPr>
-      </w:pPr>
-      <w:r>
-        <w:rPr>
-          <w:rFonts w:asciiTheme="majorHAnsi" w:hAnsiTheme="majorHAnsi" w:cstheme="majorHAnsi"/>
-          <w:b/>
-          <w:sz w:val="24"/>
-        </w:rPr>
-        <w:t xml:space="preserve">7:30min: 7. Störung </w:t>
-      </w:r>
-      <w:r>
-        <w:rPr>
-          <w:rFonts w:asciiTheme="majorHAnsi" w:hAnsiTheme="majorHAnsi" w:cstheme="majorHAnsi"/>
-          <w:b/>
-          <w:sz w:val="24"/>
-        </w:rPr>
-        <w:sym w:font="Wingdings" w:char="F0E0"/>
-      </w:r>
-      <w:r>
-        <w:rPr>
-          <w:rFonts w:asciiTheme="majorHAnsi" w:hAnsiTheme="majorHAnsi" w:cstheme="majorHAnsi"/>
-          <w:b/>
-          <w:sz w:val="24"/>
-        </w:rPr>
-        <w:t xml:space="preserve"> </w:t>
-      </w:r>
-      <w:r>
-        <w:rPr>
-          <w:rFonts w:asciiTheme="majorHAnsi" w:hAnsiTheme="majorHAnsi" w:cstheme="majorHAnsi"/>
-          <w:i/>
-          <w:sz w:val="28"/>
-        </w:rPr>
-        <w:t>--"--</w:t>
-      </w:r>
-    </w:p>
-    <w:p>
-      <w:pPr>
-        <w:jc w:val="both"/>
-        <w:rPr>
-          <w:rFonts w:asciiTheme="majorHAnsi" w:hAnsiTheme="majorHAnsi" w:cstheme="majorHAnsi"/>
-          <w:i/>
-          <w:sz w:val="28"/>
-        </w:rPr>
-      </w:pPr>
-      <w:r>
-        <w:rPr>
-          <w:rFonts w:asciiTheme="majorHAnsi" w:hAnsiTheme="majorHAnsi" w:cstheme="majorHAnsi"/>
-          <w:b/>
-          <w:sz w:val="24"/>
-        </w:rPr>
-        <w:t xml:space="preserve">8:30min: 8. Störung </w:t>
-      </w:r>
-      <w:r>
-        <w:rPr>
-          <w:rFonts w:asciiTheme="majorHAnsi" w:hAnsiTheme="majorHAnsi" w:cstheme="majorHAnsi"/>
-          <w:b/>
-          <w:sz w:val="24"/>
-        </w:rPr>
-        <w:sym w:font="Wingdings" w:char="F0E0"/>
-      </w:r>
-      <w:r>
-        <w:rPr>
-          <w:rFonts w:asciiTheme="majorHAnsi" w:hAnsiTheme="majorHAnsi" w:cstheme="majorHAnsi"/>
-          <w:b/>
-          <w:sz w:val="24"/>
-        </w:rPr>
-        <w:t xml:space="preserve"> </w:t>
-      </w:r>
-      <w:r>
-        <w:rPr>
-          <w:rFonts w:asciiTheme="majorHAnsi" w:hAnsiTheme="majorHAnsi" w:cstheme="majorHAnsi"/>
-          <w:i/>
-          <w:sz w:val="28"/>
-        </w:rPr>
-        <w:t>--"--</w:t>
-      </w:r>
-    </w:p>
-    <w:p>
-      <w:pPr>
-        <w:jc w:val="both"/>
-        <w:rPr>
-          <w:rFonts w:asciiTheme="majorHAnsi" w:hAnsiTheme="majorHAnsi" w:cstheme="majorHAnsi"/>
-          <w:i/>
-          <w:sz w:val="28"/>
-        </w:rPr>
-      </w:pPr>
-      <w:r>
-        <w:rPr>
-          <w:rFonts w:asciiTheme="majorHAnsi" w:hAnsiTheme="majorHAnsi" w:cstheme="majorHAnsi"/>
-          <w:b/>
-          <w:sz w:val="24"/>
-        </w:rPr>
-        <w:t xml:space="preserve">9:30min: 9. Störung </w:t>
-      </w:r>
-      <w:r>
-        <w:rPr>
-          <w:rFonts w:asciiTheme="majorHAnsi" w:hAnsiTheme="majorHAnsi" w:cstheme="majorHAnsi"/>
-          <w:b/>
-          <w:sz w:val="24"/>
-        </w:rPr>
-        <w:sym w:font="Wingdings" w:char="F0E0"/>
-      </w:r>
-      <w:r>
-        <w:rPr>
-          <w:rFonts w:asciiTheme="majorHAnsi" w:hAnsiTheme="majorHAnsi" w:cstheme="majorHAnsi"/>
-          <w:b/>
-          <w:sz w:val="24"/>
-        </w:rPr>
-        <w:t xml:space="preserve"> </w:t>
-      </w:r>
-      <w:r>
-        <w:rPr>
-          <w:rFonts w:asciiTheme="majorHAnsi" w:hAnsiTheme="majorHAnsi" w:cstheme="majorHAnsi"/>
-          <w:i/>
-          <w:sz w:val="28"/>
-        </w:rPr>
-        <w:t>--"</w:t>
-      </w:r>
-      <w:r>
-        <w:rPr>
-          <w:rFonts w:asciiTheme="majorHAnsi" w:hAnsiTheme="majorHAnsi" w:cstheme="majorHAnsi"/>
-          <w:i/>
-          <w:sz w:val="28"/>
-        </w:rPr>
-        <w:t>—</w:t>
-      </w:r>
-    </w:p>
-    <w:p>
-      <w:pPr>
-        <w:jc w:val="both"/>
-        <w:rPr>
-          <w:rFonts w:asciiTheme="majorHAnsi" w:hAnsiTheme="majorHAnsi" w:cstheme="majorHAnsi"/>
-          <w:i/>
-          <w:sz w:val="28"/>
-        </w:rPr>
-      </w:pPr>
-      <w:r>
-        <w:rPr>
-          <w:rFonts w:asciiTheme="majorHAnsi" w:hAnsiTheme="majorHAnsi" w:cstheme="majorHAnsi"/>
-          <w:b/>
-          <w:sz w:val="24"/>
-        </w:rPr>
-        <w:t>(2)</w:t>
-      </w:r>
-      <w:r>
-        <w:rPr>
-          <w:rFonts w:asciiTheme="majorHAnsi" w:hAnsiTheme="majorHAnsi" w:cstheme="majorHAnsi"/>
-          <w:i/>
-          <w:sz w:val="24"/>
-        </w:rPr>
-        <w:t xml:space="preserve"> </w:t>
-      </w:r>
-      <w:r>
-        <w:rPr>
-          <w:rFonts w:asciiTheme="majorHAnsi" w:hAnsiTheme="majorHAnsi" w:cstheme="majorHAnsi"/>
-          <w:i/>
-          <w:sz w:val="28"/>
-        </w:rPr>
-        <w:t xml:space="preserve">Jetzt kommt noch eine andere Nachfrage. </w:t>
-      </w:r>
-      <w:r>
-        <w:rPr>
-          <w:rFonts w:asciiTheme="majorHAnsi" w:hAnsiTheme="majorHAnsi" w:cstheme="majorHAnsi"/>
-          <w:i/>
-          <w:sz w:val="28"/>
-        </w:rPr>
-        <w:t xml:space="preserve">Was hätte es noch für Möglichkeiten gegeben, wie Sie auf diese Störung hätten reagieren können? Es geht darum, möglichst </w:t>
-      </w:r>
-      <w:r>
-        <w:rPr>
-          <w:rFonts w:asciiTheme="majorHAnsi" w:hAnsiTheme="majorHAnsi" w:cstheme="majorHAnsi"/>
-          <w:i/>
-          <w:sz w:val="28"/>
-        </w:rPr>
-        <w:t xml:space="preserve">viele </w:t>
-      </w:r>
-      <w:r>
-        <w:rPr>
-          <w:rFonts w:asciiTheme="majorHAnsi" w:hAnsiTheme="majorHAnsi" w:cstheme="majorHAnsi"/>
-          <w:i/>
-          <w:sz w:val="28"/>
-        </w:rPr>
-        <w:t>realistische</w:t>
-      </w:r>
-      <w:r>
-        <w:rPr>
-          <w:rFonts w:asciiTheme="majorHAnsi" w:hAnsiTheme="majorHAnsi" w:cstheme="majorHAnsi"/>
-          <w:i/>
-          <w:sz w:val="28"/>
-        </w:rPr>
-        <w:t xml:space="preserve"> Alternativen zu wählen</w:t>
-      </w:r>
-      <w:r>
-        <w:rPr>
-          <w:rFonts w:asciiTheme="majorHAnsi" w:hAnsiTheme="majorHAnsi" w:cstheme="majorHAnsi"/>
-          <w:i/>
-          <w:sz w:val="28"/>
-        </w:rPr>
-        <w:t>.</w:t>
-      </w:r>
     </w:p>
     <w:tbl>
       <w:tblPr>
@@ -12542,6 +12412,7 @@
                 <w:rFonts w:asciiTheme="majorHAnsi" w:hAnsiTheme="majorHAnsi" w:cstheme="majorHAnsi"/>
                 <w:sz w:val="24"/>
               </w:rPr>
+              <w:lastRenderedPageBreak/>
               <w:t>VL wartet, bis Video komplett angeschaut wurde</w:t>
             </w:r>
           </w:p>
@@ -12718,26 +12589,8 @@
           <w:sz w:val="24"/>
         </w:rPr>
       </w:pPr>
-    </w:p>
-    <w:p>
-      <w:pPr>
-        <w:jc w:val="both"/>
-        <w:rPr>
-          <w:rFonts w:asciiTheme="majorHAnsi" w:hAnsiTheme="majorHAnsi" w:cstheme="majorHAnsi"/>
-          <w:b/>
-          <w:sz w:val="24"/>
-        </w:rPr>
-      </w:pPr>
-    </w:p>
-    <w:p>
-      <w:pPr>
-        <w:jc w:val="both"/>
-        <w:rPr>
-          <w:rFonts w:asciiTheme="majorHAnsi" w:hAnsiTheme="majorHAnsi" w:cstheme="majorHAnsi"/>
-          <w:b/>
-          <w:sz w:val="24"/>
-        </w:rPr>
-      </w:pPr>
+      <w:bookmarkStart w:id="4" w:name="_GoBack"/>
+      <w:bookmarkEnd w:id="4"/>
     </w:p>
     <w:p>
       <w:pPr>
@@ -13064,6 +12917,7 @@
             <w14:uncheckedState w14:val="2610" w14:font="MS Gothic"/>
           </w14:checkbox>
         </w:sdtPr>
+        <w:sdtEndPr/>
         <w:sdtContent>
           <w:r>
             <w:rPr>
@@ -13586,6 +13440,7 @@
             <w14:uncheckedState w14:val="2610" w14:font="MS Gothic"/>
           </w14:checkbox>
         </w:sdtPr>
+        <w:sdtEndPr/>
         <w:sdtContent>
           <w:r>
             <w:rPr>
@@ -13638,6 +13493,7 @@
             <w14:uncheckedState w14:val="2610" w14:font="MS Gothic"/>
           </w14:checkbox>
         </w:sdtPr>
+        <w:sdtEndPr/>
         <w:sdtContent>
           <w:r>
             <w:rPr>
@@ -13706,6 +13562,7 @@
             <w14:uncheckedState w14:val="2610" w14:font="MS Gothic"/>
           </w14:checkbox>
         </w:sdtPr>
+        <w:sdtEndPr/>
         <w:sdtContent>
           <w:r>
             <w:rPr>
@@ -13760,6 +13617,7 @@
             <w14:uncheckedState w14:val="2610" w14:font="MS Gothic"/>
           </w14:checkbox>
         </w:sdtPr>
+        <w:sdtEndPr/>
         <w:sdtContent>
           <w:r>
             <w:rPr>
@@ -13905,6 +13763,7 @@
             <w14:uncheckedState w14:val="2610" w14:font="MS Gothic"/>
           </w14:checkbox>
         </w:sdtPr>
+        <w:sdtEndPr/>
         <w:sdtContent>
           <w:r>
             <w:rPr>
@@ -13957,6 +13816,7 @@
             <w14:uncheckedState w14:val="2610" w14:font="MS Gothic"/>
           </w14:checkbox>
         </w:sdtPr>
+        <w:sdtEndPr/>
         <w:sdtContent>
           <w:r>
             <w:rPr>
@@ -14032,6 +13892,7 @@
             <w14:uncheckedState w14:val="2610" w14:font="MS Gothic"/>
           </w14:checkbox>
         </w:sdtPr>
+        <w:sdtEndPr/>
         <w:sdtContent>
           <w:r>
             <w:rPr>
@@ -14086,6 +13947,7 @@
             <w14:uncheckedState w14:val="2610" w14:font="MS Gothic"/>
           </w14:checkbox>
         </w:sdtPr>
+        <w:sdtEndPr/>
         <w:sdtContent>
           <w:r>
             <w:rPr>
@@ -14210,6 +14072,7 @@
             <w14:uncheckedState w14:val="2610" w14:font="MS Gothic"/>
           </w14:checkbox>
         </w:sdtPr>
+        <w:sdtEndPr/>
         <w:sdtContent>
           <w:r>
             <w:rPr>
@@ -14262,6 +14125,7 @@
             <w14:uncheckedState w14:val="2610" w14:font="MS Gothic"/>
           </w14:checkbox>
         </w:sdtPr>
+        <w:sdtEndPr/>
         <w:sdtContent>
           <w:r>
             <w:rPr>
@@ -14344,6 +14208,7 @@
             <w14:uncheckedState w14:val="2610" w14:font="MS Gothic"/>
           </w14:checkbox>
         </w:sdtPr>
+        <w:sdtEndPr/>
         <w:sdtContent>
           <w:r>
             <w:rPr>
@@ -14398,6 +14263,7 @@
             <w14:uncheckedState w14:val="2610" w14:font="MS Gothic"/>
           </w14:checkbox>
         </w:sdtPr>
+        <w:sdtEndPr/>
         <w:sdtContent>
           <w:r>
             <w:rPr>
@@ -14472,7 +14338,7 @@
 
 <file path=word/comments.xml><?xml version="1.0" encoding="utf-8"?>
 <w:comments xmlns:wpc="http://schemas.microsoft.com/office/word/2010/wordprocessingCanvas" xmlns:cx="http://schemas.microsoft.com/office/drawing/2014/chartex" xmlns:cx1="http://schemas.microsoft.com/office/drawing/2015/9/8/chartex" xmlns:cx2="http://schemas.microsoft.com/office/drawing/2015/10/21/chartex" xmlns:cx3="http://schemas.microsoft.com/office/drawing/2016/5/9/chartex" xmlns:cx4="http://schemas.microsoft.com/office/drawing/2016/5/10/chartex" xmlns:cx5="http://schemas.microsoft.com/office/drawing/2016/5/11/chartex" xmlns:cx6="http://schemas.microsoft.com/office/drawing/2016/5/12/chartex" xmlns:cx7="http://schemas.microsoft.com/office/drawing/2016/5/13/chartex" xmlns:cx8="http://schemas.microsoft.com/office/drawing/2016/5/14/chartex" xmlns:mc="http://schemas.openxmlformats.org/markup-compatibility/2006" xmlns:aink="http://schemas.microsoft.com/office/drawing/2016/ink" xmlns:am3d="http://schemas.microsoft.com/office/drawing/2017/model3d" xmlns:o="urn:schemas-microsoft-com:office:office" xmlns:r="http://schemas.openxmlformats.org/officeDocument/2006/relationships" xmlns:m="http://schemas.openxmlformats.org/officeDocument/2006/math" xmlns:v="urn:schemas-microsoft-com:vml" xmlns:wp14="http://schemas.microsoft.com/office/word/2010/wordprocessingDrawing" xmlns:wp="http://schemas.openxmlformats.org/drawingml/2006/wordprocessingDrawing" xmlns:w10="urn:schemas-microsoft-com:office:word" xmlns:w="http://schemas.openxmlformats.org/wordprocessingml/2006/main" xmlns:w14="http://schemas.microsoft.com/office/word/2010/wordml" xmlns:w15="http://schemas.microsoft.com/office/word/2012/wordml" xmlns:w16cid="http://schemas.microsoft.com/office/word/2016/wordml/cid" xmlns:w16se="http://schemas.microsoft.com/office/word/2015/wordml/symex" xmlns:wpg="http://schemas.microsoft.com/office/word/2010/wordprocessingGroup" xmlns:wpi="http://schemas.microsoft.com/office/word/2010/wordprocessingInk" xmlns:wne="http://schemas.microsoft.com/office/word/2006/wordml" xmlns:wps="http://schemas.microsoft.com/office/word/2010/wordprocessingShape" mc:Ignorable="w14 w15 w16se w16cid wp14">
-  <w:comment w:id="1" w:author="Klatt, Mandy" w:date="2021-05-28T15:56:00Z" w:initials="KM">
+  <w:comment w:id="0" w:author="Klatt, Mandy" w:date="2021-05-28T15:56:00Z" w:initials="KM">
     <w:p>
       <w:pPr>
         <w:pStyle w:val="Kommentartext"/>
@@ -14484,11 +14350,14 @@
         <w:annotationRef/>
       </w:r>
       <w:r>
-        <w:t>Mit Henriette quatschen wegen Kugelschreiber, MNS, etc.</w:t>
+        <w:t>Mit Henriette wegen Kugelschreiber, MNS, etc.</w:t>
+      </w:r>
+      <w:r>
+        <w:t xml:space="preserve"> reden</w:t>
       </w:r>
     </w:p>
   </w:comment>
-  <w:comment w:id="2" w:author="Klatt, Mandy" w:date="2021-05-28T15:46:00Z" w:initials="KM">
+  <w:comment w:id="1" w:author="Klatt, Mandy" w:date="2021-05-28T15:46:00Z" w:initials="KM">
     <w:p>
       <w:pPr>
         <w:pStyle w:val="Kommentartext"/>
@@ -14510,7 +14379,7 @@
       </w:r>
     </w:p>
   </w:comment>
-  <w:comment w:id="3" w:author="Klatt, Mandy" w:date="2021-05-28T15:51:00Z" w:initials="KM">
+  <w:comment w:id="2" w:author="Klatt, Mandy" w:date="2021-05-28T15:51:00Z" w:initials="KM">
     <w:p>
       <w:pPr>
         <w:pStyle w:val="Kommentartext"/>
@@ -14523,7 +14392,7 @@
       </w:r>
     </w:p>
   </w:comment>
-  <w:comment w:id="4" w:author="Klatt, Mandy" w:date="2021-05-28T14:45:00Z" w:initials="KM">
+  <w:comment w:id="3" w:author="Klatt, Mandy" w:date="2021-05-28T14:45:00Z" w:initials="KM">
     <w:p>
       <w:pPr>
         <w:pStyle w:val="Kommentartext"/>
@@ -14533,135 +14402,6 @@
           <w:rStyle w:val="Kommentarzeichen"/>
         </w:rPr>
         <w:annotationRef/>
-      </w:r>
-    </w:p>
-  </w:comment>
-  <w:comment w:id="5" w:author="Klatt, Mandy" w:date="2021-05-21T13:22:00Z" w:initials="KM">
-    <w:p>
-      <w:pPr>
-        <w:pStyle w:val="Kommentartext"/>
-      </w:pPr>
-      <w:r>
-        <w:rPr>
-          <w:rStyle w:val="Kommentarzeichen"/>
-        </w:rPr>
-        <w:annotationRef/>
-      </w:r>
-      <w:r>
-        <w:t>Leitfaden-Interview:</w:t>
-      </w:r>
-    </w:p>
-    <w:p>
-      <w:pPr>
-        <w:pStyle w:val="Kommentartext"/>
-      </w:pPr>
-      <w:r>
-        <w:t>Einzelne Fragen</w:t>
-      </w:r>
-    </w:p>
-    <w:p>
-      <w:pPr>
-        <w:pStyle w:val="Kommentartext"/>
-      </w:pPr>
-      <w:r>
-        <w:t>Nachfragen</w:t>
-      </w:r>
-    </w:p>
-    <w:p>
-      <w:pPr>
-        <w:pStyle w:val="Kommentartext"/>
-      </w:pPr>
-    </w:p>
-    <w:p>
-      <w:pPr>
-        <w:pStyle w:val="Kommentartext"/>
-      </w:pPr>
-      <w:r>
-        <w:t>Was war da los? Was ist da passiert?</w:t>
-      </w:r>
-    </w:p>
-    <w:p>
-      <w:pPr>
-        <w:pStyle w:val="Kommentartext"/>
-      </w:pPr>
-    </w:p>
-    <w:p>
-      <w:pPr>
-        <w:pStyle w:val="Kommentartext"/>
-      </w:pPr>
-      <w:r>
-        <w:t>Warum haben Sie hingeschaut, wo Sie hingeschaut haben?</w:t>
-      </w:r>
-    </w:p>
-    <w:p>
-      <w:pPr>
-        <w:pStyle w:val="Kommentartext"/>
-      </w:pPr>
-    </w:p>
-    <w:p>
-      <w:pPr>
-        <w:pStyle w:val="Kommentartext"/>
-      </w:pPr>
-      <w:r>
-        <w:t>Erste Nachfrage: Als wie störend haben Sie die Störung empfunden? Worin besteht für Sie Störung und als wie störend haben Sie die empfunden? 0-11 Ratingskala</w:t>
-      </w:r>
-    </w:p>
-    <w:p>
-      <w:pPr>
-        <w:pStyle w:val="Kommentartext"/>
-      </w:pPr>
-    </w:p>
-    <w:p>
-      <w:pPr>
-        <w:pStyle w:val="Kommentartext"/>
-      </w:pPr>
-      <w:r>
-        <w:t xml:space="preserve">Was genau soll begründet werden und wie fragt man danach? </w:t>
-      </w:r>
-    </w:p>
-    <w:p>
-      <w:pPr>
-        <w:pStyle w:val="Kommentartext"/>
-      </w:pPr>
-    </w:p>
-    <w:p>
-      <w:pPr>
-        <w:pStyle w:val="Kommentartext"/>
-      </w:pPr>
-      <w:r>
-        <w:t>Störung beschreiben lassen</w:t>
-      </w:r>
-    </w:p>
-    <w:p>
-      <w:pPr>
-        <w:pStyle w:val="Kommentartext"/>
-      </w:pPr>
-      <w:r>
-        <w:t>Störung raten (0-10)</w:t>
-      </w:r>
-    </w:p>
-    <w:p>
-      <w:pPr>
-        <w:pStyle w:val="Kommentartext"/>
-      </w:pPr>
-      <w:r>
-        <w:t>Aufmerksamkeit begründen lassen</w:t>
-      </w:r>
-    </w:p>
-    <w:p>
-      <w:pPr>
-        <w:pStyle w:val="Kommentartext"/>
-      </w:pPr>
-      <w:r>
-        <w:t>Beschreibung der Reaktion</w:t>
-      </w:r>
-    </w:p>
-    <w:p>
-      <w:pPr>
-        <w:pStyle w:val="Kommentartext"/>
-      </w:pPr>
-      <w:r>
-        <w:t>Begründung der Reaktion</w:t>
       </w:r>
     </w:p>
   </w:comment>
@@ -14674,7 +14414,6 @@
   <w15:commentEx w15:paraId="39BA7080" w15:done="0"/>
   <w15:commentEx w15:paraId="0D7F4A25" w15:done="0"/>
   <w15:commentEx w15:paraId="381E3AF7" w15:done="0"/>
-  <w15:commentEx w15:paraId="0710FC52" w15:done="0"/>
 </w15:commentsEx>
 </file>
 
@@ -14684,7 +14423,6 @@
   <w16cid:commentId w16cid:paraId="39BA7080" w16cid:durableId="245B8EDA"/>
   <w16cid:commentId w16cid:paraId="0D7F4A25" w16cid:durableId="245B8FE4"/>
   <w16cid:commentId w16cid:paraId="381E3AF7" w16cid:durableId="245B809A"/>
-  <w16cid:commentId w16cid:paraId="0710FC52" w16cid:durableId="245232A0"/>
 </w16cid:commentsIds>
 </file>
 
@@ -14723,6 +14461,7 @@
         <w:docPartUnique/>
       </w:docPartObj>
     </w:sdtPr>
+    <w:sdtEndPr/>
     <w:sdtContent>
       <w:p>
         <w:pPr>
@@ -14946,8 +14685,8 @@
         <w:sz w:val="40"/>
       </w:rPr>
     </w:pPr>
-    <w:bookmarkStart w:id="6" w:name="_Hlk72836448"/>
-    <w:bookmarkStart w:id="7" w:name="_Hlk72836449"/>
+    <w:bookmarkStart w:id="5" w:name="_Hlk72836448"/>
+    <w:bookmarkStart w:id="6" w:name="_Hlk72836449"/>
     <w:r>
       <w:rPr>
         <w:rFonts w:asciiTheme="majorHAnsi" w:hAnsiTheme="majorHAnsi" w:cstheme="majorHAnsi"/>
@@ -14972,8 +14711,8 @@
       </w:rPr>
       <w:t xml:space="preserve"> _____</w:t>
     </w:r>
+    <w:bookmarkEnd w:id="5"/>
     <w:bookmarkEnd w:id="6"/>
-    <w:bookmarkEnd w:id="7"/>
     <w:r>
       <w:rPr>
         <w:rFonts w:asciiTheme="majorHAnsi" w:hAnsiTheme="majorHAnsi" w:cstheme="majorHAnsi"/>
@@ -17483,7 +17222,7 @@
 </file>
 
 <file path=customXml/itemProps1.xml><?xml version="1.0" encoding="utf-8"?>
-<ds:datastoreItem xmlns:ds="http://schemas.openxmlformats.org/officeDocument/2006/customXml" ds:itemID="{5A81CD52-BF2E-40CB-BD8C-021006A305AA}">
+<ds:datastoreItem xmlns:ds="http://schemas.openxmlformats.org/officeDocument/2006/customXml" ds:itemID="{DFCC2E51-1E9C-484F-8C53-B94C9BA0E658}">
   <ds:schemaRefs>
     <ds:schemaRef ds:uri="http://schemas.openxmlformats.org/officeDocument/2006/bibliography"/>
   </ds:schemaRefs>

</xml_diff>